<commit_message>
Agregados responsables del SRS
Otra prueba más
</commit_message>
<xml_diff>
--- a/SRS-BJ,Suoli.docx
+++ b/SRS-BJ,Suoli.docx
@@ -4,7 +4,7 @@
   <w:body>
     <w:p>
       <w:pPr>
-        <w:pStyle w:val="style23"/>
+        <w:pStyle w:val="style27"/>
       </w:pPr>
       <w:r>
         <w:rPr>
@@ -15,7 +15,18 @@
     </w:p>
     <w:p>
       <w:pPr>
-        <w:pStyle w:val="style23"/>
+        <w:pStyle w:val="style27"/>
+      </w:pPr>
+      <w:r>
+        <w:rPr>
+          <w:sz w:val="28"/>
+        </w:rPr>
+        <w:t>Responsables: Benjamín, Solimar</w:t>
+      </w:r>
+    </w:p>
+    <w:p>
+      <w:pPr>
+        <w:pStyle w:val="style27"/>
         <w:numPr>
           <w:ilvl w:val="0"/>
           <w:numId w:val="1"/>
@@ -30,7 +41,7 @@
     </w:p>
     <w:p>
       <w:pPr>
-        <w:pStyle w:val="style23"/>
+        <w:pStyle w:val="style27"/>
         <w:numPr>
           <w:ilvl w:val="0"/>
           <w:numId w:val="2"/>
@@ -45,7 +56,7 @@
     </w:p>
     <w:p>
       <w:pPr>
-        <w:pStyle w:val="style23"/>
+        <w:pStyle w:val="style27"/>
         <w:numPr>
           <w:ilvl w:val="0"/>
           <w:numId w:val="2"/>
@@ -60,7 +71,7 @@
     </w:p>
     <w:p>
       <w:pPr>
-        <w:pStyle w:val="style23"/>
+        <w:pStyle w:val="style27"/>
         <w:numPr>
           <w:ilvl w:val="0"/>
           <w:numId w:val="2"/>
@@ -75,7 +86,7 @@
     </w:p>
     <w:p>
       <w:pPr>
-        <w:pStyle w:val="style23"/>
+        <w:pStyle w:val="style27"/>
         <w:numPr>
           <w:ilvl w:val="0"/>
           <w:numId w:val="3"/>
@@ -91,7 +102,7 @@
     </w:p>
     <w:p>
       <w:pPr>
-        <w:pStyle w:val="style23"/>
+        <w:pStyle w:val="style27"/>
         <w:numPr>
           <w:ilvl w:val="0"/>
           <w:numId w:val="3"/>
@@ -107,7 +118,7 @@
     </w:p>
     <w:p>
       <w:pPr>
-        <w:pStyle w:val="style23"/>
+        <w:pStyle w:val="style27"/>
         <w:numPr>
           <w:ilvl w:val="0"/>
           <w:numId w:val="3"/>
@@ -123,7 +134,7 @@
     </w:p>
     <w:p>
       <w:pPr>
-        <w:pStyle w:val="style23"/>
+        <w:pStyle w:val="style27"/>
         <w:numPr>
           <w:ilvl w:val="0"/>
           <w:numId w:val="3"/>
@@ -140,7 +151,7 @@
     </w:p>
     <w:p>
       <w:pPr>
-        <w:pStyle w:val="style23"/>
+        <w:pStyle w:val="style27"/>
         <w:numPr>
           <w:ilvl w:val="0"/>
           <w:numId w:val="4"/>
@@ -155,7 +166,7 @@
     </w:p>
     <w:p>
       <w:pPr>
-        <w:pStyle w:val="style23"/>
+        <w:pStyle w:val="style27"/>
         <w:numPr>
           <w:ilvl w:val="0"/>
           <w:numId w:val="4"/>
@@ -170,7 +181,7 @@
     </w:p>
     <w:p>
       <w:pPr>
-        <w:pStyle w:val="style23"/>
+        <w:pStyle w:val="style27"/>
         <w:numPr>
           <w:ilvl w:val="1"/>
           <w:numId w:val="4"/>
@@ -187,7 +198,7 @@
     </w:p>
     <w:p>
       <w:pPr>
-        <w:pStyle w:val="style23"/>
+        <w:pStyle w:val="style27"/>
         <w:numPr>
           <w:ilvl w:val="0"/>
           <w:numId w:val="5"/>
@@ -203,19 +214,16 @@
     </w:p>
     <w:p>
       <w:pPr>
-        <w:pStyle w:val="style23"/>
+        <w:pStyle w:val="style27"/>
         <w:ind w:hanging="0" w:left="1495" w:right="0"/>
       </w:pPr>
       <w:r>
-        <w:rPr>
-          <w:rFonts w:cs="Calibri"/>
-          <w:sz w:val="40"/>
-        </w:rPr>
-      </w:r>
-    </w:p>
-    <w:p>
-      <w:pPr>
-        <w:pStyle w:val="style23"/>
+        <w:rPr/>
+      </w:r>
+    </w:p>
+    <w:p>
+      <w:pPr>
+        <w:pStyle w:val="style27"/>
         <w:numPr>
           <w:ilvl w:val="0"/>
           <w:numId w:val="1"/>
@@ -231,7 +239,7 @@
     </w:p>
     <w:p>
       <w:pPr>
-        <w:pStyle w:val="style23"/>
+        <w:pStyle w:val="style27"/>
         <w:numPr>
           <w:ilvl w:val="0"/>
           <w:numId w:val="6"/>
@@ -248,7 +256,7 @@
     </w:p>
     <w:p>
       <w:pPr>
-        <w:pStyle w:val="style23"/>
+        <w:pStyle w:val="style27"/>
         <w:numPr>
           <w:ilvl w:val="0"/>
           <w:numId w:val="6"/>
@@ -265,7 +273,7 @@
     </w:p>
     <w:p>
       <w:pPr>
-        <w:pStyle w:val="style23"/>
+        <w:pStyle w:val="style27"/>
         <w:numPr>
           <w:ilvl w:val="0"/>
           <w:numId w:val="6"/>
@@ -282,7 +290,7 @@
     </w:p>
     <w:p>
       <w:pPr>
-        <w:pStyle w:val="style23"/>
+        <w:pStyle w:val="style27"/>
         <w:numPr>
           <w:ilvl w:val="0"/>
           <w:numId w:val="6"/>
@@ -299,7 +307,7 @@
     </w:p>
     <w:p>
       <w:pPr>
-        <w:pStyle w:val="style23"/>
+        <w:pStyle w:val="style27"/>
         <w:numPr>
           <w:ilvl w:val="0"/>
           <w:numId w:val="6"/>
@@ -316,19 +324,16 @@
     </w:p>
     <w:p>
       <w:pPr>
-        <w:pStyle w:val="style23"/>
+        <w:pStyle w:val="style27"/>
         <w:ind w:hanging="0" w:left="1418" w:right="0"/>
       </w:pPr>
       <w:r>
-        <w:rPr>
-          <w:rFonts w:cs="Calibri"/>
-          <w:sz w:val="28"/>
-        </w:rPr>
-      </w:r>
-    </w:p>
-    <w:p>
-      <w:pPr>
-        <w:pStyle w:val="style23"/>
+        <w:rPr/>
+      </w:r>
+    </w:p>
+    <w:p>
+      <w:pPr>
+        <w:pStyle w:val="style27"/>
         <w:numPr>
           <w:ilvl w:val="0"/>
           <w:numId w:val="1"/>
@@ -344,7 +349,7 @@
     </w:p>
     <w:p>
       <w:pPr>
-        <w:pStyle w:val="style23"/>
+        <w:pStyle w:val="style27"/>
         <w:ind w:hanging="0" w:left="862" w:right="0"/>
       </w:pPr>
       <w:r>
@@ -357,7 +362,7 @@
     </w:p>
     <w:p>
       <w:pPr>
-        <w:pStyle w:val="style23"/>
+        <w:pStyle w:val="style27"/>
         <w:ind w:firstLine="554" w:left="862" w:right="0"/>
       </w:pPr>
       <w:r>
@@ -372,7 +377,8 @@
       <w:pPr>
         <w:pStyle w:val="style0"/>
         <w:tabs>
-          <w:tab w:leader="none" w:pos="2553" w:val="left"/>
+          <w:tab w:leader="none" w:pos="2268" w:val="left"/>
+          <w:tab w:leader="none" w:pos="4113" w:val="left"/>
         </w:tabs>
         <w:ind w:hanging="142" w:left="1560" w:right="0"/>
       </w:pPr>
@@ -393,7 +399,7 @@
     </w:p>
     <w:p>
       <w:pPr>
-        <w:pStyle w:val="style23"/>
+        <w:pStyle w:val="style27"/>
         <w:ind w:firstLine="554" w:left="862" w:right="0"/>
       </w:pPr>
       <w:r>
@@ -419,7 +425,7 @@
     </w:p>
     <w:p>
       <w:pPr>
-        <w:pStyle w:val="style23"/>
+        <w:pStyle w:val="style27"/>
         <w:ind w:hanging="0" w:left="862" w:right="0"/>
       </w:pPr>
       <w:r>
@@ -439,7 +445,7 @@
     </w:p>
     <w:p>
       <w:pPr>
-        <w:pStyle w:val="style23"/>
+        <w:pStyle w:val="style27"/>
         <w:ind w:hanging="0" w:left="862" w:right="0"/>
       </w:pPr>
       <w:r>
@@ -452,7 +458,7 @@
     </w:p>
     <w:p>
       <w:pPr>
-        <w:pStyle w:val="style23"/>
+        <w:pStyle w:val="style27"/>
         <w:ind w:hanging="0" w:left="862" w:right="0"/>
       </w:pPr>
       <w:r>
@@ -465,7 +471,7 @@
     </w:p>
     <w:p>
       <w:pPr>
-        <w:pStyle w:val="style23"/>
+        <w:pStyle w:val="style27"/>
         <w:ind w:firstLine="554" w:left="862" w:right="0"/>
       </w:pPr>
       <w:r>
@@ -478,7 +484,7 @@
     </w:p>
     <w:p>
       <w:pPr>
-        <w:pStyle w:val="style23"/>
+        <w:pStyle w:val="style27"/>
         <w:ind w:firstLine="554" w:left="862" w:right="0"/>
       </w:pPr>
       <w:r>
@@ -498,7 +504,7 @@
     </w:p>
     <w:p>
       <w:pPr>
-        <w:pStyle w:val="style23"/>
+        <w:pStyle w:val="style27"/>
         <w:ind w:hanging="0" w:left="862" w:right="0"/>
       </w:pPr>
       <w:r>
@@ -518,7 +524,7 @@
     </w:p>
     <w:p>
       <w:pPr>
-        <w:pStyle w:val="style23"/>
+        <w:pStyle w:val="style27"/>
         <w:ind w:firstLine="554" w:left="862" w:right="0"/>
       </w:pPr>
       <w:r>
@@ -531,7 +537,7 @@
     </w:p>
     <w:p>
       <w:pPr>
-        <w:pStyle w:val="style23"/>
+        <w:pStyle w:val="style27"/>
         <w:ind w:firstLine="554" w:left="862" w:right="0"/>
       </w:pPr>
       <w:r>
@@ -544,7 +550,7 @@
     </w:p>
     <w:p>
       <w:pPr>
-        <w:pStyle w:val="style23"/>
+        <w:pStyle w:val="style27"/>
         <w:ind w:firstLine="554" w:left="862" w:right="0"/>
       </w:pPr>
       <w:r>
@@ -557,7 +563,7 @@
     </w:p>
     <w:p>
       <w:pPr>
-        <w:pStyle w:val="style23"/>
+        <w:pStyle w:val="style27"/>
         <w:ind w:firstLine="554" w:left="862" w:right="0"/>
       </w:pPr>
       <w:r>
@@ -577,7 +583,7 @@
     </w:p>
     <w:p>
       <w:pPr>
-        <w:pStyle w:val="style23"/>
+        <w:pStyle w:val="style27"/>
         <w:ind w:firstLine="554" w:left="862" w:right="0"/>
       </w:pPr>
       <w:r>
@@ -591,6 +597,7 @@
     <w:p>
       <w:pPr>
         <w:pStyle w:val="style0"/>
+        <w:spacing w:after="200" w:before="0"/>
         <w:ind w:firstLine="708" w:left="0" w:right="0"/>
       </w:pPr>
       <w:r>
@@ -608,7 +615,7 @@
       <w:pgNumType w:fmt="decimal"/>
       <w:formProt w:val="false"/>
       <w:textDirection w:val="lrTb"/>
-      <w:docGrid w:charSpace="4096" w:linePitch="360" w:type="default"/>
+      <w:docGrid w:charSpace="8192" w:linePitch="360" w:type="default"/>
     </w:sectPr>
   </w:body>
 </w:document>
@@ -1408,7 +1415,7 @@
     </w:pPr>
     <w:rPr>
       <w:rFonts w:ascii="Calibri" w:cs="Calibri" w:eastAsia="Droid Sans Fallback" w:hAnsi="Calibri"/>
-      <w:color w:val="auto"/>
+      <w:color w:val="00000A"/>
       <w:sz w:val="22"/>
       <w:szCs w:val="22"/>
       <w:lang w:bidi="ar-SA" w:eastAsia="en-US" w:val="es-ES"/>
@@ -1433,10 +1440,39 @@
       <w:sz w:val="28"/>
     </w:rPr>
   </w:style>
-  <w:style w:styleId="style18" w:type="paragraph">
+  <w:style w:styleId="style18" w:type="character">
+    <w:name w:val="ListLabel 3"/>
+    <w:next w:val="style18"/>
+    <w:rPr>
+      <w:rFonts w:cs="Symbol"/>
+    </w:rPr>
+  </w:style>
+  <w:style w:styleId="style19" w:type="character">
+    <w:name w:val="ListLabel 4"/>
+    <w:next w:val="style19"/>
+    <w:rPr>
+      <w:rFonts w:cs="Courier New"/>
+    </w:rPr>
+  </w:style>
+  <w:style w:styleId="style20" w:type="character">
+    <w:name w:val="ListLabel 5"/>
+    <w:next w:val="style20"/>
+    <w:rPr>
+      <w:rFonts w:cs="Wingdings"/>
+    </w:rPr>
+  </w:style>
+  <w:style w:styleId="style21" w:type="character">
+    <w:name w:val="ListLabel 6"/>
+    <w:next w:val="style21"/>
+    <w:rPr>
+      <w:rFonts w:cs="Symbol"/>
+      <w:sz w:val="28"/>
+    </w:rPr>
+  </w:style>
+  <w:style w:styleId="style22" w:type="paragraph">
     <w:name w:val="Heading"/>
     <w:basedOn w:val="style0"/>
-    <w:next w:val="style19"/>
+    <w:next w:val="style23"/>
     <w:pPr>
       <w:keepNext/>
       <w:spacing w:after="120" w:before="240"/>
@@ -1447,28 +1483,28 @@
       <w:szCs w:val="28"/>
     </w:rPr>
   </w:style>
-  <w:style w:styleId="style19" w:type="paragraph">
+  <w:style w:styleId="style23" w:type="paragraph">
     <w:name w:val="Text body"/>
     <w:basedOn w:val="style0"/>
-    <w:next w:val="style19"/>
+    <w:next w:val="style23"/>
     <w:pPr>
       <w:spacing w:after="120" w:before="0"/>
     </w:pPr>
     <w:rPr/>
   </w:style>
-  <w:style w:styleId="style20" w:type="paragraph">
+  <w:style w:styleId="style24" w:type="paragraph">
     <w:name w:val="List"/>
-    <w:basedOn w:val="style19"/>
-    <w:next w:val="style20"/>
+    <w:basedOn w:val="style23"/>
+    <w:next w:val="style24"/>
     <w:pPr/>
     <w:rPr>
       <w:rFonts w:cs="Lohit Hindi"/>
     </w:rPr>
   </w:style>
-  <w:style w:styleId="style21" w:type="paragraph">
+  <w:style w:styleId="style25" w:type="paragraph">
     <w:name w:val="Caption"/>
     <w:basedOn w:val="style0"/>
-    <w:next w:val="style21"/>
+    <w:next w:val="style25"/>
     <w:pPr>
       <w:suppressLineNumbers/>
       <w:spacing w:after="120" w:before="120"/>
@@ -1481,10 +1517,10 @@
       <w:szCs w:val="24"/>
     </w:rPr>
   </w:style>
-  <w:style w:styleId="style22" w:type="paragraph">
+  <w:style w:styleId="style26" w:type="paragraph">
     <w:name w:val="Index"/>
     <w:basedOn w:val="style0"/>
-    <w:next w:val="style22"/>
+    <w:next w:val="style26"/>
     <w:pPr>
       <w:suppressLineNumbers/>
     </w:pPr>
@@ -1492,10 +1528,10 @@
       <w:rFonts w:cs="Lohit Hindi"/>
     </w:rPr>
   </w:style>
-  <w:style w:styleId="style23" w:type="paragraph">
+  <w:style w:styleId="style27" w:type="paragraph">
     <w:name w:val="List Paragraph"/>
     <w:basedOn w:val="style0"/>
-    <w:next w:val="style23"/>
+    <w:next w:val="style27"/>
     <w:pPr>
       <w:ind w:hanging="0" w:left="720" w:right="0"/>
     </w:pPr>

</xml_diff>

<commit_message>
este es un ejemplo siguiendo lo q me dice la loba
</commit_message>
<xml_diff>
--- a/SRS-BJ,Suoli.docx
+++ b/SRS-BJ,Suoli.docx
@@ -4,8 +4,14 @@
   <w:body>
     <w:p>
       <w:pPr>
-        <w:pStyle w:val="style27"/>
-      </w:pPr>
+        <w:pStyle w:val="style31"/>
+      </w:pPr>
+      <w:r>
+        <w:rPr>
+          <w:sz w:val="28"/>
+        </w:rPr>
+        <w:t xml:space="preserve">   </w:t>
+      </w:r>
       <w:r>
         <w:rPr>
           <w:sz w:val="28"/>
@@ -15,7 +21,7 @@
     </w:p>
     <w:p>
       <w:pPr>
-        <w:pStyle w:val="style27"/>
+        <w:pStyle w:val="style31"/>
       </w:pPr>
       <w:r>
         <w:rPr>
@@ -26,7 +32,7 @@
     </w:p>
     <w:p>
       <w:pPr>
-        <w:pStyle w:val="style27"/>
+        <w:pStyle w:val="style31"/>
         <w:numPr>
           <w:ilvl w:val="0"/>
           <w:numId w:val="1"/>
@@ -41,7 +47,7 @@
     </w:p>
     <w:p>
       <w:pPr>
-        <w:pStyle w:val="style27"/>
+        <w:pStyle w:val="style31"/>
         <w:numPr>
           <w:ilvl w:val="0"/>
           <w:numId w:val="2"/>
@@ -56,7 +62,7 @@
     </w:p>
     <w:p>
       <w:pPr>
-        <w:pStyle w:val="style27"/>
+        <w:pStyle w:val="style31"/>
         <w:numPr>
           <w:ilvl w:val="0"/>
           <w:numId w:val="2"/>
@@ -71,7 +77,7 @@
     </w:p>
     <w:p>
       <w:pPr>
-        <w:pStyle w:val="style27"/>
+        <w:pStyle w:val="style31"/>
         <w:numPr>
           <w:ilvl w:val="0"/>
           <w:numId w:val="2"/>
@@ -86,7 +92,7 @@
     </w:p>
     <w:p>
       <w:pPr>
-        <w:pStyle w:val="style27"/>
+        <w:pStyle w:val="style31"/>
         <w:numPr>
           <w:ilvl w:val="0"/>
           <w:numId w:val="3"/>
@@ -102,7 +108,7 @@
     </w:p>
     <w:p>
       <w:pPr>
-        <w:pStyle w:val="style27"/>
+        <w:pStyle w:val="style31"/>
         <w:numPr>
           <w:ilvl w:val="0"/>
           <w:numId w:val="3"/>
@@ -118,7 +124,7 @@
     </w:p>
     <w:p>
       <w:pPr>
-        <w:pStyle w:val="style27"/>
+        <w:pStyle w:val="style31"/>
         <w:numPr>
           <w:ilvl w:val="0"/>
           <w:numId w:val="3"/>
@@ -134,7 +140,7 @@
     </w:p>
     <w:p>
       <w:pPr>
-        <w:pStyle w:val="style27"/>
+        <w:pStyle w:val="style31"/>
         <w:numPr>
           <w:ilvl w:val="0"/>
           <w:numId w:val="3"/>
@@ -151,7 +157,7 @@
     </w:p>
     <w:p>
       <w:pPr>
-        <w:pStyle w:val="style27"/>
+        <w:pStyle w:val="style31"/>
         <w:numPr>
           <w:ilvl w:val="0"/>
           <w:numId w:val="4"/>
@@ -166,7 +172,7 @@
     </w:p>
     <w:p>
       <w:pPr>
-        <w:pStyle w:val="style27"/>
+        <w:pStyle w:val="style31"/>
         <w:numPr>
           <w:ilvl w:val="0"/>
           <w:numId w:val="4"/>
@@ -181,7 +187,7 @@
     </w:p>
     <w:p>
       <w:pPr>
-        <w:pStyle w:val="style27"/>
+        <w:pStyle w:val="style31"/>
         <w:numPr>
           <w:ilvl w:val="1"/>
           <w:numId w:val="4"/>
@@ -198,7 +204,7 @@
     </w:p>
     <w:p>
       <w:pPr>
-        <w:pStyle w:val="style27"/>
+        <w:pStyle w:val="style31"/>
         <w:numPr>
           <w:ilvl w:val="0"/>
           <w:numId w:val="5"/>
@@ -214,7 +220,7 @@
     </w:p>
     <w:p>
       <w:pPr>
-        <w:pStyle w:val="style27"/>
+        <w:pStyle w:val="style31"/>
         <w:ind w:hanging="0" w:left="1495" w:right="0"/>
       </w:pPr>
       <w:r>
@@ -223,7 +229,7 @@
     </w:p>
     <w:p>
       <w:pPr>
-        <w:pStyle w:val="style27"/>
+        <w:pStyle w:val="style31"/>
         <w:numPr>
           <w:ilvl w:val="0"/>
           <w:numId w:val="1"/>
@@ -239,7 +245,7 @@
     </w:p>
     <w:p>
       <w:pPr>
-        <w:pStyle w:val="style27"/>
+        <w:pStyle w:val="style31"/>
         <w:numPr>
           <w:ilvl w:val="0"/>
           <w:numId w:val="6"/>
@@ -256,7 +262,7 @@
     </w:p>
     <w:p>
       <w:pPr>
-        <w:pStyle w:val="style27"/>
+        <w:pStyle w:val="style31"/>
         <w:numPr>
           <w:ilvl w:val="0"/>
           <w:numId w:val="6"/>
@@ -273,7 +279,7 @@
     </w:p>
     <w:p>
       <w:pPr>
-        <w:pStyle w:val="style27"/>
+        <w:pStyle w:val="style31"/>
         <w:numPr>
           <w:ilvl w:val="0"/>
           <w:numId w:val="6"/>
@@ -290,7 +296,7 @@
     </w:p>
     <w:p>
       <w:pPr>
-        <w:pStyle w:val="style27"/>
+        <w:pStyle w:val="style31"/>
         <w:numPr>
           <w:ilvl w:val="0"/>
           <w:numId w:val="6"/>
@@ -307,7 +313,7 @@
     </w:p>
     <w:p>
       <w:pPr>
-        <w:pStyle w:val="style27"/>
+        <w:pStyle w:val="style31"/>
         <w:numPr>
           <w:ilvl w:val="0"/>
           <w:numId w:val="6"/>
@@ -324,7 +330,7 @@
     </w:p>
     <w:p>
       <w:pPr>
-        <w:pStyle w:val="style27"/>
+        <w:pStyle w:val="style31"/>
         <w:ind w:hanging="0" w:left="1418" w:right="0"/>
       </w:pPr>
       <w:r>
@@ -333,7 +339,7 @@
     </w:p>
     <w:p>
       <w:pPr>
-        <w:pStyle w:val="style27"/>
+        <w:pStyle w:val="style31"/>
         <w:numPr>
           <w:ilvl w:val="0"/>
           <w:numId w:val="1"/>
@@ -349,7 +355,7 @@
     </w:p>
     <w:p>
       <w:pPr>
-        <w:pStyle w:val="style27"/>
+        <w:pStyle w:val="style31"/>
         <w:ind w:hanging="0" w:left="862" w:right="0"/>
       </w:pPr>
       <w:r>
@@ -362,7 +368,7 @@
     </w:p>
     <w:p>
       <w:pPr>
-        <w:pStyle w:val="style27"/>
+        <w:pStyle w:val="style31"/>
         <w:ind w:firstLine="554" w:left="862" w:right="0"/>
       </w:pPr>
       <w:r>
@@ -378,7 +384,8 @@
         <w:pStyle w:val="style0"/>
         <w:tabs>
           <w:tab w:leader="none" w:pos="2268" w:val="left"/>
-          <w:tab w:leader="none" w:pos="4113" w:val="left"/>
+          <w:tab w:leader="none" w:pos="3828" w:val="left"/>
+          <w:tab w:leader="none" w:pos="5673" w:val="left"/>
         </w:tabs>
         <w:ind w:hanging="142" w:left="1560" w:right="0"/>
       </w:pPr>
@@ -399,7 +406,7 @@
     </w:p>
     <w:p>
       <w:pPr>
-        <w:pStyle w:val="style27"/>
+        <w:pStyle w:val="style31"/>
         <w:ind w:firstLine="554" w:left="862" w:right="0"/>
       </w:pPr>
       <w:r>
@@ -425,7 +432,7 @@
     </w:p>
     <w:p>
       <w:pPr>
-        <w:pStyle w:val="style27"/>
+        <w:pStyle w:val="style31"/>
         <w:ind w:hanging="0" w:left="862" w:right="0"/>
       </w:pPr>
       <w:r>
@@ -445,7 +452,7 @@
     </w:p>
     <w:p>
       <w:pPr>
-        <w:pStyle w:val="style27"/>
+        <w:pStyle w:val="style31"/>
         <w:ind w:hanging="0" w:left="862" w:right="0"/>
       </w:pPr>
       <w:r>
@@ -458,7 +465,7 @@
     </w:p>
     <w:p>
       <w:pPr>
-        <w:pStyle w:val="style27"/>
+        <w:pStyle w:val="style31"/>
         <w:ind w:hanging="0" w:left="862" w:right="0"/>
       </w:pPr>
       <w:r>
@@ -471,7 +478,7 @@
     </w:p>
     <w:p>
       <w:pPr>
-        <w:pStyle w:val="style27"/>
+        <w:pStyle w:val="style31"/>
         <w:ind w:firstLine="554" w:left="862" w:right="0"/>
       </w:pPr>
       <w:r>
@@ -484,7 +491,7 @@
     </w:p>
     <w:p>
       <w:pPr>
-        <w:pStyle w:val="style27"/>
+        <w:pStyle w:val="style31"/>
         <w:ind w:firstLine="554" w:left="862" w:right="0"/>
       </w:pPr>
       <w:r>
@@ -504,7 +511,7 @@
     </w:p>
     <w:p>
       <w:pPr>
-        <w:pStyle w:val="style27"/>
+        <w:pStyle w:val="style31"/>
         <w:ind w:hanging="0" w:left="862" w:right="0"/>
       </w:pPr>
       <w:r>
@@ -524,7 +531,7 @@
     </w:p>
     <w:p>
       <w:pPr>
-        <w:pStyle w:val="style27"/>
+        <w:pStyle w:val="style31"/>
         <w:ind w:firstLine="554" w:left="862" w:right="0"/>
       </w:pPr>
       <w:r>
@@ -537,7 +544,7 @@
     </w:p>
     <w:p>
       <w:pPr>
-        <w:pStyle w:val="style27"/>
+        <w:pStyle w:val="style31"/>
         <w:ind w:firstLine="554" w:left="862" w:right="0"/>
       </w:pPr>
       <w:r>
@@ -550,7 +557,7 @@
     </w:p>
     <w:p>
       <w:pPr>
-        <w:pStyle w:val="style27"/>
+        <w:pStyle w:val="style31"/>
         <w:ind w:firstLine="554" w:left="862" w:right="0"/>
       </w:pPr>
       <w:r>
@@ -563,7 +570,7 @@
     </w:p>
     <w:p>
       <w:pPr>
-        <w:pStyle w:val="style27"/>
+        <w:pStyle w:val="style31"/>
         <w:ind w:firstLine="554" w:left="862" w:right="0"/>
       </w:pPr>
       <w:r>
@@ -583,7 +590,7 @@
     </w:p>
     <w:p>
       <w:pPr>
-        <w:pStyle w:val="style27"/>
+        <w:pStyle w:val="style31"/>
         <w:ind w:firstLine="554" w:left="862" w:right="0"/>
       </w:pPr>
       <w:r>
@@ -615,7 +622,7 @@
       <w:pgNumType w:fmt="decimal"/>
       <w:formProt w:val="false"/>
       <w:textDirection w:val="lrTb"/>
-      <w:docGrid w:charSpace="8192" w:linePitch="360" w:type="default"/>
+      <w:docGrid w:charSpace="-2049" w:linePitch="360" w:type="default"/>
     </w:sectPr>
   </w:body>
 </w:document>
@@ -645,7 +652,7 @@
     <w:lvl w:ilvl="2">
       <w:start w:val="1"/>
       <w:numFmt w:val="lowerRoman"/>
-      <w:lvlText w:val="%3."/>
+      <w:lvlText w:val="%2.%3."/>
       <w:lvlJc w:val="right"/>
       <w:pPr>
         <w:ind w:hanging="180" w:left="2302"/>
@@ -654,7 +661,7 @@
     <w:lvl w:ilvl="3">
       <w:start w:val="1"/>
       <w:numFmt w:val="decimal"/>
-      <w:lvlText w:val="%4."/>
+      <w:lvlText w:val="%2.%3.%4."/>
       <w:lvlJc w:val="left"/>
       <w:pPr>
         <w:ind w:hanging="360" w:left="3022"/>
@@ -663,7 +670,7 @@
     <w:lvl w:ilvl="4">
       <w:start w:val="1"/>
       <w:numFmt w:val="lowerLetter"/>
-      <w:lvlText w:val="%5."/>
+      <w:lvlText w:val="%2.%3.%4.%5."/>
       <w:lvlJc w:val="left"/>
       <w:pPr>
         <w:ind w:hanging="360" w:left="3742"/>
@@ -672,7 +679,7 @@
     <w:lvl w:ilvl="5">
       <w:start w:val="1"/>
       <w:numFmt w:val="lowerRoman"/>
-      <w:lvlText w:val="%6."/>
+      <w:lvlText w:val="%2.%3.%4.%5.%6."/>
       <w:lvlJc w:val="right"/>
       <w:pPr>
         <w:ind w:hanging="180" w:left="4462"/>
@@ -681,7 +688,7 @@
     <w:lvl w:ilvl="6">
       <w:start w:val="1"/>
       <w:numFmt w:val="decimal"/>
-      <w:lvlText w:val="%7."/>
+      <w:lvlText w:val="%2.%3.%4.%5.%6.%7."/>
       <w:lvlJc w:val="left"/>
       <w:pPr>
         <w:ind w:hanging="360" w:left="5182"/>
@@ -690,7 +697,7 @@
     <w:lvl w:ilvl="7">
       <w:start w:val="1"/>
       <w:numFmt w:val="lowerLetter"/>
-      <w:lvlText w:val="%8."/>
+      <w:lvlText w:val="%2.%3.%4.%5.%6.%7.%8."/>
       <w:lvlJc w:val="left"/>
       <w:pPr>
         <w:ind w:hanging="360" w:left="5902"/>
@@ -699,7 +706,7 @@
     <w:lvl w:ilvl="8">
       <w:start w:val="1"/>
       <w:numFmt w:val="lowerRoman"/>
-      <w:lvlText w:val="%9."/>
+      <w:lvlText w:val="%2.%3.%4.%5.%6.%7.%8.%9."/>
       <w:lvlJc w:val="right"/>
       <w:pPr>
         <w:ind w:hanging="180" w:left="6622"/>
@@ -1469,10 +1476,39 @@
       <w:sz w:val="28"/>
     </w:rPr>
   </w:style>
-  <w:style w:styleId="style22" w:type="paragraph">
+  <w:style w:styleId="style22" w:type="character">
+    <w:name w:val="ListLabel 7"/>
+    <w:next w:val="style22"/>
+    <w:rPr>
+      <w:rFonts w:cs="Symbol"/>
+    </w:rPr>
+  </w:style>
+  <w:style w:styleId="style23" w:type="character">
+    <w:name w:val="ListLabel 8"/>
+    <w:next w:val="style23"/>
+    <w:rPr>
+      <w:rFonts w:cs="Courier New"/>
+    </w:rPr>
+  </w:style>
+  <w:style w:styleId="style24" w:type="character">
+    <w:name w:val="ListLabel 9"/>
+    <w:next w:val="style24"/>
+    <w:rPr>
+      <w:rFonts w:cs="Wingdings"/>
+    </w:rPr>
+  </w:style>
+  <w:style w:styleId="style25" w:type="character">
+    <w:name w:val="ListLabel 10"/>
+    <w:next w:val="style25"/>
+    <w:rPr>
+      <w:rFonts w:cs="Symbol"/>
+      <w:sz w:val="28"/>
+    </w:rPr>
+  </w:style>
+  <w:style w:styleId="style26" w:type="paragraph">
     <w:name w:val="Heading"/>
     <w:basedOn w:val="style0"/>
-    <w:next w:val="style23"/>
+    <w:next w:val="style27"/>
     <w:pPr>
       <w:keepNext/>
       <w:spacing w:after="120" w:before="240"/>
@@ -1483,28 +1519,28 @@
       <w:szCs w:val="28"/>
     </w:rPr>
   </w:style>
-  <w:style w:styleId="style23" w:type="paragraph">
+  <w:style w:styleId="style27" w:type="paragraph">
     <w:name w:val="Text body"/>
     <w:basedOn w:val="style0"/>
-    <w:next w:val="style23"/>
+    <w:next w:val="style27"/>
     <w:pPr>
       <w:spacing w:after="120" w:before="0"/>
     </w:pPr>
     <w:rPr/>
   </w:style>
-  <w:style w:styleId="style24" w:type="paragraph">
+  <w:style w:styleId="style28" w:type="paragraph">
     <w:name w:val="List"/>
-    <w:basedOn w:val="style23"/>
-    <w:next w:val="style24"/>
+    <w:basedOn w:val="style27"/>
+    <w:next w:val="style28"/>
     <w:pPr/>
     <w:rPr>
       <w:rFonts w:cs="Lohit Hindi"/>
     </w:rPr>
   </w:style>
-  <w:style w:styleId="style25" w:type="paragraph">
+  <w:style w:styleId="style29" w:type="paragraph">
     <w:name w:val="Caption"/>
     <w:basedOn w:val="style0"/>
-    <w:next w:val="style25"/>
+    <w:next w:val="style29"/>
     <w:pPr>
       <w:suppressLineNumbers/>
       <w:spacing w:after="120" w:before="120"/>
@@ -1517,10 +1553,10 @@
       <w:szCs w:val="24"/>
     </w:rPr>
   </w:style>
-  <w:style w:styleId="style26" w:type="paragraph">
+  <w:style w:styleId="style30" w:type="paragraph">
     <w:name w:val="Index"/>
     <w:basedOn w:val="style0"/>
-    <w:next w:val="style26"/>
+    <w:next w:val="style30"/>
     <w:pPr>
       <w:suppressLineNumbers/>
     </w:pPr>
@@ -1528,10 +1564,10 @@
       <w:rFonts w:cs="Lohit Hindi"/>
     </w:rPr>
   </w:style>
-  <w:style w:styleId="style27" w:type="paragraph">
+  <w:style w:styleId="style31" w:type="paragraph">
     <w:name w:val="List Paragraph"/>
     <w:basedOn w:val="style0"/>
-    <w:next w:val="style27"/>
+    <w:next w:val="style31"/>
     <w:pPr>
       <w:ind w:hanging="0" w:left="720" w:right="0"/>
     </w:pPr>

</xml_diff>

<commit_message>
BUeno muchacho aqui ya pude avanzar lo demas, pero mas bien me gustaria que le echaran un vistaso para corregirlo o si omitido algo, y bueno tambien una parte que pide datos del programa como por ejemplo tiempo de espuesta y algunas carcteristicas de de este tipo, pediria tbn me apoyen con eso, yo lo seguire avanzando...y porfa en word 2007 no en libre office las modificaciones
</commit_message>
<xml_diff>
--- a/SRS-BJ,Suoli.docx
+++ b/SRS-BJ,Suoli.docx
@@ -40,17 +40,8 @@
           <w:sz w:val="24"/>
           <w:szCs w:val="24"/>
         </w:rPr>
-        <w:t xml:space="preserve">Responsables: Benjamín, </w:t>
-      </w:r>
-      <w:proofErr w:type="spellStart"/>
-      <w:r>
-        <w:rPr>
-          <w:sz w:val="24"/>
-          <w:szCs w:val="24"/>
-        </w:rPr>
-        <w:t>Solimar</w:t>
-      </w:r>
-      <w:proofErr w:type="spellEnd"/>
+        <w:t>Responsables: Benjamín, Solimar</w:t>
+      </w:r>
     </w:p>
     <w:p>
       <w:pPr>
@@ -92,14 +83,7 @@
           <w:sz w:val="24"/>
           <w:szCs w:val="24"/>
         </w:rPr>
-        <w:t xml:space="preserve">Propósito: El propósito de este proyecto es el elaborar un sitio web orientado a la venta de productos en línea, mostrando una gama de artículos de </w:t>
-      </w:r>
-      <w:r>
-        <w:rPr>
-          <w:sz w:val="24"/>
-          <w:szCs w:val="24"/>
-        </w:rPr>
-        <w:t>informática, línea blanca y demás. Este servicio dará la facilidad de la compra vía internet.</w:t>
+        <w:t>Propósito: El propósito de este proyecto es el elaborar un sitio web orientado a la venta de productos en línea, mostrando una gama de artículos de informática, línea blanca y demás. Este servicio dará la facilidad de la compra vía internet.</w:t>
       </w:r>
     </w:p>
     <w:p>
@@ -121,14 +105,7 @@
           <w:sz w:val="24"/>
           <w:szCs w:val="24"/>
         </w:rPr>
-        <w:t xml:space="preserve">Alcance: Este sitio web ira orientado a un público el cual posea mucho contacto con el internet, debido al surgente uso de este medio. También estará orientado a </w:t>
-      </w:r>
-      <w:r>
-        <w:rPr>
-          <w:sz w:val="24"/>
-          <w:szCs w:val="24"/>
-        </w:rPr>
-        <w:t>aquel publico el cual aun no tiene mucha confianza con transacciones en línea, pidiéndoles br</w:t>
+        <w:t>Alcance: Este sitio web ira orientado a un público el cual posea mucho contacto con el internet, debido al surgente uso de este medio. También estará orientado a aquel publico el cual aun no tiene mucha confianza con transacciones en línea, pidiéndoles br</w:t>
       </w:r>
       <w:r>
         <w:rPr>
@@ -290,14 +267,7 @@
           <w:sz w:val="24"/>
           <w:szCs w:val="24"/>
         </w:rPr>
-        <w:t>Tienda Virtual: Esta es la Organización para la cual se elabora el trabajo, es mediante el sitio web que se ofrecer</w:t>
-      </w:r>
-      <w:r>
-        <w:rPr>
-          <w:sz w:val="24"/>
-          <w:szCs w:val="24"/>
-        </w:rPr>
-        <w:t>án sus productos al público.</w:t>
+        <w:t>Tienda Virtual: Esta es la Organización para la cual se elabora el trabajo, es mediante el sitio web que se ofrecerán sus productos al público.</w:t>
       </w:r>
     </w:p>
     <w:p>
@@ -494,87 +464,7 @@
                 <w:sz w:val="24"/>
                 <w:szCs w:val="24"/>
               </w:rPr>
-              <w:t xml:space="preserve">“IEEE </w:t>
-            </w:r>
-            <w:proofErr w:type="spellStart"/>
-            <w:r>
-              <w:rPr>
-                <w:sz w:val="24"/>
-                <w:szCs w:val="24"/>
-              </w:rPr>
-              <w:t>Recommended</w:t>
-            </w:r>
-            <w:proofErr w:type="spellEnd"/>
-            <w:r>
-              <w:rPr>
-                <w:sz w:val="24"/>
-                <w:szCs w:val="24"/>
-              </w:rPr>
-              <w:t xml:space="preserve"> </w:t>
-            </w:r>
-            <w:proofErr w:type="spellStart"/>
-            <w:r>
-              <w:rPr>
-                <w:sz w:val="24"/>
-                <w:szCs w:val="24"/>
-              </w:rPr>
-              <w:t>Practice</w:t>
-            </w:r>
-            <w:proofErr w:type="spellEnd"/>
-            <w:r>
-              <w:rPr>
-                <w:sz w:val="24"/>
-                <w:szCs w:val="24"/>
-              </w:rPr>
-              <w:t xml:space="preserve"> </w:t>
-            </w:r>
-            <w:proofErr w:type="spellStart"/>
-            <w:r>
-              <w:rPr>
-                <w:sz w:val="24"/>
-                <w:szCs w:val="24"/>
-              </w:rPr>
-              <w:t>for</w:t>
-            </w:r>
-            <w:proofErr w:type="spellEnd"/>
-            <w:r>
-              <w:rPr>
-                <w:sz w:val="24"/>
-                <w:szCs w:val="24"/>
-              </w:rPr>
-              <w:t xml:space="preserve"> Software </w:t>
-            </w:r>
-            <w:proofErr w:type="spellStart"/>
-            <w:r>
-              <w:rPr>
-                <w:sz w:val="24"/>
-                <w:szCs w:val="24"/>
-              </w:rPr>
-              <w:t>Requeriment</w:t>
-            </w:r>
-            <w:proofErr w:type="spellEnd"/>
-            <w:r>
-              <w:rPr>
-                <w:sz w:val="24"/>
-                <w:szCs w:val="24"/>
-              </w:rPr>
-              <w:t xml:space="preserve"> </w:t>
-            </w:r>
-            <w:proofErr w:type="spellStart"/>
-            <w:r>
-              <w:rPr>
-                <w:sz w:val="24"/>
-                <w:szCs w:val="24"/>
-              </w:rPr>
-              <w:t>Especifications</w:t>
-            </w:r>
-            <w:proofErr w:type="spellEnd"/>
-            <w:r>
-              <w:rPr>
-                <w:sz w:val="24"/>
-                <w:szCs w:val="24"/>
-              </w:rPr>
-              <w:t xml:space="preserve">“ </w:t>
+              <w:t xml:space="preserve">“IEEE Recommended Practice for Software Requeriment Especifications“ </w:t>
             </w:r>
           </w:p>
         </w:tc>
@@ -592,21 +482,12 @@
                 <w:szCs w:val="24"/>
               </w:rPr>
             </w:pPr>
-            <w:proofErr w:type="spellStart"/>
-            <w:r>
-              <w:rPr>
-                <w:sz w:val="24"/>
-                <w:szCs w:val="24"/>
-              </w:rPr>
-              <w:t>Approved</w:t>
-            </w:r>
-            <w:proofErr w:type="spellEnd"/>
-            <w:r>
-              <w:rPr>
-                <w:sz w:val="24"/>
-                <w:szCs w:val="24"/>
-              </w:rPr>
-              <w:t xml:space="preserve"> 25 June 1998</w:t>
+            <w:r>
+              <w:rPr>
+                <w:sz w:val="24"/>
+                <w:szCs w:val="24"/>
+              </w:rPr>
+              <w:t>Approved 25 June 1998</w:t>
             </w:r>
           </w:p>
         </w:tc>
@@ -616,58 +497,19 @@
           </w:tcPr>
           <w:p>
             <w:r>
-              <w:t xml:space="preserve">Software </w:t>
-            </w:r>
-            <w:proofErr w:type="spellStart"/>
-            <w:r>
-              <w:t>Engineering</w:t>
-            </w:r>
-            <w:proofErr w:type="spellEnd"/>
+              <w:t>Software Engineering Standards Committee</w:t>
+            </w:r>
             <w:r>
               <w:t xml:space="preserve"> </w:t>
             </w:r>
-            <w:proofErr w:type="spellStart"/>
-            <w:r>
-              <w:t>Standards</w:t>
-            </w:r>
-            <w:proofErr w:type="spellEnd"/>
-            <w:r>
-              <w:t xml:space="preserve"> </w:t>
-            </w:r>
-            <w:proofErr w:type="spellStart"/>
-            <w:r>
-              <w:t>Committee</w:t>
-            </w:r>
-            <w:proofErr w:type="spellEnd"/>
-            <w:r>
-              <w:t xml:space="preserve"> </w:t>
-            </w:r>
-            <w:r>
-              <w:t xml:space="preserve">of </w:t>
-            </w:r>
-            <w:proofErr w:type="spellStart"/>
-            <w:r>
-              <w:t>the</w:t>
-            </w:r>
-            <w:proofErr w:type="spellEnd"/>
-          </w:p>
-          <w:p>
-            <w:r>
-              <w:t xml:space="preserve">IEEE </w:t>
-            </w:r>
-            <w:proofErr w:type="spellStart"/>
-            <w:r>
-              <w:t>Computer</w:t>
-            </w:r>
-            <w:proofErr w:type="spellEnd"/>
-            <w:r>
-              <w:t xml:space="preserve"> </w:t>
-            </w:r>
-            <w:proofErr w:type="spellStart"/>
-            <w:r>
-              <w:t>Society</w:t>
-            </w:r>
-            <w:proofErr w:type="spellEnd"/>
+            <w:r>
+              <w:t>of the</w:t>
+            </w:r>
+          </w:p>
+          <w:p>
+            <w:r>
+              <w:t>IEEE Computer Society</w:t>
+            </w:r>
           </w:p>
         </w:tc>
       </w:tr>
@@ -782,22 +624,29 @@
           <w:sz w:val="24"/>
           <w:szCs w:val="24"/>
         </w:rPr>
+        <w:t xml:space="preserve">Resumen: En principio se realizara una descripción general de la función del producto, así como también una breve descripción de </w:t>
+      </w:r>
+      <w:r>
+        <w:rPr>
+          <w:sz w:val="24"/>
+          <w:szCs w:val="24"/>
+        </w:rPr>
+        <w:t>todos los elementos</w:t>
+      </w:r>
+      <w:r>
+        <w:rPr>
+          <w:sz w:val="24"/>
+          <w:szCs w:val="24"/>
+        </w:rPr>
+        <w:t xml:space="preserve"> </w:t>
+      </w:r>
+      <w:r>
+        <w:rPr>
+          <w:sz w:val="24"/>
+          <w:szCs w:val="24"/>
+        </w:rPr>
         <w:lastRenderedPageBreak/>
-        <w:t xml:space="preserve">Resumen: En principio se realizara una descripción general de la función del producto, así como también una breve descripción de </w:t>
-      </w:r>
-      <w:r>
-        <w:rPr>
-          <w:sz w:val="24"/>
-          <w:szCs w:val="24"/>
-        </w:rPr>
-        <w:t>todos los elementos</w:t>
-      </w:r>
-      <w:r>
-        <w:rPr>
-          <w:sz w:val="24"/>
-          <w:szCs w:val="24"/>
-        </w:rPr>
-        <w:t xml:space="preserve"> que intervienen en proyecto, también una más amplia descripción </w:t>
+        <w:t xml:space="preserve">que intervienen en proyecto, también una más amplia descripción </w:t>
       </w:r>
       <w:r>
         <w:rPr>
@@ -888,14 +737,7 @@
           <w:sz w:val="24"/>
           <w:szCs w:val="24"/>
         </w:rPr>
-        <w:t>Funciones de Product</w:t>
-      </w:r>
-      <w:r>
-        <w:rPr>
-          <w:sz w:val="24"/>
-          <w:szCs w:val="24"/>
-        </w:rPr>
-        <w:t>o:</w:t>
+        <w:t>Funciones de Producto:</w:t>
       </w:r>
       <w:r>
         <w:rPr>
@@ -923,23 +765,7 @@
           <w:sz w:val="24"/>
           <w:szCs w:val="24"/>
         </w:rPr>
-        <w:t xml:space="preserve">Consulta de Catalogo virtual: En el sitio web se podrá acceder a una vista de todos los artículos de la tienda, es decir un catalogo virtual el cual podrá estar divido en ofertas y </w:t>
-      </w:r>
-      <w:proofErr w:type="spellStart"/>
-      <w:r>
-        <w:rPr>
-          <w:sz w:val="24"/>
-          <w:szCs w:val="24"/>
-        </w:rPr>
-        <w:t>e</w:t>
-      </w:r>
-      <w:proofErr w:type="spellEnd"/>
-      <w:r>
-        <w:rPr>
-          <w:sz w:val="24"/>
-          <w:szCs w:val="24"/>
-        </w:rPr>
-        <w:t xml:space="preserve"> el tipo de productos como por ejemplo informáticos, línea blanca y demás.</w:t>
+        <w:t>Consulta de Catalogo virtual: En el sitio web se podrá acceder a una vista de todos los artículos de la tienda, es decir un catalogo virtual el cual podrá estar divido en ofertas y e el tipo de productos como por ejemplo informáticos, línea blanca y demás.</w:t>
       </w:r>
     </w:p>
     <w:p>
@@ -1190,15 +1016,7 @@
                 <w:sz w:val="24"/>
                 <w:szCs w:val="24"/>
               </w:rPr>
-              <w:t xml:space="preserve">Este usuario aun no esta registrado en la tienda virtual, por lo cual </w:t>
-            </w:r>
-            <w:r>
-              <w:rPr>
-                <w:sz w:val="24"/>
-                <w:szCs w:val="24"/>
-              </w:rPr>
-              <w:lastRenderedPageBreak/>
-              <w:t>por lo general entra a observar el catalogo de productos solo por curiosidad y con temor al servicio.</w:t>
+              <w:t>Este usuario aun no esta registrado en la tienda virtual, por lo cual por lo general entra a observar el catalogo de productos solo por curiosidad y con temor al servicio.</w:t>
             </w:r>
           </w:p>
         </w:tc>
@@ -1289,6 +1107,7 @@
                 <w:sz w:val="24"/>
                 <w:szCs w:val="24"/>
               </w:rPr>
+              <w:lastRenderedPageBreak/>
               <w:t>Formación</w:t>
             </w:r>
           </w:p>
@@ -1310,14 +1129,7 @@
                 <w:sz w:val="24"/>
                 <w:szCs w:val="24"/>
               </w:rPr>
-              <w:t>Computación básica, facilidad de navegación de internet</w:t>
-            </w:r>
-            <w:r>
-              <w:rPr>
-                <w:sz w:val="24"/>
-                <w:szCs w:val="24"/>
-              </w:rPr>
-              <w:t>, persona activa en el mundo financiero</w:t>
+              <w:t>Computación básica, facilidad de navegación de internet, persona activa en el mundo financiero</w:t>
             </w:r>
           </w:p>
         </w:tc>
@@ -1362,23 +1174,7 @@
                 <w:sz w:val="24"/>
                 <w:szCs w:val="24"/>
               </w:rPr>
-              <w:t xml:space="preserve">Este usuario </w:t>
-            </w:r>
-            <w:proofErr w:type="spellStart"/>
-            <w:r>
-              <w:rPr>
-                <w:sz w:val="24"/>
-                <w:szCs w:val="24"/>
-              </w:rPr>
-              <w:t>a</w:t>
-            </w:r>
-            <w:proofErr w:type="spellEnd"/>
-            <w:r>
-              <w:rPr>
-                <w:sz w:val="24"/>
-                <w:szCs w:val="24"/>
-              </w:rPr>
-              <w:t xml:space="preserve"> pasado de ser visitante a un </w:t>
+              <w:t xml:space="preserve">Este usuario a pasado de ser visitante a un </w:t>
             </w:r>
             <w:r>
               <w:rPr>
@@ -1556,23 +1352,7 @@
                 <w:sz w:val="24"/>
                 <w:szCs w:val="24"/>
               </w:rPr>
-              <w:t xml:space="preserve">Este usuario será quien se encargara de poder dar mantenimiento al sitio web pudiendo tener a poder la facilidad de actualizar productos, ofertas, o el manejo de las transacciones para la culminación de proceso de compra que será la entrega del </w:t>
-            </w:r>
-            <w:proofErr w:type="gramStart"/>
-            <w:r>
-              <w:rPr>
-                <w:sz w:val="24"/>
-                <w:szCs w:val="24"/>
-              </w:rPr>
-              <w:t>articulo</w:t>
-            </w:r>
-            <w:proofErr w:type="gramEnd"/>
-            <w:r>
-              <w:rPr>
-                <w:sz w:val="24"/>
-                <w:szCs w:val="24"/>
-              </w:rPr>
-              <w:t xml:space="preserve">. </w:t>
+              <w:t xml:space="preserve">Este usuario será quien se encargara de poder dar mantenimiento al sitio web pudiendo tener a poder la facilidad de actualizar productos, ofertas, o el manejo de las transacciones para la culminación de proceso de compra que será la entrega del articulo. </w:t>
             </w:r>
           </w:p>
         </w:tc>
@@ -1613,23 +1393,7 @@
           <w:sz w:val="24"/>
           <w:szCs w:val="24"/>
         </w:rPr>
-        <w:t xml:space="preserve">El sitio web podrá ser visitado desde cualquier sistema operativo el cual cuente con conexión a internet mediante un navegador web así como también en dispositivos móviles como tabletas o celulares. Usaremos la aplicación libre “Google </w:t>
-      </w:r>
-      <w:proofErr w:type="spellStart"/>
-      <w:r>
-        <w:rPr>
-          <w:sz w:val="24"/>
-          <w:szCs w:val="24"/>
-        </w:rPr>
-        <w:t>Engine</w:t>
-      </w:r>
-      <w:proofErr w:type="spellEnd"/>
-      <w:r>
-        <w:rPr>
-          <w:sz w:val="24"/>
-          <w:szCs w:val="24"/>
-        </w:rPr>
-        <w:t xml:space="preserve">”  para poder tener acceso al dominio de internet. Se usara también Java, como lenguajes principal en la infraestructura de </w:t>
+        <w:t xml:space="preserve">El sitio web podrá ser visitado desde cualquier sistema operativo el cual cuente con conexión a internet mediante un navegador web así como también en dispositivos móviles como tabletas o celulares. Usaremos la aplicación libre “Google Engine”  para poder tener acceso al dominio de internet. Se usara también Java, como lenguajes principal en la infraestructura de </w:t>
       </w:r>
       <w:r>
         <w:rPr>
@@ -1679,23 +1443,7 @@
           <w:sz w:val="24"/>
           <w:szCs w:val="24"/>
         </w:rPr>
-        <w:t xml:space="preserve"> Google </w:t>
-      </w:r>
-      <w:proofErr w:type="spellStart"/>
-      <w:r>
-        <w:rPr>
-          <w:sz w:val="24"/>
-          <w:szCs w:val="24"/>
-        </w:rPr>
-        <w:t>Engine</w:t>
-      </w:r>
-      <w:proofErr w:type="spellEnd"/>
-      <w:r>
-        <w:rPr>
-          <w:sz w:val="24"/>
-          <w:szCs w:val="24"/>
-        </w:rPr>
-        <w:t xml:space="preserve"> es la aplicación que se usara por el cual para una mejora posterior que no sea realizada por nuestro grupo de trabajo se brindara información básica de dicha aplicación así como la cuenta de esta aplicación ya mencionada. La demora en la navegación será responsabilidad aparte de los usuarios visitantes del sitio web </w:t>
+        <w:t xml:space="preserve"> Google Engine es la aplicación que se usara por el cual para una mejora posterior que no sea realizada por nuestro grupo de trabajo se brindara información básica de dicha aplicación así como la cuenta de esta aplicación ya mencionada. La demora en la navegación será responsabilidad aparte de los usuarios visitantes del sitio web </w:t>
       </w:r>
       <w:r>
         <w:rPr>
@@ -1726,6 +1474,823 @@
         <w:t>Especificación de Requerimientos:</w:t>
       </w:r>
     </w:p>
+    <w:tbl>
+      <w:tblPr>
+        <w:tblStyle w:val="Tablaconcuadrcula"/>
+        <w:tblW w:w="9747" w:type="dxa"/>
+        <w:tblLook w:val="04A0"/>
+      </w:tblPr>
+      <w:tblGrid>
+        <w:gridCol w:w="1668"/>
+        <w:gridCol w:w="8079"/>
+      </w:tblGrid>
+      <w:tr>
+        <w:tc>
+          <w:tcPr>
+            <w:tcW w:w="1668" w:type="dxa"/>
+            <w:shd w:val="clear" w:color="auto" w:fill="B8CCE4" w:themeFill="accent1" w:themeFillTint="66"/>
+            <w:vAlign w:val="center"/>
+          </w:tcPr>
+          <w:p>
+            <w:pPr>
+              <w:jc w:val="center"/>
+              <w:rPr>
+                <w:sz w:val="18"/>
+                <w:szCs w:val="24"/>
+              </w:rPr>
+            </w:pPr>
+            <w:r>
+              <w:rPr>
+                <w:sz w:val="18"/>
+                <w:szCs w:val="24"/>
+              </w:rPr>
+              <w:t>Numero Requisito</w:t>
+            </w:r>
+          </w:p>
+        </w:tc>
+        <w:tc>
+          <w:tcPr>
+            <w:tcW w:w="8079" w:type="dxa"/>
+            <w:vAlign w:val="center"/>
+          </w:tcPr>
+          <w:p>
+            <w:pPr>
+              <w:rPr>
+                <w:sz w:val="24"/>
+                <w:szCs w:val="24"/>
+              </w:rPr>
+            </w:pPr>
+            <w:r>
+              <w:rPr>
+                <w:sz w:val="24"/>
+                <w:szCs w:val="24"/>
+              </w:rPr>
+              <w:t>RN 1</w:t>
+            </w:r>
+          </w:p>
+        </w:tc>
+      </w:tr>
+      <w:tr>
+        <w:tc>
+          <w:tcPr>
+            <w:tcW w:w="1668" w:type="dxa"/>
+            <w:shd w:val="clear" w:color="auto" w:fill="B8CCE4" w:themeFill="accent1" w:themeFillTint="66"/>
+            <w:vAlign w:val="center"/>
+          </w:tcPr>
+          <w:p>
+            <w:pPr>
+              <w:jc w:val="center"/>
+              <w:rPr>
+                <w:sz w:val="18"/>
+                <w:szCs w:val="24"/>
+              </w:rPr>
+            </w:pPr>
+            <w:r>
+              <w:rPr>
+                <w:sz w:val="18"/>
+                <w:szCs w:val="24"/>
+              </w:rPr>
+              <w:t>Nombre Requisito</w:t>
+            </w:r>
+          </w:p>
+        </w:tc>
+        <w:tc>
+          <w:tcPr>
+            <w:tcW w:w="8079" w:type="dxa"/>
+            <w:vAlign w:val="center"/>
+          </w:tcPr>
+          <w:p>
+            <w:pPr>
+              <w:rPr>
+                <w:sz w:val="24"/>
+                <w:szCs w:val="24"/>
+              </w:rPr>
+            </w:pPr>
+            <w:r>
+              <w:rPr>
+                <w:sz w:val="24"/>
+                <w:szCs w:val="24"/>
+              </w:rPr>
+              <w:t xml:space="preserve">Inicio de Sesión </w:t>
+            </w:r>
+          </w:p>
+        </w:tc>
+      </w:tr>
+      <w:tr>
+        <w:tc>
+          <w:tcPr>
+            <w:tcW w:w="1668" w:type="dxa"/>
+            <w:shd w:val="clear" w:color="auto" w:fill="B8CCE4" w:themeFill="accent1" w:themeFillTint="66"/>
+            <w:vAlign w:val="center"/>
+          </w:tcPr>
+          <w:p>
+            <w:pPr>
+              <w:jc w:val="center"/>
+              <w:rPr>
+                <w:sz w:val="18"/>
+                <w:szCs w:val="24"/>
+              </w:rPr>
+            </w:pPr>
+            <w:r>
+              <w:rPr>
+                <w:sz w:val="18"/>
+                <w:szCs w:val="24"/>
+              </w:rPr>
+              <w:t>Tipo</w:t>
+            </w:r>
+          </w:p>
+        </w:tc>
+        <w:tc>
+          <w:tcPr>
+            <w:tcW w:w="8079" w:type="dxa"/>
+            <w:vAlign w:val="center"/>
+          </w:tcPr>
+          <w:p>
+            <w:pPr>
+              <w:rPr>
+                <w:sz w:val="24"/>
+                <w:szCs w:val="24"/>
+              </w:rPr>
+            </w:pPr>
+            <w:r>
+              <w:rPr>
+                <w:sz w:val="24"/>
+                <w:szCs w:val="24"/>
+              </w:rPr>
+              <w:t>Requisito</w:t>
+            </w:r>
+          </w:p>
+        </w:tc>
+      </w:tr>
+      <w:tr>
+        <w:tc>
+          <w:tcPr>
+            <w:tcW w:w="1668" w:type="dxa"/>
+            <w:shd w:val="clear" w:color="auto" w:fill="B8CCE4" w:themeFill="accent1" w:themeFillTint="66"/>
+            <w:vAlign w:val="center"/>
+          </w:tcPr>
+          <w:p>
+            <w:pPr>
+              <w:jc w:val="center"/>
+              <w:rPr>
+                <w:sz w:val="18"/>
+                <w:szCs w:val="24"/>
+              </w:rPr>
+            </w:pPr>
+            <w:r>
+              <w:rPr>
+                <w:sz w:val="18"/>
+                <w:szCs w:val="24"/>
+              </w:rPr>
+              <w:t>Prioridad</w:t>
+            </w:r>
+          </w:p>
+        </w:tc>
+        <w:tc>
+          <w:tcPr>
+            <w:tcW w:w="8079" w:type="dxa"/>
+            <w:vAlign w:val="center"/>
+          </w:tcPr>
+          <w:p>
+            <w:pPr>
+              <w:rPr>
+                <w:sz w:val="24"/>
+                <w:szCs w:val="24"/>
+              </w:rPr>
+            </w:pPr>
+            <w:r>
+              <w:rPr>
+                <w:sz w:val="24"/>
+                <w:szCs w:val="24"/>
+              </w:rPr>
+              <w:t>Alta</w:t>
+            </w:r>
+          </w:p>
+        </w:tc>
+      </w:tr>
+    </w:tbl>
+    <w:p>
+      <w:pPr>
+        <w:jc w:val="both"/>
+        <w:rPr>
+          <w:sz w:val="24"/>
+          <w:szCs w:val="24"/>
+        </w:rPr>
+      </w:pPr>
+    </w:p>
+    <w:tbl>
+      <w:tblPr>
+        <w:tblStyle w:val="Tablaconcuadrcula"/>
+        <w:tblW w:w="9747" w:type="dxa"/>
+        <w:tblLook w:val="04A0"/>
+      </w:tblPr>
+      <w:tblGrid>
+        <w:gridCol w:w="1668"/>
+        <w:gridCol w:w="8079"/>
+      </w:tblGrid>
+      <w:tr>
+        <w:tc>
+          <w:tcPr>
+            <w:tcW w:w="1668" w:type="dxa"/>
+            <w:shd w:val="clear" w:color="auto" w:fill="B8CCE4" w:themeFill="accent1" w:themeFillTint="66"/>
+            <w:vAlign w:val="center"/>
+          </w:tcPr>
+          <w:p>
+            <w:pPr>
+              <w:jc w:val="center"/>
+              <w:rPr>
+                <w:sz w:val="18"/>
+                <w:szCs w:val="24"/>
+              </w:rPr>
+            </w:pPr>
+            <w:r>
+              <w:rPr>
+                <w:sz w:val="18"/>
+                <w:szCs w:val="24"/>
+              </w:rPr>
+              <w:t>Numero Requisito</w:t>
+            </w:r>
+          </w:p>
+        </w:tc>
+        <w:tc>
+          <w:tcPr>
+            <w:tcW w:w="8079" w:type="dxa"/>
+            <w:vAlign w:val="center"/>
+          </w:tcPr>
+          <w:p>
+            <w:pPr>
+              <w:rPr>
+                <w:sz w:val="24"/>
+                <w:szCs w:val="24"/>
+              </w:rPr>
+            </w:pPr>
+            <w:r>
+              <w:rPr>
+                <w:sz w:val="24"/>
+                <w:szCs w:val="24"/>
+              </w:rPr>
+              <w:t>RN 2</w:t>
+            </w:r>
+          </w:p>
+        </w:tc>
+      </w:tr>
+      <w:tr>
+        <w:tc>
+          <w:tcPr>
+            <w:tcW w:w="1668" w:type="dxa"/>
+            <w:shd w:val="clear" w:color="auto" w:fill="B8CCE4" w:themeFill="accent1" w:themeFillTint="66"/>
+            <w:vAlign w:val="center"/>
+          </w:tcPr>
+          <w:p>
+            <w:pPr>
+              <w:jc w:val="center"/>
+              <w:rPr>
+                <w:sz w:val="18"/>
+                <w:szCs w:val="24"/>
+              </w:rPr>
+            </w:pPr>
+            <w:r>
+              <w:rPr>
+                <w:sz w:val="18"/>
+                <w:szCs w:val="24"/>
+              </w:rPr>
+              <w:t>Nombre Requisito</w:t>
+            </w:r>
+          </w:p>
+        </w:tc>
+        <w:tc>
+          <w:tcPr>
+            <w:tcW w:w="8079" w:type="dxa"/>
+            <w:vAlign w:val="center"/>
+          </w:tcPr>
+          <w:p>
+            <w:pPr>
+              <w:rPr>
+                <w:sz w:val="24"/>
+                <w:szCs w:val="24"/>
+              </w:rPr>
+            </w:pPr>
+            <w:r>
+              <w:rPr>
+                <w:sz w:val="24"/>
+                <w:szCs w:val="24"/>
+              </w:rPr>
+              <w:t>Crear Cuenta</w:t>
+            </w:r>
+          </w:p>
+        </w:tc>
+      </w:tr>
+      <w:tr>
+        <w:tc>
+          <w:tcPr>
+            <w:tcW w:w="1668" w:type="dxa"/>
+            <w:shd w:val="clear" w:color="auto" w:fill="B8CCE4" w:themeFill="accent1" w:themeFillTint="66"/>
+            <w:vAlign w:val="center"/>
+          </w:tcPr>
+          <w:p>
+            <w:pPr>
+              <w:jc w:val="center"/>
+              <w:rPr>
+                <w:sz w:val="18"/>
+                <w:szCs w:val="24"/>
+              </w:rPr>
+            </w:pPr>
+            <w:r>
+              <w:rPr>
+                <w:sz w:val="18"/>
+                <w:szCs w:val="24"/>
+              </w:rPr>
+              <w:t>Tipo</w:t>
+            </w:r>
+          </w:p>
+        </w:tc>
+        <w:tc>
+          <w:tcPr>
+            <w:tcW w:w="8079" w:type="dxa"/>
+            <w:vAlign w:val="center"/>
+          </w:tcPr>
+          <w:p>
+            <w:pPr>
+              <w:rPr>
+                <w:sz w:val="24"/>
+                <w:szCs w:val="24"/>
+              </w:rPr>
+            </w:pPr>
+            <w:r>
+              <w:rPr>
+                <w:sz w:val="24"/>
+                <w:szCs w:val="24"/>
+              </w:rPr>
+              <w:t>Requisito</w:t>
+            </w:r>
+          </w:p>
+        </w:tc>
+      </w:tr>
+      <w:tr>
+        <w:tc>
+          <w:tcPr>
+            <w:tcW w:w="1668" w:type="dxa"/>
+            <w:shd w:val="clear" w:color="auto" w:fill="B8CCE4" w:themeFill="accent1" w:themeFillTint="66"/>
+            <w:vAlign w:val="center"/>
+          </w:tcPr>
+          <w:p>
+            <w:pPr>
+              <w:jc w:val="center"/>
+              <w:rPr>
+                <w:sz w:val="18"/>
+                <w:szCs w:val="24"/>
+              </w:rPr>
+            </w:pPr>
+            <w:r>
+              <w:rPr>
+                <w:sz w:val="18"/>
+                <w:szCs w:val="24"/>
+              </w:rPr>
+              <w:t>Prioridad</w:t>
+            </w:r>
+          </w:p>
+        </w:tc>
+        <w:tc>
+          <w:tcPr>
+            <w:tcW w:w="8079" w:type="dxa"/>
+            <w:vAlign w:val="center"/>
+          </w:tcPr>
+          <w:p>
+            <w:pPr>
+              <w:rPr>
+                <w:sz w:val="24"/>
+                <w:szCs w:val="24"/>
+              </w:rPr>
+            </w:pPr>
+            <w:r>
+              <w:rPr>
+                <w:sz w:val="24"/>
+                <w:szCs w:val="24"/>
+              </w:rPr>
+              <w:t>Alta</w:t>
+            </w:r>
+          </w:p>
+        </w:tc>
+      </w:tr>
+    </w:tbl>
+    <w:p>
+      <w:pPr>
+        <w:jc w:val="both"/>
+        <w:rPr>
+          <w:sz w:val="24"/>
+          <w:szCs w:val="24"/>
+        </w:rPr>
+      </w:pPr>
+    </w:p>
+    <w:tbl>
+      <w:tblPr>
+        <w:tblStyle w:val="Tablaconcuadrcula"/>
+        <w:tblW w:w="9747" w:type="dxa"/>
+        <w:tblLook w:val="04A0"/>
+      </w:tblPr>
+      <w:tblGrid>
+        <w:gridCol w:w="1668"/>
+        <w:gridCol w:w="8079"/>
+      </w:tblGrid>
+      <w:tr>
+        <w:tc>
+          <w:tcPr>
+            <w:tcW w:w="1668" w:type="dxa"/>
+            <w:shd w:val="clear" w:color="auto" w:fill="B8CCE4" w:themeFill="accent1" w:themeFillTint="66"/>
+            <w:vAlign w:val="center"/>
+          </w:tcPr>
+          <w:p>
+            <w:pPr>
+              <w:jc w:val="center"/>
+              <w:rPr>
+                <w:sz w:val="18"/>
+                <w:szCs w:val="24"/>
+              </w:rPr>
+            </w:pPr>
+            <w:r>
+              <w:rPr>
+                <w:sz w:val="18"/>
+                <w:szCs w:val="24"/>
+              </w:rPr>
+              <w:t>Numero Requisito</w:t>
+            </w:r>
+          </w:p>
+        </w:tc>
+        <w:tc>
+          <w:tcPr>
+            <w:tcW w:w="8079" w:type="dxa"/>
+            <w:vAlign w:val="center"/>
+          </w:tcPr>
+          <w:p>
+            <w:pPr>
+              <w:rPr>
+                <w:sz w:val="24"/>
+                <w:szCs w:val="24"/>
+              </w:rPr>
+            </w:pPr>
+            <w:r>
+              <w:rPr>
+                <w:sz w:val="24"/>
+                <w:szCs w:val="24"/>
+              </w:rPr>
+              <w:t>RN 3</w:t>
+            </w:r>
+          </w:p>
+        </w:tc>
+      </w:tr>
+      <w:tr>
+        <w:tc>
+          <w:tcPr>
+            <w:tcW w:w="1668" w:type="dxa"/>
+            <w:shd w:val="clear" w:color="auto" w:fill="B8CCE4" w:themeFill="accent1" w:themeFillTint="66"/>
+            <w:vAlign w:val="center"/>
+          </w:tcPr>
+          <w:p>
+            <w:pPr>
+              <w:jc w:val="center"/>
+              <w:rPr>
+                <w:sz w:val="18"/>
+                <w:szCs w:val="24"/>
+              </w:rPr>
+            </w:pPr>
+            <w:r>
+              <w:rPr>
+                <w:sz w:val="18"/>
+                <w:szCs w:val="24"/>
+              </w:rPr>
+              <w:t>Nombre Requisito</w:t>
+            </w:r>
+          </w:p>
+        </w:tc>
+        <w:tc>
+          <w:tcPr>
+            <w:tcW w:w="8079" w:type="dxa"/>
+            <w:vAlign w:val="center"/>
+          </w:tcPr>
+          <w:p>
+            <w:pPr>
+              <w:rPr>
+                <w:sz w:val="24"/>
+                <w:szCs w:val="24"/>
+              </w:rPr>
+            </w:pPr>
+            <w:r>
+              <w:rPr>
+                <w:sz w:val="24"/>
+                <w:szCs w:val="24"/>
+              </w:rPr>
+              <w:t>Realizar Pago</w:t>
+            </w:r>
+          </w:p>
+        </w:tc>
+      </w:tr>
+      <w:tr>
+        <w:tc>
+          <w:tcPr>
+            <w:tcW w:w="1668" w:type="dxa"/>
+            <w:shd w:val="clear" w:color="auto" w:fill="B8CCE4" w:themeFill="accent1" w:themeFillTint="66"/>
+            <w:vAlign w:val="center"/>
+          </w:tcPr>
+          <w:p>
+            <w:pPr>
+              <w:jc w:val="center"/>
+              <w:rPr>
+                <w:sz w:val="18"/>
+                <w:szCs w:val="24"/>
+              </w:rPr>
+            </w:pPr>
+            <w:r>
+              <w:rPr>
+                <w:sz w:val="18"/>
+                <w:szCs w:val="24"/>
+              </w:rPr>
+              <w:t>Tipo</w:t>
+            </w:r>
+          </w:p>
+        </w:tc>
+        <w:tc>
+          <w:tcPr>
+            <w:tcW w:w="8079" w:type="dxa"/>
+            <w:vAlign w:val="center"/>
+          </w:tcPr>
+          <w:p>
+            <w:pPr>
+              <w:rPr>
+                <w:sz w:val="24"/>
+                <w:szCs w:val="24"/>
+              </w:rPr>
+            </w:pPr>
+            <w:r>
+              <w:rPr>
+                <w:sz w:val="24"/>
+                <w:szCs w:val="24"/>
+              </w:rPr>
+              <w:t>Requisito</w:t>
+            </w:r>
+          </w:p>
+        </w:tc>
+      </w:tr>
+      <w:tr>
+        <w:tc>
+          <w:tcPr>
+            <w:tcW w:w="1668" w:type="dxa"/>
+            <w:shd w:val="clear" w:color="auto" w:fill="B8CCE4" w:themeFill="accent1" w:themeFillTint="66"/>
+            <w:vAlign w:val="center"/>
+          </w:tcPr>
+          <w:p>
+            <w:pPr>
+              <w:jc w:val="center"/>
+              <w:rPr>
+                <w:sz w:val="18"/>
+                <w:szCs w:val="24"/>
+              </w:rPr>
+            </w:pPr>
+            <w:r>
+              <w:rPr>
+                <w:sz w:val="18"/>
+                <w:szCs w:val="24"/>
+              </w:rPr>
+              <w:lastRenderedPageBreak/>
+              <w:t>Prioridad</w:t>
+            </w:r>
+          </w:p>
+        </w:tc>
+        <w:tc>
+          <w:tcPr>
+            <w:tcW w:w="8079" w:type="dxa"/>
+            <w:vAlign w:val="center"/>
+          </w:tcPr>
+          <w:p>
+            <w:pPr>
+              <w:rPr>
+                <w:sz w:val="24"/>
+                <w:szCs w:val="24"/>
+              </w:rPr>
+            </w:pPr>
+            <w:r>
+              <w:rPr>
+                <w:sz w:val="24"/>
+                <w:szCs w:val="24"/>
+              </w:rPr>
+              <w:t>Alta</w:t>
+            </w:r>
+          </w:p>
+        </w:tc>
+      </w:tr>
+    </w:tbl>
+    <w:p>
+      <w:pPr>
+        <w:jc w:val="both"/>
+        <w:rPr>
+          <w:sz w:val="24"/>
+          <w:szCs w:val="24"/>
+        </w:rPr>
+      </w:pPr>
+    </w:p>
+    <w:tbl>
+      <w:tblPr>
+        <w:tblStyle w:val="Tablaconcuadrcula"/>
+        <w:tblW w:w="9747" w:type="dxa"/>
+        <w:tblLook w:val="04A0"/>
+      </w:tblPr>
+      <w:tblGrid>
+        <w:gridCol w:w="1668"/>
+        <w:gridCol w:w="8079"/>
+      </w:tblGrid>
+      <w:tr>
+        <w:tc>
+          <w:tcPr>
+            <w:tcW w:w="1668" w:type="dxa"/>
+            <w:shd w:val="clear" w:color="auto" w:fill="B8CCE4" w:themeFill="accent1" w:themeFillTint="66"/>
+            <w:vAlign w:val="center"/>
+          </w:tcPr>
+          <w:p>
+            <w:pPr>
+              <w:jc w:val="center"/>
+              <w:rPr>
+                <w:sz w:val="18"/>
+                <w:szCs w:val="24"/>
+              </w:rPr>
+            </w:pPr>
+            <w:r>
+              <w:rPr>
+                <w:sz w:val="18"/>
+                <w:szCs w:val="24"/>
+              </w:rPr>
+              <w:t>Numero Requisito</w:t>
+            </w:r>
+          </w:p>
+        </w:tc>
+        <w:tc>
+          <w:tcPr>
+            <w:tcW w:w="8079" w:type="dxa"/>
+            <w:vAlign w:val="center"/>
+          </w:tcPr>
+          <w:p>
+            <w:pPr>
+              <w:rPr>
+                <w:sz w:val="24"/>
+                <w:szCs w:val="24"/>
+              </w:rPr>
+            </w:pPr>
+            <w:r>
+              <w:rPr>
+                <w:sz w:val="24"/>
+                <w:szCs w:val="24"/>
+              </w:rPr>
+              <w:t>RN 4</w:t>
+            </w:r>
+          </w:p>
+        </w:tc>
+      </w:tr>
+      <w:tr>
+        <w:tc>
+          <w:tcPr>
+            <w:tcW w:w="1668" w:type="dxa"/>
+            <w:shd w:val="clear" w:color="auto" w:fill="B8CCE4" w:themeFill="accent1" w:themeFillTint="66"/>
+            <w:vAlign w:val="center"/>
+          </w:tcPr>
+          <w:p>
+            <w:pPr>
+              <w:jc w:val="center"/>
+              <w:rPr>
+                <w:sz w:val="18"/>
+                <w:szCs w:val="24"/>
+              </w:rPr>
+            </w:pPr>
+            <w:r>
+              <w:rPr>
+                <w:sz w:val="18"/>
+                <w:szCs w:val="24"/>
+              </w:rPr>
+              <w:t>Nombre Requisito</w:t>
+            </w:r>
+          </w:p>
+        </w:tc>
+        <w:tc>
+          <w:tcPr>
+            <w:tcW w:w="8079" w:type="dxa"/>
+            <w:vAlign w:val="center"/>
+          </w:tcPr>
+          <w:p>
+            <w:pPr>
+              <w:rPr>
+                <w:sz w:val="24"/>
+                <w:szCs w:val="24"/>
+              </w:rPr>
+            </w:pPr>
+            <w:r>
+              <w:rPr>
+                <w:sz w:val="24"/>
+                <w:szCs w:val="24"/>
+              </w:rPr>
+              <w:t>Selección Artículos</w:t>
+            </w:r>
+          </w:p>
+        </w:tc>
+      </w:tr>
+      <w:tr>
+        <w:tc>
+          <w:tcPr>
+            <w:tcW w:w="1668" w:type="dxa"/>
+            <w:shd w:val="clear" w:color="auto" w:fill="B8CCE4" w:themeFill="accent1" w:themeFillTint="66"/>
+            <w:vAlign w:val="center"/>
+          </w:tcPr>
+          <w:p>
+            <w:pPr>
+              <w:jc w:val="center"/>
+              <w:rPr>
+                <w:sz w:val="18"/>
+                <w:szCs w:val="24"/>
+              </w:rPr>
+            </w:pPr>
+            <w:r>
+              <w:rPr>
+                <w:sz w:val="18"/>
+                <w:szCs w:val="24"/>
+              </w:rPr>
+              <w:t>Tipo</w:t>
+            </w:r>
+          </w:p>
+        </w:tc>
+        <w:tc>
+          <w:tcPr>
+            <w:tcW w:w="8079" w:type="dxa"/>
+            <w:vAlign w:val="center"/>
+          </w:tcPr>
+          <w:p>
+            <w:pPr>
+              <w:rPr>
+                <w:sz w:val="24"/>
+                <w:szCs w:val="24"/>
+              </w:rPr>
+            </w:pPr>
+            <w:r>
+              <w:rPr>
+                <w:sz w:val="24"/>
+                <w:szCs w:val="24"/>
+              </w:rPr>
+              <w:t>Requisito</w:t>
+            </w:r>
+          </w:p>
+        </w:tc>
+      </w:tr>
+      <w:tr>
+        <w:tc>
+          <w:tcPr>
+            <w:tcW w:w="1668" w:type="dxa"/>
+            <w:shd w:val="clear" w:color="auto" w:fill="B8CCE4" w:themeFill="accent1" w:themeFillTint="66"/>
+            <w:vAlign w:val="center"/>
+          </w:tcPr>
+          <w:p>
+            <w:pPr>
+              <w:jc w:val="center"/>
+              <w:rPr>
+                <w:sz w:val="18"/>
+                <w:szCs w:val="24"/>
+              </w:rPr>
+            </w:pPr>
+            <w:r>
+              <w:rPr>
+                <w:sz w:val="18"/>
+                <w:szCs w:val="24"/>
+              </w:rPr>
+              <w:t>Prioridad</w:t>
+            </w:r>
+          </w:p>
+        </w:tc>
+        <w:tc>
+          <w:tcPr>
+            <w:tcW w:w="8079" w:type="dxa"/>
+            <w:vAlign w:val="center"/>
+          </w:tcPr>
+          <w:p>
+            <w:pPr>
+              <w:rPr>
+                <w:sz w:val="24"/>
+                <w:szCs w:val="24"/>
+              </w:rPr>
+            </w:pPr>
+            <w:r>
+              <w:rPr>
+                <w:sz w:val="24"/>
+                <w:szCs w:val="24"/>
+              </w:rPr>
+              <w:t>Alta</w:t>
+            </w:r>
+          </w:p>
+        </w:tc>
+      </w:tr>
+    </w:tbl>
+    <w:p>
+      <w:pPr>
+        <w:jc w:val="both"/>
+        <w:rPr>
+          <w:sz w:val="24"/>
+          <w:szCs w:val="24"/>
+        </w:rPr>
+      </w:pPr>
+    </w:p>
     <w:p>
       <w:pPr>
         <w:pStyle w:val="Prrafodelista"/>
@@ -1743,6 +2308,13 @@
         </w:rPr>
         <w:t>3.1  La interfaz Externa requisitos:</w:t>
       </w:r>
+      <w:r>
+        <w:rPr>
+          <w:sz w:val="24"/>
+          <w:szCs w:val="24"/>
+        </w:rPr>
+        <w:t xml:space="preserve"> </w:t>
+      </w:r>
     </w:p>
     <w:p>
       <w:pPr>
@@ -1760,6 +2332,20 @@
           <w:szCs w:val="24"/>
         </w:rPr>
         <w:t>3.1.1 Interfaz de Usuario</w:t>
+      </w:r>
+      <w:r>
+        <w:rPr>
+          <w:sz w:val="24"/>
+          <w:szCs w:val="24"/>
+        </w:rPr>
+        <w:t xml:space="preserve">: Nuestro sitio web poseerá: Un diseño en con colores que van desde azul marino, celeste y verde claro. En la parte superior como cabecera poseerá las opciones de crear cuenta y la del carrito de compra, están tendrán un fondo de color azul marino u celeste, la opción del carrito será marco por una imagen llamativa. Siguiente a esto viene la sección en la cual se mostrará el logo de la tienda, junto a la publicidad. También poseerá las pestañas de Home, nuevos productos, ofertas, acerca la cuenta, e información de la tienda. En la partes izquierda podremos apreciar una columna con distintas opciones las cuales muestren las categorías de la tienda, así como informática, línea blanca, deportes etc., las cuales con un clic  mostraran la sección de los productos elegidos. Al lado derecho podremos observar los productos en la que cada uno tendrá una breve información básica como el precio, nombre del producto, y una opción la cual de la información más amplia, así como la opción de compra o la de poner al carrito de compra. Además de una subpágina la cual posea </w:t>
+      </w:r>
+      <w:r>
+        <w:rPr>
+          <w:sz w:val="24"/>
+          <w:szCs w:val="24"/>
+        </w:rPr>
+        <w:t>la recolección de datos, con el mismo diseño ya mencionado anteriormente.</w:t>
       </w:r>
     </w:p>
     <w:p>
@@ -1781,7 +2367,6 @@
           <w:sz w:val="24"/>
           <w:szCs w:val="24"/>
         </w:rPr>
-        <w:lastRenderedPageBreak/>
         <w:t xml:space="preserve"> 3.1.2 Interfaz del hardware </w:t>
       </w:r>
     </w:p>
@@ -1802,6 +2387,13 @@
         </w:rPr>
         <w:t xml:space="preserve">3.1.3 interfaz del software </w:t>
       </w:r>
+      <w:r>
+        <w:rPr>
+          <w:sz w:val="24"/>
+          <w:szCs w:val="24"/>
+        </w:rPr>
+        <w:t>(drivers)</w:t>
+      </w:r>
     </w:p>
     <w:p>
       <w:pPr>
@@ -1817,14 +2409,7 @@
           <w:sz w:val="24"/>
           <w:szCs w:val="24"/>
         </w:rPr>
-        <w:t xml:space="preserve">3.1.4 Interfaces de </w:t>
-      </w:r>
-      <w:r>
-        <w:rPr>
-          <w:sz w:val="24"/>
-          <w:szCs w:val="24"/>
-        </w:rPr>
-        <w:t>comunicación</w:t>
+        <w:t>3.1.4 Interfaces de comunicación</w:t>
       </w:r>
     </w:p>
     <w:p>
@@ -1860,7 +2445,7 @@
           <w:sz w:val="24"/>
           <w:szCs w:val="24"/>
         </w:rPr>
-        <w:t xml:space="preserve">3.3  Desempeño de Requisito </w:t>
+        <w:t>(se sugire anexar otro documento. Creo q tipo REM)</w:t>
       </w:r>
     </w:p>
     <w:p>
@@ -1878,7 +2463,111 @@
           <w:sz w:val="24"/>
           <w:szCs w:val="24"/>
         </w:rPr>
-        <w:t xml:space="preserve">3.4  Limitaciones del diseño </w:t>
+        <w:tab/>
+      </w:r>
+      <w:r>
+        <w:rPr>
+          <w:sz w:val="24"/>
+          <w:szCs w:val="24"/>
+        </w:rPr>
+        <w:t>-  RF 01 Registro de Usuario</w:t>
+      </w:r>
+    </w:p>
+    <w:p>
+      <w:pPr>
+        <w:pStyle w:val="Prrafodelista"/>
+        <w:ind w:left="862"/>
+        <w:jc w:val="both"/>
+        <w:rPr>
+          <w:sz w:val="24"/>
+          <w:szCs w:val="24"/>
+        </w:rPr>
+      </w:pPr>
+      <w:r>
+        <w:rPr>
+          <w:sz w:val="24"/>
+          <w:szCs w:val="24"/>
+        </w:rPr>
+        <w:tab/>
+        <w:t>-  RF 02 Selección de Productos (carrito de compra)</w:t>
+      </w:r>
+    </w:p>
+    <w:p>
+      <w:pPr>
+        <w:pStyle w:val="Prrafodelista"/>
+        <w:ind w:left="862"/>
+        <w:jc w:val="both"/>
+        <w:rPr>
+          <w:sz w:val="24"/>
+          <w:szCs w:val="24"/>
+        </w:rPr>
+      </w:pPr>
+      <w:r>
+        <w:rPr>
+          <w:sz w:val="24"/>
+          <w:szCs w:val="24"/>
+        </w:rPr>
+        <w:tab/>
+        <w:t xml:space="preserve">-  Rf 03 </w:t>
+      </w:r>
+      <w:r>
+        <w:rPr>
+          <w:sz w:val="24"/>
+          <w:szCs w:val="24"/>
+        </w:rPr>
+        <w:t>Proceso de compra</w:t>
+      </w:r>
+    </w:p>
+    <w:p>
+      <w:pPr>
+        <w:pStyle w:val="Prrafodelista"/>
+        <w:ind w:left="862"/>
+        <w:jc w:val="both"/>
+        <w:rPr>
+          <w:sz w:val="24"/>
+          <w:szCs w:val="24"/>
+        </w:rPr>
+      </w:pPr>
+      <w:r>
+        <w:rPr>
+          <w:sz w:val="24"/>
+          <w:szCs w:val="24"/>
+        </w:rPr>
+        <w:t xml:space="preserve">3.3  </w:t>
+      </w:r>
+      <w:r>
+        <w:rPr>
+          <w:sz w:val="24"/>
+          <w:szCs w:val="24"/>
+        </w:rPr>
+        <w:t>Requerimientos no Funcionales</w:t>
+      </w:r>
+      <w:r>
+        <w:rPr>
+          <w:sz w:val="24"/>
+          <w:szCs w:val="24"/>
+        </w:rPr>
+        <w:t xml:space="preserve"> </w:t>
+      </w:r>
+    </w:p>
+    <w:p>
+      <w:pPr>
+        <w:pStyle w:val="Prrafodelista"/>
+        <w:ind w:left="862"/>
+        <w:jc w:val="both"/>
+        <w:rPr>
+          <w:sz w:val="24"/>
+          <w:szCs w:val="24"/>
+        </w:rPr>
+      </w:pPr>
+      <w:r>
+        <w:rPr>
+          <w:sz w:val="24"/>
+          <w:szCs w:val="24"/>
+        </w:rPr>
+        <w:lastRenderedPageBreak/>
+        <w:tab/>
+        <w:t>3.3.1 Requisitos de Rendimiento (Aquí ira el tiempo de desempeño del producto)</w:t>
       </w:r>
     </w:p>
     <w:p>
@@ -1896,7 +2585,14 @@
           <w:sz w:val="24"/>
           <w:szCs w:val="24"/>
         </w:rPr>
-        <w:t>3.4.1 Cumplimiento de las normas</w:t>
+        <w:t>3.3.2</w:t>
+      </w:r>
+      <w:r>
+        <w:rPr>
+          <w:sz w:val="24"/>
+          <w:szCs w:val="24"/>
+        </w:rPr>
+        <w:t xml:space="preserve"> Fiabilidad </w:t>
       </w:r>
     </w:p>
     <w:p>
@@ -1914,17 +2610,97 @@
           <w:sz w:val="24"/>
           <w:szCs w:val="24"/>
         </w:rPr>
-        <w:t xml:space="preserve"> 3.4.2 Las limitaciones de hardware </w:t>
-      </w:r>
-      <w:proofErr w:type="spellStart"/>
-      <w:r>
-        <w:rPr>
-          <w:sz w:val="24"/>
-          <w:szCs w:val="24"/>
-        </w:rPr>
-        <w:t>etc</w:t>
-      </w:r>
-      <w:proofErr w:type="spellEnd"/>
+        <w:t>3.</w:t>
+      </w:r>
+      <w:r>
+        <w:rPr>
+          <w:sz w:val="24"/>
+          <w:szCs w:val="24"/>
+        </w:rPr>
+        <w:t>3.3</w:t>
+      </w:r>
+      <w:r>
+        <w:rPr>
+          <w:sz w:val="24"/>
+          <w:szCs w:val="24"/>
+        </w:rPr>
+        <w:t xml:space="preserve"> Disponibilidad </w:t>
+      </w:r>
+    </w:p>
+    <w:p>
+      <w:pPr>
+        <w:pStyle w:val="Prrafodelista"/>
+        <w:ind w:left="862" w:firstLine="554"/>
+        <w:jc w:val="both"/>
+        <w:rPr>
+          <w:sz w:val="24"/>
+          <w:szCs w:val="24"/>
+        </w:rPr>
+      </w:pPr>
+      <w:r>
+        <w:rPr>
+          <w:sz w:val="24"/>
+          <w:szCs w:val="24"/>
+        </w:rPr>
+        <w:t>3.3.4</w:t>
+      </w:r>
+      <w:r>
+        <w:rPr>
+          <w:sz w:val="24"/>
+          <w:szCs w:val="24"/>
+        </w:rPr>
+        <w:t xml:space="preserve"> Seguridad</w:t>
+      </w:r>
+    </w:p>
+    <w:p>
+      <w:pPr>
+        <w:pStyle w:val="Prrafodelista"/>
+        <w:ind w:left="862" w:firstLine="554"/>
+        <w:jc w:val="both"/>
+        <w:rPr>
+          <w:sz w:val="24"/>
+          <w:szCs w:val="24"/>
+        </w:rPr>
+      </w:pPr>
+      <w:r>
+        <w:rPr>
+          <w:sz w:val="24"/>
+          <w:szCs w:val="24"/>
+        </w:rPr>
+        <w:t xml:space="preserve"> 3.3.5</w:t>
+      </w:r>
+      <w:r>
+        <w:rPr>
+          <w:sz w:val="24"/>
+          <w:szCs w:val="24"/>
+        </w:rPr>
+        <w:t xml:space="preserve"> Mantenibilidad </w:t>
+      </w:r>
+    </w:p>
+    <w:p>
+      <w:pPr>
+        <w:pStyle w:val="Prrafodelista"/>
+        <w:ind w:left="862" w:firstLine="554"/>
+        <w:jc w:val="both"/>
+        <w:rPr>
+          <w:sz w:val="24"/>
+          <w:szCs w:val="24"/>
+        </w:rPr>
+      </w:pPr>
+      <w:r>
+        <w:rPr>
+          <w:sz w:val="24"/>
+          <w:szCs w:val="24"/>
+        </w:rPr>
+        <w:t xml:space="preserve">3.3.6 </w:t>
+      </w:r>
+      <w:r>
+        <w:rPr>
+          <w:sz w:val="24"/>
+          <w:szCs w:val="24"/>
+        </w:rPr>
+        <w:t xml:space="preserve">Portabilidad </w:t>
+      </w:r>
     </w:p>
     <w:p>
       <w:pPr>
@@ -1936,19 +2712,23 @@
           <w:szCs w:val="24"/>
         </w:rPr>
       </w:pPr>
-      <w:r>
-        <w:rPr>
-          <w:sz w:val="24"/>
-          <w:szCs w:val="24"/>
-        </w:rPr>
-        <w:t xml:space="preserve"> 3.5 So</w:t>
-      </w:r>
-      <w:r>
-        <w:rPr>
-          <w:sz w:val="24"/>
-          <w:szCs w:val="24"/>
-        </w:rPr>
-        <w:t xml:space="preserve">ftware del sistema Atributos </w:t>
+    </w:p>
+    <w:p>
+      <w:pPr>
+        <w:pStyle w:val="Prrafodelista"/>
+        <w:ind w:left="862"/>
+        <w:jc w:val="both"/>
+        <w:rPr>
+          <w:sz w:val="24"/>
+          <w:szCs w:val="24"/>
+        </w:rPr>
+      </w:pPr>
+      <w:r>
+        <w:rPr>
+          <w:sz w:val="24"/>
+          <w:szCs w:val="24"/>
+        </w:rPr>
+        <w:t xml:space="preserve">3.4  Limitaciones del diseño </w:t>
       </w:r>
     </w:p>
     <w:p>
@@ -1966,7 +2746,7 @@
           <w:sz w:val="24"/>
           <w:szCs w:val="24"/>
         </w:rPr>
-        <w:t xml:space="preserve">3.5.1 Fiabilidad </w:t>
+        <w:t>3.4.1 Cumplimiento de las normas</w:t>
       </w:r>
     </w:p>
     <w:p>
@@ -1984,94 +2764,51 @@
           <w:sz w:val="24"/>
           <w:szCs w:val="24"/>
         </w:rPr>
-        <w:t xml:space="preserve">3.5.2 Disponibilidad </w:t>
-      </w:r>
-    </w:p>
-    <w:p>
-      <w:pPr>
-        <w:pStyle w:val="Prrafodelista"/>
-        <w:ind w:left="862" w:firstLine="554"/>
-        <w:jc w:val="both"/>
-        <w:rPr>
-          <w:sz w:val="24"/>
-          <w:szCs w:val="24"/>
-        </w:rPr>
-      </w:pPr>
-      <w:r>
-        <w:rPr>
-          <w:sz w:val="24"/>
-          <w:szCs w:val="24"/>
-        </w:rPr>
-        <w:t>3.5.3 Seguridad</w:t>
-      </w:r>
-    </w:p>
-    <w:p>
-      <w:pPr>
-        <w:pStyle w:val="Prrafodelista"/>
-        <w:ind w:left="862" w:firstLine="554"/>
-        <w:jc w:val="both"/>
-        <w:rPr>
-          <w:sz w:val="24"/>
-          <w:szCs w:val="24"/>
-        </w:rPr>
-      </w:pPr>
-      <w:r>
-        <w:rPr>
-          <w:sz w:val="24"/>
-          <w:szCs w:val="24"/>
-        </w:rPr>
-        <w:t xml:space="preserve"> 3.5.4 </w:t>
-      </w:r>
-      <w:proofErr w:type="spellStart"/>
-      <w:r>
-        <w:rPr>
-          <w:sz w:val="24"/>
-          <w:szCs w:val="24"/>
-        </w:rPr>
-        <w:t>Mantenibilidad</w:t>
-      </w:r>
-      <w:proofErr w:type="spellEnd"/>
-      <w:r>
-        <w:rPr>
-          <w:sz w:val="24"/>
-          <w:szCs w:val="24"/>
-        </w:rPr>
-        <w:t xml:space="preserve"> </w:t>
-      </w:r>
-    </w:p>
-    <w:p>
-      <w:pPr>
-        <w:pStyle w:val="Prrafodelista"/>
-        <w:ind w:left="862" w:firstLine="554"/>
-        <w:jc w:val="both"/>
-        <w:rPr>
-          <w:sz w:val="24"/>
-          <w:szCs w:val="24"/>
-        </w:rPr>
-      </w:pPr>
-      <w:r>
-        <w:rPr>
-          <w:sz w:val="24"/>
-          <w:szCs w:val="24"/>
-        </w:rPr>
-        <w:t xml:space="preserve">3.5.5 Portabilidad </w:t>
-      </w:r>
-    </w:p>
-    <w:p>
-      <w:pPr>
-        <w:ind w:firstLine="708"/>
-        <w:jc w:val="both"/>
-        <w:rPr>
-          <w:sz w:val="24"/>
-          <w:szCs w:val="24"/>
-        </w:rPr>
-      </w:pPr>
-      <w:r>
-        <w:rPr>
-          <w:sz w:val="24"/>
-          <w:szCs w:val="24"/>
-        </w:rPr>
-        <w:t>3.6 Otros requisitos</w:t>
+        <w:t xml:space="preserve"> 3.4.2 Las limitaciones d</w:t>
+      </w:r>
+      <w:r>
+        <w:rPr>
+          <w:sz w:val="24"/>
+          <w:szCs w:val="24"/>
+        </w:rPr>
+        <w:t>e hardware</w:t>
+      </w:r>
+    </w:p>
+    <w:p>
+      <w:pPr>
+        <w:jc w:val="both"/>
+        <w:rPr>
+          <w:sz w:val="24"/>
+          <w:szCs w:val="24"/>
+        </w:rPr>
+      </w:pPr>
+      <w:r>
+        <w:rPr>
+          <w:sz w:val="24"/>
+          <w:szCs w:val="24"/>
+        </w:rPr>
+        <w:tab/>
+      </w:r>
+      <w:r>
+        <w:rPr>
+          <w:sz w:val="24"/>
+          <w:szCs w:val="24"/>
+        </w:rPr>
+        <w:t>3.</w:t>
+      </w:r>
+      <w:r>
+        <w:rPr>
+          <w:sz w:val="24"/>
+          <w:szCs w:val="24"/>
+        </w:rPr>
+        <w:t>5</w:t>
+      </w:r>
+      <w:r>
+        <w:rPr>
+          <w:sz w:val="24"/>
+          <w:szCs w:val="24"/>
+        </w:rPr>
+        <w:t xml:space="preserve"> Otros requisitos</w:t>
       </w:r>
     </w:p>
     <w:sectPr>

</xml_diff>

<commit_message>
Bueno muchachos pudiamor agregar algunos punto faltanates pero tambien poreparando la documentancion adjunta
</commit_message>
<xml_diff>
--- a/SRS-BJ,Suoli.docx
+++ b/SRS-BJ,Suoli.docx
@@ -40,8 +40,17 @@
           <w:sz w:val="24"/>
           <w:szCs w:val="24"/>
         </w:rPr>
-        <w:t>Responsables: Benjamín, Solimar</w:t>
-      </w:r>
+        <w:t xml:space="preserve">Responsables: Benjamín, </w:t>
+      </w:r>
+      <w:proofErr w:type="spellStart"/>
+      <w:r>
+        <w:rPr>
+          <w:sz w:val="24"/>
+          <w:szCs w:val="24"/>
+        </w:rPr>
+        <w:t>Solimar</w:t>
+      </w:r>
+      <w:proofErr w:type="spellEnd"/>
     </w:p>
     <w:p>
       <w:pPr>
@@ -464,7 +473,87 @@
                 <w:sz w:val="24"/>
                 <w:szCs w:val="24"/>
               </w:rPr>
-              <w:t xml:space="preserve">“IEEE Recommended Practice for Software Requeriment Especifications“ </w:t>
+              <w:t xml:space="preserve">“IEEE </w:t>
+            </w:r>
+            <w:proofErr w:type="spellStart"/>
+            <w:r>
+              <w:rPr>
+                <w:sz w:val="24"/>
+                <w:szCs w:val="24"/>
+              </w:rPr>
+              <w:t>Recommended</w:t>
+            </w:r>
+            <w:proofErr w:type="spellEnd"/>
+            <w:r>
+              <w:rPr>
+                <w:sz w:val="24"/>
+                <w:szCs w:val="24"/>
+              </w:rPr>
+              <w:t xml:space="preserve"> </w:t>
+            </w:r>
+            <w:proofErr w:type="spellStart"/>
+            <w:r>
+              <w:rPr>
+                <w:sz w:val="24"/>
+                <w:szCs w:val="24"/>
+              </w:rPr>
+              <w:t>Practice</w:t>
+            </w:r>
+            <w:proofErr w:type="spellEnd"/>
+            <w:r>
+              <w:rPr>
+                <w:sz w:val="24"/>
+                <w:szCs w:val="24"/>
+              </w:rPr>
+              <w:t xml:space="preserve"> </w:t>
+            </w:r>
+            <w:proofErr w:type="spellStart"/>
+            <w:r>
+              <w:rPr>
+                <w:sz w:val="24"/>
+                <w:szCs w:val="24"/>
+              </w:rPr>
+              <w:t>for</w:t>
+            </w:r>
+            <w:proofErr w:type="spellEnd"/>
+            <w:r>
+              <w:rPr>
+                <w:sz w:val="24"/>
+                <w:szCs w:val="24"/>
+              </w:rPr>
+              <w:t xml:space="preserve"> Software </w:t>
+            </w:r>
+            <w:proofErr w:type="spellStart"/>
+            <w:r>
+              <w:rPr>
+                <w:sz w:val="24"/>
+                <w:szCs w:val="24"/>
+              </w:rPr>
+              <w:t>Requeriment</w:t>
+            </w:r>
+            <w:proofErr w:type="spellEnd"/>
+            <w:r>
+              <w:rPr>
+                <w:sz w:val="24"/>
+                <w:szCs w:val="24"/>
+              </w:rPr>
+              <w:t xml:space="preserve"> </w:t>
+            </w:r>
+            <w:proofErr w:type="spellStart"/>
+            <w:r>
+              <w:rPr>
+                <w:sz w:val="24"/>
+                <w:szCs w:val="24"/>
+              </w:rPr>
+              <w:t>Especifications</w:t>
+            </w:r>
+            <w:proofErr w:type="spellEnd"/>
+            <w:r>
+              <w:rPr>
+                <w:sz w:val="24"/>
+                <w:szCs w:val="24"/>
+              </w:rPr>
+              <w:t xml:space="preserve">“ </w:t>
             </w:r>
           </w:p>
         </w:tc>
@@ -482,12 +571,21 @@
                 <w:szCs w:val="24"/>
               </w:rPr>
             </w:pPr>
-            <w:r>
-              <w:rPr>
-                <w:sz w:val="24"/>
-                <w:szCs w:val="24"/>
-              </w:rPr>
-              <w:t>Approved 25 June 1998</w:t>
+            <w:proofErr w:type="spellStart"/>
+            <w:r>
+              <w:rPr>
+                <w:sz w:val="24"/>
+                <w:szCs w:val="24"/>
+              </w:rPr>
+              <w:t>Approved</w:t>
+            </w:r>
+            <w:proofErr w:type="spellEnd"/>
+            <w:r>
+              <w:rPr>
+                <w:sz w:val="24"/>
+                <w:szCs w:val="24"/>
+              </w:rPr>
+              <w:t xml:space="preserve"> 25 June 1998</w:t>
             </w:r>
           </w:p>
         </w:tc>
@@ -497,19 +595,58 @@
           </w:tcPr>
           <w:p>
             <w:r>
-              <w:t>Software Engineering Standards Committee</w:t>
-            </w:r>
+              <w:t xml:space="preserve">Software </w:t>
+            </w:r>
+            <w:proofErr w:type="spellStart"/>
+            <w:r>
+              <w:t>Engineering</w:t>
+            </w:r>
+            <w:proofErr w:type="spellEnd"/>
             <w:r>
               <w:t xml:space="preserve"> </w:t>
             </w:r>
-            <w:r>
-              <w:t>of the</w:t>
-            </w:r>
-          </w:p>
-          <w:p>
-            <w:r>
-              <w:t>IEEE Computer Society</w:t>
-            </w:r>
+            <w:proofErr w:type="spellStart"/>
+            <w:r>
+              <w:t>Standards</w:t>
+            </w:r>
+            <w:proofErr w:type="spellEnd"/>
+            <w:r>
+              <w:t xml:space="preserve"> </w:t>
+            </w:r>
+            <w:proofErr w:type="spellStart"/>
+            <w:r>
+              <w:t>Committee</w:t>
+            </w:r>
+            <w:proofErr w:type="spellEnd"/>
+            <w:r>
+              <w:t xml:space="preserve"> </w:t>
+            </w:r>
+            <w:r>
+              <w:t xml:space="preserve">of </w:t>
+            </w:r>
+            <w:proofErr w:type="spellStart"/>
+            <w:r>
+              <w:t>the</w:t>
+            </w:r>
+            <w:proofErr w:type="spellEnd"/>
+          </w:p>
+          <w:p>
+            <w:r>
+              <w:t xml:space="preserve">IEEE </w:t>
+            </w:r>
+            <w:proofErr w:type="spellStart"/>
+            <w:r>
+              <w:t>Computer</w:t>
+            </w:r>
+            <w:proofErr w:type="spellEnd"/>
+            <w:r>
+              <w:t xml:space="preserve"> </w:t>
+            </w:r>
+            <w:proofErr w:type="spellStart"/>
+            <w:r>
+              <w:t>Society</w:t>
+            </w:r>
+            <w:proofErr w:type="spellEnd"/>
           </w:p>
         </w:tc>
       </w:tr>
@@ -765,7 +902,23 @@
           <w:sz w:val="24"/>
           <w:szCs w:val="24"/>
         </w:rPr>
-        <w:t>Consulta de Catalogo virtual: En el sitio web se podrá acceder a una vista de todos los artículos de la tienda, es decir un catalogo virtual el cual podrá estar divido en ofertas y e el tipo de productos como por ejemplo informáticos, línea blanca y demás.</w:t>
+        <w:t xml:space="preserve">Consulta de Catalogo virtual: En el sitio web se podrá acceder a una vista de todos los artículos de la tienda, es decir un catalogo virtual el cual podrá estar divido en ofertas y </w:t>
+      </w:r>
+      <w:proofErr w:type="spellStart"/>
+      <w:r>
+        <w:rPr>
+          <w:sz w:val="24"/>
+          <w:szCs w:val="24"/>
+        </w:rPr>
+        <w:t>e</w:t>
+      </w:r>
+      <w:proofErr w:type="spellEnd"/>
+      <w:r>
+        <w:rPr>
+          <w:sz w:val="24"/>
+          <w:szCs w:val="24"/>
+        </w:rPr>
+        <w:t xml:space="preserve"> el tipo de productos como por ejemplo informáticos, línea blanca y demás.</w:t>
       </w:r>
     </w:p>
     <w:p>
@@ -1016,7 +1169,23 @@
                 <w:sz w:val="24"/>
                 <w:szCs w:val="24"/>
               </w:rPr>
-              <w:t>Este usuario aun no esta registrado en la tienda virtual, por lo cual por lo general entra a observar el catalogo de productos solo por curiosidad y con temor al servicio.</w:t>
+              <w:t xml:space="preserve">Este usuario aun no </w:t>
+            </w:r>
+            <w:proofErr w:type="spellStart"/>
+            <w:r>
+              <w:rPr>
+                <w:sz w:val="24"/>
+                <w:szCs w:val="24"/>
+              </w:rPr>
+              <w:t>esta</w:t>
+            </w:r>
+            <w:proofErr w:type="spellEnd"/>
+            <w:r>
+              <w:rPr>
+                <w:sz w:val="24"/>
+                <w:szCs w:val="24"/>
+              </w:rPr>
+              <w:t xml:space="preserve"> registrado en la tienda virtual, por lo cual por lo general entra a observar el catalogo de productos solo por curiosidad y con temor al servicio.</w:t>
             </w:r>
           </w:p>
         </w:tc>
@@ -1174,7 +1343,23 @@
                 <w:sz w:val="24"/>
                 <w:szCs w:val="24"/>
               </w:rPr>
-              <w:t xml:space="preserve">Este usuario a pasado de ser visitante a un </w:t>
+              <w:t xml:space="preserve">Este usuario </w:t>
+            </w:r>
+            <w:proofErr w:type="spellStart"/>
+            <w:r>
+              <w:rPr>
+                <w:sz w:val="24"/>
+                <w:szCs w:val="24"/>
+              </w:rPr>
+              <w:t>a</w:t>
+            </w:r>
+            <w:proofErr w:type="spellEnd"/>
+            <w:r>
+              <w:rPr>
+                <w:sz w:val="24"/>
+                <w:szCs w:val="24"/>
+              </w:rPr>
+              <w:t xml:space="preserve"> pasado de ser visitante a un </w:t>
             </w:r>
             <w:r>
               <w:rPr>
@@ -1352,7 +1537,23 @@
                 <w:sz w:val="24"/>
                 <w:szCs w:val="24"/>
               </w:rPr>
-              <w:t xml:space="preserve">Este usuario será quien se encargara de poder dar mantenimiento al sitio web pudiendo tener a poder la facilidad de actualizar productos, ofertas, o el manejo de las transacciones para la culminación de proceso de compra que será la entrega del articulo. </w:t>
+              <w:t xml:space="preserve">Este usuario será quien se encargara de poder dar mantenimiento al sitio web pudiendo tener a poder la facilidad de actualizar productos, ofertas, o el manejo de las transacciones para la culminación de proceso de compra que será la entrega del </w:t>
+            </w:r>
+            <w:proofErr w:type="gramStart"/>
+            <w:r>
+              <w:rPr>
+                <w:sz w:val="24"/>
+                <w:szCs w:val="24"/>
+              </w:rPr>
+              <w:t>articulo</w:t>
+            </w:r>
+            <w:proofErr w:type="gramEnd"/>
+            <w:r>
+              <w:rPr>
+                <w:sz w:val="24"/>
+                <w:szCs w:val="24"/>
+              </w:rPr>
+              <w:t xml:space="preserve">. </w:t>
             </w:r>
           </w:p>
         </w:tc>
@@ -1393,7 +1594,23 @@
           <w:sz w:val="24"/>
           <w:szCs w:val="24"/>
         </w:rPr>
-        <w:t xml:space="preserve">El sitio web podrá ser visitado desde cualquier sistema operativo el cual cuente con conexión a internet mediante un navegador web así como también en dispositivos móviles como tabletas o celulares. Usaremos la aplicación libre “Google Engine”  para poder tener acceso al dominio de internet. Se usara también Java, como lenguajes principal en la infraestructura de </w:t>
+        <w:t xml:space="preserve">El sitio web podrá ser visitado desde cualquier sistema operativo el cual cuente con conexión a internet mediante un navegador web así como también en dispositivos móviles como tabletas o celulares. Usaremos la aplicación libre “Google </w:t>
+      </w:r>
+      <w:proofErr w:type="spellStart"/>
+      <w:r>
+        <w:rPr>
+          <w:sz w:val="24"/>
+          <w:szCs w:val="24"/>
+        </w:rPr>
+        <w:t>Engine</w:t>
+      </w:r>
+      <w:proofErr w:type="spellEnd"/>
+      <w:r>
+        <w:rPr>
+          <w:sz w:val="24"/>
+          <w:szCs w:val="24"/>
+        </w:rPr>
+        <w:t xml:space="preserve">”  para poder tener acceso al dominio de internet. Se usara también Java, como lenguajes principal en la infraestructura de </w:t>
       </w:r>
       <w:r>
         <w:rPr>
@@ -1443,7 +1660,23 @@
           <w:sz w:val="24"/>
           <w:szCs w:val="24"/>
         </w:rPr>
-        <w:t xml:space="preserve"> Google Engine es la aplicación que se usara por el cual para una mejora posterior que no sea realizada por nuestro grupo de trabajo se brindara información básica de dicha aplicación así como la cuenta de esta aplicación ya mencionada. La demora en la navegación será responsabilidad aparte de los usuarios visitantes del sitio web </w:t>
+        <w:t xml:space="preserve"> Google </w:t>
+      </w:r>
+      <w:proofErr w:type="spellStart"/>
+      <w:r>
+        <w:rPr>
+          <w:sz w:val="24"/>
+          <w:szCs w:val="24"/>
+        </w:rPr>
+        <w:t>Engine</w:t>
+      </w:r>
+      <w:proofErr w:type="spellEnd"/>
+      <w:r>
+        <w:rPr>
+          <w:sz w:val="24"/>
+          <w:szCs w:val="24"/>
+        </w:rPr>
+        <w:t xml:space="preserve"> es la aplicación que se usara por el cual para una mejora posterior que no sea realizada por nuestro grupo de trabajo se brindara información básica de dicha aplicación así como la cuenta de esta aplicación ya mencionada. La demora en la navegación será responsabilidad aparte de los usuarios visitantes del sitio web </w:t>
       </w:r>
       <w:r>
         <w:rPr>
@@ -2350,24 +2583,323 @@
     </w:p>
     <w:p>
       <w:pPr>
-        <w:tabs>
-          <w:tab w:val="left" w:pos="2268"/>
-          <w:tab w:val="left" w:pos="3828"/>
-          <w:tab w:val="left" w:pos="5673"/>
-        </w:tabs>
-        <w:ind w:left="1560" w:hanging="142"/>
-        <w:jc w:val="both"/>
-        <w:rPr>
-          <w:sz w:val="24"/>
-          <w:szCs w:val="24"/>
-        </w:rPr>
-      </w:pPr>
-      <w:r>
-        <w:rPr>
-          <w:sz w:val="24"/>
-          <w:szCs w:val="24"/>
-        </w:rPr>
-        <w:t xml:space="preserve"> 3.1.2 Interfaz del hardware </w:t>
+        <w:jc w:val="both"/>
+        <w:rPr>
+          <w:sz w:val="24"/>
+          <w:szCs w:val="24"/>
+        </w:rPr>
+      </w:pPr>
+      <w:r>
+        <w:rPr>
+          <w:sz w:val="24"/>
+          <w:szCs w:val="24"/>
+        </w:rPr>
+        <w:tab/>
+      </w:r>
+      <w:r>
+        <w:rPr>
+          <w:sz w:val="24"/>
+          <w:szCs w:val="24"/>
+        </w:rPr>
+        <w:tab/>
+        <w:t>3.1.2</w:t>
+      </w:r>
+      <w:r>
+        <w:rPr>
+          <w:sz w:val="24"/>
+          <w:szCs w:val="24"/>
+        </w:rPr>
+        <w:t xml:space="preserve"> interfaz del software: Nuestra tienda virtual estará diseñada con la aplicación de </w:t>
+      </w:r>
+      <w:proofErr w:type="spellStart"/>
+      <w:r>
+        <w:rPr>
+          <w:sz w:val="24"/>
+          <w:szCs w:val="24"/>
+        </w:rPr>
+        <w:t>App</w:t>
+      </w:r>
+      <w:proofErr w:type="spellEnd"/>
+      <w:r>
+        <w:rPr>
+          <w:sz w:val="24"/>
+          <w:szCs w:val="24"/>
+        </w:rPr>
+        <w:t xml:space="preserve"> </w:t>
+      </w:r>
+      <w:proofErr w:type="spellStart"/>
+      <w:r>
+        <w:rPr>
+          <w:sz w:val="24"/>
+          <w:szCs w:val="24"/>
+        </w:rPr>
+        <w:t>Engine</w:t>
+      </w:r>
+      <w:proofErr w:type="spellEnd"/>
+      <w:r>
+        <w:rPr>
+          <w:sz w:val="24"/>
+          <w:szCs w:val="24"/>
+        </w:rPr>
+        <w:t xml:space="preserve"> la cual </w:t>
+      </w:r>
+    </w:p>
+    <w:p>
+      <w:pPr>
+        <w:ind w:left="708" w:firstLine="708"/>
+        <w:jc w:val="both"/>
+        <w:rPr>
+          <w:sz w:val="24"/>
+          <w:szCs w:val="24"/>
+        </w:rPr>
+      </w:pPr>
+      <w:r>
+        <w:rPr>
+          <w:sz w:val="24"/>
+          <w:szCs w:val="24"/>
+        </w:rPr>
+        <w:t>3.1.3</w:t>
+      </w:r>
+      <w:r>
+        <w:rPr>
+          <w:sz w:val="24"/>
+          <w:szCs w:val="24"/>
+        </w:rPr>
+        <w:t xml:space="preserve"> Interfaces de comunicación</w:t>
+      </w:r>
+      <w:r>
+        <w:rPr>
+          <w:sz w:val="24"/>
+          <w:szCs w:val="24"/>
+        </w:rPr>
+        <w:t xml:space="preserve">: La comunicación de nuestra tienda virtual se dará mediante el HTTP “Protocolo de Transferencia de Hipertexto” ya que nuestro este sistemas estará en internet al </w:t>
+      </w:r>
+      <w:proofErr w:type="spellStart"/>
+      <w:r>
+        <w:rPr>
+          <w:sz w:val="24"/>
+          <w:szCs w:val="24"/>
+        </w:rPr>
+        <w:t>alcánze</w:t>
+      </w:r>
+      <w:proofErr w:type="spellEnd"/>
+      <w:r>
+        <w:rPr>
+          <w:sz w:val="24"/>
+          <w:szCs w:val="24"/>
+        </w:rPr>
+        <w:t xml:space="preserve"> de todos para lo cual es necesario la transferencia de texto, es decir la interfaz de nuestra página web la cual será elaborada con HTML por ejemplo.</w:t>
+      </w:r>
+    </w:p>
+    <w:p>
+      <w:pPr>
+        <w:pStyle w:val="Prrafodelista"/>
+        <w:ind w:left="862"/>
+        <w:jc w:val="both"/>
+        <w:rPr>
+          <w:sz w:val="24"/>
+          <w:szCs w:val="24"/>
+        </w:rPr>
+      </w:pPr>
+      <w:r>
+        <w:rPr>
+          <w:sz w:val="24"/>
+          <w:szCs w:val="24"/>
+        </w:rPr>
+        <w:t xml:space="preserve"> 3.2 Requerimientos Funcionales (esta </w:t>
+      </w:r>
+      <w:r>
+        <w:rPr>
+          <w:sz w:val="24"/>
+          <w:szCs w:val="24"/>
+        </w:rPr>
+        <w:t>se</w:t>
+      </w:r>
+      <w:r>
+        <w:rPr>
+          <w:sz w:val="24"/>
+          <w:szCs w:val="24"/>
+        </w:rPr>
+        <w:t>cción organizada por el modo, el usuario clase, función, etc.).</w:t>
+      </w:r>
+    </w:p>
+    <w:p>
+      <w:pPr>
+        <w:pStyle w:val="Prrafodelista"/>
+        <w:ind w:left="862"/>
+        <w:jc w:val="both"/>
+        <w:rPr>
+          <w:sz w:val="24"/>
+          <w:szCs w:val="24"/>
+        </w:rPr>
+      </w:pPr>
+      <w:r>
+        <w:rPr>
+          <w:sz w:val="24"/>
+          <w:szCs w:val="24"/>
+        </w:rPr>
+        <w:t>(</w:t>
+      </w:r>
+      <w:proofErr w:type="gramStart"/>
+      <w:r>
+        <w:rPr>
+          <w:sz w:val="24"/>
+          <w:szCs w:val="24"/>
+        </w:rPr>
+        <w:t>se</w:t>
+      </w:r>
+      <w:proofErr w:type="gramEnd"/>
+      <w:r>
+        <w:rPr>
+          <w:sz w:val="24"/>
+          <w:szCs w:val="24"/>
+        </w:rPr>
+        <w:t xml:space="preserve"> </w:t>
+      </w:r>
+      <w:proofErr w:type="spellStart"/>
+      <w:r>
+        <w:rPr>
+          <w:sz w:val="24"/>
+          <w:szCs w:val="24"/>
+        </w:rPr>
+        <w:t>sugire</w:t>
+      </w:r>
+      <w:proofErr w:type="spellEnd"/>
+      <w:r>
+        <w:rPr>
+          <w:sz w:val="24"/>
+          <w:szCs w:val="24"/>
+        </w:rPr>
+        <w:t xml:space="preserve"> anexar otro documento. Creo q tipo REM)</w:t>
+      </w:r>
+    </w:p>
+    <w:p>
+      <w:pPr>
+        <w:pStyle w:val="Prrafodelista"/>
+        <w:ind w:left="862"/>
+        <w:jc w:val="both"/>
+        <w:rPr>
+          <w:sz w:val="24"/>
+          <w:szCs w:val="24"/>
+        </w:rPr>
+      </w:pPr>
+      <w:r>
+        <w:rPr>
+          <w:sz w:val="24"/>
+          <w:szCs w:val="24"/>
+        </w:rPr>
+        <w:tab/>
+      </w:r>
+      <w:r>
+        <w:rPr>
+          <w:sz w:val="24"/>
+          <w:szCs w:val="24"/>
+        </w:rPr>
+        <w:t>-  RF 01 Registro de Usuario</w:t>
+      </w:r>
+    </w:p>
+    <w:p>
+      <w:pPr>
+        <w:pStyle w:val="Prrafodelista"/>
+        <w:ind w:left="862"/>
+        <w:jc w:val="both"/>
+        <w:rPr>
+          <w:sz w:val="24"/>
+          <w:szCs w:val="24"/>
+        </w:rPr>
+      </w:pPr>
+      <w:r>
+        <w:rPr>
+          <w:sz w:val="24"/>
+          <w:szCs w:val="24"/>
+        </w:rPr>
+        <w:tab/>
+        <w:t>-  RF 02 Selección de Productos (carrito de compra)</w:t>
+      </w:r>
+    </w:p>
+    <w:p>
+      <w:pPr>
+        <w:pStyle w:val="Prrafodelista"/>
+        <w:ind w:left="862"/>
+        <w:jc w:val="both"/>
+        <w:rPr>
+          <w:sz w:val="24"/>
+          <w:szCs w:val="24"/>
+        </w:rPr>
+      </w:pPr>
+      <w:r>
+        <w:rPr>
+          <w:sz w:val="24"/>
+          <w:szCs w:val="24"/>
+        </w:rPr>
+        <w:tab/>
+        <w:t xml:space="preserve">-  Rf 03 </w:t>
+      </w:r>
+      <w:r>
+        <w:rPr>
+          <w:sz w:val="24"/>
+          <w:szCs w:val="24"/>
+        </w:rPr>
+        <w:t>Proceso de compra</w:t>
+      </w:r>
+    </w:p>
+    <w:p>
+      <w:pPr>
+        <w:pStyle w:val="Prrafodelista"/>
+        <w:ind w:left="862"/>
+        <w:jc w:val="both"/>
+        <w:rPr>
+          <w:sz w:val="24"/>
+          <w:szCs w:val="24"/>
+        </w:rPr>
+      </w:pPr>
+      <w:r>
+        <w:rPr>
+          <w:sz w:val="24"/>
+          <w:szCs w:val="24"/>
+        </w:rPr>
+        <w:lastRenderedPageBreak/>
+        <w:t xml:space="preserve">3.3  </w:t>
+      </w:r>
+      <w:r>
+        <w:rPr>
+          <w:sz w:val="24"/>
+          <w:szCs w:val="24"/>
+        </w:rPr>
+        <w:t>Requerimientos no Funcionales</w:t>
+      </w:r>
+      <w:r>
+        <w:rPr>
+          <w:sz w:val="24"/>
+          <w:szCs w:val="24"/>
+        </w:rPr>
+        <w:t xml:space="preserve"> </w:t>
+      </w:r>
+    </w:p>
+    <w:p>
+      <w:pPr>
+        <w:pStyle w:val="Prrafodelista"/>
+        <w:ind w:left="862"/>
+        <w:jc w:val="both"/>
+        <w:rPr>
+          <w:sz w:val="24"/>
+          <w:szCs w:val="24"/>
+        </w:rPr>
+      </w:pPr>
+      <w:r>
+        <w:rPr>
+          <w:sz w:val="24"/>
+          <w:szCs w:val="24"/>
+        </w:rPr>
+        <w:tab/>
+        <w:t xml:space="preserve">3.3.1 Requisitos de Rendimiento </w:t>
+      </w:r>
+      <w:r>
+        <w:rPr>
+          <w:sz w:val="24"/>
+          <w:szCs w:val="24"/>
+        </w:rPr>
+        <w:t>Nuestra tienda virtual tendrá que poder contemplar  a un gran número de usuarios ya que por el internet se espera muchísima afluencia de visitantes de distintos países. El tiempo de respuesta a dichas consultas se realizada en cuestión de segundo, alrededor de 1 o 2 segundos, obviando claro, la velocidad de internet que posea el usuario.</w:t>
       </w:r>
     </w:p>
     <w:p>
@@ -2385,189 +2917,35 @@
           <w:sz w:val="24"/>
           <w:szCs w:val="24"/>
         </w:rPr>
-        <w:t xml:space="preserve">3.1.3 interfaz del software </w:t>
-      </w:r>
-      <w:r>
-        <w:rPr>
-          <w:sz w:val="24"/>
-          <w:szCs w:val="24"/>
-        </w:rPr>
-        <w:t>(drivers)</w:t>
-      </w:r>
-    </w:p>
-    <w:p>
-      <w:pPr>
-        <w:ind w:left="708" w:firstLine="708"/>
-        <w:jc w:val="both"/>
-        <w:rPr>
-          <w:sz w:val="24"/>
-          <w:szCs w:val="24"/>
-        </w:rPr>
-      </w:pPr>
-      <w:r>
-        <w:rPr>
-          <w:sz w:val="24"/>
-          <w:szCs w:val="24"/>
-        </w:rPr>
-        <w:t>3.1.4 Interfaces de comunicación</w:t>
-      </w:r>
-    </w:p>
-    <w:p>
-      <w:pPr>
-        <w:pStyle w:val="Prrafodelista"/>
-        <w:ind w:left="862"/>
-        <w:jc w:val="both"/>
-        <w:rPr>
-          <w:sz w:val="24"/>
-          <w:szCs w:val="24"/>
-        </w:rPr>
-      </w:pPr>
-      <w:r>
-        <w:rPr>
-          <w:sz w:val="24"/>
-          <w:szCs w:val="24"/>
-        </w:rPr>
-        <w:t xml:space="preserve"> 3.2 Requerimientos Funcionales (esta sección organizada por el modo, el usuario clase, función, etc.).</w:t>
-      </w:r>
-    </w:p>
-    <w:p>
-      <w:pPr>
-        <w:pStyle w:val="Prrafodelista"/>
-        <w:ind w:left="862"/>
-        <w:jc w:val="both"/>
-        <w:rPr>
-          <w:sz w:val="24"/>
-          <w:szCs w:val="24"/>
-        </w:rPr>
-      </w:pPr>
-      <w:r>
-        <w:rPr>
-          <w:sz w:val="24"/>
-          <w:szCs w:val="24"/>
-        </w:rPr>
-        <w:t>(se sugire anexar otro documento. Creo q tipo REM)</w:t>
-      </w:r>
-    </w:p>
-    <w:p>
-      <w:pPr>
-        <w:pStyle w:val="Prrafodelista"/>
-        <w:ind w:left="862"/>
-        <w:jc w:val="both"/>
-        <w:rPr>
-          <w:sz w:val="24"/>
-          <w:szCs w:val="24"/>
-        </w:rPr>
-      </w:pPr>
-      <w:r>
-        <w:rPr>
-          <w:sz w:val="24"/>
-          <w:szCs w:val="24"/>
-        </w:rPr>
-        <w:tab/>
-      </w:r>
-      <w:r>
-        <w:rPr>
-          <w:sz w:val="24"/>
-          <w:szCs w:val="24"/>
-        </w:rPr>
-        <w:t>-  RF 01 Registro de Usuario</w:t>
-      </w:r>
-    </w:p>
-    <w:p>
-      <w:pPr>
-        <w:pStyle w:val="Prrafodelista"/>
-        <w:ind w:left="862"/>
-        <w:jc w:val="both"/>
-        <w:rPr>
-          <w:sz w:val="24"/>
-          <w:szCs w:val="24"/>
-        </w:rPr>
-      </w:pPr>
-      <w:r>
-        <w:rPr>
-          <w:sz w:val="24"/>
-          <w:szCs w:val="24"/>
-        </w:rPr>
-        <w:tab/>
-        <w:t>-  RF 02 Selección de Productos (carrito de compra)</w:t>
-      </w:r>
-    </w:p>
-    <w:p>
-      <w:pPr>
-        <w:pStyle w:val="Prrafodelista"/>
-        <w:ind w:left="862"/>
-        <w:jc w:val="both"/>
-        <w:rPr>
-          <w:sz w:val="24"/>
-          <w:szCs w:val="24"/>
-        </w:rPr>
-      </w:pPr>
-      <w:r>
-        <w:rPr>
-          <w:sz w:val="24"/>
-          <w:szCs w:val="24"/>
-        </w:rPr>
-        <w:tab/>
-        <w:t xml:space="preserve">-  Rf 03 </w:t>
-      </w:r>
-      <w:r>
-        <w:rPr>
-          <w:sz w:val="24"/>
-          <w:szCs w:val="24"/>
-        </w:rPr>
-        <w:t>Proceso de compra</w:t>
-      </w:r>
-    </w:p>
-    <w:p>
-      <w:pPr>
-        <w:pStyle w:val="Prrafodelista"/>
-        <w:ind w:left="862"/>
-        <w:jc w:val="both"/>
-        <w:rPr>
-          <w:sz w:val="24"/>
-          <w:szCs w:val="24"/>
-        </w:rPr>
-      </w:pPr>
-      <w:r>
-        <w:rPr>
-          <w:sz w:val="24"/>
-          <w:szCs w:val="24"/>
-        </w:rPr>
-        <w:t xml:space="preserve">3.3  </w:t>
-      </w:r>
-      <w:r>
-        <w:rPr>
-          <w:sz w:val="24"/>
-          <w:szCs w:val="24"/>
-        </w:rPr>
-        <w:t>Requerimientos no Funcionales</w:t>
-      </w:r>
-      <w:r>
-        <w:rPr>
-          <w:sz w:val="24"/>
-          <w:szCs w:val="24"/>
-        </w:rPr>
-        <w:t xml:space="preserve"> </w:t>
-      </w:r>
-    </w:p>
-    <w:p>
-      <w:pPr>
-        <w:pStyle w:val="Prrafodelista"/>
-        <w:ind w:left="862"/>
-        <w:jc w:val="both"/>
-        <w:rPr>
-          <w:sz w:val="24"/>
-          <w:szCs w:val="24"/>
-        </w:rPr>
-      </w:pPr>
-      <w:r>
-        <w:rPr>
-          <w:sz w:val="24"/>
-          <w:szCs w:val="24"/>
-        </w:rPr>
-        <w:lastRenderedPageBreak/>
-        <w:tab/>
-        <w:t>3.3.1 Requisitos de Rendimiento (Aquí ira el tiempo de desempeño del producto)</w:t>
+        <w:t>3.3.2</w:t>
+      </w:r>
+      <w:r>
+        <w:rPr>
+          <w:sz w:val="24"/>
+          <w:szCs w:val="24"/>
+        </w:rPr>
+        <w:t xml:space="preserve"> Fiabilidad </w:t>
+      </w:r>
+      <w:r>
+        <w:rPr>
+          <w:sz w:val="24"/>
+          <w:szCs w:val="24"/>
+        </w:rPr>
+        <w:t xml:space="preserve">: </w:t>
+      </w:r>
+      <w:r>
+        <w:rPr>
+          <w:sz w:val="24"/>
+          <w:szCs w:val="24"/>
+        </w:rPr>
+        <w:t xml:space="preserve">Como ya hemos mencionado en la tienda virtual existirá  la opción de poder crear una cuenta la cual podrá proteger los datos básicos del usuario comprador, </w:t>
+      </w:r>
+      <w:r>
+        <w:rPr>
+          <w:sz w:val="24"/>
+          <w:szCs w:val="24"/>
+        </w:rPr>
+        <w:t>todos estos datos estarán almacenados en los centros de datos de Google ya que este cuenta con distintos centros en una distribución distinta geográficamente cuyas ubicaciones están mantenidas en secreto. Ya que lo clústeres de los equipos de Google, están diseñados para ofrecer una máxima seguridad</w:t>
       </w:r>
     </w:p>
     <w:p>
@@ -2585,14 +2963,79 @@
           <w:sz w:val="24"/>
           <w:szCs w:val="24"/>
         </w:rPr>
-        <w:t>3.3.2</w:t>
-      </w:r>
-      <w:r>
-        <w:rPr>
-          <w:sz w:val="24"/>
-          <w:szCs w:val="24"/>
-        </w:rPr>
-        <w:t xml:space="preserve"> Fiabilidad </w:t>
+        <w:t>3.</w:t>
+      </w:r>
+      <w:r>
+        <w:rPr>
+          <w:sz w:val="24"/>
+          <w:szCs w:val="24"/>
+        </w:rPr>
+        <w:t>3.3</w:t>
+      </w:r>
+      <w:r>
+        <w:rPr>
+          <w:sz w:val="24"/>
+          <w:szCs w:val="24"/>
+        </w:rPr>
+        <w:t xml:space="preserve"> Disponibilidad: La </w:t>
+      </w:r>
+      <w:r>
+        <w:rPr>
+          <w:sz w:val="24"/>
+          <w:szCs w:val="24"/>
+        </w:rPr>
+        <w:t>d</w:t>
+      </w:r>
+      <w:r>
+        <w:rPr>
+          <w:sz w:val="24"/>
+          <w:szCs w:val="24"/>
+        </w:rPr>
+        <w:t>el</w:t>
+      </w:r>
+      <w:r>
+        <w:rPr>
+          <w:sz w:val="24"/>
+          <w:szCs w:val="24"/>
+        </w:rPr>
+        <w:t xml:space="preserve"> principal del sitio </w:t>
+      </w:r>
+      <w:r>
+        <w:rPr>
+          <w:sz w:val="24"/>
+          <w:szCs w:val="24"/>
+        </w:rPr>
+        <w:t xml:space="preserve">es compartir con toda clase de </w:t>
+      </w:r>
+      <w:r>
+        <w:rPr>
+          <w:sz w:val="24"/>
+          <w:szCs w:val="24"/>
+        </w:rPr>
+        <w:t>usuario</w:t>
+      </w:r>
+      <w:r>
+        <w:rPr>
+          <w:sz w:val="24"/>
+          <w:szCs w:val="24"/>
+        </w:rPr>
+        <w:t xml:space="preserve"> que cuente con conexión a internet, no obstante el administrador podrá escoger si dicha </w:t>
+      </w:r>
+      <w:proofErr w:type="gramStart"/>
+      <w:r>
+        <w:rPr>
+          <w:sz w:val="24"/>
+          <w:szCs w:val="24"/>
+        </w:rPr>
+        <w:t>pagina</w:t>
+      </w:r>
+      <w:proofErr w:type="gramEnd"/>
+      <w:r>
+        <w:rPr>
+          <w:sz w:val="24"/>
+          <w:szCs w:val="24"/>
+        </w:rPr>
+        <w:t xml:space="preserve"> web será compartida con cualquier parte del mundo o algunos lugares en especifico.</w:t>
       </w:r>
     </w:p>
     <w:p>
@@ -2610,21 +3053,37 @@
           <w:sz w:val="24"/>
           <w:szCs w:val="24"/>
         </w:rPr>
-        <w:t>3.</w:t>
-      </w:r>
-      <w:r>
-        <w:rPr>
-          <w:sz w:val="24"/>
-          <w:szCs w:val="24"/>
-        </w:rPr>
-        <w:t>3.3</w:t>
-      </w:r>
-      <w:r>
-        <w:rPr>
-          <w:sz w:val="24"/>
-          <w:szCs w:val="24"/>
-        </w:rPr>
-        <w:t xml:space="preserve"> Disponibilidad </w:t>
+        <w:t>3.3.4</w:t>
+      </w:r>
+      <w:r>
+        <w:rPr>
+          <w:sz w:val="24"/>
+          <w:szCs w:val="24"/>
+        </w:rPr>
+        <w:t xml:space="preserve"> Seguridad</w:t>
+      </w:r>
+      <w:r>
+        <w:rPr>
+          <w:sz w:val="24"/>
+          <w:szCs w:val="24"/>
+        </w:rPr>
+        <w:t xml:space="preserve">: La seguridad de datos se dará gracias a los almacenes de datos pero también incluyendo los respectivos protocolos de seguridad brindados también por la </w:t>
+      </w:r>
+      <w:proofErr w:type="gramStart"/>
+      <w:r>
+        <w:rPr>
+          <w:sz w:val="24"/>
+          <w:szCs w:val="24"/>
+        </w:rPr>
+        <w:t>paginas</w:t>
+      </w:r>
+      <w:proofErr w:type="gramEnd"/>
+      <w:r>
+        <w:rPr>
+          <w:sz w:val="24"/>
+          <w:szCs w:val="24"/>
+        </w:rPr>
+        <w:t xml:space="preserve"> bancarias para la realización de la compra.</w:t>
       </w:r>
     </w:p>
     <w:p>
@@ -2642,14 +3101,14 @@
           <w:sz w:val="24"/>
           <w:szCs w:val="24"/>
         </w:rPr>
-        <w:t>3.3.4</w:t>
-      </w:r>
-      <w:r>
-        <w:rPr>
-          <w:sz w:val="24"/>
-          <w:szCs w:val="24"/>
-        </w:rPr>
-        <w:t xml:space="preserve"> Seguridad</w:t>
+        <w:t xml:space="preserve"> 3.3.5</w:t>
+      </w:r>
+      <w:r>
+        <w:rPr>
+          <w:sz w:val="24"/>
+          <w:szCs w:val="24"/>
+        </w:rPr>
+        <w:t xml:space="preserve"> Mantenibilidad: El administrador podrá contar con el respectivo servicio técnico brindado por nuestro grupo de trabajo por el abono mensual acordado, así como también la posibilidad de mejoras y actualizaciones de software también brindados por nosotros.</w:t>
       </w:r>
     </w:p>
     <w:p>
@@ -2667,31 +3126,6 @@
           <w:sz w:val="24"/>
           <w:szCs w:val="24"/>
         </w:rPr>
-        <w:t xml:space="preserve"> 3.3.5</w:t>
-      </w:r>
-      <w:r>
-        <w:rPr>
-          <w:sz w:val="24"/>
-          <w:szCs w:val="24"/>
-        </w:rPr>
-        <w:t xml:space="preserve"> Mantenibilidad </w:t>
-      </w:r>
-    </w:p>
-    <w:p>
-      <w:pPr>
-        <w:pStyle w:val="Prrafodelista"/>
-        <w:ind w:left="862" w:firstLine="554"/>
-        <w:jc w:val="both"/>
-        <w:rPr>
-          <w:sz w:val="24"/>
-          <w:szCs w:val="24"/>
-        </w:rPr>
-      </w:pPr>
-      <w:r>
-        <w:rPr>
-          <w:sz w:val="24"/>
-          <w:szCs w:val="24"/>
-        </w:rPr>
         <w:t xml:space="preserve">3.3.6 </w:t>
       </w:r>
       <w:r>
@@ -2699,7 +3133,30 @@
           <w:sz w:val="24"/>
           <w:szCs w:val="24"/>
         </w:rPr>
-        <w:t xml:space="preserve">Portabilidad </w:t>
+        <w:t>Portabilidad:</w:t>
+      </w:r>
+      <w:r>
+        <w:rPr>
+          <w:sz w:val="24"/>
+          <w:szCs w:val="24"/>
+        </w:rPr>
+        <w:t xml:space="preserve"> Principalmente el proyecto </w:t>
+      </w:r>
+      <w:proofErr w:type="gramStart"/>
+      <w:r>
+        <w:rPr>
+          <w:sz w:val="24"/>
+          <w:szCs w:val="24"/>
+        </w:rPr>
+        <w:t>esta</w:t>
+      </w:r>
+      <w:proofErr w:type="gramEnd"/>
+      <w:r>
+        <w:rPr>
+          <w:sz w:val="24"/>
+          <w:szCs w:val="24"/>
+        </w:rPr>
+        <w:t xml:space="preserve"> trabajo en el sistema operativo Ubuntu-Linux, sin embargo los datos estará almacenado en internet, de esta manera la información podrá ser editada de cualquier ordenador adaptado con los requerimientos de desarrollo programación para solo la manipulación de información subida al internet, como también el código de programación brindada por nosotros. </w:t>
       </w:r>
     </w:p>
     <w:p>

</xml_diff>

<commit_message>
Acabo de aunmentar los diagramas de caso para la parte de especificacionde requisitos
</commit_message>
<xml_diff>
--- a/SRS-BJ,Suoli.docx
+++ b/SRS-BJ,Suoli.docx
@@ -4,72 +4,392 @@
   <w:body>
     <w:p>
       <w:pPr>
-        <w:jc w:val="both"/>
-        <w:rPr>
-          <w:sz w:val="24"/>
-          <w:szCs w:val="24"/>
-        </w:rPr>
-      </w:pPr>
-      <w:r>
-        <w:rPr>
-          <w:sz w:val="24"/>
-          <w:szCs w:val="24"/>
+        <w:pStyle w:val="Citadestacada"/>
+        <w:ind w:left="1644" w:right="282" w:firstLine="480"/>
+        <w:rPr>
+          <w:rStyle w:val="nfasisintenso"/>
+          <w:sz w:val="44"/>
+        </w:rPr>
+      </w:pPr>
+      <w:r>
+        <w:rPr>
+          <w:noProof/>
+          <w:sz w:val="44"/>
+          <w:lang w:eastAsia="es-PE"/>
+        </w:rPr>
+        <w:drawing>
+          <wp:anchor distT="0" distB="0" distL="114300" distR="114300" simplePos="0" relativeHeight="251658240" behindDoc="0" locked="0" layoutInCell="1" allowOverlap="1">
+            <wp:simplePos x="0" y="0"/>
+            <wp:positionH relativeFrom="column">
+              <wp:posOffset>4126230</wp:posOffset>
+            </wp:positionH>
+            <wp:positionV relativeFrom="paragraph">
+              <wp:posOffset>528955</wp:posOffset>
+            </wp:positionV>
+            <wp:extent cx="1292860" cy="1590675"/>
+            <wp:effectExtent l="19050" t="0" r="2540" b="0"/>
+            <wp:wrapNone/>
+            <wp:docPr id="1" name="Imagen 1"/>
+            <wp:cNvGraphicFramePr>
+              <a:graphicFrameLocks xmlns:a="http://schemas.openxmlformats.org/drawingml/2006/main" noChangeAspect="1"/>
+            </wp:cNvGraphicFramePr>
+            <a:graphic xmlns:a="http://schemas.openxmlformats.org/drawingml/2006/main">
+              <a:graphicData uri="http://schemas.openxmlformats.org/drawingml/2006/picture">
+                <pic:pic xmlns:pic="http://schemas.openxmlformats.org/drawingml/2006/picture">
+                  <pic:nvPicPr>
+                    <pic:cNvPr id="0" name="Picture 1"/>
+                    <pic:cNvPicPr>
+                      <a:picLocks noChangeAspect="1" noChangeArrowheads="1"/>
+                    </pic:cNvPicPr>
+                  </pic:nvPicPr>
+                  <pic:blipFill>
+                    <a:blip r:embed="rId7"/>
+                    <a:srcRect/>
+                    <a:stretch>
+                      <a:fillRect/>
+                    </a:stretch>
+                  </pic:blipFill>
+                  <pic:spPr bwMode="auto">
+                    <a:xfrm>
+                      <a:off x="0" y="0"/>
+                      <a:ext cx="1292860" cy="1590675"/>
+                    </a:xfrm>
+                    <a:prstGeom prst="rect">
+                      <a:avLst/>
+                    </a:prstGeom>
+                    <a:noFill/>
+                    <a:ln w="9525">
+                      <a:noFill/>
+                      <a:miter lim="800000"/>
+                      <a:headEnd/>
+                      <a:tailEnd/>
+                    </a:ln>
+                  </pic:spPr>
+                </pic:pic>
+              </a:graphicData>
+            </a:graphic>
+          </wp:anchor>
+        </w:drawing>
+      </w:r>
+      <w:r>
+        <w:rPr>
+          <w:noProof/>
+          <w:sz w:val="44"/>
+          <w:lang w:eastAsia="es-PE"/>
+        </w:rPr>
+        <w:pict>
+          <v:rect id="_x0000_s1028" style="position:absolute;left:0;text-align:left;margin-left:-5.4pt;margin-top:-2.6pt;width:104.4pt;height:666pt;z-index:251659264;mso-position-horizontal-relative:text;mso-position-vertical-relative:text" fillcolor="#8db3e2 [1311]" strokecolor="white [3212]">
+            <v:fill rotate="t" angle="-90" focus="100%" type="gradient"/>
+          </v:rect>
+        </w:pict>
+      </w:r>
+    </w:p>
+    <w:p>
+      <w:pPr>
+        <w:pStyle w:val="Citadestacada"/>
+        <w:ind w:left="1644" w:right="282" w:firstLine="480"/>
+        <w:rPr>
+          <w:rStyle w:val="nfasisintenso"/>
+          <w:sz w:val="44"/>
+        </w:rPr>
+      </w:pPr>
+    </w:p>
+    <w:p>
+      <w:pPr>
+        <w:pStyle w:val="Citadestacada"/>
+        <w:ind w:left="1644" w:right="282" w:firstLine="480"/>
+        <w:rPr>
+          <w:rStyle w:val="nfasisintenso"/>
+          <w:sz w:val="44"/>
+        </w:rPr>
+      </w:pPr>
+      <w:r>
+        <w:rPr>
+          <w:rStyle w:val="nfasisintenso"/>
+          <w:sz w:val="44"/>
+        </w:rPr>
+        <w:t>Universidad Nacional</w:t>
+      </w:r>
+    </w:p>
+    <w:p>
+      <w:pPr>
+        <w:pStyle w:val="Citadestacada"/>
+        <w:ind w:left="1644" w:right="282" w:firstLine="480"/>
+        <w:rPr>
+          <w:rStyle w:val="nfasisintenso"/>
+          <w:sz w:val="44"/>
+        </w:rPr>
+      </w:pPr>
+      <w:r>
+        <w:rPr>
+          <w:rStyle w:val="nfasisintenso"/>
+          <w:sz w:val="44"/>
+        </w:rPr>
+        <w:t xml:space="preserve"> </w:t>
+      </w:r>
+      <w:r>
+        <w:rPr>
+          <w:rStyle w:val="nfasisintenso"/>
+          <w:sz w:val="44"/>
+        </w:rPr>
+        <w:t>De</w:t>
+      </w:r>
+      <w:r>
+        <w:rPr>
+          <w:rStyle w:val="nfasisintenso"/>
+          <w:sz w:val="44"/>
+        </w:rPr>
+        <w:t xml:space="preserve"> San Agustín</w:t>
+      </w:r>
+    </w:p>
+    <w:p>
+      <w:pPr>
+        <w:pStyle w:val="Citadestacada"/>
+        <w:rPr>
+          <w:sz w:val="24"/>
+        </w:rPr>
+      </w:pPr>
+    </w:p>
+    <w:p>
+      <w:pPr>
+        <w:pStyle w:val="Citadestacada"/>
+        <w:rPr>
+          <w:sz w:val="24"/>
+        </w:rPr>
+      </w:pPr>
+      <w:r>
+        <w:rPr>
+          <w:sz w:val="24"/>
         </w:rPr>
         <w:tab/>
-        <w:t xml:space="preserve"> </w:t>
-      </w:r>
-      <w:r>
-        <w:rPr>
-          <w:sz w:val="24"/>
-          <w:szCs w:val="24"/>
-        </w:rPr>
-        <w:t>Documento de Especificación de Requerimientos (SRS)</w:t>
-      </w:r>
-    </w:p>
-    <w:p>
-      <w:pPr>
-        <w:pStyle w:val="Prrafodelista"/>
-        <w:jc w:val="both"/>
-        <w:rPr>
-          <w:sz w:val="24"/>
-          <w:szCs w:val="24"/>
-        </w:rPr>
-      </w:pPr>
-      <w:r>
-        <w:rPr>
-          <w:sz w:val="24"/>
-          <w:szCs w:val="24"/>
-        </w:rPr>
-        <w:t xml:space="preserve">Responsables: Benjamín, </w:t>
-      </w:r>
-      <w:proofErr w:type="spellStart"/>
-      <w:r>
-        <w:rPr>
-          <w:sz w:val="24"/>
-          <w:szCs w:val="24"/>
-        </w:rPr>
-        <w:t>Solimar</w:t>
-      </w:r>
-      <w:proofErr w:type="spellEnd"/>
-    </w:p>
+      </w:r>
+      <w:r>
+        <w:rPr>
+          <w:sz w:val="24"/>
+        </w:rPr>
+        <w:tab/>
+      </w:r>
+      <w:r>
+        <w:rPr>
+          <w:sz w:val="24"/>
+        </w:rPr>
+        <w:tab/>
+        <w:t>Escuela Profesional de Ciencia de La Computación</w:t>
+      </w:r>
+    </w:p>
+    <w:p/>
+    <w:p>
+      <w:pPr>
+        <w:pStyle w:val="Subttulo"/>
+        <w:rPr>
+          <w:sz w:val="28"/>
+        </w:rPr>
+      </w:pPr>
+      <w:r>
+        <w:tab/>
+      </w:r>
+      <w:r>
+        <w:tab/>
+      </w:r>
+      <w:r>
+        <w:tab/>
+      </w:r>
+      <w:r>
+        <w:rPr>
+          <w:sz w:val="28"/>
+        </w:rPr>
+        <w:t xml:space="preserve">Documento de </w:t>
+      </w:r>
+      <w:r>
+        <w:rPr>
+          <w:sz w:val="28"/>
+        </w:rPr>
+        <w:t>Especificación de Requerimientos</w:t>
+      </w:r>
+    </w:p>
+    <w:p>
+      <w:pPr>
+        <w:pStyle w:val="Subttulo"/>
+        <w:rPr>
+          <w:sz w:val="28"/>
+        </w:rPr>
+      </w:pPr>
+    </w:p>
+    <w:p>
+      <w:pPr>
+        <w:pStyle w:val="Subttulo"/>
+        <w:rPr>
+          <w:sz w:val="28"/>
+        </w:rPr>
+      </w:pPr>
+      <w:r>
+        <w:rPr>
+          <w:sz w:val="28"/>
+        </w:rPr>
+        <w:tab/>
+      </w:r>
+      <w:r>
+        <w:rPr>
+          <w:sz w:val="28"/>
+        </w:rPr>
+        <w:tab/>
+      </w:r>
+      <w:r>
+        <w:rPr>
+          <w:sz w:val="28"/>
+        </w:rPr>
+        <w:tab/>
+        <w:t>Profesor: Robert Arisaca</w:t>
+      </w:r>
+    </w:p>
+    <w:p>
+      <w:pPr>
+        <w:pStyle w:val="Subttulo"/>
+        <w:rPr>
+          <w:sz w:val="28"/>
+        </w:rPr>
+      </w:pPr>
+    </w:p>
+    <w:p>
+      <w:pPr>
+        <w:pStyle w:val="Subttulo"/>
+        <w:rPr>
+          <w:sz w:val="28"/>
+        </w:rPr>
+      </w:pPr>
+      <w:r>
+        <w:rPr>
+          <w:sz w:val="28"/>
+        </w:rPr>
+        <w:tab/>
+      </w:r>
+      <w:r>
+        <w:rPr>
+          <w:sz w:val="28"/>
+        </w:rPr>
+        <w:tab/>
+      </w:r>
+      <w:r>
+        <w:rPr>
+          <w:sz w:val="28"/>
+        </w:rPr>
+        <w:tab/>
+        <w:t xml:space="preserve">Grupo: </w:t>
+      </w:r>
+      <w:r>
+        <w:rPr>
+          <w:sz w:val="28"/>
+        </w:rPr>
+        <w:t>Software Engineer Computer Science (SECS)</w:t>
+      </w:r>
+    </w:p>
+    <w:p>
+      <w:pPr>
+        <w:pStyle w:val="Subttulo"/>
+        <w:rPr>
+          <w:sz w:val="28"/>
+        </w:rPr>
+      </w:pPr>
+    </w:p>
+    <w:p>
+      <w:pPr>
+        <w:pStyle w:val="Subttulo"/>
+        <w:ind w:left="2130"/>
+        <w:rPr>
+          <w:sz w:val="28"/>
+        </w:rPr>
+      </w:pPr>
+      <w:r>
+        <w:rPr>
+          <w:sz w:val="28"/>
+        </w:rPr>
+        <w:t>Tema: Tienda Virtual</w:t>
+      </w:r>
+      <w:r>
+        <w:rPr>
+          <w:sz w:val="28"/>
+        </w:rPr>
+        <w:t xml:space="preserve"> Responsables: </w:t>
+      </w:r>
+    </w:p>
+    <w:p>
+      <w:pPr>
+        <w:pStyle w:val="Subttulo"/>
+        <w:numPr>
+          <w:ilvl w:val="0"/>
+          <w:numId w:val="6"/>
+        </w:numPr>
+        <w:rPr>
+          <w:sz w:val="28"/>
+        </w:rPr>
+      </w:pPr>
+      <w:r>
+        <w:rPr>
+          <w:sz w:val="28"/>
+        </w:rPr>
+        <w:t xml:space="preserve">Solimar Huayhua  Málaga </w:t>
+      </w:r>
+    </w:p>
+    <w:p>
+      <w:pPr>
+        <w:pStyle w:val="Subttulo"/>
+        <w:numPr>
+          <w:ilvl w:val="0"/>
+          <w:numId w:val="7"/>
+        </w:numPr>
+        <w:rPr>
+          <w:sz w:val="28"/>
+        </w:rPr>
+      </w:pPr>
+      <w:r>
+        <w:rPr>
+          <w:sz w:val="28"/>
+        </w:rPr>
+        <w:t>Josue Arambide Quispe</w:t>
+      </w:r>
+    </w:p>
+    <w:p/>
+    <w:p/>
+    <w:p>
+      <w:pPr>
+        <w:pStyle w:val="Subttulo"/>
+      </w:pPr>
+      <w:r>
+        <w:tab/>
+      </w:r>
+      <w:r>
+        <w:tab/>
+      </w:r>
+      <w:r>
+        <w:tab/>
+        <w:t>Arequipa - 2012</w:t>
+      </w:r>
+    </w:p>
+    <w:p/>
     <w:p>
       <w:pPr>
         <w:pStyle w:val="Prrafodelista"/>
         <w:numPr>
           <w:ilvl w:val="0"/>
-          <w:numId w:val="1"/>
+          <w:numId w:val="2"/>
         </w:numPr>
-        <w:jc w:val="both"/>
-        <w:rPr>
-          <w:sz w:val="24"/>
-          <w:szCs w:val="24"/>
-        </w:rPr>
-      </w:pPr>
-      <w:r>
-        <w:rPr>
-          <w:sz w:val="24"/>
-          <w:szCs w:val="24"/>
-        </w:rPr>
+        <w:tabs>
+          <w:tab w:val="left" w:pos="708"/>
+        </w:tabs>
+        <w:suppressAutoHyphens/>
+        <w:contextualSpacing w:val="0"/>
+        <w:jc w:val="both"/>
+        <w:rPr>
+          <w:sz w:val="24"/>
+          <w:szCs w:val="24"/>
+        </w:rPr>
+      </w:pPr>
+      <w:r>
+        <w:rPr>
+          <w:sz w:val="24"/>
+          <w:szCs w:val="24"/>
+        </w:rPr>
+        <w:lastRenderedPageBreak/>
         <w:t>Introducción:</w:t>
       </w:r>
     </w:p>
@@ -78,9 +398,14 @@
         <w:pStyle w:val="Prrafodelista"/>
         <w:numPr>
           <w:ilvl w:val="1"/>
-          <w:numId w:val="8"/>
+          <w:numId w:val="3"/>
         </w:numPr>
+        <w:tabs>
+          <w:tab w:val="left" w:pos="708"/>
+        </w:tabs>
+        <w:suppressAutoHyphens/>
         <w:ind w:left="1843" w:hanging="567"/>
+        <w:contextualSpacing w:val="0"/>
         <w:jc w:val="both"/>
         <w:rPr>
           <w:sz w:val="24"/>
@@ -100,28 +425,26 @@
         <w:pStyle w:val="Prrafodelista"/>
         <w:numPr>
           <w:ilvl w:val="1"/>
-          <w:numId w:val="8"/>
+          <w:numId w:val="3"/>
         </w:numPr>
+        <w:tabs>
+          <w:tab w:val="left" w:pos="708"/>
+        </w:tabs>
+        <w:suppressAutoHyphens/>
         <w:ind w:left="1843" w:hanging="567"/>
-        <w:jc w:val="both"/>
-        <w:rPr>
-          <w:sz w:val="24"/>
-          <w:szCs w:val="24"/>
-        </w:rPr>
-      </w:pPr>
-      <w:r>
-        <w:rPr>
-          <w:sz w:val="24"/>
-          <w:szCs w:val="24"/>
-        </w:rPr>
-        <w:t>Alcance: Este sitio web ira orientado a un público el cual posea mucho contacto con el internet, debido al surgente uso de este medio. También estará orientado a aquel publico el cual aun no tiene mucha confianza con transacciones en línea, pidiéndoles br</w:t>
-      </w:r>
-      <w:r>
-        <w:rPr>
-          <w:sz w:val="24"/>
-          <w:szCs w:val="24"/>
-        </w:rPr>
-        <w:t>indar confianza y seguridad.  Este producto realizara consultas y compra en línea pero no se dará servicio técnico por este, ni tampoco brandara el  servicio de red social.</w:t>
+        <w:contextualSpacing w:val="0"/>
+        <w:jc w:val="both"/>
+        <w:rPr>
+          <w:sz w:val="24"/>
+          <w:szCs w:val="24"/>
+        </w:rPr>
+      </w:pPr>
+      <w:r>
+        <w:rPr>
+          <w:sz w:val="24"/>
+          <w:szCs w:val="24"/>
+        </w:rPr>
+        <w:t>Alcance: Este sitio web ira orientado a un público el cual posea mucho contacto con el internet, debido al surgente uso de este medio. También estará orientado a aquel publico el cual aun no tiene mucha confianza con transacciones en línea, pidiéndoles brindar confianza y seguridad.  Este producto realizara consultas y compra en línea pero no se dará servicio técnico por este, ni tampoco brandara el  servicio de red social.</w:t>
       </w:r>
     </w:p>
     <w:p>
@@ -129,9 +452,14 @@
         <w:pStyle w:val="Prrafodelista"/>
         <w:numPr>
           <w:ilvl w:val="1"/>
-          <w:numId w:val="8"/>
+          <w:numId w:val="3"/>
         </w:numPr>
+        <w:tabs>
+          <w:tab w:val="left" w:pos="708"/>
+        </w:tabs>
+        <w:suppressAutoHyphens/>
         <w:ind w:left="1843" w:hanging="567"/>
+        <w:contextualSpacing w:val="0"/>
         <w:jc w:val="both"/>
         <w:rPr>
           <w:sz w:val="24"/>
@@ -158,55 +486,25 @@
         <w:pStyle w:val="Prrafodelista"/>
         <w:numPr>
           <w:ilvl w:val="0"/>
-          <w:numId w:val="9"/>
+          <w:numId w:val="4"/>
         </w:numPr>
-        <w:jc w:val="both"/>
-        <w:rPr>
-          <w:sz w:val="24"/>
-          <w:szCs w:val="24"/>
-        </w:rPr>
-      </w:pPr>
-      <w:r>
-        <w:rPr>
-          <w:sz w:val="24"/>
-          <w:szCs w:val="24"/>
-        </w:rPr>
-        <w:t xml:space="preserve">ABM: Alta, baja y </w:t>
-      </w:r>
-      <w:r>
-        <w:rPr>
-          <w:sz w:val="24"/>
-          <w:szCs w:val="24"/>
-        </w:rPr>
-        <w:t>Modificació</w:t>
-      </w:r>
-      <w:r>
-        <w:rPr>
-          <w:sz w:val="24"/>
-          <w:szCs w:val="24"/>
-        </w:rPr>
-        <w:t>n</w:t>
-      </w:r>
-      <w:r>
-        <w:rPr>
-          <w:sz w:val="24"/>
-          <w:szCs w:val="24"/>
-        </w:rPr>
-        <w:t xml:space="preserve"> en lo</w:t>
-      </w:r>
-      <w:r>
-        <w:rPr>
-          <w:sz w:val="24"/>
-          <w:szCs w:val="24"/>
-        </w:rPr>
-        <w:t>s</w:t>
-      </w:r>
-      <w:r>
-        <w:rPr>
-          <w:sz w:val="24"/>
-          <w:szCs w:val="24"/>
-        </w:rPr>
-        <w:t xml:space="preserve"> registros de una base de Datos.</w:t>
+        <w:tabs>
+          <w:tab w:val="left" w:pos="708"/>
+        </w:tabs>
+        <w:suppressAutoHyphens/>
+        <w:contextualSpacing w:val="0"/>
+        <w:jc w:val="both"/>
+        <w:rPr>
+          <w:sz w:val="24"/>
+          <w:szCs w:val="24"/>
+        </w:rPr>
+      </w:pPr>
+      <w:r>
+        <w:rPr>
+          <w:sz w:val="24"/>
+          <w:szCs w:val="24"/>
+        </w:rPr>
+        <w:t>ABM: Alta, baja y Modificación en los registros de una base de Datos.</w:t>
       </w:r>
     </w:p>
     <w:p>
@@ -214,8 +512,13 @@
         <w:pStyle w:val="Prrafodelista"/>
         <w:numPr>
           <w:ilvl w:val="0"/>
-          <w:numId w:val="9"/>
+          <w:numId w:val="4"/>
         </w:numPr>
+        <w:tabs>
+          <w:tab w:val="left" w:pos="708"/>
+        </w:tabs>
+        <w:suppressAutoHyphens/>
+        <w:contextualSpacing w:val="0"/>
         <w:jc w:val="both"/>
         <w:rPr>
           <w:sz w:val="24"/>
@@ -235,27 +538,25 @@
         <w:pStyle w:val="Prrafodelista"/>
         <w:numPr>
           <w:ilvl w:val="0"/>
-          <w:numId w:val="9"/>
+          <w:numId w:val="4"/>
         </w:numPr>
-        <w:jc w:val="both"/>
-        <w:rPr>
-          <w:sz w:val="24"/>
-          <w:szCs w:val="24"/>
-        </w:rPr>
-      </w:pPr>
-      <w:r>
-        <w:rPr>
-          <w:sz w:val="24"/>
-          <w:szCs w:val="24"/>
-        </w:rPr>
-        <w:t>SRS: Documento de especificación de Requerimientos.</w:t>
-      </w:r>
-      <w:r>
-        <w:rPr>
-          <w:sz w:val="24"/>
-          <w:szCs w:val="24"/>
-        </w:rPr>
-        <w:t xml:space="preserve"> </w:t>
+        <w:tabs>
+          <w:tab w:val="left" w:pos="708"/>
+        </w:tabs>
+        <w:suppressAutoHyphens/>
+        <w:contextualSpacing w:val="0"/>
+        <w:jc w:val="both"/>
+        <w:rPr>
+          <w:sz w:val="24"/>
+          <w:szCs w:val="24"/>
+        </w:rPr>
+      </w:pPr>
+      <w:r>
+        <w:rPr>
+          <w:sz w:val="24"/>
+          <w:szCs w:val="24"/>
+        </w:rPr>
+        <w:t xml:space="preserve">SRS: Documento de especificación de Requerimientos. </w:t>
       </w:r>
     </w:p>
     <w:p>
@@ -263,30 +564,59 @@
         <w:pStyle w:val="Prrafodelista"/>
         <w:numPr>
           <w:ilvl w:val="0"/>
-          <w:numId w:val="9"/>
+          <w:numId w:val="4"/>
         </w:numPr>
-        <w:jc w:val="both"/>
-        <w:rPr>
-          <w:sz w:val="24"/>
-          <w:szCs w:val="24"/>
-        </w:rPr>
-      </w:pPr>
-      <w:r>
-        <w:rPr>
-          <w:sz w:val="24"/>
-          <w:szCs w:val="24"/>
-        </w:rPr>
-        <w:t>Tienda Virtual: Esta es la Organización para la cual se elabora el trabajo, es mediante el sitio web que se ofrecerán sus productos al público.</w:t>
-      </w:r>
+        <w:tabs>
+          <w:tab w:val="left" w:pos="708"/>
+        </w:tabs>
+        <w:suppressAutoHyphens/>
+        <w:contextualSpacing w:val="0"/>
+        <w:jc w:val="both"/>
+        <w:rPr>
+          <w:sz w:val="24"/>
+          <w:szCs w:val="24"/>
+        </w:rPr>
+      </w:pPr>
+      <w:r>
+        <w:rPr>
+          <w:sz w:val="24"/>
+          <w:szCs w:val="24"/>
+        </w:rPr>
+        <w:t>App Engine: Aplicación de Google mediante la cual se pueden compartir y almacenar datos.</w:t>
+      </w:r>
+    </w:p>
+    <w:p>
+      <w:pPr>
+        <w:pStyle w:val="Prrafodelista"/>
+        <w:numPr>
+          <w:ilvl w:val="0"/>
+          <w:numId w:val="4"/>
+        </w:numPr>
+        <w:tabs>
+          <w:tab w:val="left" w:pos="708"/>
+        </w:tabs>
+        <w:suppressAutoHyphens/>
+        <w:contextualSpacing w:val="0"/>
+        <w:jc w:val="both"/>
+        <w:rPr>
+          <w:sz w:val="24"/>
+          <w:szCs w:val="24"/>
+        </w:rPr>
+      </w:pPr>
     </w:p>
     <w:p>
       <w:pPr>
         <w:pStyle w:val="Prrafodelista"/>
         <w:numPr>
           <w:ilvl w:val="1"/>
-          <w:numId w:val="8"/>
+          <w:numId w:val="3"/>
         </w:numPr>
+        <w:tabs>
+          <w:tab w:val="left" w:pos="708"/>
+        </w:tabs>
+        <w:suppressAutoHyphens/>
         <w:ind w:left="1701"/>
+        <w:contextualSpacing w:val="0"/>
         <w:jc w:val="both"/>
         <w:rPr>
           <w:sz w:val="24"/>
@@ -473,87 +803,7 @@
                 <w:sz w:val="24"/>
                 <w:szCs w:val="24"/>
               </w:rPr>
-              <w:t xml:space="preserve">“IEEE </w:t>
-            </w:r>
-            <w:proofErr w:type="spellStart"/>
-            <w:r>
-              <w:rPr>
-                <w:sz w:val="24"/>
-                <w:szCs w:val="24"/>
-              </w:rPr>
-              <w:t>Recommended</w:t>
-            </w:r>
-            <w:proofErr w:type="spellEnd"/>
-            <w:r>
-              <w:rPr>
-                <w:sz w:val="24"/>
-                <w:szCs w:val="24"/>
-              </w:rPr>
-              <w:t xml:space="preserve"> </w:t>
-            </w:r>
-            <w:proofErr w:type="spellStart"/>
-            <w:r>
-              <w:rPr>
-                <w:sz w:val="24"/>
-                <w:szCs w:val="24"/>
-              </w:rPr>
-              <w:t>Practice</w:t>
-            </w:r>
-            <w:proofErr w:type="spellEnd"/>
-            <w:r>
-              <w:rPr>
-                <w:sz w:val="24"/>
-                <w:szCs w:val="24"/>
-              </w:rPr>
-              <w:t xml:space="preserve"> </w:t>
-            </w:r>
-            <w:proofErr w:type="spellStart"/>
-            <w:r>
-              <w:rPr>
-                <w:sz w:val="24"/>
-                <w:szCs w:val="24"/>
-              </w:rPr>
-              <w:t>for</w:t>
-            </w:r>
-            <w:proofErr w:type="spellEnd"/>
-            <w:r>
-              <w:rPr>
-                <w:sz w:val="24"/>
-                <w:szCs w:val="24"/>
-              </w:rPr>
-              <w:t xml:space="preserve"> Software </w:t>
-            </w:r>
-            <w:proofErr w:type="spellStart"/>
-            <w:r>
-              <w:rPr>
-                <w:sz w:val="24"/>
-                <w:szCs w:val="24"/>
-              </w:rPr>
-              <w:t>Requeriment</w:t>
-            </w:r>
-            <w:proofErr w:type="spellEnd"/>
-            <w:r>
-              <w:rPr>
-                <w:sz w:val="24"/>
-                <w:szCs w:val="24"/>
-              </w:rPr>
-              <w:t xml:space="preserve"> </w:t>
-            </w:r>
-            <w:proofErr w:type="spellStart"/>
-            <w:r>
-              <w:rPr>
-                <w:sz w:val="24"/>
-                <w:szCs w:val="24"/>
-              </w:rPr>
-              <w:t>Especifications</w:t>
-            </w:r>
-            <w:proofErr w:type="spellEnd"/>
-            <w:r>
-              <w:rPr>
-                <w:sz w:val="24"/>
-                <w:szCs w:val="24"/>
-              </w:rPr>
-              <w:t xml:space="preserve">“ </w:t>
+              <w:t xml:space="preserve">“IEEE Recommended Practice for Software Requeriment Especifications“ </w:t>
             </w:r>
           </w:p>
         </w:tc>
@@ -571,21 +821,12 @@
                 <w:szCs w:val="24"/>
               </w:rPr>
             </w:pPr>
-            <w:proofErr w:type="spellStart"/>
-            <w:r>
-              <w:rPr>
-                <w:sz w:val="24"/>
-                <w:szCs w:val="24"/>
-              </w:rPr>
-              <w:t>Approved</w:t>
-            </w:r>
-            <w:proofErr w:type="spellEnd"/>
-            <w:r>
-              <w:rPr>
-                <w:sz w:val="24"/>
-                <w:szCs w:val="24"/>
-              </w:rPr>
-              <w:t xml:space="preserve"> 25 June 1998</w:t>
+            <w:r>
+              <w:rPr>
+                <w:sz w:val="24"/>
+                <w:szCs w:val="24"/>
+              </w:rPr>
+              <w:t>Approved 25 June 1998</w:t>
             </w:r>
           </w:p>
         </w:tc>
@@ -595,58 +836,19 @@
           </w:tcPr>
           <w:p>
             <w:r>
-              <w:t xml:space="preserve">Software </w:t>
-            </w:r>
-            <w:proofErr w:type="spellStart"/>
-            <w:r>
-              <w:t>Engineering</w:t>
-            </w:r>
-            <w:proofErr w:type="spellEnd"/>
+              <w:t>Software Engineering Standards Committee</w:t>
+            </w:r>
             <w:r>
               <w:t xml:space="preserve"> </w:t>
             </w:r>
-            <w:proofErr w:type="spellStart"/>
-            <w:r>
-              <w:t>Standards</w:t>
-            </w:r>
-            <w:proofErr w:type="spellEnd"/>
-            <w:r>
-              <w:t xml:space="preserve"> </w:t>
-            </w:r>
-            <w:proofErr w:type="spellStart"/>
-            <w:r>
-              <w:t>Committee</w:t>
-            </w:r>
-            <w:proofErr w:type="spellEnd"/>
-            <w:r>
-              <w:t xml:space="preserve"> </w:t>
-            </w:r>
-            <w:r>
-              <w:t xml:space="preserve">of </w:t>
-            </w:r>
-            <w:proofErr w:type="spellStart"/>
-            <w:r>
-              <w:t>the</w:t>
-            </w:r>
-            <w:proofErr w:type="spellEnd"/>
-          </w:p>
-          <w:p>
-            <w:r>
-              <w:t xml:space="preserve">IEEE </w:t>
-            </w:r>
-            <w:proofErr w:type="spellStart"/>
-            <w:r>
-              <w:t>Computer</w:t>
-            </w:r>
-            <w:proofErr w:type="spellEnd"/>
-            <w:r>
-              <w:t xml:space="preserve"> </w:t>
-            </w:r>
-            <w:proofErr w:type="spellStart"/>
-            <w:r>
-              <w:t>Society</w:t>
-            </w:r>
-            <w:proofErr w:type="spellEnd"/>
+            <w:r>
+              <w:t>of the</w:t>
+            </w:r>
+          </w:p>
+          <w:p>
+            <w:r>
+              <w:t>IEEE Computer Society</w:t>
+            </w:r>
           </w:p>
         </w:tc>
       </w:tr>
@@ -747,35 +949,26 @@
         <w:pStyle w:val="Prrafodelista"/>
         <w:numPr>
           <w:ilvl w:val="1"/>
-          <w:numId w:val="8"/>
+          <w:numId w:val="3"/>
         </w:numPr>
+        <w:tabs>
+          <w:tab w:val="left" w:pos="708"/>
+        </w:tabs>
+        <w:suppressAutoHyphens/>
         <w:ind w:left="1495"/>
-        <w:jc w:val="both"/>
-        <w:rPr>
-          <w:sz w:val="24"/>
-          <w:szCs w:val="24"/>
-        </w:rPr>
-      </w:pPr>
-      <w:r>
-        <w:rPr>
-          <w:sz w:val="24"/>
-          <w:szCs w:val="24"/>
-        </w:rPr>
-        <w:t xml:space="preserve">Resumen: En principio se realizara una descripción general de la función del producto, así como también una breve descripción de </w:t>
-      </w:r>
-      <w:r>
-        <w:rPr>
-          <w:sz w:val="24"/>
-          <w:szCs w:val="24"/>
-        </w:rPr>
-        <w:t>todos los elementos</w:t>
-      </w:r>
-      <w:r>
-        <w:rPr>
-          <w:sz w:val="24"/>
-          <w:szCs w:val="24"/>
-        </w:rPr>
-        <w:t xml:space="preserve"> </w:t>
+        <w:contextualSpacing w:val="0"/>
+        <w:jc w:val="both"/>
+        <w:rPr>
+          <w:sz w:val="24"/>
+          <w:szCs w:val="24"/>
+        </w:rPr>
+      </w:pPr>
+      <w:r>
+        <w:rPr>
+          <w:sz w:val="24"/>
+          <w:szCs w:val="24"/>
+        </w:rPr>
+        <w:t xml:space="preserve">Resumen: En principio se realizara una descripción general de la función del producto, así como también una breve descripción de todos los elementos que </w:t>
       </w:r>
       <w:r>
         <w:rPr>
@@ -783,35 +976,14 @@
           <w:szCs w:val="24"/>
         </w:rPr>
         <w:lastRenderedPageBreak/>
-        <w:t xml:space="preserve">que intervienen en proyecto, también una más amplia descripción </w:t>
-      </w:r>
-      <w:r>
-        <w:rPr>
-          <w:sz w:val="24"/>
-          <w:szCs w:val="24"/>
-        </w:rPr>
-        <w:t>de las funcionalidades más importantes, la descripción</w:t>
-      </w:r>
-      <w:r>
-        <w:rPr>
-          <w:sz w:val="24"/>
-          <w:szCs w:val="24"/>
-        </w:rPr>
-        <w:t xml:space="preserve"> de</w:t>
-      </w:r>
-      <w:r>
-        <w:rPr>
-          <w:sz w:val="24"/>
-          <w:szCs w:val="24"/>
-        </w:rPr>
-        <w:t xml:space="preserve"> tipos de usuarios, las restricciones de proyecto, y la evolución del sistemas entre otros.</w:t>
-      </w:r>
-      <w:r>
-        <w:rPr>
-          <w:sz w:val="24"/>
-          <w:szCs w:val="24"/>
-        </w:rPr>
-        <w:t xml:space="preserve"> Se mencionara las distintas interfaces necesarias para el trabajo y características principales del sistema.</w:t>
+        <w:t xml:space="preserve">intervienen en proyecto, también una más amplia descripción </w:t>
+      </w:r>
+      <w:r>
+        <w:rPr>
+          <w:sz w:val="24"/>
+          <w:szCs w:val="24"/>
+        </w:rPr>
+        <w:t>de las funcionalidades más importantes, la descripción de tipos de usuarios, las restricciones de proyecto, y la evolución del sistemas entre otros. Se mencionara las distintas interfaces necesarias para el trabajo y características principales del sistema.</w:t>
       </w:r>
     </w:p>
     <w:p>
@@ -819,8 +991,13 @@
         <w:pStyle w:val="Prrafodelista"/>
         <w:numPr>
           <w:ilvl w:val="0"/>
-          <w:numId w:val="1"/>
+          <w:numId w:val="2"/>
         </w:numPr>
+        <w:tabs>
+          <w:tab w:val="left" w:pos="708"/>
+        </w:tabs>
+        <w:suppressAutoHyphens/>
+        <w:contextualSpacing w:val="0"/>
         <w:jc w:val="both"/>
         <w:rPr>
           <w:sz w:val="24"/>
@@ -840,8 +1017,13 @@
         <w:pStyle w:val="Prrafodelista"/>
         <w:numPr>
           <w:ilvl w:val="1"/>
-          <w:numId w:val="10"/>
+          <w:numId w:val="5"/>
         </w:numPr>
+        <w:tabs>
+          <w:tab w:val="left" w:pos="708"/>
+        </w:tabs>
+        <w:suppressAutoHyphens/>
+        <w:contextualSpacing w:val="0"/>
         <w:jc w:val="both"/>
         <w:rPr>
           <w:sz w:val="24"/>
@@ -861,8 +1043,13 @@
         <w:pStyle w:val="Prrafodelista"/>
         <w:numPr>
           <w:ilvl w:val="1"/>
-          <w:numId w:val="10"/>
+          <w:numId w:val="5"/>
         </w:numPr>
+        <w:tabs>
+          <w:tab w:val="left" w:pos="708"/>
+        </w:tabs>
+        <w:suppressAutoHyphens/>
+        <w:contextualSpacing w:val="0"/>
         <w:jc w:val="both"/>
         <w:rPr>
           <w:sz w:val="24"/>
@@ -889,36 +1076,25 @@
         <w:pStyle w:val="Prrafodelista"/>
         <w:numPr>
           <w:ilvl w:val="0"/>
-          <w:numId w:val="9"/>
+          <w:numId w:val="4"/>
         </w:numPr>
-        <w:jc w:val="both"/>
-        <w:rPr>
-          <w:sz w:val="24"/>
-          <w:szCs w:val="24"/>
-        </w:rPr>
-      </w:pPr>
-      <w:r>
-        <w:rPr>
-          <w:sz w:val="24"/>
-          <w:szCs w:val="24"/>
-        </w:rPr>
-        <w:t xml:space="preserve">Consulta de Catalogo virtual: En el sitio web se podrá acceder a una vista de todos los artículos de la tienda, es decir un catalogo virtual el cual podrá estar divido en ofertas y </w:t>
-      </w:r>
-      <w:proofErr w:type="spellStart"/>
-      <w:r>
-        <w:rPr>
-          <w:sz w:val="24"/>
-          <w:szCs w:val="24"/>
-        </w:rPr>
-        <w:t>e</w:t>
-      </w:r>
-      <w:proofErr w:type="spellEnd"/>
-      <w:r>
-        <w:rPr>
-          <w:sz w:val="24"/>
-          <w:szCs w:val="24"/>
-        </w:rPr>
-        <w:t xml:space="preserve"> el tipo de productos como por ejemplo informáticos, línea blanca y demás.</w:t>
+        <w:tabs>
+          <w:tab w:val="left" w:pos="708"/>
+        </w:tabs>
+        <w:suppressAutoHyphens/>
+        <w:contextualSpacing w:val="0"/>
+        <w:jc w:val="both"/>
+        <w:rPr>
+          <w:sz w:val="24"/>
+          <w:szCs w:val="24"/>
+        </w:rPr>
+      </w:pPr>
+      <w:r>
+        <w:rPr>
+          <w:sz w:val="24"/>
+          <w:szCs w:val="24"/>
+        </w:rPr>
+        <w:t>Consulta de Catalogo virtual: En el sitio web se podrá acceder a una vista de todos los artículos de la tienda, es decir un catalogo virtual el cual podrá estar divido en ofertas y e el tipo de productos como por ejemplo informáticos, línea blanca y demás.</w:t>
       </w:r>
     </w:p>
     <w:p>
@@ -926,8 +1102,13 @@
         <w:pStyle w:val="Prrafodelista"/>
         <w:numPr>
           <w:ilvl w:val="0"/>
-          <w:numId w:val="9"/>
+          <w:numId w:val="4"/>
         </w:numPr>
+        <w:tabs>
+          <w:tab w:val="left" w:pos="708"/>
+        </w:tabs>
+        <w:suppressAutoHyphens/>
+        <w:contextualSpacing w:val="0"/>
         <w:jc w:val="both"/>
         <w:rPr>
           <w:sz w:val="24"/>
@@ -947,41 +1128,25 @@
         <w:pStyle w:val="Prrafodelista"/>
         <w:numPr>
           <w:ilvl w:val="0"/>
-          <w:numId w:val="9"/>
+          <w:numId w:val="4"/>
         </w:numPr>
-        <w:jc w:val="both"/>
-        <w:rPr>
-          <w:sz w:val="24"/>
-          <w:szCs w:val="24"/>
-        </w:rPr>
-      </w:pPr>
-      <w:r>
-        <w:rPr>
-          <w:sz w:val="24"/>
-          <w:szCs w:val="24"/>
-        </w:rPr>
-        <w:t>Compra en línea: Para todos los usuario</w:t>
-      </w:r>
-      <w:r>
-        <w:rPr>
-          <w:sz w:val="24"/>
-          <w:szCs w:val="24"/>
-        </w:rPr>
-        <w:t>s</w:t>
-      </w:r>
-      <w:r>
-        <w:rPr>
-          <w:sz w:val="24"/>
-          <w:szCs w:val="24"/>
-        </w:rPr>
-        <w:t xml:space="preserve"> interesados se podrá usar el servicio de compra en línea es decir una vez escogido el artículo, mediante un proceso bancario en línea o de algún tipo de  verificación de pago, se podrá acceder </w:t>
-      </w:r>
-      <w:r>
-        <w:rPr>
-          <w:sz w:val="24"/>
-          <w:szCs w:val="24"/>
-        </w:rPr>
-        <w:t xml:space="preserve">a dicho artículo. </w:t>
+        <w:tabs>
+          <w:tab w:val="left" w:pos="708"/>
+        </w:tabs>
+        <w:suppressAutoHyphens/>
+        <w:contextualSpacing w:val="0"/>
+        <w:jc w:val="both"/>
+        <w:rPr>
+          <w:sz w:val="24"/>
+          <w:szCs w:val="24"/>
+        </w:rPr>
+      </w:pPr>
+      <w:r>
+        <w:rPr>
+          <w:sz w:val="24"/>
+          <w:szCs w:val="24"/>
+        </w:rPr>
+        <w:t xml:space="preserve">Compra en línea: Para todos los usuarios interesados se podrá usar el servicio de compra en línea es decir una vez escogido el artículo, mediante un proceso bancario en línea o de algún tipo de  verificación de pago, se podrá acceder a dicho artículo. </w:t>
       </w:r>
     </w:p>
     <w:p>
@@ -989,8 +1154,13 @@
         <w:pStyle w:val="Prrafodelista"/>
         <w:numPr>
           <w:ilvl w:val="0"/>
-          <w:numId w:val="9"/>
+          <w:numId w:val="4"/>
         </w:numPr>
+        <w:tabs>
+          <w:tab w:val="left" w:pos="708"/>
+        </w:tabs>
+        <w:suppressAutoHyphens/>
+        <w:contextualSpacing w:val="0"/>
         <w:jc w:val="both"/>
         <w:rPr>
           <w:sz w:val="24"/>
@@ -1004,26 +1174,83 @@
         </w:rPr>
         <w:t>Compra de más de un producto: también se podrá acceder al llamado “carrito de compra” cuya función esencial será el asemejar  el medio usado en compras físicas. Facilitando la acumulación de artículos durante la navegación del usuario brindando rapidez en la compra.</w:t>
       </w:r>
+    </w:p>
+    <w:p>
+      <w:pPr>
+        <w:tabs>
+          <w:tab w:val="left" w:pos="708"/>
+        </w:tabs>
+        <w:suppressAutoHyphens/>
+        <w:jc w:val="both"/>
+        <w:rPr>
+          <w:sz w:val="24"/>
+          <w:szCs w:val="24"/>
+        </w:rPr>
+      </w:pPr>
+    </w:p>
+    <w:p>
+      <w:pPr>
+        <w:tabs>
+          <w:tab w:val="left" w:pos="708"/>
+        </w:tabs>
+        <w:suppressAutoHyphens/>
+        <w:jc w:val="both"/>
+        <w:rPr>
+          <w:sz w:val="24"/>
+          <w:szCs w:val="24"/>
+        </w:rPr>
+      </w:pPr>
+    </w:p>
+    <w:p>
+      <w:pPr>
+        <w:tabs>
+          <w:tab w:val="left" w:pos="708"/>
+        </w:tabs>
+        <w:suppressAutoHyphens/>
+        <w:jc w:val="both"/>
+        <w:rPr>
+          <w:sz w:val="24"/>
+          <w:szCs w:val="24"/>
+        </w:rPr>
+      </w:pPr>
+    </w:p>
+    <w:p>
+      <w:pPr>
+        <w:tabs>
+          <w:tab w:val="left" w:pos="708"/>
+        </w:tabs>
+        <w:suppressAutoHyphens/>
+        <w:jc w:val="both"/>
+        <w:rPr>
+          <w:sz w:val="24"/>
+          <w:szCs w:val="24"/>
+        </w:rPr>
+      </w:pPr>
     </w:p>
     <w:p>
       <w:pPr>
         <w:pStyle w:val="Prrafodelista"/>
         <w:numPr>
-          <w:ilvl w:val="0"/>
-          <w:numId w:val="10"/>
+          <w:ilvl w:val="1"/>
+          <w:numId w:val="5"/>
         </w:numPr>
-        <w:ind w:left="1418" w:hanging="284"/>
-        <w:jc w:val="both"/>
-        <w:rPr>
-          <w:sz w:val="24"/>
-          <w:szCs w:val="24"/>
-        </w:rPr>
-      </w:pPr>
-      <w:r>
-        <w:rPr>
-          <w:sz w:val="24"/>
-          <w:szCs w:val="24"/>
-        </w:rPr>
+        <w:tabs>
+          <w:tab w:val="left" w:pos="708"/>
+        </w:tabs>
+        <w:suppressAutoHyphens/>
+        <w:contextualSpacing w:val="0"/>
+        <w:jc w:val="both"/>
+        <w:rPr>
+          <w:sz w:val="24"/>
+          <w:szCs w:val="24"/>
+        </w:rPr>
+      </w:pPr>
+      <w:r>
+        <w:rPr>
+          <w:sz w:val="24"/>
+          <w:szCs w:val="24"/>
+        </w:rPr>
+        <w:lastRenderedPageBreak/>
         <w:t>Características del Usuario:</w:t>
       </w:r>
     </w:p>
@@ -1169,23 +1396,7 @@
                 <w:sz w:val="24"/>
                 <w:szCs w:val="24"/>
               </w:rPr>
-              <w:t xml:space="preserve">Este usuario aun no </w:t>
-            </w:r>
-            <w:proofErr w:type="spellStart"/>
-            <w:r>
-              <w:rPr>
-                <w:sz w:val="24"/>
-                <w:szCs w:val="24"/>
-              </w:rPr>
-              <w:t>esta</w:t>
-            </w:r>
-            <w:proofErr w:type="spellEnd"/>
-            <w:r>
-              <w:rPr>
-                <w:sz w:val="24"/>
-                <w:szCs w:val="24"/>
-              </w:rPr>
-              <w:t xml:space="preserve"> registrado en la tienda virtual, por lo cual por lo general entra a observar el catalogo de productos solo por curiosidad y con temor al servicio.</w:t>
+              <w:t>Este usuario aun no esta registrado en la tienda virtual, por lo cual por lo general entra a observar el catalogo de productos solo por curiosidad y con temor al servicio.</w:t>
             </w:r>
           </w:p>
         </w:tc>
@@ -1276,7 +1487,6 @@
                 <w:sz w:val="24"/>
                 <w:szCs w:val="24"/>
               </w:rPr>
-              <w:lastRenderedPageBreak/>
               <w:t>Formación</w:t>
             </w:r>
           </w:p>
@@ -1343,44 +1553,7 @@
                 <w:sz w:val="24"/>
                 <w:szCs w:val="24"/>
               </w:rPr>
-              <w:t xml:space="preserve">Este usuario </w:t>
-            </w:r>
-            <w:proofErr w:type="spellStart"/>
-            <w:r>
-              <w:rPr>
-                <w:sz w:val="24"/>
-                <w:szCs w:val="24"/>
-              </w:rPr>
-              <w:t>a</w:t>
-            </w:r>
-            <w:proofErr w:type="spellEnd"/>
-            <w:r>
-              <w:rPr>
-                <w:sz w:val="24"/>
-                <w:szCs w:val="24"/>
-              </w:rPr>
-              <w:t xml:space="preserve"> pasado de ser visitante a un </w:t>
-            </w:r>
-            <w:r>
-              <w:rPr>
-                <w:sz w:val="24"/>
-                <w:szCs w:val="24"/>
-              </w:rPr>
-              <w:t>usuario</w:t>
-            </w:r>
-            <w:r>
-              <w:rPr>
-                <w:sz w:val="24"/>
-                <w:szCs w:val="24"/>
-              </w:rPr>
-              <w:t xml:space="preserve"> registrado</w:t>
-            </w:r>
-            <w:r>
-              <w:rPr>
-                <w:sz w:val="24"/>
-                <w:szCs w:val="24"/>
-              </w:rPr>
-              <w:t>, mediante su cuenta podrá acceder a distintas facilidades de la tienda virtual.</w:t>
+              <w:t>Este usuario a pasado de ser visitante a un usuario registrado, mediante su cuenta podrá acceder a distintas facilidades de la tienda virtual.</w:t>
             </w:r>
           </w:p>
         </w:tc>
@@ -1539,15 +1712,13 @@
               </w:rPr>
               <w:t xml:space="preserve">Este usuario será quien se encargara de poder dar mantenimiento al sitio web pudiendo tener a poder la facilidad de actualizar productos, ofertas, o el manejo de las transacciones para la culminación de proceso de compra que será la entrega del </w:t>
             </w:r>
-            <w:proofErr w:type="gramStart"/>
-            <w:r>
-              <w:rPr>
-                <w:sz w:val="24"/>
-                <w:szCs w:val="24"/>
-              </w:rPr>
-              <w:t>articulo</w:t>
-            </w:r>
-            <w:proofErr w:type="gramEnd"/>
+            <w:r>
+              <w:rPr>
+                <w:sz w:val="24"/>
+                <w:szCs w:val="24"/>
+              </w:rPr>
+              <w:t>artículo</w:t>
+            </w:r>
             <w:r>
               <w:rPr>
                 <w:sz w:val="24"/>
@@ -1561,6 +1732,132 @@
     </w:tbl>
     <w:p>
       <w:pPr>
+        <w:jc w:val="both"/>
+        <w:rPr>
+          <w:sz w:val="24"/>
+          <w:szCs w:val="24"/>
+        </w:rPr>
+      </w:pPr>
+    </w:p>
+    <w:p>
+      <w:pPr>
+        <w:pStyle w:val="Prrafodelista"/>
+        <w:numPr>
+          <w:ilvl w:val="1"/>
+          <w:numId w:val="5"/>
+        </w:numPr>
+        <w:tabs>
+          <w:tab w:val="left" w:pos="708"/>
+        </w:tabs>
+        <w:suppressAutoHyphens/>
+        <w:jc w:val="both"/>
+        <w:rPr>
+          <w:sz w:val="24"/>
+          <w:szCs w:val="24"/>
+        </w:rPr>
+      </w:pPr>
+      <w:r>
+        <w:rPr>
+          <w:sz w:val="24"/>
+          <w:szCs w:val="24"/>
+        </w:rPr>
+        <w:t xml:space="preserve">Restricciones: El sitio web podrá ser visitado desde </w:t>
+      </w:r>
+      <w:r>
+        <w:rPr>
+          <w:sz w:val="24"/>
+          <w:szCs w:val="24"/>
+        </w:rPr>
+        <w:t xml:space="preserve">cualquier navegador </w:t>
+      </w:r>
+      <w:r>
+        <w:rPr>
+          <w:sz w:val="24"/>
+          <w:szCs w:val="24"/>
+        </w:rPr>
+        <w:t>web</w:t>
+      </w:r>
+      <w:r>
+        <w:rPr>
+          <w:sz w:val="24"/>
+          <w:szCs w:val="24"/>
+        </w:rPr>
+        <w:t xml:space="preserve"> como por ejemplo Chrome, Internet Explorer, FIrefox en ordenadores con conexión a internet</w:t>
+      </w:r>
+      <w:r>
+        <w:rPr>
+          <w:sz w:val="24"/>
+          <w:szCs w:val="24"/>
+        </w:rPr>
+        <w:t xml:space="preserve"> así como también en dispositivos móviles como tabletas o celulare</w:t>
+      </w:r>
+      <w:r>
+        <w:rPr>
+          <w:sz w:val="24"/>
+          <w:szCs w:val="24"/>
+        </w:rPr>
+        <w:t>s</w:t>
+      </w:r>
+      <w:r>
+        <w:rPr>
+          <w:sz w:val="24"/>
+          <w:szCs w:val="24"/>
+        </w:rPr>
+        <w:t>, también mediante sus respectivos navegares web</w:t>
+      </w:r>
+      <w:r>
+        <w:rPr>
+          <w:sz w:val="24"/>
+          <w:szCs w:val="24"/>
+        </w:rPr>
+        <w:t xml:space="preserve">. Usaremos la aplicación </w:t>
+      </w:r>
+      <w:r>
+        <w:rPr>
+          <w:sz w:val="24"/>
+          <w:szCs w:val="24"/>
+        </w:rPr>
+        <w:t>“Google Engine”  para poder tener acceso al dominio de internet. Se usara también Java, como lenguajes principal en la infraestructura de nuestro proyecto.</w:t>
+      </w:r>
+    </w:p>
+    <w:p>
+      <w:pPr>
+        <w:pStyle w:val="Prrafodelista"/>
+        <w:numPr>
+          <w:ilvl w:val="1"/>
+          <w:numId w:val="5"/>
+        </w:numPr>
+        <w:tabs>
+          <w:tab w:val="left" w:pos="708"/>
+        </w:tabs>
+        <w:suppressAutoHyphens/>
+        <w:jc w:val="both"/>
+        <w:rPr>
+          <w:sz w:val="24"/>
+          <w:szCs w:val="24"/>
+        </w:rPr>
+      </w:pPr>
+      <w:r>
+        <w:rPr>
+          <w:sz w:val="24"/>
+          <w:szCs w:val="24"/>
+        </w:rPr>
+        <w:t xml:space="preserve"> </w:t>
+      </w:r>
+      <w:r>
+        <w:rPr>
+          <w:sz w:val="24"/>
+          <w:szCs w:val="24"/>
+        </w:rPr>
+        <w:t>Suposiciones y dependencias: Google Engine es la aplicación que se usara por el cual para una mejora posterior que no sea realizada por nuestro grupo de trabajo se brindara información básica de dicha aplicación así como la cuenta de esta aplicación ya mencionada. La demora en la navegación será responsabilidad aparte de los usuarios visitantes del sitio web por su velocidad de acceso a internet.</w:t>
+      </w:r>
+    </w:p>
+    <w:p>
+      <w:pPr>
+        <w:tabs>
+          <w:tab w:val="left" w:pos="708"/>
+        </w:tabs>
+        <w:suppressAutoHyphens/>
         <w:jc w:val="both"/>
         <w:rPr>
           <w:sz w:val="24"/>
@@ -1573,139 +1870,543 @@
         <w:pStyle w:val="Prrafodelista"/>
         <w:numPr>
           <w:ilvl w:val="0"/>
-          <w:numId w:val="10"/>
+          <w:numId w:val="2"/>
         </w:numPr>
-        <w:ind w:left="1418" w:hanging="284"/>
-        <w:jc w:val="both"/>
-        <w:rPr>
-          <w:sz w:val="24"/>
-          <w:szCs w:val="24"/>
-        </w:rPr>
-      </w:pPr>
-      <w:r>
-        <w:rPr>
-          <w:sz w:val="24"/>
-          <w:szCs w:val="24"/>
-        </w:rPr>
-        <w:t xml:space="preserve">Restricciones: </w:t>
-      </w:r>
-      <w:r>
-        <w:rPr>
-          <w:sz w:val="24"/>
-          <w:szCs w:val="24"/>
-        </w:rPr>
-        <w:t xml:space="preserve">El sitio web podrá ser visitado desde cualquier sistema operativo el cual cuente con conexión a internet mediante un navegador web así como también en dispositivos móviles como tabletas o celulares. Usaremos la aplicación libre “Google </w:t>
-      </w:r>
-      <w:proofErr w:type="spellStart"/>
-      <w:r>
-        <w:rPr>
-          <w:sz w:val="24"/>
-          <w:szCs w:val="24"/>
-        </w:rPr>
-        <w:t>Engine</w:t>
-      </w:r>
-      <w:proofErr w:type="spellEnd"/>
-      <w:r>
-        <w:rPr>
-          <w:sz w:val="24"/>
-          <w:szCs w:val="24"/>
-        </w:rPr>
-        <w:t xml:space="preserve">”  para poder tener acceso al dominio de internet. Se usara también Java, como lenguajes principal en la infraestructura de </w:t>
-      </w:r>
-      <w:r>
-        <w:rPr>
-          <w:sz w:val="24"/>
-          <w:szCs w:val="24"/>
-        </w:rPr>
-        <w:t>nuestro</w:t>
-      </w:r>
-      <w:r>
-        <w:rPr>
-          <w:sz w:val="24"/>
-          <w:szCs w:val="24"/>
-        </w:rPr>
-        <w:t xml:space="preserve"> proyecto</w:t>
-      </w:r>
-      <w:r>
-        <w:rPr>
-          <w:sz w:val="24"/>
-          <w:szCs w:val="24"/>
-        </w:rPr>
-        <w:t>.</w:t>
+        <w:tabs>
+          <w:tab w:val="left" w:pos="708"/>
+        </w:tabs>
+        <w:suppressAutoHyphens/>
+        <w:contextualSpacing w:val="0"/>
+        <w:jc w:val="both"/>
+        <w:rPr>
+          <w:sz w:val="24"/>
+          <w:szCs w:val="24"/>
+        </w:rPr>
+      </w:pPr>
+      <w:r>
+        <w:rPr>
+          <w:sz w:val="24"/>
+          <w:szCs w:val="24"/>
+        </w:rPr>
+        <w:lastRenderedPageBreak/>
+        <w:t>Especificación de Requerimientos:</w:t>
       </w:r>
     </w:p>
     <w:p>
       <w:pPr>
         <w:pStyle w:val="Prrafodelista"/>
-        <w:numPr>
-          <w:ilvl w:val="0"/>
-          <w:numId w:val="10"/>
-        </w:numPr>
-        <w:ind w:left="1418" w:hanging="284"/>
-        <w:jc w:val="both"/>
-        <w:rPr>
-          <w:sz w:val="24"/>
-          <w:szCs w:val="24"/>
-        </w:rPr>
-      </w:pPr>
-      <w:r>
-        <w:rPr>
-          <w:sz w:val="24"/>
-          <w:szCs w:val="24"/>
-        </w:rPr>
-        <w:t>Suposiciones y dependencias:</w:t>
-      </w:r>
-      <w:r>
-        <w:rPr>
-          <w:sz w:val="24"/>
-          <w:szCs w:val="24"/>
-        </w:rPr>
-        <w:t xml:space="preserve"> Google </w:t>
-      </w:r>
-      <w:proofErr w:type="spellStart"/>
-      <w:r>
-        <w:rPr>
-          <w:sz w:val="24"/>
-          <w:szCs w:val="24"/>
-        </w:rPr>
-        <w:t>Engine</w:t>
-      </w:r>
-      <w:proofErr w:type="spellEnd"/>
-      <w:r>
-        <w:rPr>
-          <w:sz w:val="24"/>
-          <w:szCs w:val="24"/>
-        </w:rPr>
-        <w:t xml:space="preserve"> es la aplicación que se usara por el cual para una mejora posterior que no sea realizada por nuestro grupo de trabajo se brindara información básica de dicha aplicación así como la cuenta de esta aplicación ya mencionada. La demora en la navegación será responsabilidad aparte de los usuarios visitantes del sitio web </w:t>
-      </w:r>
-      <w:r>
-        <w:rPr>
-          <w:sz w:val="24"/>
-          <w:szCs w:val="24"/>
-        </w:rPr>
-        <w:t>por su velocidad de acceso a internet.</w:t>
-      </w:r>
-    </w:p>
-    <w:p>
-      <w:pPr>
-        <w:pStyle w:val="Prrafodelista"/>
-        <w:numPr>
-          <w:ilvl w:val="0"/>
-          <w:numId w:val="1"/>
-        </w:numPr>
-        <w:jc w:val="both"/>
-        <w:rPr>
-          <w:sz w:val="24"/>
-          <w:szCs w:val="24"/>
-        </w:rPr>
-      </w:pPr>
-      <w:r>
-        <w:rPr>
-          <w:sz w:val="24"/>
-          <w:szCs w:val="24"/>
-        </w:rPr>
-        <w:t>Especificación de Requerimientos:</w:t>
-      </w:r>
+        <w:tabs>
+          <w:tab w:val="left" w:pos="708"/>
+        </w:tabs>
+        <w:suppressAutoHyphens/>
+        <w:ind w:left="862"/>
+        <w:contextualSpacing w:val="0"/>
+        <w:jc w:val="both"/>
+        <w:rPr>
+          <w:sz w:val="24"/>
+          <w:szCs w:val="24"/>
+        </w:rPr>
+      </w:pPr>
+      <w:r>
+        <w:rPr>
+          <w:sz w:val="24"/>
+          <w:szCs w:val="24"/>
+        </w:rPr>
+        <w:t>Diagramas de Casos Usos:</w:t>
+      </w:r>
+    </w:p>
+    <w:p>
+      <w:pPr>
+        <w:tabs>
+          <w:tab w:val="left" w:pos="708"/>
+        </w:tabs>
+        <w:suppressAutoHyphens/>
+        <w:jc w:val="both"/>
+        <w:rPr>
+          <w:sz w:val="24"/>
+          <w:szCs w:val="24"/>
+        </w:rPr>
+      </w:pPr>
+      <w:r>
+        <w:rPr>
+          <w:noProof/>
+          <w:sz w:val="24"/>
+          <w:szCs w:val="24"/>
+          <w:lang w:eastAsia="es-PE"/>
+        </w:rPr>
+        <w:drawing>
+          <wp:anchor distT="0" distB="0" distL="114300" distR="114300" simplePos="0" relativeHeight="251660288" behindDoc="1" locked="0" layoutInCell="1" allowOverlap="1">
+            <wp:simplePos x="0" y="0"/>
+            <wp:positionH relativeFrom="column">
+              <wp:posOffset>609600</wp:posOffset>
+            </wp:positionH>
+            <wp:positionV relativeFrom="paragraph">
+              <wp:posOffset>218440</wp:posOffset>
+            </wp:positionV>
+            <wp:extent cx="4204335" cy="1876425"/>
+            <wp:effectExtent l="19050" t="0" r="5715" b="0"/>
+            <wp:wrapTight wrapText="bothSides">
+              <wp:wrapPolygon edited="0">
+                <wp:start x="-98" y="0"/>
+                <wp:lineTo x="-98" y="21490"/>
+                <wp:lineTo x="21629" y="21490"/>
+                <wp:lineTo x="21629" y="0"/>
+                <wp:lineTo x="-98" y="0"/>
+              </wp:wrapPolygon>
+            </wp:wrapTight>
+            <wp:docPr id="4" name="Imagen 1"/>
+            <wp:cNvGraphicFramePr>
+              <a:graphicFrameLocks xmlns:a="http://schemas.openxmlformats.org/drawingml/2006/main" noChangeAspect="1"/>
+            </wp:cNvGraphicFramePr>
+            <a:graphic xmlns:a="http://schemas.openxmlformats.org/drawingml/2006/main">
+              <a:graphicData uri="http://schemas.openxmlformats.org/drawingml/2006/picture">
+                <pic:pic xmlns:pic="http://schemas.openxmlformats.org/drawingml/2006/picture">
+                  <pic:nvPicPr>
+                    <pic:cNvPr id="0" name="Picture 1"/>
+                    <pic:cNvPicPr>
+                      <a:picLocks noChangeAspect="1" noChangeArrowheads="1"/>
+                    </pic:cNvPicPr>
+                  </pic:nvPicPr>
+                  <pic:blipFill>
+                    <a:blip r:embed="rId8"/>
+                    <a:srcRect/>
+                    <a:stretch>
+                      <a:fillRect/>
+                    </a:stretch>
+                  </pic:blipFill>
+                  <pic:spPr bwMode="auto">
+                    <a:xfrm>
+                      <a:off x="0" y="0"/>
+                      <a:ext cx="4204335" cy="1876425"/>
+                    </a:xfrm>
+                    <a:prstGeom prst="rect">
+                      <a:avLst/>
+                    </a:prstGeom>
+                    <a:noFill/>
+                    <a:ln w="9525">
+                      <a:noFill/>
+                      <a:miter lim="800000"/>
+                      <a:headEnd/>
+                      <a:tailEnd/>
+                    </a:ln>
+                  </pic:spPr>
+                </pic:pic>
+              </a:graphicData>
+            </a:graphic>
+          </wp:anchor>
+        </w:drawing>
+      </w:r>
+    </w:p>
+    <w:p>
+      <w:pPr>
+        <w:tabs>
+          <w:tab w:val="left" w:pos="708"/>
+        </w:tabs>
+        <w:suppressAutoHyphens/>
+        <w:jc w:val="both"/>
+        <w:rPr>
+          <w:sz w:val="24"/>
+          <w:szCs w:val="24"/>
+        </w:rPr>
+      </w:pPr>
+    </w:p>
+    <w:p>
+      <w:pPr>
+        <w:tabs>
+          <w:tab w:val="left" w:pos="708"/>
+        </w:tabs>
+        <w:suppressAutoHyphens/>
+        <w:jc w:val="both"/>
+        <w:rPr>
+          <w:sz w:val="24"/>
+          <w:szCs w:val="24"/>
+        </w:rPr>
+      </w:pPr>
+    </w:p>
+    <w:p>
+      <w:pPr>
+        <w:tabs>
+          <w:tab w:val="left" w:pos="708"/>
+        </w:tabs>
+        <w:suppressAutoHyphens/>
+        <w:jc w:val="both"/>
+        <w:rPr>
+          <w:sz w:val="24"/>
+          <w:szCs w:val="24"/>
+        </w:rPr>
+      </w:pPr>
+    </w:p>
+    <w:p>
+      <w:pPr>
+        <w:tabs>
+          <w:tab w:val="left" w:pos="708"/>
+        </w:tabs>
+        <w:suppressAutoHyphens/>
+        <w:jc w:val="both"/>
+        <w:rPr>
+          <w:sz w:val="24"/>
+          <w:szCs w:val="24"/>
+        </w:rPr>
+      </w:pPr>
+    </w:p>
+    <w:p>
+      <w:pPr>
+        <w:tabs>
+          <w:tab w:val="left" w:pos="708"/>
+        </w:tabs>
+        <w:suppressAutoHyphens/>
+        <w:jc w:val="both"/>
+        <w:rPr>
+          <w:sz w:val="24"/>
+          <w:szCs w:val="24"/>
+        </w:rPr>
+      </w:pPr>
+    </w:p>
+    <w:p>
+      <w:pPr>
+        <w:tabs>
+          <w:tab w:val="left" w:pos="708"/>
+        </w:tabs>
+        <w:suppressAutoHyphens/>
+        <w:jc w:val="both"/>
+        <w:rPr>
+          <w:sz w:val="24"/>
+          <w:szCs w:val="24"/>
+        </w:rPr>
+      </w:pPr>
+    </w:p>
+    <w:p>
+      <w:pPr>
+        <w:tabs>
+          <w:tab w:val="left" w:pos="708"/>
+        </w:tabs>
+        <w:suppressAutoHyphens/>
+        <w:jc w:val="both"/>
+        <w:rPr>
+          <w:sz w:val="24"/>
+          <w:szCs w:val="24"/>
+        </w:rPr>
+      </w:pPr>
+      <w:r>
+        <w:rPr>
+          <w:noProof/>
+          <w:sz w:val="24"/>
+          <w:szCs w:val="24"/>
+          <w:lang w:eastAsia="es-PE"/>
+        </w:rPr>
+        <w:drawing>
+          <wp:anchor distT="0" distB="0" distL="114300" distR="114300" simplePos="0" relativeHeight="251661312" behindDoc="1" locked="0" layoutInCell="1" allowOverlap="1">
+            <wp:simplePos x="0" y="0"/>
+            <wp:positionH relativeFrom="column">
+              <wp:posOffset>609600</wp:posOffset>
+            </wp:positionH>
+            <wp:positionV relativeFrom="paragraph">
+              <wp:posOffset>99060</wp:posOffset>
+            </wp:positionV>
+            <wp:extent cx="4400550" cy="1943100"/>
+            <wp:effectExtent l="19050" t="0" r="0" b="0"/>
+            <wp:wrapTight wrapText="bothSides">
+              <wp:wrapPolygon edited="0">
+                <wp:start x="-94" y="0"/>
+                <wp:lineTo x="-94" y="21388"/>
+                <wp:lineTo x="21600" y="21388"/>
+                <wp:lineTo x="21600" y="0"/>
+                <wp:lineTo x="-94" y="0"/>
+              </wp:wrapPolygon>
+            </wp:wrapTight>
+            <wp:docPr id="5" name="Imagen 4"/>
+            <wp:cNvGraphicFramePr>
+              <a:graphicFrameLocks xmlns:a="http://schemas.openxmlformats.org/drawingml/2006/main" noChangeAspect="1"/>
+            </wp:cNvGraphicFramePr>
+            <a:graphic xmlns:a="http://schemas.openxmlformats.org/drawingml/2006/main">
+              <a:graphicData uri="http://schemas.openxmlformats.org/drawingml/2006/picture">
+                <pic:pic xmlns:pic="http://schemas.openxmlformats.org/drawingml/2006/picture">
+                  <pic:nvPicPr>
+                    <pic:cNvPr id="0" name="Picture 4"/>
+                    <pic:cNvPicPr>
+                      <a:picLocks noChangeAspect="1" noChangeArrowheads="1"/>
+                    </pic:cNvPicPr>
+                  </pic:nvPicPr>
+                  <pic:blipFill>
+                    <a:blip r:embed="rId9"/>
+                    <a:srcRect/>
+                    <a:stretch>
+                      <a:fillRect/>
+                    </a:stretch>
+                  </pic:blipFill>
+                  <pic:spPr bwMode="auto">
+                    <a:xfrm>
+                      <a:off x="0" y="0"/>
+                      <a:ext cx="4400550" cy="1943100"/>
+                    </a:xfrm>
+                    <a:prstGeom prst="rect">
+                      <a:avLst/>
+                    </a:prstGeom>
+                    <a:noFill/>
+                    <a:ln w="9525">
+                      <a:noFill/>
+                      <a:miter lim="800000"/>
+                      <a:headEnd/>
+                      <a:tailEnd/>
+                    </a:ln>
+                  </pic:spPr>
+                </pic:pic>
+              </a:graphicData>
+            </a:graphic>
+          </wp:anchor>
+        </w:drawing>
+      </w:r>
+    </w:p>
+    <w:p>
+      <w:pPr>
+        <w:tabs>
+          <w:tab w:val="left" w:pos="708"/>
+        </w:tabs>
+        <w:suppressAutoHyphens/>
+        <w:jc w:val="both"/>
+        <w:rPr>
+          <w:sz w:val="24"/>
+          <w:szCs w:val="24"/>
+        </w:rPr>
+      </w:pPr>
+    </w:p>
+    <w:p>
+      <w:pPr>
+        <w:tabs>
+          <w:tab w:val="left" w:pos="708"/>
+        </w:tabs>
+        <w:suppressAutoHyphens/>
+        <w:jc w:val="both"/>
+        <w:rPr>
+          <w:sz w:val="24"/>
+          <w:szCs w:val="24"/>
+        </w:rPr>
+      </w:pPr>
+    </w:p>
+    <w:p>
+      <w:pPr>
+        <w:tabs>
+          <w:tab w:val="left" w:pos="708"/>
+        </w:tabs>
+        <w:suppressAutoHyphens/>
+        <w:jc w:val="both"/>
+        <w:rPr>
+          <w:sz w:val="24"/>
+          <w:szCs w:val="24"/>
+        </w:rPr>
+      </w:pPr>
+    </w:p>
+    <w:p>
+      <w:pPr>
+        <w:tabs>
+          <w:tab w:val="left" w:pos="708"/>
+        </w:tabs>
+        <w:suppressAutoHyphens/>
+        <w:jc w:val="both"/>
+        <w:rPr>
+          <w:sz w:val="24"/>
+          <w:szCs w:val="24"/>
+        </w:rPr>
+      </w:pPr>
+    </w:p>
+    <w:p>
+      <w:pPr>
+        <w:tabs>
+          <w:tab w:val="left" w:pos="708"/>
+        </w:tabs>
+        <w:suppressAutoHyphens/>
+        <w:jc w:val="both"/>
+        <w:rPr>
+          <w:sz w:val="24"/>
+          <w:szCs w:val="24"/>
+        </w:rPr>
+      </w:pPr>
+    </w:p>
+    <w:p>
+      <w:pPr>
+        <w:tabs>
+          <w:tab w:val="left" w:pos="708"/>
+        </w:tabs>
+        <w:suppressAutoHyphens/>
+        <w:jc w:val="both"/>
+        <w:rPr>
+          <w:sz w:val="24"/>
+          <w:szCs w:val="24"/>
+        </w:rPr>
+      </w:pPr>
+      <w:r>
+        <w:rPr>
+          <w:noProof/>
+          <w:sz w:val="24"/>
+          <w:szCs w:val="24"/>
+          <w:lang w:eastAsia="es-PE"/>
+        </w:rPr>
+        <w:drawing>
+          <wp:anchor distT="0" distB="0" distL="114300" distR="114300" simplePos="0" relativeHeight="251662336" behindDoc="1" locked="0" layoutInCell="1" allowOverlap="1">
+            <wp:simplePos x="0" y="0"/>
+            <wp:positionH relativeFrom="column">
+              <wp:posOffset>1219200</wp:posOffset>
+            </wp:positionH>
+            <wp:positionV relativeFrom="paragraph">
+              <wp:posOffset>253365</wp:posOffset>
+            </wp:positionV>
+            <wp:extent cx="3419475" cy="2066925"/>
+            <wp:effectExtent l="19050" t="0" r="9525" b="0"/>
+            <wp:wrapTight wrapText="bothSides">
+              <wp:wrapPolygon edited="0">
+                <wp:start x="-120" y="0"/>
+                <wp:lineTo x="-120" y="21500"/>
+                <wp:lineTo x="21660" y="21500"/>
+                <wp:lineTo x="21660" y="0"/>
+                <wp:lineTo x="-120" y="0"/>
+              </wp:wrapPolygon>
+            </wp:wrapTight>
+            <wp:docPr id="13" name="Imagen 13"/>
+            <wp:cNvGraphicFramePr>
+              <a:graphicFrameLocks xmlns:a="http://schemas.openxmlformats.org/drawingml/2006/main" noChangeAspect="1"/>
+            </wp:cNvGraphicFramePr>
+            <a:graphic xmlns:a="http://schemas.openxmlformats.org/drawingml/2006/main">
+              <a:graphicData uri="http://schemas.openxmlformats.org/drawingml/2006/picture">
+                <pic:pic xmlns:pic="http://schemas.openxmlformats.org/drawingml/2006/picture">
+                  <pic:nvPicPr>
+                    <pic:cNvPr id="0" name="Picture 13"/>
+                    <pic:cNvPicPr>
+                      <a:picLocks noChangeAspect="1" noChangeArrowheads="1"/>
+                    </pic:cNvPicPr>
+                  </pic:nvPicPr>
+                  <pic:blipFill>
+                    <a:blip r:embed="rId10"/>
+                    <a:srcRect/>
+                    <a:stretch>
+                      <a:fillRect/>
+                    </a:stretch>
+                  </pic:blipFill>
+                  <pic:spPr bwMode="auto">
+                    <a:xfrm>
+                      <a:off x="0" y="0"/>
+                      <a:ext cx="3419475" cy="2066925"/>
+                    </a:xfrm>
+                    <a:prstGeom prst="rect">
+                      <a:avLst/>
+                    </a:prstGeom>
+                    <a:noFill/>
+                    <a:ln w="9525">
+                      <a:noFill/>
+                      <a:miter lim="800000"/>
+                      <a:headEnd/>
+                      <a:tailEnd/>
+                    </a:ln>
+                  </pic:spPr>
+                </pic:pic>
+              </a:graphicData>
+            </a:graphic>
+          </wp:anchor>
+        </w:drawing>
+      </w:r>
+    </w:p>
+    <w:p>
+      <w:pPr>
+        <w:tabs>
+          <w:tab w:val="left" w:pos="708"/>
+        </w:tabs>
+        <w:suppressAutoHyphens/>
+        <w:jc w:val="both"/>
+        <w:rPr>
+          <w:sz w:val="24"/>
+          <w:szCs w:val="24"/>
+        </w:rPr>
+      </w:pPr>
+    </w:p>
+    <w:p>
+      <w:pPr>
+        <w:tabs>
+          <w:tab w:val="left" w:pos="708"/>
+        </w:tabs>
+        <w:suppressAutoHyphens/>
+        <w:jc w:val="both"/>
+        <w:rPr>
+          <w:sz w:val="24"/>
+          <w:szCs w:val="24"/>
+        </w:rPr>
+      </w:pPr>
+    </w:p>
+    <w:p>
+      <w:pPr>
+        <w:tabs>
+          <w:tab w:val="left" w:pos="708"/>
+        </w:tabs>
+        <w:suppressAutoHyphens/>
+        <w:jc w:val="both"/>
+        <w:rPr>
+          <w:sz w:val="24"/>
+          <w:szCs w:val="24"/>
+        </w:rPr>
+      </w:pPr>
+    </w:p>
+    <w:p>
+      <w:pPr>
+        <w:tabs>
+          <w:tab w:val="left" w:pos="708"/>
+        </w:tabs>
+        <w:suppressAutoHyphens/>
+        <w:jc w:val="both"/>
+        <w:rPr>
+          <w:sz w:val="24"/>
+          <w:szCs w:val="24"/>
+        </w:rPr>
+      </w:pPr>
+    </w:p>
+    <w:p>
+      <w:pPr>
+        <w:tabs>
+          <w:tab w:val="left" w:pos="708"/>
+        </w:tabs>
+        <w:suppressAutoHyphens/>
+        <w:jc w:val="both"/>
+        <w:rPr>
+          <w:sz w:val="24"/>
+          <w:szCs w:val="24"/>
+        </w:rPr>
+      </w:pPr>
+    </w:p>
+    <w:p>
+      <w:pPr>
+        <w:tabs>
+          <w:tab w:val="left" w:pos="708"/>
+        </w:tabs>
+        <w:suppressAutoHyphens/>
+        <w:jc w:val="both"/>
+        <w:rPr>
+          <w:sz w:val="24"/>
+          <w:szCs w:val="24"/>
+        </w:rPr>
+      </w:pPr>
+    </w:p>
+    <w:p>
+      <w:pPr>
+        <w:tabs>
+          <w:tab w:val="left" w:pos="708"/>
+        </w:tabs>
+        <w:suppressAutoHyphens/>
+        <w:jc w:val="both"/>
+        <w:rPr>
+          <w:sz w:val="24"/>
+          <w:szCs w:val="24"/>
+        </w:rPr>
+      </w:pPr>
+    </w:p>
+    <w:p>
+      <w:pPr>
+        <w:tabs>
+          <w:tab w:val="left" w:pos="708"/>
+        </w:tabs>
+        <w:suppressAutoHyphens/>
+        <w:jc w:val="both"/>
+        <w:rPr>
+          <w:sz w:val="24"/>
+          <w:szCs w:val="24"/>
+        </w:rPr>
+      </w:pPr>
     </w:p>
     <w:tbl>
       <w:tblPr>
@@ -2283,7 +2984,6 @@
                 <w:sz w:val="18"/>
                 <w:szCs w:val="24"/>
               </w:rPr>
-              <w:lastRenderedPageBreak/>
               <w:t>Prioridad</w:t>
             </w:r>
           </w:p>
@@ -2571,14 +3271,15 @@
           <w:sz w:val="24"/>
           <w:szCs w:val="24"/>
         </w:rPr>
-        <w:t xml:space="preserve">: Nuestro sitio web poseerá: Un diseño en con colores que van desde azul marino, celeste y verde claro. En la parte superior como cabecera poseerá las opciones de crear cuenta y la del carrito de compra, están tendrán un fondo de color azul marino u celeste, la opción del carrito será marco por una imagen llamativa. Siguiente a esto viene la sección en la cual se mostrará el logo de la tienda, junto a la publicidad. También poseerá las pestañas de Home, nuevos productos, ofertas, acerca la cuenta, e información de la tienda. En la partes izquierda podremos apreciar una columna con distintas opciones las cuales muestren las categorías de la tienda, así como informática, línea blanca, deportes etc., las cuales con un clic  mostraran la sección de los productos elegidos. Al lado derecho podremos observar los productos en la que cada uno tendrá una breve información básica como el precio, nombre del producto, y una opción la cual de la información más amplia, así como la opción de compra o la de poner al carrito de compra. Además de una subpágina la cual posea </w:t>
-      </w:r>
-      <w:r>
-        <w:rPr>
-          <w:sz w:val="24"/>
-          <w:szCs w:val="24"/>
-        </w:rPr>
-        <w:t>la recolección de datos, con el mismo diseño ya mencionado anteriormente.</w:t>
+        <w:t xml:space="preserve">: Nuestro sitio web poseerá: Un diseño en con colores que van desde azul marino, celeste y verde claro. En la parte superior como cabecera poseerá las opciones de crear cuenta y la del carrito de compra, están tendrán un fondo de color azul marino u celeste, la opción del carrito será marco por una imagen llamativa. Siguiente a esto viene la sección en la cual se mostrará el logo de la tienda, junto a la publicidad. También poseerá las pestañas de Home, nuevos productos, ofertas, acerca la cuenta, e información de la tienda. En la partes izquierda podremos apreciar una columna con distintas opciones las cuales muestren las categorías de la tienda, así como informática, línea blanca, deportes etc., las cuales con un clic  mostraran la sección de los productos elegidos. Al lado derecho podremos observar los productos en la que cada uno tendrá una breve información básica como el precio, nombre del producto, y una opción la cual de la información más amplia, así como la opción de compra o la de poner al carrito de compra. Además de una </w:t>
+      </w:r>
+      <w:r>
+        <w:rPr>
+          <w:sz w:val="24"/>
+          <w:szCs w:val="24"/>
+        </w:rPr>
+        <w:lastRenderedPageBreak/>
+        <w:t>subpágina la cual posea la recolección de datos, con el mismo diseño ya mencionado anteriormente.</w:t>
       </w:r>
     </w:p>
     <w:p>
@@ -2602,46 +3303,7 @@
           <w:szCs w:val="24"/>
         </w:rPr>
         <w:tab/>
-        <w:t>3.1.2</w:t>
-      </w:r>
-      <w:r>
-        <w:rPr>
-          <w:sz w:val="24"/>
-          <w:szCs w:val="24"/>
-        </w:rPr>
-        <w:t xml:space="preserve"> interfaz del software: Nuestra tienda virtual estará diseñada con la aplicación de </w:t>
-      </w:r>
-      <w:proofErr w:type="spellStart"/>
-      <w:r>
-        <w:rPr>
-          <w:sz w:val="24"/>
-          <w:szCs w:val="24"/>
-        </w:rPr>
-        <w:t>App</w:t>
-      </w:r>
-      <w:proofErr w:type="spellEnd"/>
-      <w:r>
-        <w:rPr>
-          <w:sz w:val="24"/>
-          <w:szCs w:val="24"/>
-        </w:rPr>
-        <w:t xml:space="preserve"> </w:t>
-      </w:r>
-      <w:proofErr w:type="spellStart"/>
-      <w:r>
-        <w:rPr>
-          <w:sz w:val="24"/>
-          <w:szCs w:val="24"/>
-        </w:rPr>
-        <w:t>Engine</w:t>
-      </w:r>
-      <w:proofErr w:type="spellEnd"/>
-      <w:r>
-        <w:rPr>
-          <w:sz w:val="24"/>
-          <w:szCs w:val="24"/>
-        </w:rPr>
-        <w:t xml:space="preserve"> la cual </w:t>
+        <w:t xml:space="preserve">3.1.2 interfaz del software: Nuestra tienda virtual estará diseñada con la aplicación de App Engine la cual </w:t>
       </w:r>
     </w:p>
     <w:p>
@@ -2672,23 +3334,7 @@
           <w:sz w:val="24"/>
           <w:szCs w:val="24"/>
         </w:rPr>
-        <w:t xml:space="preserve">: La comunicación de nuestra tienda virtual se dará mediante el HTTP “Protocolo de Transferencia de Hipertexto” ya que nuestro este sistemas estará en internet al </w:t>
-      </w:r>
-      <w:proofErr w:type="spellStart"/>
-      <w:r>
-        <w:rPr>
-          <w:sz w:val="24"/>
-          <w:szCs w:val="24"/>
-        </w:rPr>
-        <w:t>alcánze</w:t>
-      </w:r>
-      <w:proofErr w:type="spellEnd"/>
-      <w:r>
-        <w:rPr>
-          <w:sz w:val="24"/>
-          <w:szCs w:val="24"/>
-        </w:rPr>
-        <w:t xml:space="preserve"> de todos para lo cual es necesario la transferencia de texto, es decir la interfaz de nuestra página web la cual será elaborada con HTML por ejemplo.</w:t>
+        <w:t>: La comunicación de nuestra tienda virtual se dará mediante el HTTP “Protocolo de Transferencia de Hipertexto” ya que nuestro este sistemas estará en internet al alcánze de todos para lo cual es necesario la transferencia de texto, es decir la interfaz de nuestra página web la cual será elaborada con HTML por ejemplo.</w:t>
       </w:r>
     </w:p>
     <w:p>
@@ -2739,15 +3385,19 @@
           <w:szCs w:val="24"/>
         </w:rPr>
         <w:tab/>
-        <w:t xml:space="preserve">3.3.1 Requisitos de Rendimiento </w:t>
-      </w:r>
-      <w:r>
-        <w:rPr>
-          <w:sz w:val="24"/>
-          <w:szCs w:val="24"/>
-        </w:rPr>
-        <w:t>Nuestra tienda virtual tendrá que poder contemplar  a un gran número de usuarios ya que por el internet se espera muchísima afluencia de visitantes de distintos países. El tiempo de respuesta a dichas consultas se realizada en cuestión de segundo, alrededor de 1 o 2 segundos, obviando claro, la velocidad de internet que posea el usuario.</w:t>
-      </w:r>
+        <w:t>3.3.1 Requisitos de Rendimiento Nuestra tienda virtual tendrá que poder contemplar  a un gran número de usuarios ya que por el internet se espera muchísima afluencia de visitantes de distintos países. El tiempo de respuesta a dichas consultas se realizada en cuestión de segundo, alrededor de 1 o 2 segundos, obviando claro, la velocidad de internet que posea el usuario.</w:t>
+      </w:r>
+    </w:p>
+    <w:p>
+      <w:pPr>
+        <w:pStyle w:val="Prrafodelista"/>
+        <w:ind w:left="862"/>
+        <w:jc w:val="both"/>
+        <w:rPr>
+          <w:sz w:val="24"/>
+          <w:szCs w:val="24"/>
+        </w:rPr>
+      </w:pPr>
     </w:p>
     <w:p>
       <w:pPr>
@@ -2764,7 +3414,6 @@
           <w:sz w:val="24"/>
           <w:szCs w:val="24"/>
         </w:rPr>
-        <w:lastRenderedPageBreak/>
         <w:t>3.3.2</w:t>
       </w:r>
       <w:r>
@@ -2779,21 +3428,14 @@
           <w:sz w:val="24"/>
           <w:szCs w:val="24"/>
         </w:rPr>
-        <w:t xml:space="preserve">: </w:t>
-      </w:r>
-      <w:r>
-        <w:rPr>
-          <w:sz w:val="24"/>
-          <w:szCs w:val="24"/>
-        </w:rPr>
-        <w:t xml:space="preserve">Como ya hemos mencionado en la tienda virtual existirá  la opción de poder crear una cuenta la cual podrá proteger los datos básicos del usuario comprador, </w:t>
-      </w:r>
-      <w:r>
-        <w:rPr>
-          <w:sz w:val="24"/>
-          <w:szCs w:val="24"/>
-        </w:rPr>
-        <w:t>todos estos datos estarán almacenados en los centros de datos de Google ya que este cuenta con distintos centros en una distribución distinta geográficamente cuyas ubicaciones están mantenidas en secreto. Ya que lo clústeres de los equipos de Google, están diseñados para ofrecer una máxima seguridad</w:t>
+        <w:t>: Como ya hemos mencionado en la tienda virtual existirá  la opción de poder crear una cuenta la cual podrá proteger los datos básicos del usuario comprador, todos estos datos estarán almacenados en los centros de datos de Google ya que este cuenta con distintos centros en una distribución distinta geográficamente cuyas ubicaciones están mantenidas en secreto. Ya que lo clústeres de los equipos de Google, están diseñados para ofrecer una máxima seguridad</w:t>
+      </w:r>
+      <w:r>
+        <w:rPr>
+          <w:sz w:val="24"/>
+          <w:szCs w:val="24"/>
+        </w:rPr>
+        <w:t>.</w:t>
       </w:r>
     </w:p>
     <w:p>
@@ -2806,85 +3448,6 @@
           <w:szCs w:val="24"/>
         </w:rPr>
       </w:pPr>
-      <w:r>
-        <w:rPr>
-          <w:sz w:val="24"/>
-          <w:szCs w:val="24"/>
-        </w:rPr>
-        <w:t>3.</w:t>
-      </w:r>
-      <w:r>
-        <w:rPr>
-          <w:sz w:val="24"/>
-          <w:szCs w:val="24"/>
-        </w:rPr>
-        <w:t>3.3</w:t>
-      </w:r>
-      <w:r>
-        <w:rPr>
-          <w:sz w:val="24"/>
-          <w:szCs w:val="24"/>
-        </w:rPr>
-        <w:t xml:space="preserve"> Disponibilidad: La </w:t>
-      </w:r>
-      <w:r>
-        <w:rPr>
-          <w:sz w:val="24"/>
-          <w:szCs w:val="24"/>
-        </w:rPr>
-        <w:t>d</w:t>
-      </w:r>
-      <w:r>
-        <w:rPr>
-          <w:sz w:val="24"/>
-          <w:szCs w:val="24"/>
-        </w:rPr>
-        <w:t>el</w:t>
-      </w:r>
-      <w:r>
-        <w:rPr>
-          <w:sz w:val="24"/>
-          <w:szCs w:val="24"/>
-        </w:rPr>
-        <w:t xml:space="preserve"> principal del sitio </w:t>
-      </w:r>
-      <w:r>
-        <w:rPr>
-          <w:sz w:val="24"/>
-          <w:szCs w:val="24"/>
-        </w:rPr>
-        <w:t xml:space="preserve">es compartir con toda clase de </w:t>
-      </w:r>
-      <w:r>
-        <w:rPr>
-          <w:sz w:val="24"/>
-          <w:szCs w:val="24"/>
-        </w:rPr>
-        <w:t>usuario</w:t>
-      </w:r>
-      <w:r>
-        <w:rPr>
-          <w:sz w:val="24"/>
-          <w:szCs w:val="24"/>
-        </w:rPr>
-        <w:t xml:space="preserve"> que cuente con conexión a internet, no obstante el administrador podrá escoger si dicha </w:t>
-      </w:r>
-      <w:proofErr w:type="gramStart"/>
-      <w:r>
-        <w:rPr>
-          <w:sz w:val="24"/>
-          <w:szCs w:val="24"/>
-        </w:rPr>
-        <w:t>pagina</w:t>
-      </w:r>
-      <w:proofErr w:type="gramEnd"/>
-      <w:r>
-        <w:rPr>
-          <w:sz w:val="24"/>
-          <w:szCs w:val="24"/>
-        </w:rPr>
-        <w:t xml:space="preserve"> web será compartida con cualquier parte del mundo o algunos lugares en especifico.</w:t>
-      </w:r>
     </w:p>
     <w:p>
       <w:pPr>
@@ -2901,49 +3464,42 @@
           <w:sz w:val="24"/>
           <w:szCs w:val="24"/>
         </w:rPr>
-        <w:t>3.3.4</w:t>
-      </w:r>
-      <w:r>
-        <w:rPr>
-          <w:sz w:val="24"/>
-          <w:szCs w:val="24"/>
-        </w:rPr>
-        <w:t xml:space="preserve"> Seguridad</w:t>
-      </w:r>
-      <w:r>
-        <w:rPr>
-          <w:sz w:val="24"/>
-          <w:szCs w:val="24"/>
-        </w:rPr>
-        <w:t>: La seguridad de datos se dará gracias a los almacenes de datos pero también incluyendo los respectivos protocolos de seguridad brindados también por la</w:t>
-      </w:r>
-      <w:r>
-        <w:rPr>
-          <w:sz w:val="24"/>
-          <w:szCs w:val="24"/>
-        </w:rPr>
-        <w:t>s</w:t>
-      </w:r>
-      <w:r>
-        <w:rPr>
-          <w:sz w:val="24"/>
-          <w:szCs w:val="24"/>
-        </w:rPr>
-        <w:t xml:space="preserve"> </w:t>
-      </w:r>
-      <w:r>
-        <w:rPr>
-          <w:sz w:val="24"/>
-          <w:szCs w:val="24"/>
-        </w:rPr>
-        <w:t>páginas</w:t>
-      </w:r>
-      <w:r>
-        <w:rPr>
-          <w:sz w:val="24"/>
-          <w:szCs w:val="24"/>
-        </w:rPr>
-        <w:t xml:space="preserve"> bancarias para la realización de la compra.</w:t>
+        <w:t>3.</w:t>
+      </w:r>
+      <w:r>
+        <w:rPr>
+          <w:sz w:val="24"/>
+          <w:szCs w:val="24"/>
+        </w:rPr>
+        <w:t xml:space="preserve">3.3 Disponibilidad: La del principal del sitio es compartir con toda clase de usuario que cuente con conexión a internet, no obstante el administrador podrá escoger si dicha </w:t>
+      </w:r>
+      <w:r>
+        <w:rPr>
+          <w:sz w:val="24"/>
+          <w:szCs w:val="24"/>
+        </w:rPr>
+        <w:t>página</w:t>
+      </w:r>
+      <w:r>
+        <w:rPr>
+          <w:sz w:val="24"/>
+          <w:szCs w:val="24"/>
+        </w:rPr>
+        <w:t xml:space="preserve"> web será compartida con cualquier parte del mundo o algunos lugares en </w:t>
+      </w:r>
+      <w:r>
+        <w:rPr>
+          <w:sz w:val="24"/>
+          <w:szCs w:val="24"/>
+        </w:rPr>
+        <w:t>específico</w:t>
+      </w:r>
+      <w:r>
+        <w:rPr>
+          <w:sz w:val="24"/>
+          <w:szCs w:val="24"/>
+        </w:rPr>
+        <w:t>.</w:t>
       </w:r>
     </w:p>
     <w:p>
@@ -2956,20 +3512,6 @@
           <w:szCs w:val="24"/>
         </w:rPr>
       </w:pPr>
-      <w:r>
-        <w:rPr>
-          <w:sz w:val="24"/>
-          <w:szCs w:val="24"/>
-        </w:rPr>
-        <w:t xml:space="preserve"> 3.3.5</w:t>
-      </w:r>
-      <w:r>
-        <w:rPr>
-          <w:sz w:val="24"/>
-          <w:szCs w:val="24"/>
-        </w:rPr>
-        <w:t xml:space="preserve"> Mantenibilidad: El administrador podrá contar con el respectivo servicio técnico brindado por nuestro grupo de trabajo por el abono mensual acordado, así como también la posibilidad de mejoras y actualizaciones de software también brindados por nosotros.</w:t>
-      </w:r>
     </w:p>
     <w:p>
       <w:pPr>
@@ -2986,68 +3528,415 @@
           <w:sz w:val="24"/>
           <w:szCs w:val="24"/>
         </w:rPr>
-        <w:t xml:space="preserve">3.3.6 </w:t>
-      </w:r>
-      <w:r>
-        <w:rPr>
-          <w:sz w:val="24"/>
-          <w:szCs w:val="24"/>
-        </w:rPr>
-        <w:t>Portabilidad:</w:t>
-      </w:r>
-      <w:r>
-        <w:rPr>
-          <w:sz w:val="24"/>
-          <w:szCs w:val="24"/>
-        </w:rPr>
-        <w:t xml:space="preserve"> Principalmente el proyecto </w:t>
-      </w:r>
-      <w:proofErr w:type="gramStart"/>
-      <w:r>
-        <w:rPr>
-          <w:sz w:val="24"/>
-          <w:szCs w:val="24"/>
-        </w:rPr>
-        <w:t>esta</w:t>
-      </w:r>
-      <w:proofErr w:type="gramEnd"/>
-      <w:r>
-        <w:rPr>
-          <w:sz w:val="24"/>
-          <w:szCs w:val="24"/>
-        </w:rPr>
-        <w:t xml:space="preserve"> trabajo en el sistema operativo Ubuntu-Linux, sin embargo los datos estará almacenado en internet, de esta manera la información podrá ser editada de cualquier ordenador adaptado con los requerimientos de desarrollo programación para solo la manipulación de información subida al internet, como también el código de programación brindada por nosotros. </w:t>
+        <w:t>3.3.4</w:t>
+      </w:r>
+      <w:r>
+        <w:rPr>
+          <w:sz w:val="24"/>
+          <w:szCs w:val="24"/>
+        </w:rPr>
+        <w:t xml:space="preserve"> Seguridad</w:t>
+      </w:r>
+      <w:r>
+        <w:rPr>
+          <w:sz w:val="24"/>
+          <w:szCs w:val="24"/>
+        </w:rPr>
+        <w:t>: La seguridad de datos se dará gracias a los almacenes de datos pero también incluyendo los respectivos protocolos de seguridad brindados también por las páginas bancarias para la realización de la compra.</w:t>
       </w:r>
     </w:p>
     <w:p>
       <w:pPr>
         <w:pStyle w:val="Prrafodelista"/>
-        <w:ind w:left="862"/>
-        <w:jc w:val="both"/>
-        <w:rPr>
-          <w:sz w:val="24"/>
-          <w:szCs w:val="24"/>
-        </w:rPr>
-      </w:pPr>
-    </w:p>
-    <w:p>
-      <w:pPr>
-        <w:jc w:val="both"/>
-        <w:rPr>
-          <w:sz w:val="24"/>
-          <w:szCs w:val="24"/>
-        </w:rPr>
-      </w:pPr>
-    </w:p>
+        <w:ind w:left="862" w:firstLine="554"/>
+        <w:jc w:val="both"/>
+        <w:rPr>
+          <w:sz w:val="24"/>
+          <w:szCs w:val="24"/>
+        </w:rPr>
+      </w:pPr>
+    </w:p>
+    <w:p>
+      <w:pPr>
+        <w:pStyle w:val="Prrafodelista"/>
+        <w:ind w:left="862" w:firstLine="554"/>
+        <w:jc w:val="both"/>
+        <w:rPr>
+          <w:sz w:val="24"/>
+          <w:szCs w:val="24"/>
+        </w:rPr>
+      </w:pPr>
+      <w:r>
+        <w:rPr>
+          <w:sz w:val="24"/>
+          <w:szCs w:val="24"/>
+        </w:rPr>
+        <w:t xml:space="preserve"> 3.3.5 Mantenibilidad: El administrador podrá contar con el respectivo servicio técnico brindado por nuestro grupo de trabajo por el abono mensual acordado, así </w:t>
+      </w:r>
+      <w:r>
+        <w:rPr>
+          <w:sz w:val="24"/>
+          <w:szCs w:val="24"/>
+        </w:rPr>
+        <w:lastRenderedPageBreak/>
+        <w:t>como también la posibilidad de mejoras y actualizaciones de software también brindados por nosotros.</w:t>
+      </w:r>
+    </w:p>
+    <w:p>
+      <w:pPr>
+        <w:pStyle w:val="Prrafodelista"/>
+        <w:ind w:left="862" w:firstLine="554"/>
+        <w:jc w:val="both"/>
+        <w:rPr>
+          <w:sz w:val="24"/>
+          <w:szCs w:val="24"/>
+        </w:rPr>
+      </w:pPr>
+    </w:p>
+    <w:p>
+      <w:pPr>
+        <w:pStyle w:val="Prrafodelista"/>
+        <w:ind w:left="862" w:firstLine="554"/>
+        <w:jc w:val="both"/>
+        <w:rPr>
+          <w:sz w:val="24"/>
+          <w:szCs w:val="24"/>
+        </w:rPr>
+      </w:pPr>
+      <w:r>
+        <w:rPr>
+          <w:sz w:val="24"/>
+          <w:szCs w:val="24"/>
+        </w:rPr>
+        <w:t>3.3.6 Portabilidad: Princip</w:t>
+      </w:r>
+      <w:r>
+        <w:rPr>
+          <w:sz w:val="24"/>
+          <w:szCs w:val="24"/>
+        </w:rPr>
+        <w:t>almente el proyecto esta trabajado</w:t>
+      </w:r>
+      <w:r>
+        <w:rPr>
+          <w:sz w:val="24"/>
+          <w:szCs w:val="24"/>
+        </w:rPr>
+        <w:t xml:space="preserve"> en el sistema operativo Ubuntu-Linux, sin embargo los datos estará almacenado en internet, de esta manera la información podrá ser editada de cualquier ordenador adaptado con los requerimientos de desarrollo programación para solo la manipulación de información subida al internet, como también el código de programación brindada por nosotros. </w:t>
+      </w:r>
+    </w:p>
+    <w:p/>
+    <w:p>
+      <w:pPr>
+        <w:pStyle w:val="Prrafodelista"/>
+        <w:numPr>
+          <w:ilvl w:val="0"/>
+          <w:numId w:val="1"/>
+        </w:numPr>
+        <w:rPr>
+          <w:b/>
+        </w:rPr>
+      </w:pPr>
+      <w:r>
+        <w:br w:type="page"/>
+      </w:r>
+      <w:r>
+        <w:rPr>
+          <w:b/>
+          <w:sz w:val="28"/>
+        </w:rPr>
+        <w:lastRenderedPageBreak/>
+        <w:t>Introducción:</w:t>
+      </w:r>
+    </w:p>
+    <w:p>
+      <w:pPr>
+        <w:ind w:left="708"/>
+      </w:pPr>
+      <w:r>
+        <w:t>Este es un ejemplo para el estilo de documento.</w:t>
+      </w:r>
+    </w:p>
+    <w:p/>
     <w:sectPr>
-      <w:pgSz w:w="11906" w:h="16838"/>
-      <w:pgMar w:top="1417" w:right="1701" w:bottom="1417" w:left="1276" w:header="0" w:footer="0" w:gutter="0"/>
-      <w:cols w:space="720"/>
-      <w:formProt w:val="0"/>
-      <w:docGrid w:linePitch="360" w:charSpace="-2049"/>
+      <w:headerReference w:type="default" r:id="rId11"/>
+      <w:footerReference w:type="default" r:id="rId12"/>
+      <w:pgSz w:w="12240" w:h="15840"/>
+      <w:pgMar w:top="1417" w:right="1467" w:bottom="1417" w:left="1560" w:header="708" w:footer="708" w:gutter="0"/>
+      <w:cols w:space="708"/>
+      <w:titlePg/>
+      <w:docGrid w:linePitch="360"/>
     </w:sectPr>
   </w:body>
 </w:document>
+</file>
+
+<file path=word/endnotes.xml><?xml version="1.0" encoding="utf-8"?>
+<w:endnotes xmlns:ve="http://schemas.openxmlformats.org/markup-compatibility/2006" xmlns:o="urn:schemas-microsoft-com:office:office" xmlns:r="http://schemas.openxmlformats.org/officeDocument/2006/relationships" xmlns:m="http://schemas.openxmlformats.org/officeDocument/2006/math" xmlns:v="urn:schemas-microsoft-com:vml" xmlns:wp="http://schemas.openxmlformats.org/drawingml/2006/wordprocessingDrawing" xmlns:w10="urn:schemas-microsoft-com:office:word" xmlns:w="http://schemas.openxmlformats.org/wordprocessingml/2006/main" xmlns:wne="http://schemas.microsoft.com/office/word/2006/wordml">
+  <w:endnote w:type="separator" w:id="0">
+    <w:p>
+      <w:pPr>
+        <w:spacing w:after="0" w:line="240" w:lineRule="auto"/>
+      </w:pPr>
+      <w:r>
+        <w:separator/>
+      </w:r>
+    </w:p>
+  </w:endnote>
+  <w:endnote w:type="continuationSeparator" w:id="1">
+    <w:p>
+      <w:pPr>
+        <w:spacing w:after="0" w:line="240" w:lineRule="auto"/>
+      </w:pPr>
+      <w:r>
+        <w:continuationSeparator/>
+      </w:r>
+    </w:p>
+  </w:endnote>
+</w:endnotes>
+</file>
+
+<file path=word/footer1.xml><?xml version="1.0" encoding="utf-8"?>
+<w:ftr xmlns:ve="http://schemas.openxmlformats.org/markup-compatibility/2006" xmlns:o="urn:schemas-microsoft-com:office:office" xmlns:r="http://schemas.openxmlformats.org/officeDocument/2006/relationships" xmlns:m="http://schemas.openxmlformats.org/officeDocument/2006/math" xmlns:v="urn:schemas-microsoft-com:vml" xmlns:wp="http://schemas.openxmlformats.org/drawingml/2006/wordprocessingDrawing" xmlns:w10="urn:schemas-microsoft-com:office:word" xmlns:w="http://schemas.openxmlformats.org/wordprocessingml/2006/main" xmlns:wne="http://schemas.microsoft.com/office/word/2006/wordml">
+  <w:sdt>
+    <w:sdtPr>
+      <w:id w:val="4633712"/>
+      <w:docPartObj>
+        <w:docPartGallery w:val="Page Numbers (Bottom of Page)"/>
+        <w:docPartUnique/>
+      </w:docPartObj>
+    </w:sdtPr>
+    <w:sdtContent>
+      <w:p>
+        <w:pPr>
+          <w:pStyle w:val="Encabezado"/>
+        </w:pPr>
+        <w:r>
+          <w:rPr>
+            <w:noProof/>
+            <w:lang w:eastAsia="es-PE"/>
+          </w:rPr>
+          <w:pict>
+            <v:roundrect id="_x0000_s2050" style="position:absolute;margin-left:-8.25pt;margin-top:-.2pt;width:499.5pt;height:6.75pt;z-index:251664384;mso-position-horizontal-relative:text;mso-position-vertical-relative:text" arcsize="10923f" fillcolor="white [3212]">
+              <v:fill color2="fill darken(118)" rotate="t" method="linear sigma" type="gradient"/>
+            </v:roundrect>
+          </w:pict>
+        </w:r>
+        <w:r>
+          <w:t xml:space="preserve">          </w:t>
+        </w:r>
+      </w:p>
+      <w:p>
+        <w:pPr>
+          <w:pStyle w:val="Encabezado"/>
+          <w:rPr>
+            <w:rFonts w:ascii="Monotype Corsiva" w:hAnsi="Monotype Corsiva"/>
+          </w:rPr>
+        </w:pPr>
+        <w:r>
+          <w:rPr>
+            <w:rFonts w:ascii="Monotype Corsiva" w:hAnsi="Monotype Corsiva"/>
+            <w:sz w:val="24"/>
+          </w:rPr>
+          <w:t>Ingeniería</w:t>
+        </w:r>
+        <w:r>
+          <w:rPr>
+            <w:rFonts w:ascii="Monotype Corsiva" w:hAnsi="Monotype Corsiva"/>
+            <w:sz w:val="24"/>
+          </w:rPr>
+          <w:t xml:space="preserve"> de Software</w:t>
+        </w:r>
+        <w:r>
+          <w:rPr>
+            <w:sz w:val="24"/>
+          </w:rPr>
+          <w:t xml:space="preserve">  </w:t>
+        </w:r>
+        <w:r>
+          <w:rPr>
+            <w:sz w:val="24"/>
+          </w:rPr>
+          <w:t xml:space="preserve">                </w:t>
+        </w:r>
+        <w:r>
+          <w:rPr>
+            <w:sz w:val="24"/>
+          </w:rPr>
+          <w:t xml:space="preserve">                 </w:t>
+        </w:r>
+        <w:r>
+          <w:t xml:space="preserve">  </w:t>
+        </w:r>
+        <w:fldSimple w:instr=" PAGE   \* MERGEFORMAT ">
+          <w:r>
+            <w:rPr>
+              <w:noProof/>
+            </w:rPr>
+            <w:t>5</w:t>
+          </w:r>
+        </w:fldSimple>
+        <w:r>
+          <w:rPr>
+            <w:rFonts w:ascii="Monotype Corsiva" w:hAnsi="Monotype Corsiva"/>
+          </w:rPr>
+          <w:tab/>
+        </w:r>
+        <w:r>
+          <w:rPr>
+            <w:rFonts w:ascii="Monotype Corsiva" w:hAnsi="Monotype Corsiva"/>
+          </w:rPr>
+          <w:tab/>
+        </w:r>
+        <w:r>
+          <w:rPr>
+            <w:rFonts w:ascii="Monotype Corsiva" w:hAnsi="Monotype Corsiva"/>
+            <w:sz w:val="24"/>
+          </w:rPr>
+          <w:t>Grupo: SECS</w:t>
+        </w:r>
+      </w:p>
+      <w:p>
+        <w:pPr>
+          <w:pStyle w:val="Piedepgina"/>
+          <w:jc w:val="center"/>
+        </w:pPr>
+      </w:p>
+    </w:sdtContent>
+  </w:sdt>
+  <w:p>
+    <w:pPr>
+      <w:pStyle w:val="Piedepgina"/>
+    </w:pPr>
+  </w:p>
+</w:ftr>
+</file>
+
+<file path=word/footnotes.xml><?xml version="1.0" encoding="utf-8"?>
+<w:footnotes xmlns:ve="http://schemas.openxmlformats.org/markup-compatibility/2006" xmlns:o="urn:schemas-microsoft-com:office:office" xmlns:r="http://schemas.openxmlformats.org/officeDocument/2006/relationships" xmlns:m="http://schemas.openxmlformats.org/officeDocument/2006/math" xmlns:v="urn:schemas-microsoft-com:vml" xmlns:wp="http://schemas.openxmlformats.org/drawingml/2006/wordprocessingDrawing" xmlns:w10="urn:schemas-microsoft-com:office:word" xmlns:w="http://schemas.openxmlformats.org/wordprocessingml/2006/main" xmlns:wne="http://schemas.microsoft.com/office/word/2006/wordml">
+  <w:footnote w:type="separator" w:id="0">
+    <w:p>
+      <w:pPr>
+        <w:spacing w:after="0" w:line="240" w:lineRule="auto"/>
+      </w:pPr>
+      <w:r>
+        <w:separator/>
+      </w:r>
+    </w:p>
+  </w:footnote>
+  <w:footnote w:type="continuationSeparator" w:id="1">
+    <w:p>
+      <w:pPr>
+        <w:spacing w:after="0" w:line="240" w:lineRule="auto"/>
+      </w:pPr>
+      <w:r>
+        <w:continuationSeparator/>
+      </w:r>
+    </w:p>
+  </w:footnote>
+</w:footnotes>
+</file>
+
+<file path=word/header1.xml><?xml version="1.0" encoding="utf-8"?>
+<w:hdr xmlns:ve="http://schemas.openxmlformats.org/markup-compatibility/2006" xmlns:o="urn:schemas-microsoft-com:office:office" xmlns:r="http://schemas.openxmlformats.org/officeDocument/2006/relationships" xmlns:m="http://schemas.openxmlformats.org/officeDocument/2006/math" xmlns:v="urn:schemas-microsoft-com:vml" xmlns:wp="http://schemas.openxmlformats.org/drawingml/2006/wordprocessingDrawing" xmlns:w10="urn:schemas-microsoft-com:office:word" xmlns:w="http://schemas.openxmlformats.org/wordprocessingml/2006/main" xmlns:wne="http://schemas.microsoft.com/office/word/2006/wordml">
+  <w:p>
+    <w:pPr>
+      <w:pStyle w:val="Encabezado"/>
+      <w:rPr>
+        <w:rFonts w:ascii="Monotype Corsiva" w:hAnsi="Monotype Corsiva"/>
+        <w:sz w:val="24"/>
+      </w:rPr>
+    </w:pPr>
+    <w:r>
+      <w:rPr>
+        <w:rFonts w:ascii="Monotype Corsiva" w:hAnsi="Monotype Corsiva"/>
+        <w:noProof/>
+        <w:sz w:val="24"/>
+        <w:lang w:eastAsia="es-PE"/>
+      </w:rPr>
+      <w:drawing>
+        <wp:anchor distT="0" distB="0" distL="114300" distR="114300" simplePos="0" relativeHeight="251658240" behindDoc="0" locked="0" layoutInCell="1" allowOverlap="1">
+          <wp:simplePos x="0" y="0"/>
+          <wp:positionH relativeFrom="column">
+            <wp:posOffset>5924550</wp:posOffset>
+          </wp:positionH>
+          <wp:positionV relativeFrom="paragraph">
+            <wp:posOffset>-306705</wp:posOffset>
+          </wp:positionV>
+          <wp:extent cx="533400" cy="658717"/>
+          <wp:effectExtent l="19050" t="0" r="0" b="0"/>
+          <wp:wrapNone/>
+          <wp:docPr id="2" name="Imagen 4"/>
+          <wp:cNvGraphicFramePr>
+            <a:graphicFrameLocks xmlns:a="http://schemas.openxmlformats.org/drawingml/2006/main" noChangeAspect="1"/>
+          </wp:cNvGraphicFramePr>
+          <a:graphic xmlns:a="http://schemas.openxmlformats.org/drawingml/2006/main">
+            <a:graphicData uri="http://schemas.openxmlformats.org/drawingml/2006/picture">
+              <pic:pic xmlns:pic="http://schemas.openxmlformats.org/drawingml/2006/picture">
+                <pic:nvPicPr>
+                  <pic:cNvPr id="0" name="Picture 4"/>
+                  <pic:cNvPicPr>
+                    <a:picLocks noChangeAspect="1" noChangeArrowheads="1"/>
+                  </pic:cNvPicPr>
+                </pic:nvPicPr>
+                <pic:blipFill>
+                  <a:blip r:embed="rId1"/>
+                  <a:srcRect/>
+                  <a:stretch>
+                    <a:fillRect/>
+                  </a:stretch>
+                </pic:blipFill>
+                <pic:spPr bwMode="auto">
+                  <a:xfrm>
+                    <a:off x="0" y="0"/>
+                    <a:ext cx="533400" cy="658717"/>
+                  </a:xfrm>
+                  <a:prstGeom prst="rect">
+                    <a:avLst/>
+                  </a:prstGeom>
+                  <a:noFill/>
+                  <a:ln w="9525">
+                    <a:noFill/>
+                    <a:miter lim="800000"/>
+                    <a:headEnd/>
+                    <a:tailEnd/>
+                  </a:ln>
+                </pic:spPr>
+              </pic:pic>
+            </a:graphicData>
+          </a:graphic>
+        </wp:anchor>
+      </w:drawing>
+    </w:r>
+    <w:r>
+      <w:rPr>
+        <w:rFonts w:ascii="Monotype Corsiva" w:hAnsi="Monotype Corsiva"/>
+        <w:sz w:val="24"/>
+      </w:rPr>
+      <w:t>Universidad Nacional de San Agustín</w:t>
+    </w:r>
+  </w:p>
+  <w:p>
+    <w:pPr>
+      <w:pStyle w:val="Encabezado"/>
+      <w:rPr>
+        <w:rFonts w:ascii="Monotype Corsiva" w:hAnsi="Monotype Corsiva"/>
+      </w:rPr>
+    </w:pPr>
+    <w:r>
+      <w:rPr>
+        <w:rFonts w:ascii="Monotype Corsiva" w:hAnsi="Monotype Corsiva"/>
+        <w:noProof/>
+        <w:lang w:eastAsia="es-PE"/>
+      </w:rPr>
+      <w:pict>
+        <v:roundrect id="_x0000_s2049" style="position:absolute;margin-left:-8.25pt;margin-top:4pt;width:465.75pt;height:6.75pt;z-index:251663360" arcsize="10923f" fillcolor="white [3212]">
+          <v:fill color2="fill darken(118)" rotate="t" method="linear sigma" type="gradient"/>
+        </v:roundrect>
+      </w:pict>
+    </w:r>
+  </w:p>
+</w:hdr>
 </file>
 
 <file path=word/numbering.xml><?xml version="1.0" encoding="utf-8"?>
@@ -3279,119 +4168,317 @@
     </w:lvl>
   </w:abstractNum>
   <w:abstractNum w:abstractNumId="2">
-    <w:nsid w:val="281F68BF"/>
+    <w:nsid w:val="1FEB2B97"/>
+    <w:multiLevelType w:val="hybridMultilevel"/>
+    <w:tmpl w:val="00BEC482"/>
+    <w:lvl w:ilvl="0" w:tplc="280A000F">
+      <w:start w:val="1"/>
+      <w:numFmt w:val="decimal"/>
+      <w:lvlText w:val="%1."/>
+      <w:lvlJc w:val="left"/>
+      <w:pPr>
+        <w:ind w:left="720" w:hanging="360"/>
+      </w:pPr>
+    </w:lvl>
+    <w:lvl w:ilvl="1" w:tplc="280A0019" w:tentative="1">
+      <w:start w:val="1"/>
+      <w:numFmt w:val="lowerLetter"/>
+      <w:lvlText w:val="%2."/>
+      <w:lvlJc w:val="left"/>
+      <w:pPr>
+        <w:ind w:left="1440" w:hanging="360"/>
+      </w:pPr>
+    </w:lvl>
+    <w:lvl w:ilvl="2" w:tplc="280A001B" w:tentative="1">
+      <w:start w:val="1"/>
+      <w:numFmt w:val="lowerRoman"/>
+      <w:lvlText w:val="%3."/>
+      <w:lvlJc w:val="right"/>
+      <w:pPr>
+        <w:ind w:left="2160" w:hanging="180"/>
+      </w:pPr>
+    </w:lvl>
+    <w:lvl w:ilvl="3" w:tplc="280A000F" w:tentative="1">
+      <w:start w:val="1"/>
+      <w:numFmt w:val="decimal"/>
+      <w:lvlText w:val="%4."/>
+      <w:lvlJc w:val="left"/>
+      <w:pPr>
+        <w:ind w:left="2880" w:hanging="360"/>
+      </w:pPr>
+    </w:lvl>
+    <w:lvl w:ilvl="4" w:tplc="280A0019" w:tentative="1">
+      <w:start w:val="1"/>
+      <w:numFmt w:val="lowerLetter"/>
+      <w:lvlText w:val="%5."/>
+      <w:lvlJc w:val="left"/>
+      <w:pPr>
+        <w:ind w:left="3600" w:hanging="360"/>
+      </w:pPr>
+    </w:lvl>
+    <w:lvl w:ilvl="5" w:tplc="280A001B" w:tentative="1">
+      <w:start w:val="1"/>
+      <w:numFmt w:val="lowerRoman"/>
+      <w:lvlText w:val="%6."/>
+      <w:lvlJc w:val="right"/>
+      <w:pPr>
+        <w:ind w:left="4320" w:hanging="180"/>
+      </w:pPr>
+    </w:lvl>
+    <w:lvl w:ilvl="6" w:tplc="280A000F" w:tentative="1">
+      <w:start w:val="1"/>
+      <w:numFmt w:val="decimal"/>
+      <w:lvlText w:val="%7."/>
+      <w:lvlJc w:val="left"/>
+      <w:pPr>
+        <w:ind w:left="5040" w:hanging="360"/>
+      </w:pPr>
+    </w:lvl>
+    <w:lvl w:ilvl="7" w:tplc="280A0019" w:tentative="1">
+      <w:start w:val="1"/>
+      <w:numFmt w:val="lowerLetter"/>
+      <w:lvlText w:val="%8."/>
+      <w:lvlJc w:val="left"/>
+      <w:pPr>
+        <w:ind w:left="5760" w:hanging="360"/>
+      </w:pPr>
+    </w:lvl>
+    <w:lvl w:ilvl="8" w:tplc="280A001B" w:tentative="1">
+      <w:start w:val="1"/>
+      <w:numFmt w:val="lowerRoman"/>
+      <w:lvlText w:val="%9."/>
+      <w:lvlJc w:val="right"/>
+      <w:pPr>
+        <w:ind w:left="6480" w:hanging="180"/>
+      </w:pPr>
+    </w:lvl>
+  </w:abstractNum>
+  <w:abstractNum w:abstractNumId="3">
+    <w:nsid w:val="22BD603B"/>
     <w:multiLevelType w:val="multilevel"/>
-    <w:tmpl w:val="86AAD13C"/>
+    <w:tmpl w:val="F722888C"/>
     <w:lvl w:ilvl="0">
+      <w:start w:val="2"/>
+      <w:numFmt w:val="decimal"/>
+      <w:lvlText w:val="%1"/>
+      <w:lvlJc w:val="left"/>
+      <w:pPr>
+        <w:ind w:left="360" w:hanging="360"/>
+      </w:pPr>
+      <w:rPr>
+        <w:rFonts w:hint="default"/>
+      </w:rPr>
+    </w:lvl>
+    <w:lvl w:ilvl="1">
+      <w:start w:val="4"/>
+      <w:numFmt w:val="decimal"/>
+      <w:lvlText w:val="%1.%2"/>
+      <w:lvlJc w:val="left"/>
+      <w:pPr>
+        <w:ind w:left="360" w:hanging="360"/>
+      </w:pPr>
+      <w:rPr>
+        <w:rFonts w:hint="default"/>
+      </w:rPr>
+    </w:lvl>
+    <w:lvl w:ilvl="2">
+      <w:start w:val="1"/>
+      <w:numFmt w:val="decimal"/>
+      <w:lvlText w:val="%1.%2.%3"/>
+      <w:lvlJc w:val="left"/>
+      <w:pPr>
+        <w:ind w:left="720" w:hanging="720"/>
+      </w:pPr>
+      <w:rPr>
+        <w:rFonts w:hint="default"/>
+      </w:rPr>
+    </w:lvl>
+    <w:lvl w:ilvl="3">
+      <w:start w:val="1"/>
+      <w:numFmt w:val="decimal"/>
+      <w:lvlText w:val="%1.%2.%3.%4"/>
+      <w:lvlJc w:val="left"/>
+      <w:pPr>
+        <w:ind w:left="720" w:hanging="720"/>
+      </w:pPr>
+      <w:rPr>
+        <w:rFonts w:hint="default"/>
+      </w:rPr>
+    </w:lvl>
+    <w:lvl w:ilvl="4">
+      <w:start w:val="1"/>
+      <w:numFmt w:val="decimal"/>
+      <w:lvlText w:val="%1.%2.%3.%4.%5"/>
+      <w:lvlJc w:val="left"/>
+      <w:pPr>
+        <w:ind w:left="1080" w:hanging="1080"/>
+      </w:pPr>
+      <w:rPr>
+        <w:rFonts w:hint="default"/>
+      </w:rPr>
+    </w:lvl>
+    <w:lvl w:ilvl="5">
+      <w:start w:val="1"/>
+      <w:numFmt w:val="decimal"/>
+      <w:lvlText w:val="%1.%2.%3.%4.%5.%6"/>
+      <w:lvlJc w:val="left"/>
+      <w:pPr>
+        <w:ind w:left="1080" w:hanging="1080"/>
+      </w:pPr>
+      <w:rPr>
+        <w:rFonts w:hint="default"/>
+      </w:rPr>
+    </w:lvl>
+    <w:lvl w:ilvl="6">
+      <w:start w:val="1"/>
+      <w:numFmt w:val="decimal"/>
+      <w:lvlText w:val="%1.%2.%3.%4.%5.%6.%7"/>
+      <w:lvlJc w:val="left"/>
+      <w:pPr>
+        <w:ind w:left="1440" w:hanging="1440"/>
+      </w:pPr>
+      <w:rPr>
+        <w:rFonts w:hint="default"/>
+      </w:rPr>
+    </w:lvl>
+    <w:lvl w:ilvl="7">
+      <w:start w:val="1"/>
+      <w:numFmt w:val="decimal"/>
+      <w:lvlText w:val="%1.%2.%3.%4.%5.%6.%7.%8"/>
+      <w:lvlJc w:val="left"/>
+      <w:pPr>
+        <w:ind w:left="1440" w:hanging="1440"/>
+      </w:pPr>
+      <w:rPr>
+        <w:rFonts w:hint="default"/>
+      </w:rPr>
+    </w:lvl>
+    <w:lvl w:ilvl="8">
+      <w:start w:val="1"/>
+      <w:numFmt w:val="decimal"/>
+      <w:lvlText w:val="%1.%2.%3.%4.%5.%6.%7.%8.%9"/>
+      <w:lvlJc w:val="left"/>
+      <w:pPr>
+        <w:ind w:left="1800" w:hanging="1800"/>
+      </w:pPr>
+      <w:rPr>
+        <w:rFonts w:hint="default"/>
+      </w:rPr>
+    </w:lvl>
+  </w:abstractNum>
+  <w:abstractNum w:abstractNumId="4">
+    <w:nsid w:val="361B6CDB"/>
+    <w:multiLevelType w:val="hybridMultilevel"/>
+    <w:tmpl w:val="A5CAB172"/>
+    <w:lvl w:ilvl="0" w:tplc="A3941778">
+      <w:numFmt w:val="bullet"/>
+      <w:lvlText w:val="–"/>
+      <w:lvlJc w:val="left"/>
+      <w:pPr>
+        <w:ind w:left="2490" w:hanging="360"/>
+      </w:pPr>
+      <w:rPr>
+        <w:rFonts w:ascii="Cambria" w:eastAsiaTheme="majorEastAsia" w:hAnsi="Cambria" w:cstheme="majorBidi" w:hint="default"/>
+      </w:rPr>
+    </w:lvl>
+    <w:lvl w:ilvl="1" w:tplc="280A0003" w:tentative="1">
+      <w:start w:val="1"/>
+      <w:numFmt w:val="bullet"/>
+      <w:lvlText w:val="o"/>
+      <w:lvlJc w:val="left"/>
+      <w:pPr>
+        <w:ind w:left="3210" w:hanging="360"/>
+      </w:pPr>
+      <w:rPr>
+        <w:rFonts w:ascii="Courier New" w:hAnsi="Courier New" w:cs="Courier New" w:hint="default"/>
+      </w:rPr>
+    </w:lvl>
+    <w:lvl w:ilvl="2" w:tplc="280A0005" w:tentative="1">
+      <w:start w:val="1"/>
+      <w:numFmt w:val="bullet"/>
+      <w:lvlText w:val=""/>
+      <w:lvlJc w:val="left"/>
+      <w:pPr>
+        <w:ind w:left="3930" w:hanging="360"/>
+      </w:pPr>
+      <w:rPr>
+        <w:rFonts w:ascii="Bookshelf Symbol 7" w:hAnsi="Bookshelf Symbol 7" w:hint="default"/>
+      </w:rPr>
+    </w:lvl>
+    <w:lvl w:ilvl="3" w:tplc="280A0001" w:tentative="1">
       <w:start w:val="1"/>
       <w:numFmt w:val="bullet"/>
       <w:lvlText w:val=""/>
       <w:lvlJc w:val="left"/>
       <w:pPr>
-        <w:ind w:left="1582" w:hanging="360"/>
-      </w:pPr>
-      <w:rPr>
-        <w:rFonts w:ascii="Symbol" w:hAnsi="Symbol" w:cs="Symbol" w:hint="default"/>
-      </w:rPr>
-    </w:lvl>
-    <w:lvl w:ilvl="1">
+        <w:ind w:left="4650" w:hanging="360"/>
+      </w:pPr>
+      <w:rPr>
+        <w:rFonts w:ascii="Symbol" w:hAnsi="Symbol" w:hint="default"/>
+      </w:rPr>
+    </w:lvl>
+    <w:lvl w:ilvl="4" w:tplc="280A0003" w:tentative="1">
       <w:start w:val="1"/>
       <w:numFmt w:val="bullet"/>
       <w:lvlText w:val="o"/>
       <w:lvlJc w:val="left"/>
       <w:pPr>
-        <w:ind w:left="2302" w:hanging="360"/>
+        <w:ind w:left="5370" w:hanging="360"/>
       </w:pPr>
       <w:rPr>
         <w:rFonts w:ascii="Courier New" w:hAnsi="Courier New" w:cs="Courier New" w:hint="default"/>
       </w:rPr>
     </w:lvl>
-    <w:lvl w:ilvl="2">
+    <w:lvl w:ilvl="5" w:tplc="280A0005" w:tentative="1">
       <w:start w:val="1"/>
       <w:numFmt w:val="bullet"/>
       <w:lvlText w:val=""/>
       <w:lvlJc w:val="left"/>
       <w:pPr>
-        <w:ind w:left="3022" w:hanging="360"/>
-      </w:pPr>
-      <w:rPr>
-        <w:rFonts w:ascii="Wingdings" w:hAnsi="Wingdings" w:cs="Wingdings" w:hint="default"/>
-      </w:rPr>
-    </w:lvl>
-    <w:lvl w:ilvl="3">
+        <w:ind w:left="6090" w:hanging="360"/>
+      </w:pPr>
+      <w:rPr>
+        <w:rFonts w:ascii="Bookshelf Symbol 7" w:hAnsi="Bookshelf Symbol 7" w:hint="default"/>
+      </w:rPr>
+    </w:lvl>
+    <w:lvl w:ilvl="6" w:tplc="280A0001" w:tentative="1">
       <w:start w:val="1"/>
       <w:numFmt w:val="bullet"/>
       <w:lvlText w:val=""/>
       <w:lvlJc w:val="left"/>
       <w:pPr>
-        <w:ind w:left="3742" w:hanging="360"/>
-      </w:pPr>
-      <w:rPr>
-        <w:rFonts w:ascii="Symbol" w:hAnsi="Symbol" w:cs="Symbol" w:hint="default"/>
-      </w:rPr>
-    </w:lvl>
-    <w:lvl w:ilvl="4">
+        <w:ind w:left="6810" w:hanging="360"/>
+      </w:pPr>
+      <w:rPr>
+        <w:rFonts w:ascii="Symbol" w:hAnsi="Symbol" w:hint="default"/>
+      </w:rPr>
+    </w:lvl>
+    <w:lvl w:ilvl="7" w:tplc="280A0003" w:tentative="1">
       <w:start w:val="1"/>
       <w:numFmt w:val="bullet"/>
       <w:lvlText w:val="o"/>
       <w:lvlJc w:val="left"/>
       <w:pPr>
-        <w:ind w:left="4462" w:hanging="360"/>
+        <w:ind w:left="7530" w:hanging="360"/>
       </w:pPr>
       <w:rPr>
         <w:rFonts w:ascii="Courier New" w:hAnsi="Courier New" w:cs="Courier New" w:hint="default"/>
       </w:rPr>
     </w:lvl>
-    <w:lvl w:ilvl="5">
+    <w:lvl w:ilvl="8" w:tplc="280A0005" w:tentative="1">
       <w:start w:val="1"/>
       <w:numFmt w:val="bullet"/>
       <w:lvlText w:val=""/>
       <w:lvlJc w:val="left"/>
       <w:pPr>
-        <w:ind w:left="5182" w:hanging="360"/>
-      </w:pPr>
-      <w:rPr>
-        <w:rFonts w:ascii="Wingdings" w:hAnsi="Wingdings" w:cs="Wingdings" w:hint="default"/>
-      </w:rPr>
-    </w:lvl>
-    <w:lvl w:ilvl="6">
-      <w:start w:val="1"/>
-      <w:numFmt w:val="bullet"/>
-      <w:lvlText w:val=""/>
-      <w:lvlJc w:val="left"/>
-      <w:pPr>
-        <w:ind w:left="5902" w:hanging="360"/>
-      </w:pPr>
-      <w:rPr>
-        <w:rFonts w:ascii="Symbol" w:hAnsi="Symbol" w:cs="Symbol" w:hint="default"/>
-      </w:rPr>
-    </w:lvl>
-    <w:lvl w:ilvl="7">
-      <w:start w:val="1"/>
-      <w:numFmt w:val="bullet"/>
-      <w:lvlText w:val="o"/>
-      <w:lvlJc w:val="left"/>
-      <w:pPr>
-        <w:ind w:left="6622" w:hanging="360"/>
-      </w:pPr>
-      <w:rPr>
-        <w:rFonts w:ascii="Courier New" w:hAnsi="Courier New" w:cs="Courier New" w:hint="default"/>
-      </w:rPr>
-    </w:lvl>
-    <w:lvl w:ilvl="8">
-      <w:start w:val="1"/>
-      <w:numFmt w:val="bullet"/>
-      <w:lvlText w:val=""/>
-      <w:lvlJc w:val="left"/>
-      <w:pPr>
-        <w:ind w:left="7342" w:hanging="360"/>
-      </w:pPr>
-      <w:rPr>
-        <w:rFonts w:ascii="Wingdings" w:hAnsi="Wingdings" w:cs="Wingdings" w:hint="default"/>
+        <w:ind w:left="8250" w:hanging="360"/>
+      </w:pPr>
+      <w:rPr>
+        <w:rFonts w:ascii="Bookshelf Symbol 7" w:hAnsi="Bookshelf Symbol 7" w:hint="default"/>
       </w:rPr>
     </w:lvl>
   </w:abstractNum>
-  <w:abstractNum w:abstractNumId="3">
+  <w:abstractNum w:abstractNumId="5">
     <w:nsid w:val="373532F6"/>
     <w:multiLevelType w:val="multilevel"/>
     <w:tmpl w:val="3C642080"/>
@@ -3477,7 +4564,7 @@
       </w:pPr>
     </w:lvl>
   </w:abstractNum>
-  <w:abstractNum w:abstractNumId="4">
+  <w:abstractNum w:abstractNumId="6">
     <w:nsid w:val="3BDB0115"/>
     <w:multiLevelType w:val="multilevel"/>
     <w:tmpl w:val="82C2AB82"/>
@@ -3590,610 +4677,141 @@
       </w:rPr>
     </w:lvl>
   </w:abstractNum>
-  <w:abstractNum w:abstractNumId="5">
-    <w:nsid w:val="3F8B7F88"/>
-    <w:multiLevelType w:val="multilevel"/>
-    <w:tmpl w:val="D7DCB15E"/>
-    <w:lvl w:ilvl="0">
+  <w:abstractNum w:abstractNumId="7">
+    <w:nsid w:val="4060555A"/>
+    <w:multiLevelType w:val="hybridMultilevel"/>
+    <w:tmpl w:val="5E4A8F6A"/>
+    <w:lvl w:ilvl="0" w:tplc="10C0DCC0">
+      <w:numFmt w:val="bullet"/>
+      <w:lvlText w:val="-"/>
+      <w:lvlJc w:val="left"/>
+      <w:pPr>
+        <w:ind w:left="2490" w:hanging="360"/>
+      </w:pPr>
+      <w:rPr>
+        <w:rFonts w:ascii="Cambria" w:eastAsiaTheme="majorEastAsia" w:hAnsi="Cambria" w:cstheme="majorBidi" w:hint="default"/>
+      </w:rPr>
+    </w:lvl>
+    <w:lvl w:ilvl="1" w:tplc="280A0003" w:tentative="1">
+      <w:start w:val="1"/>
+      <w:numFmt w:val="bullet"/>
+      <w:lvlText w:val="o"/>
+      <w:lvlJc w:val="left"/>
+      <w:pPr>
+        <w:ind w:left="3210" w:hanging="360"/>
+      </w:pPr>
+      <w:rPr>
+        <w:rFonts w:ascii="Courier New" w:hAnsi="Courier New" w:cs="Courier New" w:hint="default"/>
+      </w:rPr>
+    </w:lvl>
+    <w:lvl w:ilvl="2" w:tplc="280A0005" w:tentative="1">
+      <w:start w:val="1"/>
+      <w:numFmt w:val="bullet"/>
+      <w:lvlText w:val=""/>
+      <w:lvlJc w:val="left"/>
+      <w:pPr>
+        <w:ind w:left="3930" w:hanging="360"/>
+      </w:pPr>
+      <w:rPr>
+        <w:rFonts w:ascii="Bookshelf Symbol 7" w:hAnsi="Bookshelf Symbol 7" w:hint="default"/>
+      </w:rPr>
+    </w:lvl>
+    <w:lvl w:ilvl="3" w:tplc="280A0001" w:tentative="1">
       <w:start w:val="1"/>
       <w:numFmt w:val="bullet"/>
       <w:lvlText w:val=""/>
       <w:lvlJc w:val="left"/>
       <w:pPr>
-        <w:ind w:left="1428" w:hanging="360"/>
-      </w:pPr>
-      <w:rPr>
-        <w:rFonts w:ascii="Symbol" w:hAnsi="Symbol" w:cs="Symbol" w:hint="default"/>
-      </w:rPr>
-    </w:lvl>
-    <w:lvl w:ilvl="1">
+        <w:ind w:left="4650" w:hanging="360"/>
+      </w:pPr>
+      <w:rPr>
+        <w:rFonts w:ascii="Symbol" w:hAnsi="Symbol" w:hint="default"/>
+      </w:rPr>
+    </w:lvl>
+    <w:lvl w:ilvl="4" w:tplc="280A0003" w:tentative="1">
       <w:start w:val="1"/>
       <w:numFmt w:val="bullet"/>
       <w:lvlText w:val="o"/>
       <w:lvlJc w:val="left"/>
       <w:pPr>
-        <w:ind w:left="2148" w:hanging="360"/>
+        <w:ind w:left="5370" w:hanging="360"/>
       </w:pPr>
       <w:rPr>
         <w:rFonts w:ascii="Courier New" w:hAnsi="Courier New" w:cs="Courier New" w:hint="default"/>
       </w:rPr>
     </w:lvl>
-    <w:lvl w:ilvl="2">
+    <w:lvl w:ilvl="5" w:tplc="280A0005" w:tentative="1">
       <w:start w:val="1"/>
       <w:numFmt w:val="bullet"/>
       <w:lvlText w:val=""/>
       <w:lvlJc w:val="left"/>
       <w:pPr>
-        <w:ind w:left="2868" w:hanging="360"/>
-      </w:pPr>
-      <w:rPr>
-        <w:rFonts w:ascii="Wingdings" w:hAnsi="Wingdings" w:cs="Wingdings" w:hint="default"/>
-      </w:rPr>
-    </w:lvl>
-    <w:lvl w:ilvl="3">
+        <w:ind w:left="6090" w:hanging="360"/>
+      </w:pPr>
+      <w:rPr>
+        <w:rFonts w:ascii="Bookshelf Symbol 7" w:hAnsi="Bookshelf Symbol 7" w:hint="default"/>
+      </w:rPr>
+    </w:lvl>
+    <w:lvl w:ilvl="6" w:tplc="280A0001" w:tentative="1">
       <w:start w:val="1"/>
       <w:numFmt w:val="bullet"/>
       <w:lvlText w:val=""/>
       <w:lvlJc w:val="left"/>
       <w:pPr>
-        <w:ind w:left="3588" w:hanging="360"/>
-      </w:pPr>
-      <w:rPr>
-        <w:rFonts w:ascii="Symbol" w:hAnsi="Symbol" w:cs="Symbol" w:hint="default"/>
-      </w:rPr>
-    </w:lvl>
-    <w:lvl w:ilvl="4">
+        <w:ind w:left="6810" w:hanging="360"/>
+      </w:pPr>
+      <w:rPr>
+        <w:rFonts w:ascii="Symbol" w:hAnsi="Symbol" w:hint="default"/>
+      </w:rPr>
+    </w:lvl>
+    <w:lvl w:ilvl="7" w:tplc="280A0003" w:tentative="1">
       <w:start w:val="1"/>
       <w:numFmt w:val="bullet"/>
       <w:lvlText w:val="o"/>
       <w:lvlJc w:val="left"/>
       <w:pPr>
-        <w:ind w:left="4308" w:hanging="360"/>
+        <w:ind w:left="7530" w:hanging="360"/>
       </w:pPr>
       <w:rPr>
         <w:rFonts w:ascii="Courier New" w:hAnsi="Courier New" w:cs="Courier New" w:hint="default"/>
       </w:rPr>
     </w:lvl>
-    <w:lvl w:ilvl="5">
+    <w:lvl w:ilvl="8" w:tplc="280A0005" w:tentative="1">
       <w:start w:val="1"/>
       <w:numFmt w:val="bullet"/>
       <w:lvlText w:val=""/>
       <w:lvlJc w:val="left"/>
       <w:pPr>
-        <w:ind w:left="5028" w:hanging="360"/>
-      </w:pPr>
-      <w:rPr>
-        <w:rFonts w:ascii="Wingdings" w:hAnsi="Wingdings" w:cs="Wingdings" w:hint="default"/>
-      </w:rPr>
-    </w:lvl>
-    <w:lvl w:ilvl="6">
-      <w:start w:val="1"/>
-      <w:numFmt w:val="bullet"/>
-      <w:lvlText w:val=""/>
-      <w:lvlJc w:val="left"/>
-      <w:pPr>
-        <w:ind w:left="5748" w:hanging="360"/>
-      </w:pPr>
-      <w:rPr>
-        <w:rFonts w:ascii="Symbol" w:hAnsi="Symbol" w:cs="Symbol" w:hint="default"/>
-      </w:rPr>
-    </w:lvl>
-    <w:lvl w:ilvl="7">
-      <w:start w:val="1"/>
-      <w:numFmt w:val="bullet"/>
-      <w:lvlText w:val="o"/>
-      <w:lvlJc w:val="left"/>
-      <w:pPr>
-        <w:ind w:left="6468" w:hanging="360"/>
-      </w:pPr>
-      <w:rPr>
-        <w:rFonts w:ascii="Courier New" w:hAnsi="Courier New" w:cs="Courier New" w:hint="default"/>
-      </w:rPr>
-    </w:lvl>
-    <w:lvl w:ilvl="8">
-      <w:start w:val="1"/>
-      <w:numFmt w:val="bullet"/>
-      <w:lvlText w:val=""/>
-      <w:lvlJc w:val="left"/>
-      <w:pPr>
-        <w:ind w:left="7188" w:hanging="360"/>
-      </w:pPr>
-      <w:rPr>
-        <w:rFonts w:ascii="Wingdings" w:hAnsi="Wingdings" w:cs="Wingdings" w:hint="default"/>
-      </w:rPr>
-    </w:lvl>
-  </w:abstractNum>
-  <w:abstractNum w:abstractNumId="6">
-    <w:nsid w:val="47624179"/>
-    <w:multiLevelType w:val="multilevel"/>
-    <w:tmpl w:val="07F48BFA"/>
-    <w:lvl w:ilvl="0">
-      <w:start w:val="1"/>
-      <w:numFmt w:val="bullet"/>
-      <w:lvlText w:val="o"/>
-      <w:lvlJc w:val="left"/>
-      <w:pPr>
-        <w:ind w:left="2844" w:hanging="360"/>
-      </w:pPr>
-      <w:rPr>
-        <w:rFonts w:ascii="Courier New" w:hAnsi="Courier New" w:cs="Courier New" w:hint="default"/>
-      </w:rPr>
-    </w:lvl>
-    <w:lvl w:ilvl="1">
-      <w:start w:val="1"/>
-      <w:numFmt w:val="bullet"/>
-      <w:lvlText w:val="o"/>
-      <w:lvlJc w:val="left"/>
-      <w:pPr>
-        <w:ind w:left="3564" w:hanging="360"/>
-      </w:pPr>
-      <w:rPr>
-        <w:rFonts w:ascii="Courier New" w:hAnsi="Courier New" w:cs="Courier New" w:hint="default"/>
-      </w:rPr>
-    </w:lvl>
-    <w:lvl w:ilvl="2">
-      <w:start w:val="1"/>
-      <w:numFmt w:val="bullet"/>
-      <w:lvlText w:val=""/>
-      <w:lvlJc w:val="left"/>
-      <w:pPr>
-        <w:ind w:left="4284" w:hanging="360"/>
-      </w:pPr>
-      <w:rPr>
-        <w:rFonts w:ascii="Wingdings" w:hAnsi="Wingdings" w:cs="Wingdings" w:hint="default"/>
-      </w:rPr>
-    </w:lvl>
-    <w:lvl w:ilvl="3">
-      <w:start w:val="1"/>
-      <w:numFmt w:val="bullet"/>
-      <w:lvlText w:val=""/>
-      <w:lvlJc w:val="left"/>
-      <w:pPr>
-        <w:ind w:left="5004" w:hanging="360"/>
-      </w:pPr>
-      <w:rPr>
-        <w:rFonts w:ascii="Symbol" w:hAnsi="Symbol" w:cs="Symbol" w:hint="default"/>
-      </w:rPr>
-    </w:lvl>
-    <w:lvl w:ilvl="4">
-      <w:start w:val="1"/>
-      <w:numFmt w:val="bullet"/>
-      <w:lvlText w:val="o"/>
-      <w:lvlJc w:val="left"/>
-      <w:pPr>
-        <w:ind w:left="5724" w:hanging="360"/>
-      </w:pPr>
-      <w:rPr>
-        <w:rFonts w:ascii="Courier New" w:hAnsi="Courier New" w:cs="Courier New" w:hint="default"/>
-      </w:rPr>
-    </w:lvl>
-    <w:lvl w:ilvl="5">
-      <w:start w:val="1"/>
-      <w:numFmt w:val="bullet"/>
-      <w:lvlText w:val=""/>
-      <w:lvlJc w:val="left"/>
-      <w:pPr>
-        <w:ind w:left="6444" w:hanging="360"/>
-      </w:pPr>
-      <w:rPr>
-        <w:rFonts w:ascii="Wingdings" w:hAnsi="Wingdings" w:cs="Wingdings" w:hint="default"/>
-      </w:rPr>
-    </w:lvl>
-    <w:lvl w:ilvl="6">
-      <w:start w:val="1"/>
-      <w:numFmt w:val="bullet"/>
-      <w:lvlText w:val=""/>
-      <w:lvlJc w:val="left"/>
-      <w:pPr>
-        <w:ind w:left="7164" w:hanging="360"/>
-      </w:pPr>
-      <w:rPr>
-        <w:rFonts w:ascii="Symbol" w:hAnsi="Symbol" w:cs="Symbol" w:hint="default"/>
-      </w:rPr>
-    </w:lvl>
-    <w:lvl w:ilvl="7">
-      <w:start w:val="1"/>
-      <w:numFmt w:val="bullet"/>
-      <w:lvlText w:val="o"/>
-      <w:lvlJc w:val="left"/>
-      <w:pPr>
-        <w:ind w:left="7884" w:hanging="360"/>
-      </w:pPr>
-      <w:rPr>
-        <w:rFonts w:ascii="Courier New" w:hAnsi="Courier New" w:cs="Courier New" w:hint="default"/>
-      </w:rPr>
-    </w:lvl>
-    <w:lvl w:ilvl="8">
-      <w:start w:val="1"/>
-      <w:numFmt w:val="bullet"/>
-      <w:lvlText w:val=""/>
-      <w:lvlJc w:val="left"/>
-      <w:pPr>
-        <w:ind w:left="8604" w:hanging="360"/>
-      </w:pPr>
-      <w:rPr>
-        <w:rFonts w:ascii="Wingdings" w:hAnsi="Wingdings" w:cs="Wingdings" w:hint="default"/>
-      </w:rPr>
-    </w:lvl>
-  </w:abstractNum>
-  <w:abstractNum w:abstractNumId="7">
-    <w:nsid w:val="49214CCB"/>
-    <w:multiLevelType w:val="multilevel"/>
-    <w:tmpl w:val="8E1EA40C"/>
-    <w:lvl w:ilvl="0">
-      <w:start w:val="1"/>
-      <w:numFmt w:val="bullet"/>
-      <w:lvlText w:val=""/>
-      <w:lvlJc w:val="left"/>
-      <w:pPr>
-        <w:ind w:left="1222" w:hanging="360"/>
-      </w:pPr>
-      <w:rPr>
-        <w:rFonts w:ascii="Symbol" w:hAnsi="Symbol" w:cs="Symbol" w:hint="default"/>
-      </w:rPr>
-    </w:lvl>
-    <w:lvl w:ilvl="1">
-      <w:start w:val="1"/>
-      <w:numFmt w:val="bullet"/>
-      <w:lvlText w:val="o"/>
-      <w:lvlJc w:val="left"/>
-      <w:pPr>
-        <w:ind w:left="1942" w:hanging="360"/>
-      </w:pPr>
-      <w:rPr>
-        <w:rFonts w:ascii="Courier New" w:hAnsi="Courier New" w:cs="Courier New" w:hint="default"/>
-      </w:rPr>
-    </w:lvl>
-    <w:lvl w:ilvl="2">
-      <w:start w:val="1"/>
-      <w:numFmt w:val="bullet"/>
-      <w:lvlText w:val=""/>
-      <w:lvlJc w:val="left"/>
-      <w:pPr>
-        <w:ind w:left="2662" w:hanging="360"/>
-      </w:pPr>
-      <w:rPr>
-        <w:rFonts w:ascii="Wingdings" w:hAnsi="Wingdings" w:cs="Wingdings" w:hint="default"/>
-      </w:rPr>
-    </w:lvl>
-    <w:lvl w:ilvl="3">
-      <w:start w:val="1"/>
-      <w:numFmt w:val="bullet"/>
-      <w:lvlText w:val=""/>
-      <w:lvlJc w:val="left"/>
-      <w:pPr>
-        <w:ind w:left="3382" w:hanging="360"/>
-      </w:pPr>
-      <w:rPr>
-        <w:rFonts w:ascii="Symbol" w:hAnsi="Symbol" w:cs="Symbol" w:hint="default"/>
-      </w:rPr>
-    </w:lvl>
-    <w:lvl w:ilvl="4">
-      <w:start w:val="1"/>
-      <w:numFmt w:val="bullet"/>
-      <w:lvlText w:val="o"/>
-      <w:lvlJc w:val="left"/>
-      <w:pPr>
-        <w:ind w:left="4102" w:hanging="360"/>
-      </w:pPr>
-      <w:rPr>
-        <w:rFonts w:ascii="Courier New" w:hAnsi="Courier New" w:cs="Courier New" w:hint="default"/>
-      </w:rPr>
-    </w:lvl>
-    <w:lvl w:ilvl="5">
-      <w:start w:val="1"/>
-      <w:numFmt w:val="bullet"/>
-      <w:lvlText w:val=""/>
-      <w:lvlJc w:val="left"/>
-      <w:pPr>
-        <w:ind w:left="4822" w:hanging="360"/>
-      </w:pPr>
-      <w:rPr>
-        <w:rFonts w:ascii="Wingdings" w:hAnsi="Wingdings" w:cs="Wingdings" w:hint="default"/>
-      </w:rPr>
-    </w:lvl>
-    <w:lvl w:ilvl="6">
-      <w:start w:val="1"/>
-      <w:numFmt w:val="bullet"/>
-      <w:lvlText w:val=""/>
-      <w:lvlJc w:val="left"/>
-      <w:pPr>
-        <w:ind w:left="5542" w:hanging="360"/>
-      </w:pPr>
-      <w:rPr>
-        <w:rFonts w:ascii="Symbol" w:hAnsi="Symbol" w:cs="Symbol" w:hint="default"/>
-      </w:rPr>
-    </w:lvl>
-    <w:lvl w:ilvl="7">
-      <w:start w:val="1"/>
-      <w:numFmt w:val="bullet"/>
-      <w:lvlText w:val="o"/>
-      <w:lvlJc w:val="left"/>
-      <w:pPr>
-        <w:ind w:left="6262" w:hanging="360"/>
-      </w:pPr>
-      <w:rPr>
-        <w:rFonts w:ascii="Courier New" w:hAnsi="Courier New" w:cs="Courier New" w:hint="default"/>
-      </w:rPr>
-    </w:lvl>
-    <w:lvl w:ilvl="8">
-      <w:start w:val="1"/>
-      <w:numFmt w:val="bullet"/>
-      <w:lvlText w:val=""/>
-      <w:lvlJc w:val="left"/>
-      <w:pPr>
-        <w:ind w:left="6982" w:hanging="360"/>
-      </w:pPr>
-      <w:rPr>
-        <w:rFonts w:ascii="Wingdings" w:hAnsi="Wingdings" w:cs="Wingdings" w:hint="default"/>
-      </w:rPr>
-    </w:lvl>
-  </w:abstractNum>
-  <w:abstractNum w:abstractNumId="8">
-    <w:nsid w:val="6C780403"/>
-    <w:multiLevelType w:val="multilevel"/>
-    <w:tmpl w:val="0A4206E4"/>
-    <w:lvl w:ilvl="0">
-      <w:start w:val="1"/>
-      <w:numFmt w:val="bullet"/>
-      <w:lvlText w:val=""/>
-      <w:lvlJc w:val="left"/>
-      <w:pPr>
-        <w:ind w:left="1495" w:hanging="360"/>
-      </w:pPr>
-      <w:rPr>
-        <w:rFonts w:ascii="Symbol" w:hAnsi="Symbol" w:cs="Symbol" w:hint="default"/>
-        <w:sz w:val="28"/>
-      </w:rPr>
-    </w:lvl>
-    <w:lvl w:ilvl="1">
-      <w:start w:val="1"/>
-      <w:numFmt w:val="bullet"/>
-      <w:lvlText w:val="o"/>
-      <w:lvlJc w:val="left"/>
-      <w:pPr>
-        <w:ind w:left="2215" w:hanging="360"/>
-      </w:pPr>
-      <w:rPr>
-        <w:rFonts w:ascii="Courier New" w:hAnsi="Courier New" w:cs="Courier New" w:hint="default"/>
-      </w:rPr>
-    </w:lvl>
-    <w:lvl w:ilvl="2">
-      <w:start w:val="1"/>
-      <w:numFmt w:val="bullet"/>
-      <w:lvlText w:val=""/>
-      <w:lvlJc w:val="left"/>
-      <w:pPr>
-        <w:ind w:left="2935" w:hanging="360"/>
-      </w:pPr>
-      <w:rPr>
-        <w:rFonts w:ascii="Wingdings" w:hAnsi="Wingdings" w:cs="Wingdings" w:hint="default"/>
-      </w:rPr>
-    </w:lvl>
-    <w:lvl w:ilvl="3">
-      <w:start w:val="1"/>
-      <w:numFmt w:val="bullet"/>
-      <w:lvlText w:val=""/>
-      <w:lvlJc w:val="left"/>
-      <w:pPr>
-        <w:ind w:left="3655" w:hanging="360"/>
-      </w:pPr>
-      <w:rPr>
-        <w:rFonts w:ascii="Symbol" w:hAnsi="Symbol" w:cs="Symbol" w:hint="default"/>
-      </w:rPr>
-    </w:lvl>
-    <w:lvl w:ilvl="4">
-      <w:start w:val="1"/>
-      <w:numFmt w:val="bullet"/>
-      <w:lvlText w:val="o"/>
-      <w:lvlJc w:val="left"/>
-      <w:pPr>
-        <w:ind w:left="4375" w:hanging="360"/>
-      </w:pPr>
-      <w:rPr>
-        <w:rFonts w:ascii="Courier New" w:hAnsi="Courier New" w:cs="Courier New" w:hint="default"/>
-      </w:rPr>
-    </w:lvl>
-    <w:lvl w:ilvl="5">
-      <w:start w:val="1"/>
-      <w:numFmt w:val="bullet"/>
-      <w:lvlText w:val=""/>
-      <w:lvlJc w:val="left"/>
-      <w:pPr>
-        <w:ind w:left="5095" w:hanging="360"/>
-      </w:pPr>
-      <w:rPr>
-        <w:rFonts w:ascii="Wingdings" w:hAnsi="Wingdings" w:cs="Wingdings" w:hint="default"/>
-      </w:rPr>
-    </w:lvl>
-    <w:lvl w:ilvl="6">
-      <w:start w:val="1"/>
-      <w:numFmt w:val="bullet"/>
-      <w:lvlText w:val=""/>
-      <w:lvlJc w:val="left"/>
-      <w:pPr>
-        <w:ind w:left="5815" w:hanging="360"/>
-      </w:pPr>
-      <w:rPr>
-        <w:rFonts w:ascii="Symbol" w:hAnsi="Symbol" w:cs="Symbol" w:hint="default"/>
-      </w:rPr>
-    </w:lvl>
-    <w:lvl w:ilvl="7">
-      <w:start w:val="1"/>
-      <w:numFmt w:val="bullet"/>
-      <w:lvlText w:val="o"/>
-      <w:lvlJc w:val="left"/>
-      <w:pPr>
-        <w:ind w:left="6535" w:hanging="360"/>
-      </w:pPr>
-      <w:rPr>
-        <w:rFonts w:ascii="Courier New" w:hAnsi="Courier New" w:cs="Courier New" w:hint="default"/>
-      </w:rPr>
-    </w:lvl>
-    <w:lvl w:ilvl="8">
-      <w:start w:val="1"/>
-      <w:numFmt w:val="bullet"/>
-      <w:lvlText w:val=""/>
-      <w:lvlJc w:val="left"/>
-      <w:pPr>
-        <w:ind w:left="7255" w:hanging="360"/>
-      </w:pPr>
-      <w:rPr>
-        <w:rFonts w:ascii="Wingdings" w:hAnsi="Wingdings" w:cs="Wingdings" w:hint="default"/>
-      </w:rPr>
-    </w:lvl>
-  </w:abstractNum>
-  <w:abstractNum w:abstractNumId="9">
-    <w:nsid w:val="791273B7"/>
-    <w:multiLevelType w:val="multilevel"/>
-    <w:tmpl w:val="17A093F0"/>
-    <w:lvl w:ilvl="0">
-      <w:start w:val="1"/>
-      <w:numFmt w:val="none"/>
-      <w:suff w:val="nothing"/>
-      <w:lvlText w:val=""/>
-      <w:lvlJc w:val="left"/>
-      <w:pPr>
-        <w:tabs>
-          <w:tab w:val="num" w:pos="432"/>
-        </w:tabs>
-        <w:ind w:left="432" w:hanging="432"/>
-      </w:pPr>
-    </w:lvl>
-    <w:lvl w:ilvl="1">
-      <w:start w:val="1"/>
-      <w:numFmt w:val="none"/>
-      <w:suff w:val="nothing"/>
-      <w:lvlText w:val=""/>
-      <w:lvlJc w:val="left"/>
-      <w:pPr>
-        <w:tabs>
-          <w:tab w:val="num" w:pos="576"/>
-        </w:tabs>
-        <w:ind w:left="576" w:hanging="576"/>
-      </w:pPr>
-    </w:lvl>
-    <w:lvl w:ilvl="2">
-      <w:start w:val="1"/>
-      <w:numFmt w:val="none"/>
-      <w:suff w:val="nothing"/>
-      <w:lvlText w:val=""/>
-      <w:lvlJc w:val="left"/>
-      <w:pPr>
-        <w:tabs>
-          <w:tab w:val="num" w:pos="720"/>
-        </w:tabs>
-        <w:ind w:left="720" w:hanging="720"/>
-      </w:pPr>
-    </w:lvl>
-    <w:lvl w:ilvl="3">
-      <w:start w:val="1"/>
-      <w:numFmt w:val="none"/>
-      <w:suff w:val="nothing"/>
-      <w:lvlText w:val=""/>
-      <w:lvlJc w:val="left"/>
-      <w:pPr>
-        <w:tabs>
-          <w:tab w:val="num" w:pos="864"/>
-        </w:tabs>
-        <w:ind w:left="864" w:hanging="864"/>
-      </w:pPr>
-    </w:lvl>
-    <w:lvl w:ilvl="4">
-      <w:start w:val="1"/>
-      <w:numFmt w:val="none"/>
-      <w:suff w:val="nothing"/>
-      <w:lvlText w:val=""/>
-      <w:lvlJc w:val="left"/>
-      <w:pPr>
-        <w:tabs>
-          <w:tab w:val="num" w:pos="1008"/>
-        </w:tabs>
-        <w:ind w:left="1008" w:hanging="1008"/>
-      </w:pPr>
-    </w:lvl>
-    <w:lvl w:ilvl="5">
-      <w:start w:val="1"/>
-      <w:numFmt w:val="none"/>
-      <w:suff w:val="nothing"/>
-      <w:lvlText w:val=""/>
-      <w:lvlJc w:val="left"/>
-      <w:pPr>
-        <w:tabs>
-          <w:tab w:val="num" w:pos="1152"/>
-        </w:tabs>
-        <w:ind w:left="1152" w:hanging="1152"/>
-      </w:pPr>
-    </w:lvl>
-    <w:lvl w:ilvl="6">
-      <w:start w:val="1"/>
-      <w:numFmt w:val="none"/>
-      <w:suff w:val="nothing"/>
-      <w:lvlText w:val=""/>
-      <w:lvlJc w:val="left"/>
-      <w:pPr>
-        <w:tabs>
-          <w:tab w:val="num" w:pos="1296"/>
-        </w:tabs>
-        <w:ind w:left="1296" w:hanging="1296"/>
-      </w:pPr>
-    </w:lvl>
-    <w:lvl w:ilvl="7">
-      <w:start w:val="1"/>
-      <w:numFmt w:val="none"/>
-      <w:suff w:val="nothing"/>
-      <w:lvlText w:val=""/>
-      <w:lvlJc w:val="left"/>
-      <w:pPr>
-        <w:tabs>
-          <w:tab w:val="num" w:pos="1440"/>
-        </w:tabs>
-        <w:ind w:left="1440" w:hanging="1440"/>
-      </w:pPr>
-    </w:lvl>
-    <w:lvl w:ilvl="8">
-      <w:start w:val="1"/>
-      <w:numFmt w:val="none"/>
-      <w:suff w:val="nothing"/>
-      <w:lvlText w:val=""/>
-      <w:lvlJc w:val="left"/>
-      <w:pPr>
-        <w:tabs>
-          <w:tab w:val="num" w:pos="1584"/>
-        </w:tabs>
-        <w:ind w:left="1584" w:hanging="1584"/>
-      </w:pPr>
+        <w:ind w:left="8250" w:hanging="360"/>
+      </w:pPr>
+      <w:rPr>
+        <w:rFonts w:ascii="Bookshelf Symbol 7" w:hAnsi="Bookshelf Symbol 7" w:hint="default"/>
+      </w:rPr>
     </w:lvl>
   </w:abstractNum>
   <w:num w:numId="1">
-    <w:abstractNumId w:val="3"/>
+    <w:abstractNumId w:val="2"/>
   </w:num>
   <w:num w:numId="2">
-    <w:abstractNumId w:val="2"/>
+    <w:abstractNumId w:val="5"/>
   </w:num>
   <w:num w:numId="3">
     <w:abstractNumId w:val="6"/>
   </w:num>
   <w:num w:numId="4">
-    <w:abstractNumId w:val="5"/>
+    <w:abstractNumId w:val="0"/>
   </w:num>
   <w:num w:numId="5">
-    <w:abstractNumId w:val="8"/>
+    <w:abstractNumId w:val="1"/>
   </w:num>
   <w:num w:numId="6">
     <w:abstractNumId w:val="7"/>
   </w:num>
   <w:num w:numId="7">
-    <w:abstractNumId w:val="9"/>
+    <w:abstractNumId w:val="4"/>
   </w:num>
   <w:num w:numId="8">
-    <w:abstractNumId w:val="4"/>
-  </w:num>
-  <w:num w:numId="9">
-    <w:abstractNumId w:val="0"/>
-  </w:num>
-  <w:num w:numId="10">
-    <w:abstractNumId w:val="1"/>
+    <w:abstractNumId w:val="3"/>
   </w:num>
 </w:numbering>
 </file>
@@ -4203,10 +4821,10 @@
   <w:docDefaults>
     <w:rPrDefault>
       <w:rPr>
-        <w:rFonts w:asciiTheme="minorHAnsi" w:eastAsiaTheme="minorEastAsia" w:hAnsiTheme="minorHAnsi" w:cstheme="minorBidi"/>
+        <w:rFonts w:asciiTheme="minorHAnsi" w:eastAsiaTheme="minorHAnsi" w:hAnsiTheme="minorHAnsi" w:cstheme="minorBidi"/>
         <w:sz w:val="22"/>
         <w:szCs w:val="22"/>
-        <w:lang w:val="es-PE" w:eastAsia="es-PE" w:bidi="ar-SA"/>
+        <w:lang w:val="es-PE" w:eastAsia="en-US" w:bidi="ar-SA"/>
       </w:rPr>
     </w:rPrDefault>
     <w:pPrDefault>
@@ -4265,7 +4883,7 @@
     <w:lsdException w:name="Medium Shading 2 Accent 1" w:semiHidden="0" w:uiPriority="64" w:unhideWhenUsed="0"/>
     <w:lsdException w:name="Medium List 1 Accent 1" w:semiHidden="0" w:uiPriority="65" w:unhideWhenUsed="0"/>
     <w:lsdException w:name="Revision" w:unhideWhenUsed="0"/>
-    <w:lsdException w:name="List Paragraph" w:semiHidden="0" w:uiPriority="34" w:unhideWhenUsed="0" w:qFormat="1"/>
+    <w:lsdException w:name="List Paragraph" w:semiHidden="0" w:uiPriority="0" w:unhideWhenUsed="0" w:qFormat="1"/>
     <w:lsdException w:name="Quote" w:semiHidden="0" w:uiPriority="29" w:unhideWhenUsed="0" w:qFormat="1"/>
     <w:lsdException w:name="Intense Quote" w:semiHidden="0" w:uiPriority="30" w:unhideWhenUsed="0" w:qFormat="1"/>
     <w:lsdException w:name="Medium List 2 Accent 1" w:semiHidden="0" w:uiPriority="66" w:unhideWhenUsed="0"/>
@@ -4356,18 +4974,8 @@
   </w:latentStyles>
   <w:style w:type="paragraph" w:default="1" w:styleId="Normal">
     <w:name w:val="Normal"/>
-    <w:rsid w:val="00C83F39"/>
-    <w:pPr>
-      <w:tabs>
-        <w:tab w:val="left" w:pos="708"/>
-      </w:tabs>
-      <w:suppressAutoHyphens/>
-    </w:pPr>
-    <w:rPr>
-      <w:rFonts w:ascii="Calibri" w:eastAsia="Droid Sans Fallback" w:hAnsi="Calibri" w:cs="Calibri"/>
-      <w:color w:val="00000A"/>
-      <w:lang w:val="es-ES" w:eastAsia="en-US"/>
-    </w:rPr>
+    <w:qFormat/>
+    <w:rsid w:val="00651B8C"/>
   </w:style>
   <w:style w:type="character" w:default="1" w:styleId="Fuentedeprrafopredeter">
     <w:name w:val="Default Paragraph Font"/>
@@ -4397,152 +5005,194 @@
     <w:semiHidden/>
     <w:unhideWhenUsed/>
   </w:style>
-  <w:style w:type="character" w:customStyle="1" w:styleId="ListLabel1">
-    <w:name w:val="ListLabel 1"/>
-    <w:rsid w:val="00C83F39"/>
+  <w:style w:type="paragraph" w:styleId="Citadestacada">
+    <w:name w:val="Intense Quote"/>
+    <w:basedOn w:val="Normal"/>
+    <w:next w:val="Normal"/>
+    <w:link w:val="CitadestacadaCar"/>
+    <w:uiPriority w:val="30"/>
+    <w:qFormat/>
+    <w:rsid w:val="00426157"/>
+    <w:pPr>
+      <w:pBdr>
+        <w:bottom w:val="single" w:sz="4" w:space="4" w:color="4F81BD" w:themeColor="accent1"/>
+      </w:pBdr>
+      <w:spacing w:before="200" w:after="280"/>
+      <w:ind w:left="936" w:right="936"/>
+    </w:pPr>
     <w:rPr>
-      <w:rFonts w:cs="Courier New"/>
+      <w:b/>
+      <w:bCs/>
+      <w:i/>
+      <w:iCs/>
+      <w:color w:val="4F81BD" w:themeColor="accent1"/>
     </w:rPr>
   </w:style>
-  <w:style w:type="character" w:customStyle="1" w:styleId="ListLabel2">
-    <w:name w:val="ListLabel 2"/>
-    <w:rsid w:val="00C83F39"/>
+  <w:style w:type="character" w:customStyle="1" w:styleId="CitadestacadaCar">
+    <w:name w:val="Cita destacada Car"/>
+    <w:basedOn w:val="Fuentedeprrafopredeter"/>
+    <w:link w:val="Citadestacada"/>
+    <w:uiPriority w:val="30"/>
+    <w:rsid w:val="00426157"/>
     <w:rPr>
-      <w:sz w:val="28"/>
+      <w:b/>
+      <w:bCs/>
+      <w:i/>
+      <w:iCs/>
+      <w:color w:val="4F81BD" w:themeColor="accent1"/>
     </w:rPr>
   </w:style>
-  <w:style w:type="character" w:customStyle="1" w:styleId="ListLabel3">
-    <w:name w:val="ListLabel 3"/>
-    <w:rsid w:val="00C83F39"/>
+  <w:style w:type="paragraph" w:styleId="Textodeglobo">
+    <w:name w:val="Balloon Text"/>
+    <w:basedOn w:val="Normal"/>
+    <w:link w:val="TextodegloboCar"/>
+    <w:uiPriority w:val="99"/>
+    <w:semiHidden/>
+    <w:unhideWhenUsed/>
+    <w:rsid w:val="00426157"/>
+    <w:pPr>
+      <w:spacing w:after="0" w:line="240" w:lineRule="auto"/>
+    </w:pPr>
     <w:rPr>
-      <w:rFonts w:cs="Symbol"/>
+      <w:rFonts w:ascii="Tahoma" w:hAnsi="Tahoma"/>
+      <w:sz w:val="16"/>
+      <w:szCs w:val="16"/>
     </w:rPr>
   </w:style>
-  <w:style w:type="character" w:customStyle="1" w:styleId="ListLabel4">
-    <w:name w:val="ListLabel 4"/>
-    <w:rsid w:val="00C83F39"/>
+  <w:style w:type="character" w:customStyle="1" w:styleId="TextodegloboCar">
+    <w:name w:val="Texto de globo Car"/>
+    <w:basedOn w:val="Fuentedeprrafopredeter"/>
+    <w:link w:val="Textodeglobo"/>
+    <w:uiPriority w:val="99"/>
+    <w:semiHidden/>
+    <w:rsid w:val="00426157"/>
     <w:rPr>
-      <w:rFonts w:cs="Courier New"/>
+      <w:rFonts w:ascii="Tahoma" w:hAnsi="Tahoma"/>
+      <w:sz w:val="16"/>
+      <w:szCs w:val="16"/>
     </w:rPr>
   </w:style>
-  <w:style w:type="character" w:customStyle="1" w:styleId="ListLabel5">
-    <w:name w:val="ListLabel 5"/>
-    <w:rsid w:val="00C83F39"/>
+  <w:style w:type="character" w:styleId="nfasisintenso">
+    <w:name w:val="Intense Emphasis"/>
+    <w:basedOn w:val="Fuentedeprrafopredeter"/>
+    <w:uiPriority w:val="21"/>
+    <w:qFormat/>
+    <w:rsid w:val="00426157"/>
     <w:rPr>
-      <w:rFonts w:cs="Wingdings"/>
+      <w:b/>
+      <w:bCs/>
+      <w:i/>
+      <w:iCs/>
+      <w:color w:val="4F81BD" w:themeColor="accent1"/>
     </w:rPr>
   </w:style>
-  <w:style w:type="character" w:customStyle="1" w:styleId="ListLabel6">
-    <w:name w:val="ListLabel 6"/>
-    <w:rsid w:val="00C83F39"/>
-    <w:rPr>
-      <w:rFonts w:cs="Symbol"/>
-      <w:sz w:val="28"/>
-    </w:rPr>
+  <w:style w:type="paragraph" w:styleId="Encabezado">
+    <w:name w:val="header"/>
+    <w:basedOn w:val="Normal"/>
+    <w:link w:val="EncabezadoCar"/>
+    <w:uiPriority w:val="99"/>
+    <w:semiHidden/>
+    <w:unhideWhenUsed/>
+    <w:rsid w:val="004E1BEA"/>
+    <w:pPr>
+      <w:tabs>
+        <w:tab w:val="center" w:pos="4419"/>
+        <w:tab w:val="right" w:pos="8838"/>
+      </w:tabs>
+      <w:spacing w:after="0" w:line="240" w:lineRule="auto"/>
+    </w:pPr>
   </w:style>
-  <w:style w:type="character" w:customStyle="1" w:styleId="ListLabel7">
-    <w:name w:val="ListLabel 7"/>
-    <w:rsid w:val="00C83F39"/>
-    <w:rPr>
-      <w:rFonts w:cs="Symbol"/>
-    </w:rPr>
+  <w:style w:type="character" w:customStyle="1" w:styleId="EncabezadoCar">
+    <w:name w:val="Encabezado Car"/>
+    <w:basedOn w:val="Fuentedeprrafopredeter"/>
+    <w:link w:val="Encabezado"/>
+    <w:uiPriority w:val="99"/>
+    <w:semiHidden/>
+    <w:rsid w:val="004E1BEA"/>
   </w:style>
-  <w:style w:type="character" w:customStyle="1" w:styleId="ListLabel8">
-    <w:name w:val="ListLabel 8"/>
-    <w:rsid w:val="00C83F39"/>
-    <w:rPr>
-      <w:rFonts w:cs="Courier New"/>
-    </w:rPr>
+  <w:style w:type="paragraph" w:styleId="Piedepgina">
+    <w:name w:val="footer"/>
+    <w:basedOn w:val="Normal"/>
+    <w:link w:val="PiedepginaCar"/>
+    <w:uiPriority w:val="99"/>
+    <w:unhideWhenUsed/>
+    <w:rsid w:val="004E1BEA"/>
+    <w:pPr>
+      <w:tabs>
+        <w:tab w:val="center" w:pos="4419"/>
+        <w:tab w:val="right" w:pos="8838"/>
+      </w:tabs>
+      <w:spacing w:after="0" w:line="240" w:lineRule="auto"/>
+    </w:pPr>
   </w:style>
-  <w:style w:type="character" w:customStyle="1" w:styleId="ListLabel9">
-    <w:name w:val="ListLabel 9"/>
-    <w:rsid w:val="00C83F39"/>
-    <w:rPr>
-      <w:rFonts w:cs="Wingdings"/>
-    </w:rPr>
+  <w:style w:type="character" w:customStyle="1" w:styleId="PiedepginaCar">
+    <w:name w:val="Pie de página Car"/>
+    <w:basedOn w:val="Fuentedeprrafopredeter"/>
+    <w:link w:val="Piedepgina"/>
+    <w:uiPriority w:val="99"/>
+    <w:rsid w:val="004E1BEA"/>
   </w:style>
-  <w:style w:type="character" w:customStyle="1" w:styleId="ListLabel10">
-    <w:name w:val="ListLabel 10"/>
-    <w:rsid w:val="00C83F39"/>
-    <w:rPr>
-      <w:rFonts w:cs="Symbol"/>
-      <w:sz w:val="28"/>
-    </w:rPr>
-  </w:style>
-  <w:style w:type="paragraph" w:customStyle="1" w:styleId="Heading">
-    <w:name w:val="Heading"/>
+  <w:style w:type="paragraph" w:styleId="Subttulo">
+    <w:name w:val="Subtitle"/>
     <w:basedOn w:val="Normal"/>
-    <w:next w:val="Textbody"/>
-    <w:rsid w:val="00C83F39"/>
+    <w:next w:val="Normal"/>
+    <w:link w:val="SubttuloCar"/>
+    <w:uiPriority w:val="11"/>
+    <w:qFormat/>
+    <w:rsid w:val="00AB35A3"/>
     <w:pPr>
-      <w:keepNext/>
-      <w:spacing w:before="240" w:after="120"/>
+      <w:numPr>
+        <w:ilvl w:val="1"/>
+      </w:numPr>
     </w:pPr>
     <w:rPr>
-      <w:rFonts w:ascii="Arial" w:hAnsi="Arial" w:cs="Lohit Hindi"/>
-      <w:sz w:val="28"/>
-      <w:szCs w:val="28"/>
-    </w:rPr>
-  </w:style>
-  <w:style w:type="paragraph" w:customStyle="1" w:styleId="Textbody">
-    <w:name w:val="Text body"/>
-    <w:basedOn w:val="Normal"/>
-    <w:rsid w:val="00C83F39"/>
-    <w:pPr>
-      <w:spacing w:after="120"/>
-    </w:pPr>
-  </w:style>
-  <w:style w:type="paragraph" w:styleId="Lista">
-    <w:name w:val="List"/>
-    <w:basedOn w:val="Textbody"/>
-    <w:rsid w:val="00C83F39"/>
-    <w:rPr>
-      <w:rFonts w:cs="Lohit Hindi"/>
-    </w:rPr>
-  </w:style>
-  <w:style w:type="paragraph" w:customStyle="1" w:styleId="Caption">
-    <w:name w:val="Caption"/>
-    <w:basedOn w:val="Normal"/>
-    <w:rsid w:val="00C83F39"/>
-    <w:pPr>
-      <w:suppressLineNumbers/>
-      <w:spacing w:before="120" w:after="120"/>
-    </w:pPr>
-    <w:rPr>
-      <w:rFonts w:cs="Lohit Hindi"/>
+      <w:rFonts w:asciiTheme="majorHAnsi" w:eastAsiaTheme="majorEastAsia" w:hAnsiTheme="majorHAnsi" w:cstheme="majorBidi"/>
       <w:i/>
       <w:iCs/>
+      <w:color w:val="4F81BD" w:themeColor="accent1"/>
+      <w:spacing w:val="15"/>
       <w:sz w:val="24"/>
       <w:szCs w:val="24"/>
     </w:rPr>
   </w:style>
-  <w:style w:type="paragraph" w:customStyle="1" w:styleId="Index">
-    <w:name w:val="Index"/>
-    <w:basedOn w:val="Normal"/>
-    <w:rsid w:val="00C83F39"/>
-    <w:pPr>
-      <w:suppressLineNumbers/>
-    </w:pPr>
+  <w:style w:type="character" w:customStyle="1" w:styleId="SubttuloCar">
+    <w:name w:val="Subtítulo Car"/>
+    <w:basedOn w:val="Fuentedeprrafopredeter"/>
+    <w:link w:val="Subttulo"/>
+    <w:uiPriority w:val="11"/>
+    <w:rsid w:val="00AB35A3"/>
     <w:rPr>
-      <w:rFonts w:cs="Lohit Hindi"/>
+      <w:rFonts w:asciiTheme="majorHAnsi" w:eastAsiaTheme="majorEastAsia" w:hAnsiTheme="majorHAnsi" w:cstheme="majorBidi"/>
+      <w:i/>
+      <w:iCs/>
+      <w:color w:val="4F81BD" w:themeColor="accent1"/>
+      <w:spacing w:val="15"/>
+      <w:sz w:val="24"/>
+      <w:szCs w:val="24"/>
     </w:rPr>
   </w:style>
   <w:style w:type="paragraph" w:styleId="Prrafodelista">
     <w:name w:val="List Paragraph"/>
     <w:basedOn w:val="Normal"/>
-    <w:rsid w:val="00C83F39"/>
+    <w:qFormat/>
+    <w:rsid w:val="00AB35A3"/>
     <w:pPr>
       <w:ind w:left="720"/>
+      <w:contextualSpacing/>
     </w:pPr>
   </w:style>
   <w:style w:type="table" w:styleId="Tablaconcuadrcula">
     <w:name w:val="Table Grid"/>
     <w:basedOn w:val="Tablanormal"/>
     <w:uiPriority w:val="59"/>
-    <w:rsid w:val="0065550E"/>
+    <w:rsid w:val="00264D15"/>
     <w:pPr>
       <w:spacing w:after="0" w:line="240" w:lineRule="auto"/>
     </w:pPr>
+    <w:rPr>
+      <w:rFonts w:eastAsiaTheme="minorEastAsia"/>
+      <w:lang w:eastAsia="es-PE"/>
+    </w:rPr>
     <w:tblPr>
       <w:tblInd w:w="0" w:type="dxa"/>
       <w:tblBorders>

</xml_diff>

<commit_message>
BUeno ya agregue los diagramas de casos delen una mirada
</commit_message>
<xml_diff>
--- a/SRS-BJ,Suoli.docx
+++ b/SRS-BJ,Suoli.docx
@@ -2407,6 +2407,86 @@
           <w:szCs w:val="24"/>
         </w:rPr>
       </w:pPr>
+      <w:r>
+        <w:rPr>
+          <w:noProof/>
+          <w:sz w:val="24"/>
+          <w:szCs w:val="24"/>
+          <w:lang w:eastAsia="es-PE"/>
+        </w:rPr>
+        <w:lastRenderedPageBreak/>
+        <w:drawing>
+          <wp:inline distT="0" distB="0" distL="0" distR="0">
+            <wp:extent cx="5850255" cy="2773941"/>
+            <wp:effectExtent l="19050" t="0" r="0" b="0"/>
+            <wp:docPr id="16" name="Imagen 16"/>
+            <wp:cNvGraphicFramePr>
+              <a:graphicFrameLocks xmlns:a="http://schemas.openxmlformats.org/drawingml/2006/main" noChangeAspect="1"/>
+            </wp:cNvGraphicFramePr>
+            <a:graphic xmlns:a="http://schemas.openxmlformats.org/drawingml/2006/main">
+              <a:graphicData uri="http://schemas.openxmlformats.org/drawingml/2006/picture">
+                <pic:pic xmlns:pic="http://schemas.openxmlformats.org/drawingml/2006/picture">
+                  <pic:nvPicPr>
+                    <pic:cNvPr id="0" name="Picture 16"/>
+                    <pic:cNvPicPr>
+                      <a:picLocks noChangeAspect="1" noChangeArrowheads="1"/>
+                    </pic:cNvPicPr>
+                  </pic:nvPicPr>
+                  <pic:blipFill>
+                    <a:blip r:embed="rId11"/>
+                    <a:srcRect/>
+                    <a:stretch>
+                      <a:fillRect/>
+                    </a:stretch>
+                  </pic:blipFill>
+                  <pic:spPr bwMode="auto">
+                    <a:xfrm>
+                      <a:off x="0" y="0"/>
+                      <a:ext cx="5850255" cy="2773941"/>
+                    </a:xfrm>
+                    <a:prstGeom prst="rect">
+                      <a:avLst/>
+                    </a:prstGeom>
+                    <a:noFill/>
+                    <a:ln w="9525">
+                      <a:noFill/>
+                      <a:miter lim="800000"/>
+                      <a:headEnd/>
+                      <a:tailEnd/>
+                    </a:ln>
+                  </pic:spPr>
+                </pic:pic>
+              </a:graphicData>
+            </a:graphic>
+          </wp:inline>
+        </w:drawing>
+      </w:r>
+    </w:p>
+    <w:p>
+      <w:pPr>
+        <w:tabs>
+          <w:tab w:val="left" w:pos="708"/>
+        </w:tabs>
+        <w:suppressAutoHyphens/>
+        <w:jc w:val="both"/>
+        <w:rPr>
+          <w:sz w:val="24"/>
+          <w:szCs w:val="24"/>
+        </w:rPr>
+      </w:pPr>
+    </w:p>
+    <w:p>
+      <w:pPr>
+        <w:tabs>
+          <w:tab w:val="left" w:pos="708"/>
+        </w:tabs>
+        <w:suppressAutoHyphens/>
+        <w:jc w:val="both"/>
+        <w:rPr>
+          <w:sz w:val="24"/>
+          <w:szCs w:val="24"/>
+        </w:rPr>
+      </w:pPr>
     </w:p>
     <w:tbl>
       <w:tblPr>
@@ -3239,6 +3319,7 @@
           <w:sz w:val="24"/>
           <w:szCs w:val="24"/>
         </w:rPr>
+        <w:lastRenderedPageBreak/>
         <w:t>3.1  La interfaz Externa requisitos:</w:t>
       </w:r>
       <w:r>
@@ -3271,19 +3352,12 @@
           <w:sz w:val="24"/>
           <w:szCs w:val="24"/>
         </w:rPr>
-        <w:t xml:space="preserve">: Nuestro sitio web poseerá: Un diseño en con colores que van desde azul marino, celeste y verde claro. En la parte superior como cabecera poseerá las opciones de crear cuenta y la del carrito de compra, están tendrán un fondo de color azul marino u celeste, la opción del carrito será marco por una imagen llamativa. Siguiente a esto viene la sección en la cual se mostrará el logo de la tienda, junto a la publicidad. También poseerá las pestañas de Home, nuevos productos, ofertas, acerca la cuenta, e información de la tienda. En la partes izquierda podremos apreciar una columna con distintas opciones las cuales muestren las categorías de la tienda, así como informática, línea blanca, deportes etc., las cuales con un clic  mostraran la sección de los productos elegidos. Al lado derecho podremos observar los productos en la que cada uno tendrá una breve información básica como el precio, nombre del producto, y una opción la cual de la información más amplia, así como la opción de compra o la de poner al carrito de compra. Además de una </w:t>
-      </w:r>
-      <w:r>
-        <w:rPr>
-          <w:sz w:val="24"/>
-          <w:szCs w:val="24"/>
-        </w:rPr>
-        <w:lastRenderedPageBreak/>
-        <w:t>subpágina la cual posea la recolección de datos, con el mismo diseño ya mencionado anteriormente.</w:t>
-      </w:r>
-    </w:p>
-    <w:p>
-      <w:pPr>
+        <w:t>: Nuestro sitio web poseerá: Un diseño en con colores que van desde azul marino, celeste y verde claro. En la parte superior como cabecera poseerá las opciones de crear cuenta y la del carrito de compra, están tendrán un fondo de color azul marino u celeste, la opción del carrito será marco por una imagen llamativa. Siguiente a esto viene la sección en la cual se mostrará el logo de la tienda, junto a la publicidad. También poseerá las pestañas de Home, nuevos productos, ofertas, acerca la cuenta, e información de la tienda. En la partes izquierda podremos apreciar una columna con distintas opciones las cuales muestren las categorías de la tienda, así como informática, línea blanca, deportes etc., las cuales con un clic  mostraran la sección de los productos elegidos. Al lado derecho podremos observar los productos en la que cada uno tendrá una breve información básica como el precio, nombre del producto, y una opción la cual de la información más amplia, así como la opción de compra o la de poner al carrito de compra. Además de una subpágina la cual posea la recolección de datos, con el mismo diseño ya mencionado anteriormente.</w:t>
+      </w:r>
+    </w:p>
+    <w:p>
+      <w:pPr>
+        <w:ind w:left="709" w:hanging="709"/>
         <w:jc w:val="both"/>
         <w:rPr>
           <w:sz w:val="24"/>
@@ -3303,7 +3377,34 @@
           <w:szCs w:val="24"/>
         </w:rPr>
         <w:tab/>
-        <w:t xml:space="preserve">3.1.2 interfaz del software: Nuestra tienda virtual estará diseñada con la aplicación de App Engine la cual </w:t>
+      </w:r>
+      <w:r>
+        <w:rPr>
+          <w:sz w:val="24"/>
+          <w:szCs w:val="24"/>
+        </w:rPr>
+        <w:t>3.1.2 I</w:t>
+      </w:r>
+      <w:r>
+        <w:rPr>
+          <w:sz w:val="24"/>
+          <w:szCs w:val="24"/>
+        </w:rPr>
+        <w:t xml:space="preserve">nterfaz del software: </w:t>
+      </w:r>
+      <w:r>
+        <w:rPr>
+          <w:sz w:val="24"/>
+          <w:szCs w:val="24"/>
+        </w:rPr>
+        <w:t>La tienda virtual usara como herramienta el Google App Engine, la cual brindara un dominio para nuestro sitio web, se podrá acceder a App Engine mediante plugin</w:t>
+      </w:r>
+      <w:r>
+        <w:rPr>
+          <w:sz w:val="24"/>
+          <w:szCs w:val="24"/>
+        </w:rPr>
+        <w:t xml:space="preserve">s en el gestor de programación Eclipse, la cual permitirá la elaboración de la interfaz, y la programación en sí, de la tienda virtual. </w:t>
       </w:r>
     </w:p>
     <w:p>
@@ -3428,7 +3529,15 @@
           <w:sz w:val="24"/>
           <w:szCs w:val="24"/>
         </w:rPr>
-        <w:t>: Como ya hemos mencionado en la tienda virtual existirá  la opción de poder crear una cuenta la cual podrá proteger los datos básicos del usuario comprador, todos estos datos estarán almacenados en los centros de datos de Google ya que este cuenta con distintos centros en una distribución distinta geográficamente cuyas ubicaciones están mantenidas en secreto. Ya que lo clústeres de los equipos de Google, están diseñados para ofrecer una máxima seguridad</w:t>
+        <w:t xml:space="preserve">: Como ya hemos mencionado en la tienda virtual existirá  la opción de poder crear una cuenta la cual podrá proteger los datos básicos del usuario comprador, todos estos datos estarán almacenados en los centros de datos de </w:t>
+      </w:r>
+      <w:r>
+        <w:rPr>
+          <w:sz w:val="24"/>
+          <w:szCs w:val="24"/>
+        </w:rPr>
+        <w:lastRenderedPageBreak/>
+        <w:t>Google ya que este cuenta con distintos centros en una distribución distinta geográficamente cuyas ubicaciones están mantenidas en secreto. Ya que lo clústeres de los equipos de Google, están diseñados para ofrecer una máxima seguridad</w:t>
       </w:r>
       <w:r>
         <w:rPr>
@@ -3571,15 +3680,7 @@
           <w:sz w:val="24"/>
           <w:szCs w:val="24"/>
         </w:rPr>
-        <w:t xml:space="preserve"> 3.3.5 Mantenibilidad: El administrador podrá contar con el respectivo servicio técnico brindado por nuestro grupo de trabajo por el abono mensual acordado, así </w:t>
-      </w:r>
-      <w:r>
-        <w:rPr>
-          <w:sz w:val="24"/>
-          <w:szCs w:val="24"/>
-        </w:rPr>
-        <w:lastRenderedPageBreak/>
-        <w:t>como también la posibilidad de mejoras y actualizaciones de software también brindados por nosotros.</w:t>
+        <w:t xml:space="preserve"> 3.3.5 Mantenibilidad: El administrador podrá contar con el respectivo servicio técnico brindado por nuestro grupo de trabajo por el abono mensual acordado, así como también la posibilidad de mejoras y actualizaciones de software también brindados por nosotros.</w:t>
       </w:r>
     </w:p>
     <w:p>
@@ -3627,40 +3728,13 @@
     </w:p>
     <w:p/>
     <w:p>
-      <w:pPr>
-        <w:pStyle w:val="Prrafodelista"/>
-        <w:numPr>
-          <w:ilvl w:val="0"/>
-          <w:numId w:val="1"/>
-        </w:numPr>
-        <w:rPr>
-          <w:b/>
-        </w:rPr>
-      </w:pPr>
-      <w:r>
-        <w:br w:type="page"/>
-      </w:r>
-      <w:r>
-        <w:rPr>
-          <w:b/>
-          <w:sz w:val="28"/>
-        </w:rPr>
-        <w:lastRenderedPageBreak/>
-        <w:t>Introducción:</w:t>
-      </w:r>
-    </w:p>
-    <w:p>
-      <w:pPr>
-        <w:ind w:left="708"/>
-      </w:pPr>
-      <w:r>
-        <w:t>Este es un ejemplo para el estilo de documento.</w:t>
-      </w:r>
-    </w:p>
-    <w:p/>
+      <w:r>
+        <w:t xml:space="preserve"> </w:t>
+      </w:r>
+    </w:p>
     <w:sectPr>
-      <w:headerReference w:type="default" r:id="rId11"/>
-      <w:footerReference w:type="default" r:id="rId12"/>
+      <w:headerReference w:type="default" r:id="rId12"/>
+      <w:footerReference w:type="default" r:id="rId13"/>
       <w:pgSz w:w="12240" w:h="15840"/>
       <w:pgMar w:top="1417" w:right="1467" w:bottom="1417" w:left="1560" w:header="708" w:footer="708" w:gutter="0"/>
       <w:cols w:space="708"/>

</xml_diff>

<commit_message>
documento de analisis de requerimientos ya corregido
</commit_message>
<xml_diff>
--- a/SRS-BJ,Suoli.docx
+++ b/SRS-BJ,Suoli.docx
@@ -1243,13 +1243,7 @@
               <w:rPr>
                 <w:lang w:val="es-PE"/>
               </w:rPr>
-              <w:t>13</w:t>
-            </w:r>
-            <w:r>
-              <w:rPr>
-                <w:lang w:val="es-PE"/>
-              </w:rPr>
-              <w:t>/06/12</w:t>
+              <w:t>13/06/12</w:t>
             </w:r>
           </w:p>
         </w:tc>
@@ -1735,22 +1729,967 @@
     </w:p>
     <w:p>
       <w:pPr>
-        <w:rPr>
-          <w:lang w:val="es-PE"/>
-        </w:rPr>
-      </w:pPr>
-    </w:p>
-    <w:p>
-      <w:pPr>
-        <w:rPr>
-          <w:lang w:val="es-PE"/>
-        </w:rPr>
-      </w:pPr>
-    </w:p>
-    <w:p>
-      <w:pPr>
-        <w:rPr>
-          <w:lang w:val="es-PE"/>
+        <w:tabs>
+          <w:tab w:val="left" w:leader="dot" w:pos="7938"/>
+        </w:tabs>
+        <w:rPr>
+          <w:b/>
+          <w:lang w:val="es-PE"/>
+        </w:rPr>
+      </w:pPr>
+    </w:p>
+    <w:p>
+      <w:pPr>
+        <w:tabs>
+          <w:tab w:val="left" w:leader="dot" w:pos="7938"/>
+        </w:tabs>
+        <w:jc w:val="center"/>
+        <w:rPr>
+          <w:b/>
+          <w:sz w:val="36"/>
+          <w:lang w:val="es-PE"/>
+        </w:rPr>
+      </w:pPr>
+      <w:r>
+        <w:rPr>
+          <w:b/>
+          <w:sz w:val="36"/>
+          <w:lang w:val="es-PE"/>
+        </w:rPr>
+        <w:t>INDICE</w:t>
+      </w:r>
+    </w:p>
+    <w:p>
+      <w:pPr>
+        <w:tabs>
+          <w:tab w:val="left" w:leader="dot" w:pos="7938"/>
+        </w:tabs>
+        <w:rPr>
+          <w:b/>
+          <w:lang w:val="es-PE"/>
+        </w:rPr>
+      </w:pPr>
+    </w:p>
+    <w:p>
+      <w:pPr>
+        <w:tabs>
+          <w:tab w:val="left" w:leader="dot" w:pos="7938"/>
+        </w:tabs>
+        <w:rPr>
+          <w:rFonts w:asciiTheme="minorHAnsi" w:hAnsiTheme="minorHAnsi"/>
+          <w:b/>
+          <w:sz w:val="24"/>
+          <w:lang w:val="es-PE"/>
+        </w:rPr>
+      </w:pPr>
+    </w:p>
+    <w:p>
+      <w:pPr>
+        <w:tabs>
+          <w:tab w:val="left" w:leader="dot" w:pos="7938"/>
+        </w:tabs>
+        <w:rPr>
+          <w:rFonts w:asciiTheme="minorHAnsi" w:hAnsiTheme="minorHAnsi"/>
+          <w:b/>
+          <w:sz w:val="24"/>
+        </w:rPr>
+      </w:pPr>
+      <w:r>
+        <w:rPr>
+          <w:rFonts w:asciiTheme="minorHAnsi" w:hAnsiTheme="minorHAnsi"/>
+          <w:b/>
+          <w:sz w:val="24"/>
+        </w:rPr>
+        <w:t>Introducción</w:t>
+      </w:r>
+      <w:r>
+        <w:rPr>
+          <w:rFonts w:asciiTheme="minorHAnsi" w:hAnsiTheme="minorHAnsi"/>
+          <w:b/>
+          <w:sz w:val="24"/>
+        </w:rPr>
+        <w:tab/>
+        <w:t>4</w:t>
+      </w:r>
+    </w:p>
+    <w:p>
+      <w:pPr>
+        <w:tabs>
+          <w:tab w:val="left" w:leader="dot" w:pos="7938"/>
+        </w:tabs>
+        <w:ind w:firstLine="708"/>
+        <w:rPr>
+          <w:rFonts w:asciiTheme="minorHAnsi" w:hAnsiTheme="minorHAnsi"/>
+          <w:b/>
+          <w:sz w:val="24"/>
+        </w:rPr>
+      </w:pPr>
+      <w:r>
+        <w:rPr>
+          <w:rFonts w:asciiTheme="minorHAnsi" w:hAnsiTheme="minorHAnsi"/>
+          <w:b/>
+          <w:sz w:val="24"/>
+        </w:rPr>
+        <w:t>Propósito</w:t>
+      </w:r>
+      <w:r>
+        <w:rPr>
+          <w:rFonts w:asciiTheme="minorHAnsi" w:hAnsiTheme="minorHAnsi"/>
+          <w:b/>
+          <w:sz w:val="24"/>
+        </w:rPr>
+        <w:tab/>
+        <w:t>4</w:t>
+      </w:r>
+    </w:p>
+    <w:p>
+      <w:pPr>
+        <w:tabs>
+          <w:tab w:val="left" w:leader="dot" w:pos="7938"/>
+        </w:tabs>
+        <w:ind w:firstLine="708"/>
+        <w:rPr>
+          <w:rFonts w:asciiTheme="minorHAnsi" w:hAnsiTheme="minorHAnsi"/>
+          <w:b/>
+          <w:sz w:val="24"/>
+        </w:rPr>
+      </w:pPr>
+      <w:r>
+        <w:rPr>
+          <w:rFonts w:asciiTheme="minorHAnsi" w:hAnsiTheme="minorHAnsi"/>
+          <w:b/>
+          <w:sz w:val="24"/>
+        </w:rPr>
+        <w:t>Definiciones</w:t>
+      </w:r>
+      <w:r>
+        <w:rPr>
+          <w:rFonts w:asciiTheme="minorHAnsi" w:hAnsiTheme="minorHAnsi"/>
+          <w:b/>
+          <w:sz w:val="24"/>
+        </w:rPr>
+        <w:tab/>
+        <w:t>4</w:t>
+      </w:r>
+    </w:p>
+    <w:p>
+      <w:pPr>
+        <w:tabs>
+          <w:tab w:val="left" w:leader="dot" w:pos="7938"/>
+        </w:tabs>
+        <w:ind w:firstLine="708"/>
+        <w:rPr>
+          <w:rFonts w:asciiTheme="minorHAnsi" w:hAnsiTheme="minorHAnsi"/>
+          <w:b/>
+          <w:sz w:val="24"/>
+        </w:rPr>
+      </w:pPr>
+      <w:r>
+        <w:rPr>
+          <w:rFonts w:asciiTheme="minorHAnsi" w:hAnsiTheme="minorHAnsi"/>
+          <w:b/>
+          <w:sz w:val="24"/>
+        </w:rPr>
+        <w:t>Referencia</w:t>
+      </w:r>
+      <w:r>
+        <w:rPr>
+          <w:rFonts w:asciiTheme="minorHAnsi" w:hAnsiTheme="minorHAnsi"/>
+          <w:b/>
+          <w:sz w:val="24"/>
+        </w:rPr>
+        <w:tab/>
+        <w:t>4</w:t>
+      </w:r>
+    </w:p>
+    <w:p>
+      <w:pPr>
+        <w:tabs>
+          <w:tab w:val="left" w:leader="dot" w:pos="7938"/>
+        </w:tabs>
+        <w:ind w:firstLine="708"/>
+        <w:rPr>
+          <w:rFonts w:asciiTheme="minorHAnsi" w:hAnsiTheme="minorHAnsi"/>
+          <w:b/>
+          <w:sz w:val="24"/>
+        </w:rPr>
+      </w:pPr>
+      <w:r>
+        <w:rPr>
+          <w:rFonts w:asciiTheme="minorHAnsi" w:hAnsiTheme="minorHAnsi"/>
+          <w:b/>
+          <w:sz w:val="24"/>
+        </w:rPr>
+        <w:t>Resumen</w:t>
+      </w:r>
+      <w:r>
+        <w:rPr>
+          <w:rFonts w:asciiTheme="minorHAnsi" w:hAnsiTheme="minorHAnsi"/>
+          <w:b/>
+          <w:sz w:val="24"/>
+        </w:rPr>
+        <w:tab/>
+        <w:t>4</w:t>
+      </w:r>
+    </w:p>
+    <w:p>
+      <w:pPr>
+        <w:tabs>
+          <w:tab w:val="left" w:leader="dot" w:pos="7938"/>
+        </w:tabs>
+        <w:rPr>
+          <w:rFonts w:asciiTheme="minorHAnsi" w:hAnsiTheme="minorHAnsi"/>
+          <w:b/>
+          <w:sz w:val="24"/>
+        </w:rPr>
+      </w:pPr>
+      <w:r>
+        <w:rPr>
+          <w:rFonts w:asciiTheme="minorHAnsi" w:hAnsiTheme="minorHAnsi"/>
+          <w:b/>
+          <w:sz w:val="24"/>
+        </w:rPr>
+        <w:t>Descripción General</w:t>
+      </w:r>
+      <w:r>
+        <w:rPr>
+          <w:rFonts w:asciiTheme="minorHAnsi" w:hAnsiTheme="minorHAnsi"/>
+          <w:b/>
+          <w:sz w:val="24"/>
+        </w:rPr>
+        <w:tab/>
+        <w:t>5</w:t>
+      </w:r>
+    </w:p>
+    <w:p>
+      <w:pPr>
+        <w:tabs>
+          <w:tab w:val="left" w:leader="dot" w:pos="7938"/>
+        </w:tabs>
+        <w:ind w:firstLine="567"/>
+        <w:rPr>
+          <w:rFonts w:asciiTheme="minorHAnsi" w:hAnsiTheme="minorHAnsi"/>
+          <w:b/>
+          <w:sz w:val="24"/>
+        </w:rPr>
+      </w:pPr>
+      <w:r>
+        <w:rPr>
+          <w:rFonts w:asciiTheme="minorHAnsi" w:hAnsiTheme="minorHAnsi"/>
+          <w:b/>
+          <w:sz w:val="24"/>
+        </w:rPr>
+        <w:t>Perspectiva del Producto</w:t>
+      </w:r>
+      <w:r>
+        <w:rPr>
+          <w:rFonts w:asciiTheme="minorHAnsi" w:hAnsiTheme="minorHAnsi"/>
+          <w:b/>
+          <w:sz w:val="24"/>
+        </w:rPr>
+        <w:tab/>
+        <w:t>5</w:t>
+      </w:r>
+    </w:p>
+    <w:p>
+      <w:pPr>
+        <w:tabs>
+          <w:tab w:val="left" w:leader="dot" w:pos="7938"/>
+        </w:tabs>
+        <w:ind w:firstLine="567"/>
+        <w:rPr>
+          <w:rFonts w:asciiTheme="minorHAnsi" w:hAnsiTheme="minorHAnsi"/>
+          <w:b/>
+          <w:sz w:val="24"/>
+        </w:rPr>
+      </w:pPr>
+      <w:r>
+        <w:rPr>
+          <w:rFonts w:asciiTheme="minorHAnsi" w:hAnsiTheme="minorHAnsi"/>
+          <w:b/>
+          <w:sz w:val="24"/>
+        </w:rPr>
+        <w:t>Funciones de Producto</w:t>
+      </w:r>
+      <w:r>
+        <w:rPr>
+          <w:rFonts w:asciiTheme="minorHAnsi" w:hAnsiTheme="minorHAnsi"/>
+          <w:b/>
+          <w:sz w:val="24"/>
+        </w:rPr>
+        <w:tab/>
+        <w:t>5</w:t>
+      </w:r>
+    </w:p>
+    <w:p>
+      <w:pPr>
+        <w:tabs>
+          <w:tab w:val="left" w:leader="dot" w:pos="7938"/>
+        </w:tabs>
+        <w:ind w:firstLine="567"/>
+        <w:rPr>
+          <w:rFonts w:asciiTheme="minorHAnsi" w:hAnsiTheme="minorHAnsi"/>
+          <w:b/>
+          <w:sz w:val="24"/>
+        </w:rPr>
+      </w:pPr>
+      <w:r>
+        <w:rPr>
+          <w:rFonts w:asciiTheme="minorHAnsi" w:hAnsiTheme="minorHAnsi"/>
+          <w:b/>
+          <w:sz w:val="24"/>
+        </w:rPr>
+        <w:t>Características del Usuario</w:t>
+      </w:r>
+      <w:r>
+        <w:rPr>
+          <w:rFonts w:asciiTheme="minorHAnsi" w:hAnsiTheme="minorHAnsi"/>
+          <w:b/>
+          <w:sz w:val="24"/>
+        </w:rPr>
+        <w:tab/>
+        <w:t>6</w:t>
+      </w:r>
+    </w:p>
+    <w:p>
+      <w:pPr>
+        <w:tabs>
+          <w:tab w:val="left" w:leader="dot" w:pos="7938"/>
+        </w:tabs>
+        <w:ind w:firstLine="567"/>
+        <w:rPr>
+          <w:rFonts w:asciiTheme="minorHAnsi" w:hAnsiTheme="minorHAnsi"/>
+          <w:b/>
+          <w:sz w:val="24"/>
+        </w:rPr>
+      </w:pPr>
+      <w:r>
+        <w:rPr>
+          <w:rFonts w:asciiTheme="minorHAnsi" w:hAnsiTheme="minorHAnsi"/>
+          <w:b/>
+          <w:sz w:val="24"/>
+        </w:rPr>
+        <w:t>Restricciones</w:t>
+      </w:r>
+      <w:r>
+        <w:rPr>
+          <w:rFonts w:asciiTheme="minorHAnsi" w:hAnsiTheme="minorHAnsi"/>
+          <w:b/>
+          <w:sz w:val="24"/>
+        </w:rPr>
+        <w:tab/>
+        <w:t>6</w:t>
+      </w:r>
+    </w:p>
+    <w:p>
+      <w:pPr>
+        <w:tabs>
+          <w:tab w:val="left" w:leader="dot" w:pos="7938"/>
+        </w:tabs>
+        <w:ind w:firstLine="567"/>
+        <w:rPr>
+          <w:rFonts w:asciiTheme="minorHAnsi" w:hAnsiTheme="minorHAnsi"/>
+          <w:b/>
+          <w:sz w:val="24"/>
+        </w:rPr>
+      </w:pPr>
+      <w:r>
+        <w:rPr>
+          <w:rFonts w:asciiTheme="minorHAnsi" w:hAnsiTheme="minorHAnsi"/>
+          <w:b/>
+          <w:sz w:val="24"/>
+        </w:rPr>
+        <w:t xml:space="preserve"> Suposiciones y dependencias</w:t>
+      </w:r>
+      <w:r>
+        <w:rPr>
+          <w:rFonts w:asciiTheme="minorHAnsi" w:hAnsiTheme="minorHAnsi"/>
+          <w:b/>
+          <w:sz w:val="24"/>
+        </w:rPr>
+        <w:tab/>
+        <w:t>6</w:t>
+      </w:r>
+    </w:p>
+    <w:p>
+      <w:pPr>
+        <w:tabs>
+          <w:tab w:val="left" w:leader="dot" w:pos="7938"/>
+        </w:tabs>
+        <w:rPr>
+          <w:rFonts w:asciiTheme="minorHAnsi" w:hAnsiTheme="minorHAnsi"/>
+          <w:b/>
+          <w:sz w:val="24"/>
+        </w:rPr>
+      </w:pPr>
+      <w:r>
+        <w:rPr>
+          <w:rFonts w:asciiTheme="minorHAnsi" w:hAnsiTheme="minorHAnsi"/>
+          <w:b/>
+          <w:sz w:val="24"/>
+        </w:rPr>
+        <w:t>Especificación de Requerimientos</w:t>
+      </w:r>
+      <w:r>
+        <w:rPr>
+          <w:rFonts w:asciiTheme="minorHAnsi" w:hAnsiTheme="minorHAnsi"/>
+          <w:b/>
+          <w:sz w:val="24"/>
+        </w:rPr>
+        <w:tab/>
+      </w:r>
+      <w:r>
+        <w:rPr>
+          <w:rFonts w:asciiTheme="minorHAnsi" w:hAnsiTheme="minorHAnsi"/>
+          <w:b/>
+          <w:sz w:val="24"/>
+        </w:rPr>
+        <w:t>7</w:t>
+      </w:r>
+    </w:p>
+    <w:p>
+      <w:pPr>
+        <w:tabs>
+          <w:tab w:val="left" w:leader="dot" w:pos="7938"/>
+        </w:tabs>
+        <w:rPr>
+          <w:rFonts w:asciiTheme="minorHAnsi" w:hAnsiTheme="minorHAnsi"/>
+          <w:b/>
+          <w:sz w:val="24"/>
+        </w:rPr>
+      </w:pPr>
+      <w:r>
+        <w:rPr>
+          <w:rFonts w:asciiTheme="minorHAnsi" w:hAnsiTheme="minorHAnsi"/>
+          <w:b/>
+          <w:sz w:val="24"/>
+        </w:rPr>
+        <w:t xml:space="preserve">           </w:t>
+      </w:r>
+      <w:r>
+        <w:rPr>
+          <w:rFonts w:asciiTheme="minorHAnsi" w:hAnsiTheme="minorHAnsi"/>
+          <w:b/>
+          <w:sz w:val="24"/>
+        </w:rPr>
+        <w:t xml:space="preserve"> </w:t>
+      </w:r>
+      <w:r>
+        <w:rPr>
+          <w:rFonts w:asciiTheme="minorHAnsi" w:hAnsiTheme="minorHAnsi"/>
+          <w:b/>
+          <w:sz w:val="24"/>
+        </w:rPr>
+        <w:t>La interfaz Externa requisites</w:t>
+      </w:r>
+      <w:r>
+        <w:rPr>
+          <w:rFonts w:asciiTheme="minorHAnsi" w:hAnsiTheme="minorHAnsi"/>
+          <w:b/>
+          <w:sz w:val="24"/>
+        </w:rPr>
+        <w:tab/>
+      </w:r>
+      <w:r>
+        <w:rPr>
+          <w:rFonts w:asciiTheme="minorHAnsi" w:hAnsiTheme="minorHAnsi"/>
+          <w:b/>
+          <w:sz w:val="24"/>
+        </w:rPr>
+        <w:t>14</w:t>
+      </w:r>
+    </w:p>
+    <w:p>
+      <w:pPr>
+        <w:tabs>
+          <w:tab w:val="left" w:leader="dot" w:pos="7938"/>
+        </w:tabs>
+        <w:ind w:firstLine="708"/>
+        <w:rPr>
+          <w:rFonts w:asciiTheme="minorHAnsi" w:hAnsiTheme="minorHAnsi"/>
+          <w:b/>
+          <w:sz w:val="24"/>
+        </w:rPr>
+      </w:pPr>
+      <w:r>
+        <w:rPr>
+          <w:rFonts w:asciiTheme="minorHAnsi" w:hAnsiTheme="minorHAnsi"/>
+          <w:b/>
+          <w:sz w:val="24"/>
+        </w:rPr>
+        <w:t xml:space="preserve">             </w:t>
+      </w:r>
+      <w:r>
+        <w:rPr>
+          <w:rFonts w:asciiTheme="minorHAnsi" w:hAnsiTheme="minorHAnsi"/>
+          <w:b/>
+          <w:sz w:val="24"/>
+        </w:rPr>
+        <w:t>Interfaz de Usuario</w:t>
+      </w:r>
+      <w:r>
+        <w:rPr>
+          <w:rFonts w:asciiTheme="minorHAnsi" w:hAnsiTheme="minorHAnsi"/>
+          <w:b/>
+          <w:sz w:val="24"/>
+        </w:rPr>
+        <w:tab/>
+      </w:r>
+      <w:r>
+        <w:rPr>
+          <w:rFonts w:asciiTheme="minorHAnsi" w:hAnsiTheme="minorHAnsi"/>
+          <w:b/>
+          <w:sz w:val="24"/>
+        </w:rPr>
+        <w:t>14</w:t>
+      </w:r>
+    </w:p>
+    <w:p>
+      <w:pPr>
+        <w:tabs>
+          <w:tab w:val="left" w:leader="dot" w:pos="7938"/>
+        </w:tabs>
+        <w:rPr>
+          <w:rFonts w:asciiTheme="minorHAnsi" w:hAnsiTheme="minorHAnsi"/>
+          <w:b/>
+          <w:sz w:val="24"/>
+        </w:rPr>
+      </w:pPr>
+      <w:r>
+        <w:rPr>
+          <w:rFonts w:asciiTheme="minorHAnsi" w:hAnsiTheme="minorHAnsi"/>
+          <w:b/>
+          <w:sz w:val="24"/>
+        </w:rPr>
+        <w:t xml:space="preserve">                          </w:t>
+      </w:r>
+      <w:r>
+        <w:rPr>
+          <w:rFonts w:asciiTheme="minorHAnsi" w:hAnsiTheme="minorHAnsi"/>
+          <w:b/>
+          <w:sz w:val="24"/>
+        </w:rPr>
+        <w:t xml:space="preserve">Interfaz del software </w:t>
+      </w:r>
+      <w:r>
+        <w:rPr>
+          <w:rFonts w:asciiTheme="minorHAnsi" w:hAnsiTheme="minorHAnsi"/>
+          <w:b/>
+          <w:sz w:val="24"/>
+        </w:rPr>
+        <w:tab/>
+      </w:r>
+      <w:r>
+        <w:rPr>
+          <w:rFonts w:asciiTheme="minorHAnsi" w:hAnsiTheme="minorHAnsi"/>
+          <w:b/>
+          <w:sz w:val="24"/>
+        </w:rPr>
+        <w:t>14</w:t>
+      </w:r>
+    </w:p>
+    <w:p>
+      <w:pPr>
+        <w:tabs>
+          <w:tab w:val="left" w:leader="dot" w:pos="7938"/>
+        </w:tabs>
+        <w:ind w:left="708" w:firstLine="708"/>
+        <w:rPr>
+          <w:rFonts w:asciiTheme="minorHAnsi" w:hAnsiTheme="minorHAnsi"/>
+          <w:b/>
+          <w:sz w:val="24"/>
+        </w:rPr>
+      </w:pPr>
+      <w:r>
+        <w:rPr>
+          <w:rFonts w:asciiTheme="minorHAnsi" w:hAnsiTheme="minorHAnsi"/>
+          <w:b/>
+          <w:sz w:val="24"/>
+        </w:rPr>
+        <w:t>Interfaces de comunicación</w:t>
+      </w:r>
+      <w:r>
+        <w:rPr>
+          <w:rFonts w:asciiTheme="minorHAnsi" w:hAnsiTheme="minorHAnsi"/>
+          <w:b/>
+          <w:sz w:val="24"/>
+        </w:rPr>
+        <w:tab/>
+      </w:r>
+      <w:r>
+        <w:rPr>
+          <w:rFonts w:asciiTheme="minorHAnsi" w:hAnsiTheme="minorHAnsi"/>
+          <w:b/>
+          <w:sz w:val="24"/>
+        </w:rPr>
+        <w:t>14</w:t>
+      </w:r>
+    </w:p>
+    <w:p>
+      <w:pPr>
+        <w:tabs>
+          <w:tab w:val="left" w:leader="dot" w:pos="7938"/>
+        </w:tabs>
+        <w:rPr>
+          <w:rFonts w:asciiTheme="minorHAnsi" w:hAnsiTheme="minorHAnsi"/>
+          <w:b/>
+          <w:sz w:val="24"/>
+        </w:rPr>
+      </w:pPr>
+      <w:r>
+        <w:rPr>
+          <w:rFonts w:asciiTheme="minorHAnsi" w:hAnsiTheme="minorHAnsi"/>
+          <w:b/>
+          <w:sz w:val="24"/>
+        </w:rPr>
+        <w:t xml:space="preserve">           </w:t>
+      </w:r>
+      <w:r>
+        <w:rPr>
+          <w:rFonts w:asciiTheme="minorHAnsi" w:hAnsiTheme="minorHAnsi"/>
+          <w:b/>
+          <w:sz w:val="24"/>
+        </w:rPr>
+        <w:t xml:space="preserve">Requerimientos no Funcionales </w:t>
+      </w:r>
+      <w:r>
+        <w:rPr>
+          <w:rFonts w:asciiTheme="minorHAnsi" w:hAnsiTheme="minorHAnsi"/>
+          <w:b/>
+          <w:sz w:val="24"/>
+        </w:rPr>
+        <w:tab/>
+      </w:r>
+      <w:r>
+        <w:rPr>
+          <w:rFonts w:asciiTheme="minorHAnsi" w:hAnsiTheme="minorHAnsi"/>
+          <w:b/>
+          <w:sz w:val="24"/>
+        </w:rPr>
+        <w:t>14</w:t>
+      </w:r>
+    </w:p>
+    <w:p>
+      <w:pPr>
+        <w:tabs>
+          <w:tab w:val="left" w:leader="dot" w:pos="7938"/>
+        </w:tabs>
+        <w:rPr>
+          <w:rFonts w:asciiTheme="minorHAnsi" w:hAnsiTheme="minorHAnsi"/>
+          <w:b/>
+          <w:sz w:val="24"/>
+        </w:rPr>
+      </w:pPr>
+      <w:r>
+        <w:rPr>
+          <w:rFonts w:asciiTheme="minorHAnsi" w:hAnsiTheme="minorHAnsi"/>
+          <w:b/>
+          <w:sz w:val="24"/>
+        </w:rPr>
+        <w:t xml:space="preserve">                          </w:t>
+      </w:r>
+      <w:r>
+        <w:rPr>
+          <w:rFonts w:asciiTheme="minorHAnsi" w:hAnsiTheme="minorHAnsi"/>
+          <w:b/>
+          <w:sz w:val="24"/>
+        </w:rPr>
+        <w:t>Requisitos de Rendimiento</w:t>
+      </w:r>
+      <w:r>
+        <w:rPr>
+          <w:rFonts w:asciiTheme="minorHAnsi" w:hAnsiTheme="minorHAnsi"/>
+          <w:b/>
+          <w:sz w:val="24"/>
+        </w:rPr>
+        <w:tab/>
+      </w:r>
+      <w:r>
+        <w:rPr>
+          <w:rFonts w:asciiTheme="minorHAnsi" w:hAnsiTheme="minorHAnsi"/>
+          <w:b/>
+          <w:sz w:val="24"/>
+        </w:rPr>
+        <w:t>14</w:t>
+      </w:r>
+    </w:p>
+    <w:p>
+      <w:pPr>
+        <w:tabs>
+          <w:tab w:val="left" w:leader="dot" w:pos="7938"/>
+        </w:tabs>
+        <w:ind w:left="708" w:firstLine="708"/>
+        <w:rPr>
+          <w:rFonts w:asciiTheme="minorHAnsi" w:hAnsiTheme="minorHAnsi"/>
+          <w:b/>
+          <w:sz w:val="24"/>
+        </w:rPr>
+      </w:pPr>
+      <w:r>
+        <w:rPr>
+          <w:rFonts w:asciiTheme="minorHAnsi" w:hAnsiTheme="minorHAnsi"/>
+          <w:b/>
+          <w:sz w:val="24"/>
+        </w:rPr>
+        <w:t>Fiabilidad</w:t>
+      </w:r>
+      <w:r>
+        <w:rPr>
+          <w:rFonts w:asciiTheme="minorHAnsi" w:hAnsiTheme="minorHAnsi"/>
+          <w:b/>
+          <w:sz w:val="24"/>
+        </w:rPr>
+        <w:tab/>
+      </w:r>
+      <w:r>
+        <w:rPr>
+          <w:rFonts w:asciiTheme="minorHAnsi" w:hAnsiTheme="minorHAnsi"/>
+          <w:b/>
+          <w:sz w:val="24"/>
+        </w:rPr>
+        <w:t>15</w:t>
+      </w:r>
+    </w:p>
+    <w:p>
+      <w:pPr>
+        <w:tabs>
+          <w:tab w:val="left" w:leader="dot" w:pos="7938"/>
+        </w:tabs>
+        <w:ind w:left="708" w:firstLine="708"/>
+        <w:rPr>
+          <w:rFonts w:asciiTheme="minorHAnsi" w:hAnsiTheme="minorHAnsi"/>
+          <w:b/>
+          <w:sz w:val="24"/>
+        </w:rPr>
+      </w:pPr>
+      <w:r>
+        <w:rPr>
+          <w:rFonts w:asciiTheme="minorHAnsi" w:hAnsiTheme="minorHAnsi"/>
+          <w:b/>
+          <w:sz w:val="24"/>
+        </w:rPr>
+        <w:t xml:space="preserve">Disponibilidad </w:t>
+      </w:r>
+      <w:r>
+        <w:rPr>
+          <w:rFonts w:asciiTheme="minorHAnsi" w:hAnsiTheme="minorHAnsi"/>
+          <w:b/>
+          <w:sz w:val="24"/>
+        </w:rPr>
+        <w:tab/>
+      </w:r>
+      <w:r>
+        <w:rPr>
+          <w:rFonts w:asciiTheme="minorHAnsi" w:hAnsiTheme="minorHAnsi"/>
+          <w:b/>
+          <w:sz w:val="24"/>
+        </w:rPr>
+        <w:t>15</w:t>
+      </w:r>
+    </w:p>
+    <w:p>
+      <w:pPr>
+        <w:tabs>
+          <w:tab w:val="left" w:leader="dot" w:pos="7938"/>
+        </w:tabs>
+        <w:ind w:left="708" w:firstLine="708"/>
+        <w:rPr>
+          <w:rFonts w:asciiTheme="minorHAnsi" w:hAnsiTheme="minorHAnsi"/>
+          <w:b/>
+          <w:sz w:val="24"/>
+        </w:rPr>
+      </w:pPr>
+      <w:r>
+        <w:rPr>
+          <w:rFonts w:asciiTheme="minorHAnsi" w:hAnsiTheme="minorHAnsi"/>
+          <w:b/>
+          <w:sz w:val="24"/>
+        </w:rPr>
+        <w:t>Seguridad</w:t>
+      </w:r>
+      <w:r>
+        <w:rPr>
+          <w:rFonts w:asciiTheme="minorHAnsi" w:hAnsiTheme="minorHAnsi"/>
+          <w:b/>
+          <w:sz w:val="24"/>
+        </w:rPr>
+        <w:tab/>
+      </w:r>
+      <w:r>
+        <w:rPr>
+          <w:rFonts w:asciiTheme="minorHAnsi" w:hAnsiTheme="minorHAnsi"/>
+          <w:b/>
+          <w:sz w:val="24"/>
+        </w:rPr>
+        <w:t>15</w:t>
+      </w:r>
+    </w:p>
+    <w:p>
+      <w:pPr>
+        <w:tabs>
+          <w:tab w:val="left" w:leader="dot" w:pos="7938"/>
+        </w:tabs>
+        <w:ind w:left="708" w:firstLine="708"/>
+        <w:rPr>
+          <w:rFonts w:asciiTheme="minorHAnsi" w:hAnsiTheme="minorHAnsi"/>
+          <w:b/>
+          <w:sz w:val="24"/>
+        </w:rPr>
+      </w:pPr>
+      <w:r>
+        <w:rPr>
+          <w:rFonts w:asciiTheme="minorHAnsi" w:hAnsiTheme="minorHAnsi"/>
+          <w:b/>
+          <w:sz w:val="24"/>
+        </w:rPr>
+        <w:t>Mantenibilidad</w:t>
+      </w:r>
+      <w:r>
+        <w:rPr>
+          <w:rFonts w:asciiTheme="minorHAnsi" w:hAnsiTheme="minorHAnsi"/>
+          <w:b/>
+          <w:sz w:val="24"/>
+        </w:rPr>
+        <w:tab/>
+      </w:r>
+      <w:r>
+        <w:rPr>
+          <w:rFonts w:asciiTheme="minorHAnsi" w:hAnsiTheme="minorHAnsi"/>
+          <w:b/>
+          <w:sz w:val="24"/>
+        </w:rPr>
+        <w:t>15</w:t>
+      </w:r>
+    </w:p>
+    <w:p>
+      <w:pPr>
+        <w:tabs>
+          <w:tab w:val="left" w:leader="dot" w:pos="7938"/>
+        </w:tabs>
+        <w:rPr>
+          <w:rFonts w:asciiTheme="minorHAnsi" w:hAnsiTheme="minorHAnsi"/>
+          <w:b/>
+          <w:sz w:val="24"/>
+        </w:rPr>
+      </w:pPr>
+      <w:r>
+        <w:rPr>
+          <w:rFonts w:asciiTheme="minorHAnsi" w:hAnsiTheme="minorHAnsi"/>
+          <w:b/>
+          <w:sz w:val="24"/>
+        </w:rPr>
+        <w:t xml:space="preserve">                         </w:t>
+      </w:r>
+      <w:r>
+        <w:rPr>
+          <w:rFonts w:asciiTheme="minorHAnsi" w:hAnsiTheme="minorHAnsi"/>
+          <w:b/>
+          <w:sz w:val="24"/>
+        </w:rPr>
+        <w:t xml:space="preserve"> Portabilidad</w:t>
+      </w:r>
+      <w:r>
+        <w:rPr>
+          <w:rFonts w:asciiTheme="minorHAnsi" w:hAnsiTheme="minorHAnsi"/>
+          <w:b/>
+          <w:sz w:val="24"/>
+        </w:rPr>
+        <w:tab/>
+      </w:r>
+      <w:r>
+        <w:rPr>
+          <w:rFonts w:asciiTheme="minorHAnsi" w:hAnsiTheme="minorHAnsi"/>
+          <w:b/>
+          <w:sz w:val="24"/>
+        </w:rPr>
+        <w:t>15</w:t>
+      </w:r>
+    </w:p>
+    <w:p>
+      <w:pPr>
+        <w:tabs>
+          <w:tab w:val="left" w:pos="708"/>
+        </w:tabs>
+        <w:jc w:val="both"/>
+        <w:outlineLvl w:val="0"/>
+        <w:rPr>
+          <w:rFonts w:asciiTheme="minorHAnsi" w:hAnsiTheme="minorHAnsi"/>
+          <w:sz w:val="32"/>
+          <w:szCs w:val="24"/>
+        </w:rPr>
+      </w:pPr>
+      <w:r>
+        <w:rPr>
+          <w:rFonts w:asciiTheme="minorHAnsi" w:hAnsiTheme="minorHAnsi"/>
+          <w:sz w:val="32"/>
+          <w:szCs w:val="24"/>
+        </w:rPr>
+        <w:tab/>
+      </w:r>
+      <w:r>
+        <w:rPr>
+          <w:rFonts w:asciiTheme="minorHAnsi" w:hAnsiTheme="minorHAnsi"/>
+          <w:sz w:val="32"/>
+          <w:szCs w:val="24"/>
+        </w:rPr>
+        <w:tab/>
+      </w:r>
+      <w:r>
+        <w:rPr>
+          <w:rFonts w:asciiTheme="minorHAnsi" w:hAnsiTheme="minorHAnsi"/>
+          <w:sz w:val="32"/>
+          <w:szCs w:val="24"/>
+        </w:rPr>
+        <w:tab/>
+      </w:r>
+    </w:p>
+    <w:p>
+      <w:pPr>
+        <w:pStyle w:val="Prrafodelista"/>
+        <w:tabs>
+          <w:tab w:val="left" w:pos="708"/>
+        </w:tabs>
+        <w:suppressAutoHyphens/>
+        <w:ind w:left="1778"/>
+        <w:contextualSpacing w:val="0"/>
+        <w:jc w:val="both"/>
+        <w:rPr>
+          <w:sz w:val="24"/>
+          <w:szCs w:val="24"/>
+        </w:rPr>
+      </w:pPr>
+    </w:p>
+    <w:p>
+      <w:pPr>
+        <w:pStyle w:val="Prrafodelista"/>
+        <w:tabs>
+          <w:tab w:val="left" w:pos="708"/>
+        </w:tabs>
+        <w:suppressAutoHyphens/>
+        <w:ind w:left="1778"/>
+        <w:contextualSpacing w:val="0"/>
+        <w:jc w:val="both"/>
+        <w:outlineLvl w:val="1"/>
+        <w:rPr>
+          <w:sz w:val="24"/>
+          <w:szCs w:val="24"/>
+        </w:rPr>
+      </w:pPr>
+    </w:p>
+    <w:p>
+      <w:pPr>
+        <w:pStyle w:val="Prrafodelista"/>
+        <w:tabs>
+          <w:tab w:val="left" w:pos="708"/>
+        </w:tabs>
+        <w:suppressAutoHyphens/>
+        <w:ind w:left="1701"/>
+        <w:contextualSpacing w:val="0"/>
+        <w:jc w:val="both"/>
+        <w:outlineLvl w:val="1"/>
+        <w:rPr>
+          <w:sz w:val="24"/>
+          <w:szCs w:val="24"/>
         </w:rPr>
       </w:pPr>
     </w:p>
@@ -1874,110 +2813,9 @@
     </w:p>
     <w:p>
       <w:pPr>
-        <w:tabs>
-          <w:tab w:val="left" w:pos="1065"/>
-        </w:tabs>
-        <w:rPr>
-          <w:lang w:val="es-PE"/>
-        </w:rPr>
-      </w:pPr>
-    </w:p>
-    <w:p>
-      <w:pPr>
-        <w:tabs>
-          <w:tab w:val="left" w:pos="1065"/>
-        </w:tabs>
-        <w:rPr>
-          <w:lang w:val="es-PE"/>
-        </w:rPr>
-      </w:pPr>
-    </w:p>
-    <w:p>
-      <w:pPr>
-        <w:tabs>
-          <w:tab w:val="left" w:pos="1065"/>
-        </w:tabs>
-        <w:rPr>
-          <w:lang w:val="es-PE"/>
-        </w:rPr>
-      </w:pPr>
-    </w:p>
-    <w:p>
-      <w:pPr>
-        <w:tabs>
-          <w:tab w:val="left" w:pos="1065"/>
-        </w:tabs>
-        <w:rPr>
-          <w:lang w:val="es-PE"/>
-        </w:rPr>
-      </w:pPr>
-    </w:p>
-    <w:p>
-      <w:pPr>
-        <w:tabs>
-          <w:tab w:val="left" w:pos="1065"/>
-        </w:tabs>
-        <w:rPr>
-          <w:lang w:val="es-PE"/>
-        </w:rPr>
-      </w:pPr>
-    </w:p>
-    <w:p>
-      <w:pPr>
-        <w:tabs>
-          <w:tab w:val="left" w:pos="1065"/>
-        </w:tabs>
-        <w:rPr>
-          <w:lang w:val="es-PE"/>
-        </w:rPr>
-      </w:pPr>
-    </w:p>
-    <w:p>
-      <w:pPr>
-        <w:tabs>
-          <w:tab w:val="left" w:pos="1065"/>
-        </w:tabs>
-        <w:rPr>
-          <w:lang w:val="es-PE"/>
-        </w:rPr>
-      </w:pPr>
-    </w:p>
-    <w:p>
-      <w:pPr>
-        <w:tabs>
-          <w:tab w:val="left" w:pos="1065"/>
-        </w:tabs>
-        <w:rPr>
-          <w:lang w:val="es-PE"/>
-        </w:rPr>
-      </w:pPr>
-    </w:p>
-    <w:p>
-      <w:pPr>
-        <w:tabs>
-          <w:tab w:val="left" w:pos="1065"/>
-        </w:tabs>
-        <w:rPr>
-          <w:lang w:val="es-PE"/>
-        </w:rPr>
-      </w:pPr>
-    </w:p>
-    <w:p>
-      <w:pPr>
-        <w:tabs>
-          <w:tab w:val="left" w:pos="1065"/>
-        </w:tabs>
-        <w:rPr>
-          <w:lang w:val="es-PE"/>
-        </w:rPr>
-      </w:pPr>
-    </w:p>
-    <w:p>
-      <w:pPr>
         <w:widowControl/>
         <w:suppressAutoHyphens w:val="0"/>
         <w:spacing w:after="200" w:line="276" w:lineRule="auto"/>
-        <w:jc w:val="center"/>
         <w:rPr>
           <w:lang w:val="es-PE"/>
         </w:rPr>
@@ -2197,6 +3035,13 @@
           <w:szCs w:val="24"/>
         </w:rPr>
       </w:pPr>
+      <w:r>
+        <w:rPr>
+          <w:sz w:val="24"/>
+          <w:szCs w:val="24"/>
+        </w:rPr>
+        <w:t xml:space="preserve">Google </w:t>
+      </w:r>
       <w:r>
         <w:rPr>
           <w:sz w:val="24"/>
@@ -2660,7 +3505,21 @@
           <w:sz w:val="24"/>
           <w:szCs w:val="24"/>
         </w:rPr>
-        <w:t>el tipo de productos como por ejemplo informáticos, línea blanca y demás.</w:t>
+        <w:t>el tipo de productos como por ejemplo informáticos, línea blanca y demás</w:t>
+      </w:r>
+      <w:r>
+        <w:rPr>
+          <w:sz w:val="24"/>
+          <w:szCs w:val="24"/>
+        </w:rPr>
+        <w:t>, junto a la función de búsqueda según desee el usuario</w:t>
+      </w:r>
+      <w:r>
+        <w:rPr>
+          <w:sz w:val="24"/>
+          <w:szCs w:val="24"/>
+        </w:rPr>
+        <w:t>.</w:t>
       </w:r>
     </w:p>
     <w:p>
@@ -2686,7 +3545,21 @@
           <w:sz w:val="24"/>
           <w:szCs w:val="24"/>
         </w:rPr>
-        <w:t>Inicio de Sesión: Para una mayor Accesibilidad, los usuarios podrán registrar sus datos principales, así como DNI. Nombre etc. Todos estos datos podrán brindar al usuario facilidades de compra así como también noticias contantes de ofertas.</w:t>
+        <w:t>Inicio de Sesión: Para una mayor Accesibilidad, los usuarios podrán registrar sus datos principales, así como DNI. Nombre etc. Todos estos datos podrán brindar al usuario facilidades de compra así como también noticias con</w:t>
+      </w:r>
+      <w:r>
+        <w:rPr>
+          <w:sz w:val="24"/>
+          <w:szCs w:val="24"/>
+        </w:rPr>
+        <w:t>s</w:t>
+      </w:r>
+      <w:r>
+        <w:rPr>
+          <w:sz w:val="24"/>
+          <w:szCs w:val="24"/>
+        </w:rPr>
+        <w:t>tantes de ofertas.</w:t>
       </w:r>
     </w:p>
     <w:p>
@@ -2894,7 +3767,6 @@
           <w:sz w:val="24"/>
           <w:szCs w:val="24"/>
         </w:rPr>
-        <w:lastRenderedPageBreak/>
         <w:t>Características del Usuario:</w:t>
       </w:r>
     </w:p>
@@ -3483,7 +4355,21 @@
           <w:sz w:val="24"/>
           <w:szCs w:val="24"/>
         </w:rPr>
-        <w:t>refox en ordenadores con conexión a internet así como también en dispositivos móviles como tabletas o celulares, también mediante sus respectivos navegares web. Usaremos la aplicación “Google Engine”  para poder tener acceso al dominio de internet. Se usa</w:t>
+        <w:t xml:space="preserve">refox en ordenadores con conexión a internet así como también en dispositivos móviles como tabletas o celulares, también mediante sus respectivos navegares web. Usaremos la aplicación “Google </w:t>
+      </w:r>
+      <w:r>
+        <w:rPr>
+          <w:sz w:val="24"/>
+          <w:szCs w:val="24"/>
+        </w:rPr>
+        <w:t xml:space="preserve">App </w:t>
+      </w:r>
+      <w:r>
+        <w:rPr>
+          <w:sz w:val="24"/>
+          <w:szCs w:val="24"/>
+        </w:rPr>
+        <w:t>Engine”  para poder tener acceso al dominio de internet. Se usa</w:t>
       </w:r>
       <w:r>
         <w:rPr>
@@ -3523,7 +4409,49 @@
           <w:sz w:val="24"/>
           <w:szCs w:val="24"/>
         </w:rPr>
-        <w:t xml:space="preserve"> Suposiciones y dependencias: Google Engine es la aplicación que se usara por el cual para una mejora posterior que no sea realizada por nuestro grupo de trabajo se brindara información básica de dicha aplicación así como la cuenta de esta aplicación ya mencionada. La demora en la navegación será responsabilidad aparte de los usuarios visitantes del sitio web por su velocidad de acceso a internet.</w:t>
+        <w:t xml:space="preserve"> Suposiciones y dependencias: Google </w:t>
+      </w:r>
+      <w:r>
+        <w:rPr>
+          <w:sz w:val="24"/>
+          <w:szCs w:val="24"/>
+        </w:rPr>
+        <w:t xml:space="preserve">App </w:t>
+      </w:r>
+      <w:r>
+        <w:rPr>
+          <w:sz w:val="24"/>
+          <w:szCs w:val="24"/>
+        </w:rPr>
+        <w:t>Engi</w:t>
+      </w:r>
+      <w:r>
+        <w:rPr>
+          <w:sz w:val="24"/>
+          <w:szCs w:val="24"/>
+        </w:rPr>
+        <w:t>ne es la aplicación que se usará</w:t>
+      </w:r>
+      <w:r>
+        <w:rPr>
+          <w:sz w:val="24"/>
+          <w:szCs w:val="24"/>
+        </w:rPr>
+        <w:t xml:space="preserve"> por el cual para una mejora posterior que no sea realizada por nues</w:t>
+      </w:r>
+      <w:r>
+        <w:rPr>
+          <w:sz w:val="24"/>
+          <w:szCs w:val="24"/>
+        </w:rPr>
+        <w:t>tro grupo de trabajo se brindará</w:t>
+      </w:r>
+      <w:r>
+        <w:rPr>
+          <w:sz w:val="24"/>
+          <w:szCs w:val="24"/>
+        </w:rPr>
+        <w:t xml:space="preserve"> información básica de dicha aplicación así como la cuenta de esta aplicación ya mencionada. La demora en la navegación será responsabilidad aparte de los usuarios visitantes del sitio web por su velocidad de acceso a internet.</w:t>
       </w:r>
     </w:p>
     <w:p>
@@ -4212,26 +5140,10 @@
           <w:lang w:val="es-PE" w:eastAsia="es-PE"/>
         </w:rPr>
         <w:drawing>
-          <wp:anchor distT="0" distB="0" distL="114300" distR="114300" simplePos="0" relativeHeight="251660288" behindDoc="1" locked="0" layoutInCell="1" allowOverlap="1">
-            <wp:simplePos x="0" y="0"/>
-            <wp:positionH relativeFrom="column">
-              <wp:posOffset>672465</wp:posOffset>
-            </wp:positionH>
-            <wp:positionV relativeFrom="paragraph">
-              <wp:posOffset>71755</wp:posOffset>
-            </wp:positionV>
-            <wp:extent cx="4371975" cy="3076575"/>
-            <wp:effectExtent l="19050" t="0" r="9525" b="0"/>
-            <wp:wrapTight wrapText="bothSides">
-              <wp:wrapPolygon edited="0">
-                <wp:start x="-94" y="0"/>
-                <wp:lineTo x="-94" y="21533"/>
-                <wp:lineTo x="21647" y="21533"/>
-                <wp:lineTo x="21647" y="0"/>
-                <wp:lineTo x="-94" y="0"/>
-              </wp:wrapPolygon>
-            </wp:wrapTight>
-            <wp:docPr id="7" name="Imagen 3" descr="C:\Users\Benjamin\Pictures\Use Case Diagram3.jpg"/>
+          <wp:inline distT="0" distB="0" distL="0" distR="0">
+            <wp:extent cx="4343400" cy="3152775"/>
+            <wp:effectExtent l="19050" t="0" r="0" b="0"/>
+            <wp:docPr id="2" name="Imagen 1"/>
             <wp:cNvGraphicFramePr>
               <a:graphicFrameLocks xmlns:a="http://schemas.openxmlformats.org/drawingml/2006/main" noChangeAspect="1"/>
             </wp:cNvGraphicFramePr>
@@ -4239,13 +5151,13 @@
               <a:graphicData uri="http://schemas.openxmlformats.org/drawingml/2006/picture">
                 <pic:pic xmlns:pic="http://schemas.openxmlformats.org/drawingml/2006/picture">
                   <pic:nvPicPr>
-                    <pic:cNvPr id="0" name="Picture 3" descr="C:\Users\Benjamin\Pictures\Use Case Diagram3.jpg"/>
+                    <pic:cNvPr id="0" name="Picture 1"/>
                     <pic:cNvPicPr>
                       <a:picLocks noChangeAspect="1" noChangeArrowheads="1"/>
                     </pic:cNvPicPr>
                   </pic:nvPicPr>
                   <pic:blipFill>
-                    <a:blip r:embed="rId10" cstate="print"/>
+                    <a:blip r:embed="rId10"/>
                     <a:srcRect/>
                     <a:stretch>
                       <a:fillRect/>
@@ -4254,7 +5166,7 @@
                   <pic:spPr bwMode="auto">
                     <a:xfrm>
                       <a:off x="0" y="0"/>
-                      <a:ext cx="4371975" cy="3076575"/>
+                      <a:ext cx="4343400" cy="3152775"/>
                     </a:xfrm>
                     <a:prstGeom prst="rect">
                       <a:avLst/>
@@ -4270,247 +5182,9 @@
                 </pic:pic>
               </a:graphicData>
             </a:graphic>
-          </wp:anchor>
+          </wp:inline>
         </w:drawing>
       </w:r>
-    </w:p>
-    <w:p>
-      <w:pPr>
-        <w:tabs>
-          <w:tab w:val="left" w:pos="708"/>
-        </w:tabs>
-        <w:jc w:val="both"/>
-        <w:outlineLvl w:val="0"/>
-        <w:rPr>
-          <w:sz w:val="24"/>
-          <w:szCs w:val="24"/>
-          <w:lang w:val="es-PE"/>
-        </w:rPr>
-      </w:pPr>
-    </w:p>
-    <w:p>
-      <w:pPr>
-        <w:tabs>
-          <w:tab w:val="left" w:pos="708"/>
-        </w:tabs>
-        <w:jc w:val="both"/>
-        <w:outlineLvl w:val="0"/>
-        <w:rPr>
-          <w:sz w:val="24"/>
-          <w:szCs w:val="24"/>
-          <w:lang w:val="es-PE"/>
-        </w:rPr>
-      </w:pPr>
-    </w:p>
-    <w:p>
-      <w:pPr>
-        <w:tabs>
-          <w:tab w:val="left" w:pos="708"/>
-        </w:tabs>
-        <w:jc w:val="both"/>
-        <w:outlineLvl w:val="0"/>
-        <w:rPr>
-          <w:sz w:val="24"/>
-          <w:szCs w:val="24"/>
-          <w:lang w:val="es-PE"/>
-        </w:rPr>
-      </w:pPr>
-    </w:p>
-    <w:p>
-      <w:pPr>
-        <w:tabs>
-          <w:tab w:val="left" w:pos="708"/>
-        </w:tabs>
-        <w:jc w:val="both"/>
-        <w:outlineLvl w:val="0"/>
-        <w:rPr>
-          <w:sz w:val="24"/>
-          <w:szCs w:val="24"/>
-          <w:lang w:val="es-PE"/>
-        </w:rPr>
-      </w:pPr>
-    </w:p>
-    <w:p>
-      <w:pPr>
-        <w:tabs>
-          <w:tab w:val="left" w:pos="708"/>
-        </w:tabs>
-        <w:jc w:val="both"/>
-        <w:outlineLvl w:val="0"/>
-        <w:rPr>
-          <w:sz w:val="24"/>
-          <w:szCs w:val="24"/>
-          <w:lang w:val="es-PE"/>
-        </w:rPr>
-      </w:pPr>
-    </w:p>
-    <w:p>
-      <w:pPr>
-        <w:tabs>
-          <w:tab w:val="left" w:pos="708"/>
-        </w:tabs>
-        <w:jc w:val="both"/>
-        <w:outlineLvl w:val="0"/>
-        <w:rPr>
-          <w:sz w:val="24"/>
-          <w:szCs w:val="24"/>
-          <w:lang w:val="es-PE"/>
-        </w:rPr>
-      </w:pPr>
-    </w:p>
-    <w:p>
-      <w:pPr>
-        <w:tabs>
-          <w:tab w:val="left" w:pos="708"/>
-        </w:tabs>
-        <w:jc w:val="both"/>
-        <w:outlineLvl w:val="0"/>
-        <w:rPr>
-          <w:sz w:val="24"/>
-          <w:szCs w:val="24"/>
-          <w:lang w:val="es-PE"/>
-        </w:rPr>
-      </w:pPr>
-    </w:p>
-    <w:p>
-      <w:pPr>
-        <w:tabs>
-          <w:tab w:val="left" w:pos="708"/>
-        </w:tabs>
-        <w:jc w:val="both"/>
-        <w:outlineLvl w:val="0"/>
-        <w:rPr>
-          <w:sz w:val="24"/>
-          <w:szCs w:val="24"/>
-          <w:lang w:val="es-PE"/>
-        </w:rPr>
-      </w:pPr>
-    </w:p>
-    <w:p>
-      <w:pPr>
-        <w:tabs>
-          <w:tab w:val="left" w:pos="708"/>
-        </w:tabs>
-        <w:jc w:val="both"/>
-        <w:outlineLvl w:val="0"/>
-        <w:rPr>
-          <w:sz w:val="24"/>
-          <w:szCs w:val="24"/>
-          <w:lang w:val="es-PE"/>
-        </w:rPr>
-      </w:pPr>
-    </w:p>
-    <w:p>
-      <w:pPr>
-        <w:tabs>
-          <w:tab w:val="left" w:pos="708"/>
-        </w:tabs>
-        <w:jc w:val="both"/>
-        <w:outlineLvl w:val="0"/>
-        <w:rPr>
-          <w:sz w:val="24"/>
-          <w:szCs w:val="24"/>
-          <w:lang w:val="es-PE"/>
-        </w:rPr>
-      </w:pPr>
-    </w:p>
-    <w:p>
-      <w:pPr>
-        <w:tabs>
-          <w:tab w:val="left" w:pos="708"/>
-        </w:tabs>
-        <w:jc w:val="both"/>
-        <w:outlineLvl w:val="0"/>
-        <w:rPr>
-          <w:sz w:val="24"/>
-          <w:szCs w:val="24"/>
-          <w:lang w:val="es-PE"/>
-        </w:rPr>
-      </w:pPr>
-    </w:p>
-    <w:p>
-      <w:pPr>
-        <w:tabs>
-          <w:tab w:val="left" w:pos="708"/>
-        </w:tabs>
-        <w:jc w:val="both"/>
-        <w:outlineLvl w:val="0"/>
-        <w:rPr>
-          <w:sz w:val="24"/>
-          <w:szCs w:val="24"/>
-          <w:lang w:val="es-PE"/>
-        </w:rPr>
-      </w:pPr>
-    </w:p>
-    <w:p>
-      <w:pPr>
-        <w:tabs>
-          <w:tab w:val="left" w:pos="708"/>
-        </w:tabs>
-        <w:jc w:val="both"/>
-        <w:outlineLvl w:val="0"/>
-        <w:rPr>
-          <w:sz w:val="24"/>
-          <w:szCs w:val="24"/>
-          <w:lang w:val="es-PE"/>
-        </w:rPr>
-      </w:pPr>
-    </w:p>
-    <w:p>
-      <w:pPr>
-        <w:tabs>
-          <w:tab w:val="left" w:pos="708"/>
-        </w:tabs>
-        <w:jc w:val="both"/>
-        <w:outlineLvl w:val="0"/>
-        <w:rPr>
-          <w:sz w:val="24"/>
-          <w:szCs w:val="24"/>
-          <w:lang w:val="es-PE"/>
-        </w:rPr>
-      </w:pPr>
-    </w:p>
-    <w:p>
-      <w:pPr>
-        <w:tabs>
-          <w:tab w:val="left" w:pos="708"/>
-        </w:tabs>
-        <w:jc w:val="both"/>
-        <w:outlineLvl w:val="0"/>
-        <w:rPr>
-          <w:sz w:val="24"/>
-          <w:szCs w:val="24"/>
-          <w:lang w:val="es-PE"/>
-        </w:rPr>
-      </w:pPr>
-    </w:p>
-    <w:p>
-      <w:pPr>
-        <w:tabs>
-          <w:tab w:val="left" w:pos="708"/>
-        </w:tabs>
-        <w:jc w:val="both"/>
-        <w:outlineLvl w:val="0"/>
-        <w:rPr>
-          <w:sz w:val="24"/>
-          <w:szCs w:val="24"/>
-          <w:lang w:val="es-PE"/>
-        </w:rPr>
-      </w:pPr>
-    </w:p>
-    <w:p>
-      <w:pPr>
-        <w:tabs>
-          <w:tab w:val="left" w:pos="708"/>
-        </w:tabs>
-        <w:jc w:val="both"/>
-        <w:outlineLvl w:val="0"/>
-        <w:rPr>
-          <w:sz w:val="24"/>
-          <w:szCs w:val="24"/>
-          <w:lang w:val="es-PE"/>
-        </w:rPr>
-      </w:pPr>
     </w:p>
     <w:p>
       <w:pPr>
@@ -4702,7 +5376,6 @@
         <w:jc w:val="both"/>
         <w:outlineLvl w:val="0"/>
         <w:rPr>
-          <w:rFonts w:asciiTheme="minorHAnsi" w:hAnsiTheme="minorHAnsi" w:cstheme="minorHAnsi"/>
           <w:sz w:val="24"/>
           <w:szCs w:val="24"/>
           <w:lang w:val="es-PE"/>
@@ -4738,6 +5411,15 @@
           <w:lang w:val="es-PE"/>
         </w:rPr>
       </w:pPr>
+      <w:r>
+        <w:rPr>
+          <w:rFonts w:asciiTheme="minorHAnsi" w:hAnsiTheme="minorHAnsi" w:cstheme="minorHAnsi"/>
+          <w:sz w:val="24"/>
+          <w:szCs w:val="24"/>
+          <w:lang w:val="es-PE"/>
+        </w:rPr>
+        <w:t>Requerimientos Funcionales:</w:t>
+      </w:r>
     </w:p>
     <w:p>
       <w:pPr>
@@ -4756,15 +5438,331 @@
     </w:p>
     <w:p>
       <w:pPr>
+        <w:pStyle w:val="Prrafodelista"/>
+        <w:numPr>
+          <w:ilvl w:val="0"/>
+          <w:numId w:val="3"/>
+        </w:numPr>
+        <w:tabs>
+          <w:tab w:val="left" w:pos="708"/>
+        </w:tabs>
+        <w:ind w:left="1701" w:hanging="567"/>
+        <w:jc w:val="both"/>
+        <w:outlineLvl w:val="0"/>
+        <w:rPr>
+          <w:rFonts w:cstheme="minorHAnsi"/>
+          <w:sz w:val="24"/>
+          <w:szCs w:val="24"/>
+        </w:rPr>
+      </w:pPr>
+      <w:r>
+        <w:rPr>
+          <w:rFonts w:cstheme="minorHAnsi"/>
+          <w:sz w:val="24"/>
+          <w:szCs w:val="24"/>
+        </w:rPr>
+        <w:t xml:space="preserve">Crear cuenta: Para poder crear cuenta de usuario en la página. </w:t>
+      </w:r>
+    </w:p>
+    <w:p>
+      <w:pPr>
+        <w:pStyle w:val="Prrafodelista"/>
+        <w:numPr>
+          <w:ilvl w:val="0"/>
+          <w:numId w:val="3"/>
+        </w:numPr>
+        <w:tabs>
+          <w:tab w:val="left" w:pos="708"/>
+        </w:tabs>
+        <w:ind w:left="1701" w:hanging="567"/>
+        <w:jc w:val="both"/>
+        <w:outlineLvl w:val="0"/>
+        <w:rPr>
+          <w:rFonts w:cstheme="minorHAnsi"/>
+          <w:sz w:val="24"/>
+          <w:szCs w:val="24"/>
+        </w:rPr>
+      </w:pPr>
+      <w:r>
+        <w:rPr>
+          <w:rFonts w:cstheme="minorHAnsi"/>
+          <w:sz w:val="24"/>
+          <w:szCs w:val="24"/>
+        </w:rPr>
+        <w:t xml:space="preserve">Acceder a cuenta: El usuario registrado podrá acceder </w:t>
+      </w:r>
+      <w:r>
+        <w:rPr>
+          <w:rFonts w:cstheme="minorHAnsi"/>
+          <w:sz w:val="24"/>
+          <w:szCs w:val="24"/>
+        </w:rPr>
+        <w:t>a la página</w:t>
+      </w:r>
+    </w:p>
+    <w:p>
+      <w:pPr>
+        <w:pStyle w:val="Prrafodelista"/>
+        <w:numPr>
+          <w:ilvl w:val="0"/>
+          <w:numId w:val="3"/>
+        </w:numPr>
+        <w:tabs>
+          <w:tab w:val="left" w:pos="708"/>
+        </w:tabs>
+        <w:ind w:left="1701" w:hanging="567"/>
+        <w:jc w:val="both"/>
+        <w:outlineLvl w:val="0"/>
+        <w:rPr>
+          <w:rFonts w:cstheme="minorHAnsi"/>
+          <w:sz w:val="24"/>
+          <w:szCs w:val="24"/>
+        </w:rPr>
+      </w:pPr>
+      <w:r>
+        <w:rPr>
+          <w:rFonts w:cstheme="minorHAnsi"/>
+          <w:sz w:val="24"/>
+          <w:szCs w:val="24"/>
+        </w:rPr>
+        <w:t>Clasificar producto</w:t>
+      </w:r>
+      <w:r>
+        <w:rPr>
+          <w:rFonts w:cstheme="minorHAnsi"/>
+          <w:sz w:val="24"/>
+          <w:szCs w:val="24"/>
+        </w:rPr>
+        <w:t>: Mostrar productos por tipo</w:t>
+      </w:r>
+    </w:p>
+    <w:p>
+      <w:pPr>
+        <w:pStyle w:val="Prrafodelista"/>
+        <w:numPr>
+          <w:ilvl w:val="0"/>
+          <w:numId w:val="3"/>
+        </w:numPr>
+        <w:tabs>
+          <w:tab w:val="left" w:pos="708"/>
+        </w:tabs>
+        <w:ind w:left="1701" w:hanging="567"/>
+        <w:jc w:val="both"/>
+        <w:outlineLvl w:val="0"/>
+        <w:rPr>
+          <w:rFonts w:cstheme="minorHAnsi"/>
+          <w:sz w:val="24"/>
+          <w:szCs w:val="24"/>
+        </w:rPr>
+      </w:pPr>
+      <w:r>
+        <w:rPr>
+          <w:rFonts w:cstheme="minorHAnsi"/>
+          <w:sz w:val="24"/>
+          <w:szCs w:val="24"/>
+        </w:rPr>
+        <w:t>Consultar catalogo de compra</w:t>
+      </w:r>
+      <w:r>
+        <w:rPr>
+          <w:rFonts w:cstheme="minorHAnsi"/>
+          <w:sz w:val="24"/>
+          <w:szCs w:val="24"/>
+        </w:rPr>
+        <w:t>: Búsqueda por nombre o vista normal.</w:t>
+      </w:r>
+    </w:p>
+    <w:p>
+      <w:pPr>
+        <w:pStyle w:val="Prrafodelista"/>
+        <w:numPr>
+          <w:ilvl w:val="0"/>
+          <w:numId w:val="3"/>
+        </w:numPr>
+        <w:tabs>
+          <w:tab w:val="left" w:pos="708"/>
+        </w:tabs>
+        <w:ind w:left="1701" w:hanging="567"/>
+        <w:jc w:val="both"/>
+        <w:outlineLvl w:val="0"/>
+        <w:rPr>
+          <w:rFonts w:cstheme="minorHAnsi"/>
+          <w:sz w:val="24"/>
+          <w:szCs w:val="24"/>
+        </w:rPr>
+      </w:pPr>
+      <w:r>
+        <w:rPr>
+          <w:rFonts w:cstheme="minorHAnsi"/>
+          <w:sz w:val="24"/>
+          <w:szCs w:val="24"/>
+        </w:rPr>
+        <w:t>Agregar producto al carrito</w:t>
+      </w:r>
+      <w:r>
+        <w:rPr>
+          <w:rFonts w:cstheme="minorHAnsi"/>
+          <w:sz w:val="24"/>
+          <w:szCs w:val="24"/>
+        </w:rPr>
+        <w:t>: Agregar a lista de artículos.</w:t>
+      </w:r>
+    </w:p>
+    <w:p>
+      <w:pPr>
+        <w:pStyle w:val="Prrafodelista"/>
+        <w:numPr>
+          <w:ilvl w:val="0"/>
+          <w:numId w:val="3"/>
+        </w:numPr>
+        <w:tabs>
+          <w:tab w:val="left" w:pos="708"/>
+        </w:tabs>
+        <w:ind w:left="1701" w:hanging="567"/>
+        <w:jc w:val="both"/>
+        <w:outlineLvl w:val="0"/>
+        <w:rPr>
+          <w:rFonts w:cstheme="minorHAnsi"/>
+          <w:sz w:val="24"/>
+          <w:szCs w:val="24"/>
+        </w:rPr>
+      </w:pPr>
+      <w:r>
+        <w:rPr>
+          <w:rFonts w:cstheme="minorHAnsi"/>
+          <w:sz w:val="24"/>
+          <w:szCs w:val="24"/>
+        </w:rPr>
+        <w:t>Quitar producto del carrito</w:t>
+      </w:r>
+      <w:r>
+        <w:rPr>
+          <w:rFonts w:cstheme="minorHAnsi"/>
+          <w:sz w:val="24"/>
+          <w:szCs w:val="24"/>
+        </w:rPr>
+        <w:t>: Quistar producto de lista.</w:t>
+      </w:r>
+    </w:p>
+    <w:p>
+      <w:pPr>
+        <w:pStyle w:val="Prrafodelista"/>
+        <w:numPr>
+          <w:ilvl w:val="0"/>
+          <w:numId w:val="3"/>
+        </w:numPr>
+        <w:tabs>
+          <w:tab w:val="left" w:pos="708"/>
+        </w:tabs>
+        <w:ind w:left="1701" w:hanging="567"/>
+        <w:jc w:val="both"/>
+        <w:outlineLvl w:val="0"/>
+        <w:rPr>
+          <w:rFonts w:cstheme="minorHAnsi"/>
+          <w:sz w:val="24"/>
+          <w:szCs w:val="24"/>
+        </w:rPr>
+      </w:pPr>
+      <w:r>
+        <w:rPr>
+          <w:rFonts w:cstheme="minorHAnsi"/>
+          <w:sz w:val="24"/>
+          <w:szCs w:val="24"/>
+        </w:rPr>
+        <w:t>Compra de producto</w:t>
+      </w:r>
+      <w:r>
+        <w:rPr>
+          <w:rFonts w:cstheme="minorHAnsi"/>
+          <w:sz w:val="24"/>
+          <w:szCs w:val="24"/>
+        </w:rPr>
+        <w:t>: Adquirir y pagar producto.</w:t>
+      </w:r>
+    </w:p>
+    <w:p>
+      <w:pPr>
+        <w:pStyle w:val="Prrafodelista"/>
+        <w:numPr>
+          <w:ilvl w:val="0"/>
+          <w:numId w:val="3"/>
+        </w:numPr>
+        <w:tabs>
+          <w:tab w:val="left" w:pos="708"/>
+        </w:tabs>
+        <w:ind w:left="1701" w:hanging="567"/>
+        <w:jc w:val="both"/>
+        <w:outlineLvl w:val="0"/>
+        <w:rPr>
+          <w:rFonts w:cstheme="minorHAnsi"/>
+          <w:sz w:val="24"/>
+          <w:szCs w:val="24"/>
+        </w:rPr>
+      </w:pPr>
+      <w:r>
+        <w:rPr>
+          <w:rFonts w:cstheme="minorHAnsi"/>
+          <w:sz w:val="24"/>
+          <w:szCs w:val="24"/>
+        </w:rPr>
+        <w:t>Ver estado de pedido</w:t>
+      </w:r>
+      <w:r>
+        <w:rPr>
+          <w:rFonts w:cstheme="minorHAnsi"/>
+          <w:sz w:val="24"/>
+          <w:szCs w:val="24"/>
+        </w:rPr>
+        <w:t>: Estado de proceso de entrega.</w:t>
+      </w:r>
+    </w:p>
+    <w:p>
+      <w:pPr>
+        <w:pStyle w:val="Prrafodelista"/>
+        <w:numPr>
+          <w:ilvl w:val="0"/>
+          <w:numId w:val="3"/>
+        </w:numPr>
+        <w:tabs>
+          <w:tab w:val="left" w:pos="708"/>
+        </w:tabs>
+        <w:ind w:left="1701" w:hanging="567"/>
+        <w:jc w:val="both"/>
+        <w:outlineLvl w:val="0"/>
+        <w:rPr>
+          <w:rFonts w:cstheme="minorHAnsi"/>
+          <w:sz w:val="24"/>
+          <w:szCs w:val="24"/>
+        </w:rPr>
+      </w:pPr>
+      <w:r>
+        <w:rPr>
+          <w:rFonts w:cstheme="minorHAnsi"/>
+          <w:sz w:val="24"/>
+          <w:szCs w:val="24"/>
+        </w:rPr>
+        <w:t>Cancelar Pedido</w:t>
+      </w:r>
+      <w:r>
+        <w:rPr>
+          <w:rFonts w:cstheme="minorHAnsi"/>
+          <w:sz w:val="24"/>
+          <w:szCs w:val="24"/>
+        </w:rPr>
+        <w:t>: Cancelar el proceso de adquisión.</w:t>
+      </w:r>
+    </w:p>
+    <w:p>
+      <w:pPr>
         <w:tabs>
           <w:tab w:val="left" w:pos="708"/>
         </w:tabs>
         <w:jc w:val="both"/>
         <w:outlineLvl w:val="0"/>
         <w:rPr>
-          <w:sz w:val="24"/>
-          <w:szCs w:val="24"/>
-          <w:lang w:val="es-PE"/>
+          <w:rFonts w:cstheme="minorHAnsi"/>
+          <w:sz w:val="24"/>
+          <w:szCs w:val="24"/>
         </w:rPr>
       </w:pPr>
     </w:p>
@@ -4776,21 +5774,11 @@
         <w:jc w:val="both"/>
         <w:outlineLvl w:val="0"/>
         <w:rPr>
-          <w:rFonts w:asciiTheme="minorHAnsi" w:hAnsiTheme="minorHAnsi" w:cstheme="minorHAnsi"/>
-          <w:sz w:val="24"/>
-          <w:szCs w:val="24"/>
-          <w:lang w:val="es-PE"/>
-        </w:rPr>
-      </w:pPr>
-      <w:r>
-        <w:rPr>
-          <w:rFonts w:asciiTheme="minorHAnsi" w:hAnsiTheme="minorHAnsi" w:cstheme="minorHAnsi"/>
-          <w:sz w:val="24"/>
-          <w:szCs w:val="24"/>
-          <w:lang w:val="es-PE"/>
-        </w:rPr>
-        <w:t>Requerimientos Funcionales:</w:t>
-      </w:r>
+          <w:rFonts w:cstheme="minorHAnsi"/>
+          <w:sz w:val="24"/>
+          <w:szCs w:val="24"/>
+        </w:rPr>
+      </w:pPr>
     </w:p>
     <w:p>
       <w:pPr>
@@ -5449,6 +6437,62 @@
         </w:rPr>
       </w:pPr>
     </w:p>
+    <w:p>
+      <w:pPr>
+        <w:outlineLvl w:val="0"/>
+        <w:rPr>
+          <w:lang w:val="es-PE" w:eastAsia="en-US"/>
+        </w:rPr>
+      </w:pPr>
+    </w:p>
+    <w:p>
+      <w:pPr>
+        <w:outlineLvl w:val="0"/>
+        <w:rPr>
+          <w:lang w:val="es-PE" w:eastAsia="en-US"/>
+        </w:rPr>
+      </w:pPr>
+    </w:p>
+    <w:p>
+      <w:pPr>
+        <w:outlineLvl w:val="0"/>
+        <w:rPr>
+          <w:lang w:val="es-PE" w:eastAsia="en-US"/>
+        </w:rPr>
+      </w:pPr>
+    </w:p>
+    <w:p>
+      <w:pPr>
+        <w:outlineLvl w:val="0"/>
+        <w:rPr>
+          <w:lang w:val="es-PE" w:eastAsia="en-US"/>
+        </w:rPr>
+      </w:pPr>
+    </w:p>
+    <w:p>
+      <w:pPr>
+        <w:outlineLvl w:val="0"/>
+        <w:rPr>
+          <w:lang w:val="es-PE" w:eastAsia="en-US"/>
+        </w:rPr>
+      </w:pPr>
+    </w:p>
+    <w:p>
+      <w:pPr>
+        <w:outlineLvl w:val="0"/>
+        <w:rPr>
+          <w:lang w:val="es-PE" w:eastAsia="en-US"/>
+        </w:rPr>
+      </w:pPr>
+    </w:p>
+    <w:p>
+      <w:pPr>
+        <w:outlineLvl w:val="0"/>
+        <w:rPr>
+          <w:lang w:val="es-PE" w:eastAsia="en-US"/>
+        </w:rPr>
+      </w:pPr>
+    </w:p>
     <w:tbl>
       <w:tblPr>
         <w:tblW w:w="8897" w:type="dxa"/>
@@ -6042,16 +7086,7 @@
                       <w:rFonts w:ascii="Arial" w:hAnsi="Arial" w:cs="Arial"/>
                       <w:lang w:val="es-PE"/>
                     </w:rPr>
-                    <w:t xml:space="preserve">El sistema insistirá con un mensaje el cual pregunte si se ha olvidado la contraseña o si es el usuario verdadero, después de esto podrán acceder a opciones de cómo recuperar </w:t>
-                  </w:r>
-                  <w:r>
-                    <w:rPr>
-                      <w:rStyle w:val="nfasis"/>
-                      <w:rFonts w:ascii="Arial" w:hAnsi="Arial" w:cs="Arial"/>
-                      <w:lang w:val="es-PE"/>
-                    </w:rPr>
-                    <w:lastRenderedPageBreak/>
-                    <w:t>contraseña.</w:t>
+                    <w:t>El sistema insistirá con un mensaje el cual pregunte si se ha olvidado la contraseña o si es el usuario verdadero, después de esto podrán acceder a opciones de cómo recuperar contraseña.</w:t>
                   </w:r>
                 </w:p>
               </w:tc>
@@ -6092,7 +7127,6 @@
                 <w:b/>
                 <w:lang w:val="es-PE"/>
               </w:rPr>
-              <w:lastRenderedPageBreak/>
               <w:t>Pos condición</w:t>
             </w:r>
           </w:p>
@@ -6124,6 +7158,14 @@
         </w:tc>
       </w:tr>
     </w:tbl>
+    <w:p>
+      <w:pPr>
+        <w:outlineLvl w:val="0"/>
+        <w:rPr>
+          <w:lang w:val="es-PE" w:eastAsia="en-US"/>
+        </w:rPr>
+      </w:pPr>
+    </w:p>
     <w:p>
       <w:pPr>
         <w:outlineLvl w:val="0"/>
@@ -6315,6 +7357,38 @@
               </w:rPr>
               <w:t>Registrado</w:t>
             </w:r>
+            <w:r>
+              <w:rPr>
+                <w:rStyle w:val="nfasis"/>
+                <w:rFonts w:ascii="Arial" w:hAnsi="Arial" w:cs="Arial"/>
+                <w:lang w:val="es-PE"/>
+              </w:rPr>
+              <w:t xml:space="preserve"> y </w:t>
+            </w:r>
+            <w:r>
+              <w:rPr>
+                <w:rStyle w:val="nfasis"/>
+                <w:rFonts w:ascii="Arial" w:hAnsi="Arial" w:cs="Arial"/>
+                <w:lang w:val="es-PE"/>
+              </w:rPr>
+              <w:t xml:space="preserve">Usuario </w:t>
+            </w:r>
+            <w:r>
+              <w:rPr>
+                <w:rStyle w:val="nfasis"/>
+                <w:rFonts w:ascii="Arial" w:hAnsi="Arial" w:cs="Arial"/>
+                <w:lang w:val="es-PE"/>
+              </w:rPr>
+              <w:t xml:space="preserve">No </w:t>
+            </w:r>
+            <w:r>
+              <w:rPr>
+                <w:rStyle w:val="nfasis"/>
+                <w:rFonts w:ascii="Arial" w:hAnsi="Arial" w:cs="Arial"/>
+                <w:lang w:val="es-PE"/>
+              </w:rPr>
+              <w:t>Registrado</w:t>
+            </w:r>
           </w:p>
         </w:tc>
       </w:tr>
@@ -6362,7 +7436,7 @@
                 <w:rFonts w:ascii="Arial" w:hAnsi="Arial" w:cs="Arial"/>
                 <w:lang w:val="es-PE"/>
               </w:rPr>
-              <w:t>En este procedimiento se realizara la consulta del cliente a nuestro catálogo virtual, en esta contendrá de manera visual, todos lo</w:t>
+              <w:t xml:space="preserve">En este procedimiento se realizara la consulta del cliente a nuestro catálogo virtual, en </w:t>
             </w:r>
             <w:r>
               <w:rPr>
@@ -6370,7 +7444,7 @@
                 <w:rFonts w:ascii="Arial" w:hAnsi="Arial" w:cs="Arial"/>
                 <w:lang w:val="es-PE"/>
               </w:rPr>
-              <w:t>s</w:t>
+              <w:t>esta contendrá de manera visual</w:t>
             </w:r>
             <w:r>
               <w:rPr>
@@ -6378,7 +7452,39 @@
                 <w:rFonts w:ascii="Arial" w:hAnsi="Arial" w:cs="Arial"/>
                 <w:lang w:val="es-PE"/>
               </w:rPr>
-              <w:t xml:space="preserve"> productos disponibles en la temporada de venta de la tienda.</w:t>
+              <w:t xml:space="preserve"> todos lo</w:t>
+            </w:r>
+            <w:r>
+              <w:rPr>
+                <w:rStyle w:val="nfasis"/>
+                <w:rFonts w:ascii="Arial" w:hAnsi="Arial" w:cs="Arial"/>
+                <w:lang w:val="es-PE"/>
+              </w:rPr>
+              <w:t>s</w:t>
+            </w:r>
+            <w:r>
+              <w:rPr>
+                <w:rStyle w:val="nfasis"/>
+                <w:rFonts w:ascii="Arial" w:hAnsi="Arial" w:cs="Arial"/>
+                <w:lang w:val="es-PE"/>
+              </w:rPr>
+              <w:t xml:space="preserve"> productos disponibles en la temporada de venta de la tienda</w:t>
+            </w:r>
+            <w:r>
+              <w:rPr>
+                <w:rStyle w:val="nfasis"/>
+                <w:rFonts w:ascii="Arial" w:hAnsi="Arial" w:cs="Arial"/>
+                <w:lang w:val="es-PE"/>
+              </w:rPr>
+              <w:t>, también podrá buscar mediante una barra de búsqueda por nombre de producto</w:t>
+            </w:r>
+            <w:r>
+              <w:rPr>
+                <w:rStyle w:val="nfasis"/>
+                <w:rFonts w:ascii="Arial" w:hAnsi="Arial" w:cs="Arial"/>
+                <w:lang w:val="es-PE"/>
+              </w:rPr>
+              <w:t>.</w:t>
             </w:r>
           </w:p>
         </w:tc>
@@ -6851,6 +7957,7 @@
                 <w:b/>
                 <w:lang w:val="es-PE"/>
               </w:rPr>
+              <w:lastRenderedPageBreak/>
               <w:t>Código</w:t>
             </w:r>
           </w:p>
@@ -7390,16 +8497,7 @@
                       <w:rFonts w:ascii="Arial" w:hAnsi="Arial" w:cs="Arial"/>
                       <w:lang w:val="es-PE"/>
                     </w:rPr>
-                    <w:t xml:space="preserve">Al no poder acceder a la visualización del tipo seleccionado, el sistema mostrara anuncios para poder solucionar el </w:t>
-                  </w:r>
-                  <w:r>
-                    <w:rPr>
-                      <w:rStyle w:val="nfasis"/>
-                      <w:rFonts w:ascii="Arial" w:hAnsi="Arial" w:cs="Arial"/>
-                      <w:lang w:val="es-PE"/>
-                    </w:rPr>
-                    <w:lastRenderedPageBreak/>
-                    <w:t xml:space="preserve">problema así como el de “refrescar” la pagina. </w:t>
+                    <w:t xml:space="preserve">Al no poder acceder a la visualización del tipo seleccionado, el sistema mostrara anuncios para poder solucionar el problema así como el de “refrescar” la pagina. </w:t>
                   </w:r>
                 </w:p>
               </w:tc>
@@ -7440,7 +8538,6 @@
                 <w:b/>
                 <w:lang w:val="es-PE"/>
               </w:rPr>
-              <w:lastRenderedPageBreak/>
               <w:t>Pos condición</w:t>
             </w:r>
           </w:p>
@@ -7472,14 +8569,6 @@
         </w:tc>
       </w:tr>
     </w:tbl>
-    <w:p>
-      <w:pPr>
-        <w:outlineLvl w:val="0"/>
-        <w:rPr>
-          <w:lang w:val="es-PE" w:eastAsia="en-US"/>
-        </w:rPr>
-      </w:pPr>
-    </w:p>
     <w:p>
       <w:pPr>
         <w:outlineLvl w:val="0"/>
@@ -8746,16 +9835,7 @@
                       <w:rFonts w:ascii="Arial" w:hAnsi="Arial" w:cs="Arial"/>
                       <w:lang w:val="es-PE"/>
                     </w:rPr>
-                    <w:t xml:space="preserve">El sistema mostrara una lista de producto descartados recientemente para su mas rápida </w:t>
-                  </w:r>
-                  <w:r>
-                    <w:rPr>
-                      <w:rStyle w:val="nfasis"/>
-                      <w:rFonts w:ascii="Arial" w:hAnsi="Arial" w:cs="Arial"/>
-                      <w:lang w:val="es-PE"/>
-                    </w:rPr>
-                    <w:lastRenderedPageBreak/>
-                    <w:t>selección.</w:t>
+                    <w:t>El sistema mostrara una lista de producto descartados recientemente para su mas rápida selección.</w:t>
                   </w:r>
                 </w:p>
               </w:tc>
@@ -8796,7 +9876,6 @@
                 <w:b/>
                 <w:lang w:val="es-PE"/>
               </w:rPr>
-              <w:lastRenderedPageBreak/>
               <w:t>Pos condición</w:t>
             </w:r>
           </w:p>
@@ -10085,7 +11164,6 @@
                       <w:rFonts w:ascii="Arial" w:hAnsi="Arial" w:cs="Arial"/>
                       <w:lang w:val="es-PE"/>
                     </w:rPr>
-                    <w:lastRenderedPageBreak/>
                     <w:t>Ver estado de pedido</w:t>
                   </w:r>
                 </w:p>
@@ -10152,7 +11230,6 @@
                 <w:b/>
                 <w:lang w:val="es-PE"/>
               </w:rPr>
-              <w:lastRenderedPageBreak/>
               <w:t>Pos condición</w:t>
             </w:r>
           </w:p>
@@ -10931,15 +12008,35 @@
           <w:sz w:val="24"/>
           <w:szCs w:val="24"/>
         </w:rPr>
-        <w:t xml:space="preserve">n diseño en con colores que van desde azul marino, celeste y verde claro. En la parte superior como cabecera poseerá las opciones de crear cuenta y la del carrito de compra, están tendrán un fondo de color azul marino u celeste, la opción del carrito será marco por una imagen llamativa. Siguiente a esto viene la sección en la cual se mostrará el logo de la tienda, junto a la publicidad. También poseerá las pestañas de Home, nuevos productos, ofertas, acerca la cuenta, e información de la tienda. En la partes izquierda podremos apreciar una columna con distintas opciones las cuales muestren las categorías de la tienda, así como informática, línea blanca, deportes etc., las cuales con un clic  mostraran la sección de los productos elegidos. Al lado derecho podremos observar los productos en la que cada uno tendrá una breve información </w:t>
-      </w:r>
-      <w:r>
-        <w:rPr>
-          <w:sz w:val="24"/>
-          <w:szCs w:val="24"/>
-        </w:rPr>
-        <w:lastRenderedPageBreak/>
-        <w:t>básica como el precio, nombre del producto, y una opción la cual de la información más amplia, así como la opción de compra o la de poner al carrito de compra. Además de una subpágina la cual posea la recolección de datos, con el mismo diseño ya mencionado anteriormente.</w:t>
+        <w:t>n diseño en con colores que van desde azul marino, celeste y verde claro. En la parte superior como cabecera poseerá las opciones de crear cuenta y la del carrito de compra,</w:t>
+      </w:r>
+      <w:r>
+        <w:rPr>
+          <w:sz w:val="24"/>
+          <w:szCs w:val="24"/>
+        </w:rPr>
+        <w:t xml:space="preserve"> aquí también encontraremos la barra de búsqueda la en la cual se podrá hacer la búsqueda por nombre de cualquier producto, estas</w:t>
+      </w:r>
+      <w:r>
+        <w:rPr>
+          <w:sz w:val="24"/>
+          <w:szCs w:val="24"/>
+        </w:rPr>
+        <w:t xml:space="preserve"> tendrán</w:t>
+      </w:r>
+      <w:r>
+        <w:rPr>
+          <w:sz w:val="24"/>
+          <w:szCs w:val="24"/>
+        </w:rPr>
+        <w:t xml:space="preserve"> un fondo de color azul marino y</w:t>
+      </w:r>
+      <w:r>
+        <w:rPr>
+          <w:sz w:val="24"/>
+          <w:szCs w:val="24"/>
+        </w:rPr>
+        <w:t xml:space="preserve"> celeste, la opción del carrito será marco por una imagen llamativa. Siguiente a esto viene la sección en la cual se mostrará el logo de la tienda, junto a la publicidad. También poseerá las pestañas de Home, nuevos productos, ofertas, acerca la cuenta, e información de la tienda. En la partes izquierda podremos apreciar una columna con distintas opciones las cuales muestren las categorías de la tienda, así como informática, línea blanca, deportes etc., las cuales con un clic  mostraran la sección de los productos elegidos. Al lado derecho podremos observar los productos en la que cada uno tendrá una breve información básica como el precio, nombre del producto, y una opción la cual de la información más amplia, así como la opción de compra o la de poner al carrito de compra. Además de una subpágina la cual posea la recolección de datos, con el mismo diseño ya mencionado anteriormente.</w:t>
       </w:r>
     </w:p>
     <w:p>
@@ -11037,7 +12134,37 @@
           <w:sz w:val="24"/>
           <w:lang w:val="es-PE"/>
         </w:rPr>
-        <w:t xml:space="preserve"> la cual brindara un dominio para nuestro sitio web, se podrá acceder a App Engine mediante plugins en el gestor de programación Eclipse, la cual permitirá la elaboración de la interfaz, y la programación en sí, de la tienda virtual.</w:t>
+        <w:t xml:space="preserve"> la cual brindará</w:t>
+      </w:r>
+      <w:r>
+        <w:rPr>
+          <w:rFonts w:asciiTheme="minorHAnsi" w:hAnsiTheme="minorHAnsi"/>
+          <w:b w:val="0"/>
+          <w:color w:val="auto"/>
+          <w:sz w:val="24"/>
+          <w:lang w:val="es-PE"/>
+        </w:rPr>
+        <w:t xml:space="preserve"> un dominio para nuestro sitio web, se podrá acceder a </w:t>
+      </w:r>
+      <w:r>
+        <w:rPr>
+          <w:rFonts w:asciiTheme="minorHAnsi" w:hAnsiTheme="minorHAnsi"/>
+          <w:b w:val="0"/>
+          <w:color w:val="auto"/>
+          <w:sz w:val="24"/>
+          <w:lang w:val="es-PE"/>
+        </w:rPr>
+        <w:t xml:space="preserve">Google </w:t>
+      </w:r>
+      <w:r>
+        <w:rPr>
+          <w:rFonts w:asciiTheme="minorHAnsi" w:hAnsiTheme="minorHAnsi"/>
+          <w:b w:val="0"/>
+          <w:color w:val="auto"/>
+          <w:sz w:val="24"/>
+          <w:lang w:val="es-PE"/>
+        </w:rPr>
+        <w:t>App Engine mediante plugins en el gestor de programación Eclipse, la cual permitirá la elaboración de la interfaz, y la programación en sí, de la tienda virtual.</w:t>
       </w:r>
       <w:r>
         <w:rPr>
@@ -11107,7 +12234,7 @@
           <w:szCs w:val="24"/>
           <w:lang w:val="es-PE"/>
         </w:rPr>
-        <w:t>mas estará en internet al alcánc</w:t>
+        <w:t xml:space="preserve">mas estará en internet al </w:t>
       </w:r>
       <w:r>
         <w:rPr>
@@ -11118,7 +12245,18 @@
           <w:szCs w:val="24"/>
           <w:lang w:val="es-PE"/>
         </w:rPr>
-        <w:t>e de todos para lo cual es necesario la transferencia de texto, es decir la interfaz de nuestra página web la cual será elaborada con HTML por ejemplo.</w:t>
+        <w:t>alcance</w:t>
+      </w:r>
+      <w:r>
+        <w:rPr>
+          <w:rFonts w:asciiTheme="minorHAnsi" w:hAnsiTheme="minorHAnsi"/>
+          <w:b w:val="0"/>
+          <w:color w:val="auto"/>
+          <w:sz w:val="24"/>
+          <w:szCs w:val="24"/>
+          <w:lang w:val="es-PE"/>
+        </w:rPr>
+        <w:t xml:space="preserve"> de todos para lo cual es necesario la transferencia de texto, es decir la interfaz de nuestra página web la cual será elaborada con HTML por ejemplo.</w:t>
       </w:r>
     </w:p>
     <w:p>
@@ -11178,7 +12316,63 @@
           <w:sz w:val="24"/>
           <w:szCs w:val="24"/>
         </w:rPr>
-        <w:t>.1 Requisitos de Rendimiento Nuestra tienda virtual tendrá que poder contemplar  a un gran número de usuarios ya que por el internet se espera muchísima afluencia de visitantes de distintos países. El tiempo de respuesta a dichas consultas se realizada en cuestión de segundo, alrededor de 1 o 2 segundos, obviando claro, la velocidad de internet que posea el usuario.</w:t>
+        <w:t>.1 Requisitos de Rendimiento</w:t>
+      </w:r>
+      <w:r>
+        <w:rPr>
+          <w:sz w:val="24"/>
+          <w:szCs w:val="24"/>
+        </w:rPr>
+        <w:t>:</w:t>
+      </w:r>
+      <w:r>
+        <w:rPr>
+          <w:sz w:val="24"/>
+          <w:szCs w:val="24"/>
+        </w:rPr>
+        <w:t xml:space="preserve"> Nuestra tienda virtual </w:t>
+      </w:r>
+      <w:r>
+        <w:rPr>
+          <w:sz w:val="24"/>
+          <w:szCs w:val="24"/>
+        </w:rPr>
+        <w:t>espera contemplar aproximadamente 1000</w:t>
+      </w:r>
+      <w:r>
+        <w:rPr>
+          <w:sz w:val="24"/>
+          <w:szCs w:val="24"/>
+        </w:rPr>
+        <w:t xml:space="preserve"> usuarios </w:t>
+      </w:r>
+      <w:r>
+        <w:rPr>
+          <w:sz w:val="24"/>
+          <w:szCs w:val="24"/>
+        </w:rPr>
+        <w:t>por día con consultas simultaneas, e</w:t>
+      </w:r>
+      <w:r>
+        <w:rPr>
+          <w:sz w:val="24"/>
+          <w:szCs w:val="24"/>
+        </w:rPr>
+        <w:t xml:space="preserve">l tiempo de respuesta a dichas consultas se </w:t>
+      </w:r>
+      <w:r>
+        <w:rPr>
+          <w:sz w:val="24"/>
+          <w:szCs w:val="24"/>
+        </w:rPr>
+        <w:t>realizada en</w:t>
+      </w:r>
+      <w:r>
+        <w:rPr>
+          <w:sz w:val="24"/>
+          <w:szCs w:val="24"/>
+        </w:rPr>
+        <w:t xml:space="preserve"> alrededor de 1 o 2 segundos, obviando claro, la velocidad de internet que posea el usuario.</w:t>
       </w:r>
     </w:p>
     <w:p>
@@ -11196,7 +12390,7 @@
     <w:p>
       <w:pPr>
         <w:pStyle w:val="Prrafodelista"/>
-        <w:ind w:left="862" w:firstLine="554"/>
+        <w:ind w:left="851" w:firstLine="567"/>
         <w:jc w:val="both"/>
         <w:outlineLvl w:val="2"/>
         <w:rPr>
@@ -11209,6 +12403,7 @@
           <w:sz w:val="24"/>
           <w:szCs w:val="24"/>
         </w:rPr>
+        <w:lastRenderedPageBreak/>
         <w:t>3.2</w:t>
       </w:r>
       <w:r>
@@ -11216,7 +12411,28 @@
           <w:sz w:val="24"/>
           <w:szCs w:val="24"/>
         </w:rPr>
-        <w:t>.2 Fiabilidad : Como ya hemos mencionado en la tienda virtual existirá  la opción de poder crear una cuenta la cual podrá proteger los datos básicos del usuario comprador, todos estos datos estarán almacenados en los centros de datos de Google ya que este cuenta con distintos centros en una distribución distinta geográficamente cuyas ubicaciones están mantenidas en secreto. Ya que lo clústeres de los equipos de Google, están diseñados para ofrecer una máxima seguridad.</w:t>
+        <w:t>.2 Fiabilidad</w:t>
+      </w:r>
+      <w:r>
+        <w:rPr>
+          <w:sz w:val="24"/>
+          <w:szCs w:val="24"/>
+        </w:rPr>
+        <w:t>:</w:t>
+      </w:r>
+      <w:r>
+        <w:rPr>
+          <w:sz w:val="24"/>
+          <w:szCs w:val="24"/>
+        </w:rPr>
+        <w:t xml:space="preserve"> Nuestra aplicación culminado el trabajo tendrá una fiabilidad del 99% </w:t>
+      </w:r>
+      <w:r>
+        <w:rPr>
+          <w:sz w:val="24"/>
+          <w:szCs w:val="24"/>
+        </w:rPr>
+        <w:t>en la navegación en la pagina tanto como también en el proceso de compra.</w:t>
       </w:r>
     </w:p>
     <w:p>
@@ -11261,7 +12477,14 @@
           <w:sz w:val="24"/>
           <w:szCs w:val="24"/>
         </w:rPr>
-        <w:t>.3 Disponibilidad: La del principal del sitio es compartir con toda clase de usuario que cuente con conexión a internet, no obstante el administrador podrá escoger si dicha página web será compartida con cualquier parte del mundo o algunos lugares en específico.</w:t>
+        <w:t xml:space="preserve">.3 Disponibilidad: </w:t>
+      </w:r>
+      <w:r>
+        <w:rPr>
+          <w:sz w:val="24"/>
+          <w:szCs w:val="24"/>
+        </w:rPr>
+        <w:t xml:space="preserve">Nuestro sitio web no estará disponible hasta la entrega la entrega final en la fecha acordada, por el momento la dirección no estará disponible y tan solo se mostrara un anuncio de “en construcción”, una vez acabado la aplicación tendrá una disponibilidad de 24x7x365, ya que las actualizaciones se darán sin que la pagina deje de funcionar. </w:t>
       </w:r>
     </w:p>
     <w:p>
@@ -11382,7 +12605,7 @@
           <w:sz w:val="24"/>
           <w:szCs w:val="24"/>
         </w:rPr>
-        <w:t>el código de programación brindá</w:t>
+        <w:t>el código de programación brinda</w:t>
       </w:r>
       <w:r>
         <w:rPr>
@@ -11568,7 +12791,7 @@
               <w:rStyle w:val="Nmerodepgina"/>
               <w:noProof/>
             </w:rPr>
-            <w:t>9</w:t>
+            <w:t>3</w:t>
           </w:r>
           <w:r>
             <w:rPr>
@@ -13289,7 +14512,7 @@
 </file>
 
 <file path=customXml/itemProps1.xml><?xml version="1.0" encoding="utf-8"?>
-<ds:datastoreItem xmlns:ds="http://schemas.openxmlformats.org/officeDocument/2006/customXml" ds:itemID="{B1E94E88-D934-4D95-B738-CE4B97BD4F4D}">
+<ds:datastoreItem xmlns:ds="http://schemas.openxmlformats.org/officeDocument/2006/customXml" ds:itemID="{D9BA3C04-1F31-4739-B9D2-DC4504C2A676}">
   <ds:schemaRefs>
     <ds:schemaRef ds:uri="http://schemas.openxmlformats.org/officeDocument/2006/bibliography"/>
   </ds:schemaRefs>

</xml_diff>